<commit_message>
Modficacion del documento y creacion del daigrama de casos de usos
</commit_message>
<xml_diff>
--- a/Proyecto_Quispe_Flores_Cinthia.docx
+++ b/Proyecto_Quispe_Flores_Cinthia.docx
@@ -195,13 +195,7 @@
             </w:rPr>
           </w:pPr>
           <w:r>
-            <w:rPr>
-              <w:rFonts w:ascii="Arial" w:eastAsia="Times New Roman" w:hAnsi="Arial" w:cs="Arial"/>
-              <w:b/>
-              <w:sz w:val="28"/>
-              <w:szCs w:val="28"/>
-            </w:rPr>
-            <w:t>SISTEMA CLASIFICADOR DE RESIDUOS CON IA Y APLICACIÓN DE ARDUINO PARA</w:t>
+            <w:t xml:space="preserve"> </w:t>
           </w:r>
           <w:r>
             <w:rPr>
@@ -210,16 +204,7 @@
               <w:sz w:val="28"/>
               <w:szCs w:val="28"/>
             </w:rPr>
-            <w:t xml:space="preserve"> LA</w:t>
-          </w:r>
-          <w:r>
-            <w:rPr>
-              <w:rFonts w:ascii="Arial" w:eastAsia="Times New Roman" w:hAnsi="Arial" w:cs="Arial"/>
-              <w:b/>
-              <w:sz w:val="28"/>
-              <w:szCs w:val="28"/>
-            </w:rPr>
-            <w:t xml:space="preserve"> EDUCACIÓN INICIAL: CASO DE ESTUDIO “UNIDAD EDUCATIVA NÓRDICO BOLIVIANO”</w:t>
+            <w:t>SISTEMA CLASIFICACIDOR DE RESIDUOS BASADO EN REDES NEURONALES Y PROTOTIPO DE BASUREROS ARDUINO, PARA LA EDUCACIÓN INICIAL: CASO DE ESTUDIO “UNIDAD EDUCATIVA NÓRDICO BOLIVIANO”</w:t>
           </w:r>
         </w:p>
         <w:p>
@@ -293,7 +278,6 @@
               <w:szCs w:val="28"/>
             </w:rPr>
           </w:pPr>
-          <w:proofErr w:type="spellStart"/>
           <w:r>
             <w:rPr>
               <w:rFonts w:ascii="Arial" w:hAnsi="Arial" w:cs="Arial"/>
@@ -301,17 +285,7 @@
               <w:sz w:val="28"/>
               <w:szCs w:val="28"/>
             </w:rPr>
-            <w:t>Egr</w:t>
-          </w:r>
-          <w:proofErr w:type="spellEnd"/>
-          <w:r>
-            <w:rPr>
-              <w:rFonts w:ascii="Arial" w:hAnsi="Arial" w:cs="Arial"/>
-              <w:b/>
-              <w:sz w:val="28"/>
-              <w:szCs w:val="28"/>
-            </w:rPr>
-            <w:t xml:space="preserve">.: </w:t>
+            <w:t xml:space="preserve">Egr.: </w:t>
           </w:r>
           <w:r>
             <w:rPr>
@@ -4489,21 +4463,7 @@
           <w:rFonts w:ascii="Arial" w:hAnsi="Arial" w:cs="Arial"/>
           <w:sz w:val="22"/>
         </w:rPr>
-        <w:t>En la actualidad, la gestión de residuos se ha convertido en una prioridad mundial debido a sus consecuencias ecológicas y su impacto en el bienestar público. Con este trasfondo, se propone el desarrollo de un Sistema</w:t>
-      </w:r>
-      <w:r>
-        <w:rPr>
-          <w:rFonts w:ascii="Arial" w:hAnsi="Arial" w:cs="Arial"/>
-          <w:sz w:val="22"/>
-        </w:rPr>
-        <w:t xml:space="preserve"> </w:t>
-      </w:r>
-      <w:r>
-        <w:rPr>
-          <w:rFonts w:ascii="Arial" w:hAnsi="Arial" w:cs="Arial"/>
-          <w:sz w:val="22"/>
-        </w:rPr>
-        <w:t>clasificador de residuos con inteligencia artificial y aplicación de Arduino, con un enfoque de estudio en la Unidad Educativa Nórdico Boliviano. El objetivo principal de este proyecto es educar y concienciar sobre la importancia de la clasificación adecuada de los residuos.</w:t>
+        <w:t>En la actualidad, la gestión de residuos se ha convertido en una prioridad mundial debido a sus consecuencias ecológicas y su impacto en el bienestar público. Con este trasfondo, se propone el desarrollo de un Sistema  clasificador de residuos con inteligencia artificial y aplicación de Arduino, con un enfoque de estudio en la Unidad Educativa Nórdico Boliviano. El objetivo principal de este proyecto es educar y concienciar sobre la importancia de la clasificación adecuada de los residuos.</w:t>
       </w:r>
     </w:p>
     <w:p>
@@ -4591,7 +4551,7 @@
           <w:sz w:val="22"/>
         </w:rPr>
         <w:lastRenderedPageBreak/>
-        <w:t>y tecnologías para la implementación del sistema en línea. El proceso de ejecución del proyecto se llevará a cabo de manera iterativa, con reuniones regulares de seguimiento y ajustes según sea necesario para garantizar el éxito del proyecto con la metodología Ágil</w:t>
+        <w:t xml:space="preserve">y tecnologías  para la implementación del sistema en línea. El proceso de ejecución del proyecto se llevará a cabo de manera iterativa, con reuniones regulares de seguimiento y ajustes según sea necesario para garantizar el éxito del proyecto con la metodología Ágil </w:t>
       </w:r>
       <w:r>
         <w:rPr>
@@ -5294,8 +5254,6 @@
       <w:r>
         <w:rPr>
           <w:rFonts w:ascii="Arial" w:hAnsi="Arial" w:cs="Arial"/>
-          <w:i w:val="0"/>
-          <w:iCs/>
         </w:rPr>
         <w:t>General</w:t>
       </w:r>
@@ -5325,24 +5283,42 @@
           <w:rFonts w:ascii="Arial" w:hAnsi="Arial" w:cs="Arial"/>
           <w:sz w:val="22"/>
         </w:rPr>
-        <w:t xml:space="preserve">Sistema de clasificación de </w:t>
-      </w:r>
-      <w:r>
-        <w:rPr>
-          <w:rFonts w:ascii="Arial" w:hAnsi="Arial" w:cs="Arial"/>
-          <w:sz w:val="22"/>
-        </w:rPr>
-        <w:t>residuos con IA para la educación inicial: Caso de estudio “Unidad Educativa Nórdico Boliviano”.</w:t>
-      </w:r>
-      <w:r>
-        <w:t xml:space="preserve"> </w:t>
-      </w:r>
-      <w:r>
-        <w:rPr>
-          <w:rFonts w:ascii="Arial" w:hAnsi="Arial" w:cs="Arial"/>
-          <w:sz w:val="22"/>
-        </w:rPr>
-        <w:t>Desarrollar un módulo para la gestión de usuarios, que asegure la autentificación dentro del sistema.</w:t>
+        <w:t>Sistema de clasifica</w:t>
+      </w:r>
+      <w:r>
+        <w:rPr>
+          <w:rFonts w:ascii="Arial" w:hAnsi="Arial" w:cs="Arial"/>
+          <w:sz w:val="22"/>
+        </w:rPr>
+        <w:t>dor</w:t>
+      </w:r>
+      <w:r>
+        <w:rPr>
+          <w:rFonts w:ascii="Arial" w:hAnsi="Arial" w:cs="Arial"/>
+          <w:sz w:val="22"/>
+        </w:rPr>
+        <w:t xml:space="preserve"> de </w:t>
+      </w:r>
+      <w:r>
+        <w:rPr>
+          <w:rFonts w:ascii="Arial" w:hAnsi="Arial" w:cs="Arial"/>
+          <w:sz w:val="22"/>
+        </w:rPr>
+        <w:t xml:space="preserve">residuos </w:t>
+      </w:r>
+      <w:r>
+        <w:rPr>
+          <w:rFonts w:ascii="Arial" w:hAnsi="Arial" w:cs="Arial"/>
+          <w:sz w:val="22"/>
+        </w:rPr>
+        <w:t>basados en redes neuronales y prototipo de basureros con Arduino</w:t>
+      </w:r>
+      <w:r>
+        <w:rPr>
+          <w:rFonts w:ascii="Arial" w:hAnsi="Arial" w:cs="Arial"/>
+          <w:sz w:val="22"/>
+        </w:rPr>
+        <w:t xml:space="preserve"> para la educación inicial: Caso de estudio “Unidad Educativa Nórdico Boliviano”.</w:t>
       </w:r>
     </w:p>
     <w:p>
@@ -5363,7 +5339,7 @@
           <w:rFonts w:ascii="Arial" w:hAnsi="Arial" w:cs="Arial"/>
           <w:sz w:val="22"/>
         </w:rPr>
-        <w:t>Entrenar una red neuronal para clasificar los residuos en tres categorías: papel, plástico y orgánico.</w:t>
+        <w:t>Construir un conjunto de imágenes que tengan la calidad suficiente para el proceso de entrenamiento y desarrollo.</w:t>
       </w:r>
     </w:p>
     <w:p>
@@ -5384,7 +5360,7 @@
           <w:rFonts w:ascii="Arial" w:hAnsi="Arial" w:cs="Arial"/>
           <w:sz w:val="22"/>
         </w:rPr>
-        <w:t xml:space="preserve">Diseñar un prototipo electrónico con Arduino para la apertura y cierre de contenedores de residuos. </w:t>
+        <w:t>Determinar un modelo que mejor se adapte a lo datos para un entrenamiento eficaz.</w:t>
       </w:r>
     </w:p>
     <w:p>
@@ -5405,7 +5381,21 @@
           <w:rFonts w:ascii="Arial" w:hAnsi="Arial" w:cs="Arial"/>
           <w:sz w:val="22"/>
         </w:rPr>
-        <w:t>Desarrollar un módulo destinado a gestionar los datos generados por el clasificador de residuos.</w:t>
+        <w:t>Entrenar el modelo para estudiar los resultados preliminares en términos de precisión</w:t>
+      </w:r>
+      <w:r>
+        <w:rPr>
+          <w:rFonts w:ascii="Arial" w:hAnsi="Arial" w:cs="Arial"/>
+          <w:sz w:val="22"/>
+        </w:rPr>
+        <w:t xml:space="preserve"> </w:t>
+      </w:r>
+      <w:r>
+        <w:rPr>
+          <w:rFonts w:ascii="Arial" w:hAnsi="Arial" w:cs="Arial"/>
+          <w:sz w:val="22"/>
+        </w:rPr>
+        <w:t>y detección.</w:t>
       </w:r>
     </w:p>
     <w:p>
@@ -5426,8 +5416,163 @@
           <w:rFonts w:ascii="Arial" w:hAnsi="Arial" w:cs="Arial"/>
           <w:sz w:val="22"/>
         </w:rPr>
-        <w:t>Desarrollar un módulo de reportes que facilite la verificación de los tipos de residuos depositados en los diversos contenedores</w:t>
-      </w:r>
+        <w:t>Construir un prototipo de hardware para implementar el modelo entre</w:t>
+      </w:r>
+      <w:r>
+        <w:rPr>
+          <w:rFonts w:ascii="Arial" w:hAnsi="Arial" w:cs="Arial"/>
+          <w:sz w:val="22"/>
+        </w:rPr>
+        <w:t>nado.</w:t>
+      </w:r>
+    </w:p>
+    <w:p>
+      <w:pPr>
+        <w:spacing w:before="240" w:after="240" w:line="360" w:lineRule="auto"/>
+        <w:rPr>
+          <w:rFonts w:ascii="Arial" w:hAnsi="Arial" w:cs="Arial"/>
+          <w:sz w:val="22"/>
+        </w:rPr>
+      </w:pPr>
+      <w:r>
+        <w:rPr>
+          <w:rFonts w:ascii="Arial" w:hAnsi="Arial" w:cs="Arial"/>
+          <w:sz w:val="22"/>
+        </w:rPr>
+        <w:t>Se identificaron los requisitos funcionales que se consideraron para la solución y se seleccionaron las herramientas apropiadas para el desarrollo del sistema web.</w:t>
+      </w:r>
+    </w:p>
+    <w:p>
+      <w:pPr>
+        <w:spacing w:before="240" w:after="240" w:line="360" w:lineRule="auto"/>
+        <w:rPr>
+          <w:rFonts w:ascii="Arial" w:hAnsi="Arial" w:cs="Arial"/>
+          <w:sz w:val="22"/>
+        </w:rPr>
+      </w:pPr>
+      <w:r>
+        <w:t xml:space="preserve"> </w:t>
+      </w:r>
+      <w:r>
+        <w:rPr>
+          <w:rFonts w:ascii="Arial" w:hAnsi="Arial" w:cs="Arial"/>
+          <w:sz w:val="22"/>
+        </w:rPr>
+        <w:t>•</w:t>
+      </w:r>
+      <w:r>
+        <w:rPr>
+          <w:rFonts w:ascii="Arial" w:hAnsi="Arial" w:cs="Arial"/>
+          <w:sz w:val="22"/>
+        </w:rPr>
+        <w:tab/>
+        <w:t>Construir un conjunto de imágenes que tengan la calidad suficiente para el proceso de entrenamiento y desarrollo.</w:t>
+      </w:r>
+    </w:p>
+    <w:p>
+      <w:pPr>
+        <w:spacing w:before="240" w:after="240" w:line="360" w:lineRule="auto"/>
+        <w:rPr>
+          <w:rFonts w:ascii="Arial" w:hAnsi="Arial" w:cs="Arial"/>
+          <w:sz w:val="22"/>
+        </w:rPr>
+      </w:pPr>
+      <w:r>
+        <w:rPr>
+          <w:rFonts w:ascii="Arial" w:hAnsi="Arial" w:cs="Arial"/>
+          <w:sz w:val="22"/>
+        </w:rPr>
+        <w:t>•</w:t>
+      </w:r>
+      <w:r>
+        <w:rPr>
+          <w:rFonts w:ascii="Arial" w:hAnsi="Arial" w:cs="Arial"/>
+          <w:sz w:val="22"/>
+        </w:rPr>
+        <w:tab/>
+        <w:t>Determinar un modelo que mejor se adapte a lo datos para un entrenamiento eficaz.</w:t>
+      </w:r>
+    </w:p>
+    <w:p>
+      <w:pPr>
+        <w:spacing w:before="240" w:after="240" w:line="360" w:lineRule="auto"/>
+        <w:rPr>
+          <w:rFonts w:ascii="Arial" w:hAnsi="Arial" w:cs="Arial"/>
+          <w:sz w:val="22"/>
+        </w:rPr>
+      </w:pPr>
+      <w:r>
+        <w:rPr>
+          <w:rFonts w:ascii="Arial" w:hAnsi="Arial" w:cs="Arial"/>
+          <w:sz w:val="22"/>
+        </w:rPr>
+        <w:t>•</w:t>
+      </w:r>
+      <w:r>
+        <w:rPr>
+          <w:rFonts w:ascii="Arial" w:hAnsi="Arial" w:cs="Arial"/>
+          <w:sz w:val="22"/>
+        </w:rPr>
+        <w:tab/>
+        <w:t>Entrenar el modelo para estudiar los resultados preliminares en términos de precisión</w:t>
+      </w:r>
+      <w:r>
+        <w:rPr>
+          <w:rFonts w:ascii="Arial" w:hAnsi="Arial" w:cs="Arial"/>
+          <w:sz w:val="22"/>
+        </w:rPr>
+        <w:t xml:space="preserve"> </w:t>
+      </w:r>
+      <w:r>
+        <w:rPr>
+          <w:rFonts w:ascii="Arial" w:hAnsi="Arial" w:cs="Arial"/>
+          <w:sz w:val="22"/>
+        </w:rPr>
+        <w:t>y detección.</w:t>
+      </w:r>
+    </w:p>
+    <w:p>
+      <w:pPr>
+        <w:spacing w:before="240" w:after="240" w:line="360" w:lineRule="auto"/>
+        <w:ind w:firstLine="0"/>
+        <w:rPr>
+          <w:rFonts w:ascii="Arial" w:hAnsi="Arial" w:cs="Arial"/>
+          <w:sz w:val="22"/>
+        </w:rPr>
+      </w:pPr>
+      <w:r>
+        <w:rPr>
+          <w:rFonts w:ascii="Arial" w:hAnsi="Arial" w:cs="Arial"/>
+          <w:sz w:val="22"/>
+        </w:rPr>
+        <w:lastRenderedPageBreak/>
+        <w:t>•</w:t>
+      </w:r>
+      <w:r>
+        <w:rPr>
+          <w:rFonts w:ascii="Arial" w:hAnsi="Arial" w:cs="Arial"/>
+          <w:sz w:val="22"/>
+        </w:rPr>
+        <w:tab/>
+        <w:t>Construir un prototipo de hardware para implementar el modelo entrenado</w:t>
+      </w:r>
+      <w:r>
+        <w:rPr>
+          <w:rFonts w:ascii="Arial" w:hAnsi="Arial" w:cs="Arial"/>
+          <w:sz w:val="22"/>
+        </w:rPr>
+        <w:t>.</w:t>
+      </w:r>
+    </w:p>
+    <w:p>
+      <w:pPr>
+        <w:spacing w:before="240" w:after="240" w:line="360" w:lineRule="auto"/>
+        <w:ind w:firstLine="0"/>
+        <w:rPr>
+          <w:rFonts w:ascii="Arial" w:hAnsi="Arial" w:cs="Arial"/>
+          <w:sz w:val="22"/>
+        </w:rPr>
+      </w:pPr>
     </w:p>
     <w:p>
       <w:pPr>
@@ -5441,22 +5586,15 @@
           <w:rFonts w:ascii="Arial" w:hAnsi="Arial" w:cs="Arial"/>
         </w:rPr>
       </w:pPr>
-      <w:bookmarkStart w:id="16" w:name="_Toc1383167"/>
-      <w:bookmarkStart w:id="17" w:name="_Toc174955165"/>
-      <w:r>
-        <w:rPr>
-          <w:rFonts w:ascii="Arial" w:hAnsi="Arial" w:cs="Arial"/>
-        </w:rPr>
-        <w:t>Alcance</w:t>
+      <w:bookmarkStart w:id="16" w:name="_Toc174955166"/>
+      <w:bookmarkStart w:id="17" w:name="_Toc1383168"/>
+      <w:r>
+        <w:rPr>
+          <w:rFonts w:ascii="Arial" w:hAnsi="Arial" w:cs="Arial"/>
+        </w:rPr>
+        <w:t>Límites</w:t>
       </w:r>
       <w:bookmarkEnd w:id="16"/>
-      <w:r>
-        <w:rPr>
-          <w:rFonts w:ascii="Arial" w:hAnsi="Arial" w:cs="Arial"/>
-        </w:rPr>
-        <w:t>s</w:t>
-      </w:r>
-      <w:bookmarkEnd w:id="17"/>
     </w:p>
     <w:p>
       <w:pPr>
@@ -5471,7 +5609,21 @@
           <w:rFonts w:ascii="Arial" w:hAnsi="Arial" w:cs="Arial"/>
           <w:sz w:val="22"/>
         </w:rPr>
-        <w:t>Se identificaron los requisitos funcionales que se consideraron para la solución y se seleccionaron las herramientas apropiadas para el desarrollo del sistema web.</w:t>
+        <w:t>A continuación, se establecen los límites del sistema para el proyecto de desarrollo del sistema</w:t>
+      </w:r>
+      <w:r>
+        <w:rPr>
+          <w:rFonts w:ascii="Arial" w:hAnsi="Arial" w:cs="Arial"/>
+          <w:sz w:val="22"/>
+        </w:rPr>
+        <w:t xml:space="preserve"> </w:t>
+      </w:r>
+      <w:r>
+        <w:rPr>
+          <w:rFonts w:ascii="Arial" w:hAnsi="Arial" w:cs="Arial"/>
+          <w:sz w:val="22"/>
+        </w:rPr>
+        <w:t xml:space="preserve">clasificador de residuos. Estos límites delimitan las funcionalidades y características que no serán consideradas dentro del alcance del sistema. Esto permite al equipo enfocarse en las áreas cruciales para la gestión y clasificación efectiva de residuos en la unidad educativa Nórdico Boliviano. </w:t>
       </w:r>
     </w:p>
     <w:p>
@@ -5479,7 +5631,7 @@
         <w:pStyle w:val="Prrafodelista"/>
         <w:numPr>
           <w:ilvl w:val="0"/>
-          <w:numId w:val="32"/>
+          <w:numId w:val="33"/>
         </w:numPr>
         <w:spacing w:before="240" w:after="240" w:line="360" w:lineRule="auto"/>
         <w:rPr>
@@ -5492,29 +5644,7 @@
           <w:rFonts w:ascii="Arial" w:hAnsi="Arial" w:cs="Arial"/>
           <w:sz w:val="22"/>
         </w:rPr>
-        <w:t>Desarrollar un módulo para la gestión de usuarios, que asegure la autentificación dentro del sistema</w:t>
-      </w:r>
-    </w:p>
-    <w:p>
-      <w:pPr>
-        <w:pStyle w:val="Prrafodelista"/>
-        <w:numPr>
-          <w:ilvl w:val="1"/>
-          <w:numId w:val="32"/>
-        </w:numPr>
-        <w:spacing w:before="240" w:after="240" w:line="360" w:lineRule="auto"/>
-        <w:rPr>
-          <w:rFonts w:ascii="Arial" w:hAnsi="Arial" w:cs="Arial"/>
-          <w:sz w:val="22"/>
-        </w:rPr>
-      </w:pPr>
-      <w:r>
-        <w:rPr>
-          <w:rFonts w:ascii="Arial" w:hAnsi="Arial" w:cs="Arial"/>
-          <w:sz w:val="22"/>
-        </w:rPr>
-        <w:lastRenderedPageBreak/>
-        <w:t>Esto incluye funciones como el registro de nuevos usuarios, el inicio de sesión con credenciales válidas, la recuperación de contraseñas, la asignación de roles y privilegios, así como la gestión de la información de perfil de cada usuario. Su principal objetivo es garantizar la autenticación segura y el acceso controlado a las diferentes funcionalidades del sistema web clasificador de residuos.</w:t>
+        <w:t>El sistema no abordará la gestión logística de la recolección y disposición final de los residuos clasificados.</w:t>
       </w:r>
     </w:p>
     <w:p>
@@ -5522,7 +5652,7 @@
         <w:pStyle w:val="Prrafodelista"/>
         <w:numPr>
           <w:ilvl w:val="0"/>
-          <w:numId w:val="32"/>
+          <w:numId w:val="33"/>
         </w:numPr>
         <w:spacing w:before="240" w:after="240" w:line="360" w:lineRule="auto"/>
         <w:rPr>
@@ -5535,28 +5665,7 @@
           <w:rFonts w:ascii="Arial" w:hAnsi="Arial" w:cs="Arial"/>
           <w:sz w:val="22"/>
         </w:rPr>
-        <w:t>Entrenar una red neuronal para clasificar los residuos en tres categorías: papel, plástico y orgánico.</w:t>
-      </w:r>
-    </w:p>
-    <w:p>
-      <w:pPr>
-        <w:pStyle w:val="Prrafodelista"/>
-        <w:numPr>
-          <w:ilvl w:val="1"/>
-          <w:numId w:val="32"/>
-        </w:numPr>
-        <w:spacing w:before="240" w:after="240" w:line="360" w:lineRule="auto"/>
-        <w:rPr>
-          <w:rFonts w:ascii="Arial" w:hAnsi="Arial" w:cs="Arial"/>
-          <w:sz w:val="22"/>
-        </w:rPr>
-      </w:pPr>
-      <w:r>
-        <w:rPr>
-          <w:rFonts w:ascii="Arial" w:hAnsi="Arial" w:cs="Arial"/>
-          <w:sz w:val="22"/>
-        </w:rPr>
-        <w:t>Se proporcionará a la red neuronal un conjunto de datos de entrenamiento que incluye ejemplos de cada tipo de residuo, junto con sus etiquetas correspondientes. La red neuronal aprenderá a identificar patrones y características distintivas en los residuos, lo que le permitirá clasificarlos con precisión en una de las tres categorías especificadas. Una vez completado el entrenamiento, la red neuronal estará lista para ser implementada en el sistema web y utilizada para la clasificación automática de residuos en tiempo real.</w:t>
+        <w:t>No se proporcionará una solución física para la recolección de residuos en la Unidad Educativa Nórdico Boliviano.</w:t>
       </w:r>
     </w:p>
     <w:p>
@@ -5564,7 +5673,7 @@
         <w:pStyle w:val="Prrafodelista"/>
         <w:numPr>
           <w:ilvl w:val="0"/>
-          <w:numId w:val="32"/>
+          <w:numId w:val="33"/>
         </w:numPr>
         <w:spacing w:before="240" w:after="240" w:line="360" w:lineRule="auto"/>
         <w:rPr>
@@ -5577,114 +5686,29 @@
           <w:rFonts w:ascii="Arial" w:hAnsi="Arial" w:cs="Arial"/>
           <w:sz w:val="22"/>
         </w:rPr>
-        <w:t>Diseñar un prototipo electrónico con Arduino para la apertura y cierre de contenedores de residuos</w:t>
-      </w:r>
-    </w:p>
-    <w:p>
-      <w:pPr>
-        <w:pStyle w:val="Prrafodelista"/>
+        <w:t>El sistema no garantizará la precisión del proceso de clasificación de residuos en todas las situaciones posibles.</w:t>
+      </w:r>
+    </w:p>
+    <w:p>
+      <w:pPr>
+        <w:pStyle w:val="Ttulo2"/>
         <w:numPr>
           <w:ilvl w:val="1"/>
-          <w:numId w:val="32"/>
+          <w:numId w:val="29"/>
         </w:numPr>
         <w:spacing w:before="240" w:after="240" w:line="360" w:lineRule="auto"/>
         <w:rPr>
-          <w:rFonts w:ascii="Arial" w:hAnsi="Arial" w:cs="Arial"/>
-          <w:sz w:val="22"/>
-        </w:rPr>
-      </w:pPr>
-      <w:r>
-        <w:rPr>
-          <w:rFonts w:ascii="Arial" w:hAnsi="Arial" w:cs="Arial"/>
-          <w:sz w:val="22"/>
-        </w:rPr>
-        <w:t>En este módulo, cuando el niño presente el tipo de residuo frente a la cámara con inteligencia artificial, el sistema procesará la imagen para identificar la categoría del residuo. Una vez reconocido, el contenedor correspondiente se abrirá automáticamente, permitiendo al niño depositar el residuo en su ubicación adecuada. Este proceso simplifica la clasificación de residuos y promueve prácticas ambientales responsables en la Unidad Educativa Nórdico Boliviano.</w:t>
-      </w:r>
-    </w:p>
-    <w:p>
-      <w:pPr>
-        <w:pStyle w:val="Prrafodelista"/>
-        <w:numPr>
-          <w:ilvl w:val="0"/>
-          <w:numId w:val="32"/>
-        </w:numPr>
-        <w:spacing w:before="240" w:after="240" w:line="360" w:lineRule="auto"/>
-        <w:rPr>
-          <w:rFonts w:ascii="Arial" w:hAnsi="Arial" w:cs="Arial"/>
-          <w:sz w:val="22"/>
-        </w:rPr>
-      </w:pPr>
-      <w:r>
-        <w:rPr>
-          <w:rFonts w:ascii="Arial" w:hAnsi="Arial" w:cs="Arial"/>
-          <w:sz w:val="22"/>
-        </w:rPr>
-        <w:t>Desarrollar un módulo destinado a gestionar los datos generados por el clasificador de residuos.</w:t>
-      </w:r>
-    </w:p>
-    <w:p>
-      <w:pPr>
-        <w:pStyle w:val="Prrafodelista"/>
-        <w:numPr>
-          <w:ilvl w:val="1"/>
-          <w:numId w:val="32"/>
-        </w:numPr>
-        <w:spacing w:before="240" w:after="240" w:line="360" w:lineRule="auto"/>
-        <w:rPr>
-          <w:rFonts w:ascii="Arial" w:hAnsi="Arial" w:cs="Arial"/>
-          <w:sz w:val="22"/>
-        </w:rPr>
-      </w:pPr>
-      <w:r>
-        <w:rPr>
-          <w:rFonts w:ascii="Arial" w:hAnsi="Arial" w:cs="Arial"/>
-          <w:sz w:val="22"/>
-        </w:rPr>
-        <w:t>El módulo de gestión de datos del clasificador de residuos proporcionará un sistema para almacenar y acceder al historial de datos generados durante la clasificación. Permitirá a los usuarios visualizar la información sobre los tipos de residuos identificados y la frecuencia de clasificación. Además, facilitará la generación de informes para evaluar el desempeño del sistema y tomar decisiones informadas sobre la gestión de residuos en la Unidad Educativa Nórdico Boliviano.</w:t>
-      </w:r>
-    </w:p>
-    <w:p>
-      <w:pPr>
-        <w:pStyle w:val="Prrafodelista"/>
-        <w:numPr>
-          <w:ilvl w:val="0"/>
-          <w:numId w:val="32"/>
-        </w:numPr>
-        <w:spacing w:before="240" w:after="240" w:line="360" w:lineRule="auto"/>
-        <w:rPr>
-          <w:rFonts w:ascii="Arial" w:hAnsi="Arial" w:cs="Arial"/>
-          <w:sz w:val="22"/>
-        </w:rPr>
-      </w:pPr>
-      <w:r>
-        <w:rPr>
-          <w:rFonts w:ascii="Arial" w:hAnsi="Arial" w:cs="Arial"/>
-          <w:sz w:val="22"/>
-        </w:rPr>
-        <w:t>Desarrollar un módulo de reportes que facilite la verificación de los tipos de residuos depositados en los diversos contenedores</w:t>
-      </w:r>
-    </w:p>
-    <w:p>
-      <w:pPr>
-        <w:pStyle w:val="Prrafodelista"/>
-        <w:numPr>
-          <w:ilvl w:val="1"/>
-          <w:numId w:val="32"/>
-        </w:numPr>
-        <w:spacing w:before="240" w:after="240" w:line="360" w:lineRule="auto"/>
-        <w:rPr>
-          <w:rFonts w:ascii="Arial" w:hAnsi="Arial" w:cs="Arial"/>
-          <w:sz w:val="22"/>
-        </w:rPr>
-      </w:pPr>
-      <w:r>
-        <w:rPr>
-          <w:rFonts w:ascii="Arial" w:hAnsi="Arial" w:cs="Arial"/>
-          <w:sz w:val="22"/>
-        </w:rPr>
-        <w:lastRenderedPageBreak/>
-        <w:t>El módulo de reportes permitirá a los usuarios verificar de manera fácil y rápida los tipos de residuos depositados en los distintos contenedores. Recopilará los datos de clasificación de residuos y los presentará en informes claros y detallados, ofreciendo una visión completa de la gestión de residuos en la Unidad Educativa Nórdico Boliviano. Este módulo facilitará la identificación de tendencias y la toma de decisiones informadas para mejorar el proceso de clasificación y gestión de residuos.</w:t>
-      </w:r>
+          <w:rFonts w:cs="Arial"/>
+        </w:rPr>
+      </w:pPr>
+      <w:bookmarkStart w:id="18" w:name="_Toc174955167"/>
+      <w:r>
+        <w:rPr>
+          <w:rFonts w:cs="Arial"/>
+        </w:rPr>
+        <w:t>Enfoque metodológico</w:t>
+      </w:r>
+      <w:bookmarkEnd w:id="18"/>
     </w:p>
     <w:p>
       <w:pPr>
@@ -5698,15 +5722,15 @@
           <w:rFonts w:ascii="Arial" w:hAnsi="Arial" w:cs="Arial"/>
         </w:rPr>
       </w:pPr>
-      <w:bookmarkStart w:id="18" w:name="_Toc174955166"/>
-      <w:bookmarkStart w:id="19" w:name="_Toc1383168"/>
-      <w:r>
-        <w:rPr>
-          <w:rFonts w:ascii="Arial" w:hAnsi="Arial" w:cs="Arial"/>
-        </w:rPr>
-        <w:t>Límites</w:t>
-      </w:r>
-      <w:bookmarkEnd w:id="18"/>
+      <w:bookmarkStart w:id="19" w:name="_Toc174955168"/>
+      <w:bookmarkEnd w:id="17"/>
+      <w:r>
+        <w:rPr>
+          <w:rFonts w:ascii="Arial" w:hAnsi="Arial" w:cs="Arial"/>
+        </w:rPr>
+        <w:t>Métodos</w:t>
+      </w:r>
+      <w:bookmarkEnd w:id="19"/>
     </w:p>
     <w:p>
       <w:pPr>
@@ -5721,30 +5745,11 @@
           <w:rFonts w:ascii="Arial" w:hAnsi="Arial" w:cs="Arial"/>
           <w:sz w:val="22"/>
         </w:rPr>
-        <w:t>A continuación, se establecen los límites del sistema para el proyecto de desarrollo del sistema</w:t>
-      </w:r>
-      <w:r>
-        <w:rPr>
-          <w:rFonts w:ascii="Arial" w:hAnsi="Arial" w:cs="Arial"/>
-          <w:sz w:val="22"/>
-        </w:rPr>
-        <w:t xml:space="preserve"> </w:t>
-      </w:r>
-      <w:r>
-        <w:rPr>
-          <w:rFonts w:ascii="Arial" w:hAnsi="Arial" w:cs="Arial"/>
-          <w:sz w:val="22"/>
-        </w:rPr>
-        <w:t xml:space="preserve">clasificador de residuos. Estos límites delimitan las funcionalidades y características que no serán consideradas dentro del alcance del sistema. Esto permite al equipo enfocarse en las áreas cruciales para la gestión y clasificación efectiva de residuos en la unidad educativa Nórdico Boliviano. </w:t>
-      </w:r>
-    </w:p>
-    <w:p>
-      <w:pPr>
-        <w:pStyle w:val="Prrafodelista"/>
-        <w:numPr>
-          <w:ilvl w:val="0"/>
-          <w:numId w:val="33"/>
-        </w:numPr>
+        <w:t>Para abordar el desarrollo del sistema web clasificador de residuos, se adoptará la metodología ágil Scrum (Simplify, Collaborate, Results, Utilize, Momentum), que es una estructura de trabajo que permite la colaboración efectiva y la entrega incremental de productos en un entorno dinámico y multifuncional. Scrum es ideal para proyectos que requieren flexibilidad y capacidad de respuesta rápida a cambios y la retroalimentación continua, como es el caso de la creación de un sistema que combina tecnología web, inteligencia artificial y hardware.</w:t>
+      </w:r>
+    </w:p>
+    <w:p>
+      <w:pPr>
         <w:spacing w:before="240" w:after="240" w:line="360" w:lineRule="auto"/>
         <w:rPr>
           <w:rFonts w:ascii="Arial" w:hAnsi="Arial" w:cs="Arial"/>
@@ -5756,16 +5761,11 @@
           <w:rFonts w:ascii="Arial" w:hAnsi="Arial" w:cs="Arial"/>
           <w:sz w:val="22"/>
         </w:rPr>
-        <w:t>El sistema no abordará la gestión logística de la recolección y disposición final de los residuos clasificados.</w:t>
-      </w:r>
-    </w:p>
-    <w:p>
-      <w:pPr>
-        <w:pStyle w:val="Prrafodelista"/>
-        <w:numPr>
-          <w:ilvl w:val="0"/>
-          <w:numId w:val="33"/>
-        </w:numPr>
+        <w:t>Para el desarrollo del sistema, se aplicarán los siguientes métodos:</w:t>
+      </w:r>
+    </w:p>
+    <w:p>
+      <w:pPr>
         <w:spacing w:before="240" w:after="240" w:line="360" w:lineRule="auto"/>
         <w:rPr>
           <w:rFonts w:ascii="Arial" w:hAnsi="Arial" w:cs="Arial"/>
@@ -5777,16 +5777,27 @@
           <w:rFonts w:ascii="Arial" w:hAnsi="Arial" w:cs="Arial"/>
           <w:sz w:val="22"/>
         </w:rPr>
-        <w:t>No se proporcionará una solución física para la recolección de residuos en la Unidad Educativa Nórdico Boliviano.</w:t>
-      </w:r>
-    </w:p>
-    <w:p>
-      <w:pPr>
-        <w:pStyle w:val="Prrafodelista"/>
-        <w:numPr>
-          <w:ilvl w:val="0"/>
-          <w:numId w:val="33"/>
-        </w:numPr>
+        <w:t>•</w:t>
+      </w:r>
+      <w:r>
+        <w:rPr>
+          <w:rFonts w:ascii="Arial" w:hAnsi="Arial" w:cs="Arial"/>
+          <w:sz w:val="22"/>
+        </w:rPr>
+        <w:tab/>
+        <w:t xml:space="preserve">Método Deductivo: Se utilizará el método deductivo para crear un algoritmo de clasificación de residuos, basado en patrones observables, mejorando así la gestión de residuos en la unidad educativa Nórdico Boliviano. La aplicación de principios teóricos </w:t>
+      </w:r>
+      <w:r>
+        <w:rPr>
+          <w:rFonts w:ascii="Arial" w:hAnsi="Arial" w:cs="Arial"/>
+          <w:sz w:val="22"/>
+        </w:rPr>
+        <w:lastRenderedPageBreak/>
+        <w:t>adaptados al contexto educativo facilitará la identificación precisa de residuos en los contenedores. Este enfoque promoverá una gestión ambiental eficiente, fomentando prácticas sostenibles en la comunidad educativa.</w:t>
+      </w:r>
+    </w:p>
+    <w:p>
+      <w:pPr>
         <w:spacing w:before="240" w:after="240" w:line="360" w:lineRule="auto"/>
         <w:rPr>
           <w:rFonts w:ascii="Arial" w:hAnsi="Arial" w:cs="Arial"/>
@@ -5798,29 +5809,47 @@
           <w:rFonts w:ascii="Arial" w:hAnsi="Arial" w:cs="Arial"/>
           <w:sz w:val="22"/>
         </w:rPr>
-        <w:t>El sistema no garantizará la precisión del proceso de clasificación de residuos en todas las situaciones posibles.</w:t>
-      </w:r>
-    </w:p>
-    <w:p>
-      <w:pPr>
-        <w:pStyle w:val="Ttulo2"/>
-        <w:numPr>
-          <w:ilvl w:val="1"/>
-          <w:numId w:val="29"/>
-        </w:numPr>
+        <w:t>•</w:t>
+      </w:r>
+      <w:r>
+        <w:rPr>
+          <w:rFonts w:ascii="Arial" w:hAnsi="Arial" w:cs="Arial"/>
+          <w:sz w:val="22"/>
+        </w:rPr>
+        <w:tab/>
+        <w:t>Método Analítico: El análisis estadístico de estos datos permitirá identificar patrones y relaciones entre las características de los residuos y su clasificación adecuada. Este enfoque analítico nos ayudará a comprender mejor el proceso de clasificación de residuos y a desarrollar un sistema web clasificador más preciso y eficiente para la unidad educativa Nórdico Boliviano.</w:t>
+      </w:r>
+    </w:p>
+    <w:p>
+      <w:pPr>
         <w:spacing w:before="240" w:after="240" w:line="360" w:lineRule="auto"/>
         <w:rPr>
-          <w:rFonts w:cs="Arial"/>
-        </w:rPr>
-      </w:pPr>
-      <w:bookmarkStart w:id="20" w:name="_Toc174955167"/>
-      <w:r>
-        <w:rPr>
-          <w:rFonts w:cs="Arial"/>
-        </w:rPr>
-        <w:t>Enfoque metodológico</w:t>
-      </w:r>
-      <w:bookmarkEnd w:id="20"/>
+          <w:rFonts w:ascii="Arial" w:hAnsi="Arial" w:cs="Arial"/>
+          <w:sz w:val="22"/>
+        </w:rPr>
+      </w:pPr>
+      <w:r>
+        <w:rPr>
+          <w:rFonts w:ascii="Arial" w:hAnsi="Arial" w:cs="Arial"/>
+          <w:sz w:val="22"/>
+        </w:rPr>
+        <w:t>•</w:t>
+      </w:r>
+      <w:r>
+        <w:rPr>
+          <w:rFonts w:ascii="Arial" w:hAnsi="Arial" w:cs="Arial"/>
+          <w:sz w:val="22"/>
+        </w:rPr>
+        <w:tab/>
+        <w:t>Enfoque cualitativo: El enfoque cualitativo se refiere a un método de investigación centrado en comprender los significados, experiencias y perspectivas de las personas mediante técnicas como entrevistas, grupos focales y observaciones, en lugar de datos numéricos. Este enfoque busca obtener una comprensión profunda y contextualizada de un fenómeno específico, interpretando las experiencias subjetivas de los participantes y adaptándose a los hallazgos emergentes para proporcionar información detallada y rica sobre el tema estudiado</w:t>
+      </w:r>
+      <w:r>
+        <w:rPr>
+          <w:rFonts w:ascii="Arial" w:hAnsi="Arial" w:cs="Arial"/>
+          <w:sz w:val="22"/>
+        </w:rPr>
+        <w:t>.</w:t>
+      </w:r>
     </w:p>
     <w:p>
       <w:pPr>
@@ -5834,15 +5863,14 @@
           <w:rFonts w:ascii="Arial" w:hAnsi="Arial" w:cs="Arial"/>
         </w:rPr>
       </w:pPr>
-      <w:bookmarkStart w:id="21" w:name="_Toc174955168"/>
-      <w:bookmarkEnd w:id="19"/>
-      <w:r>
-        <w:rPr>
-          <w:rFonts w:ascii="Arial" w:hAnsi="Arial" w:cs="Arial"/>
-        </w:rPr>
-        <w:t>Métodos</w:t>
-      </w:r>
-      <w:bookmarkEnd w:id="21"/>
+      <w:bookmarkStart w:id="20" w:name="_Toc174955169"/>
+      <w:r>
+        <w:rPr>
+          <w:rFonts w:ascii="Arial" w:hAnsi="Arial" w:cs="Arial"/>
+        </w:rPr>
+        <w:t>Técnicas</w:t>
+      </w:r>
+      <w:bookmarkEnd w:id="20"/>
     </w:p>
     <w:p>
       <w:pPr>
@@ -5853,11 +5881,14 @@
         </w:rPr>
       </w:pPr>
       <w:r>
-        <w:rPr>
-          <w:rFonts w:ascii="Arial" w:hAnsi="Arial" w:cs="Arial"/>
-          <w:sz w:val="22"/>
-        </w:rPr>
-        <w:t>Para abordar el desarrollo del sistema web clasificador de residuos, se adoptará la metodología ágil Scrum (Simplify, Collaborate, Results, Utilize, Momentum), que es una estructura de trabajo que permite la colaboración efectiva y la entrega incremental de productos en un entorno dinámico y multifuncional. Scrum es ideal para proyectos que requieren flexibilidad y capacidad de respuesta rápida a cambios y la retroalimentación continua, como es el caso de la creación de un sistema que combina tecnología web, inteligencia artificial y hardware.</w:t>
+        <w:t xml:space="preserve"> </w:t>
+      </w:r>
+      <w:r>
+        <w:rPr>
+          <w:rFonts w:ascii="Arial" w:hAnsi="Arial" w:cs="Arial"/>
+          <w:sz w:val="22"/>
+        </w:rPr>
+        <w:t xml:space="preserve">Para promover la calidad del sistema web clasificador de residuos, se emplearán las siguientes técnicas para garantizar su funcionamiento óptimo y confiable: </w:t>
       </w:r>
     </w:p>
     <w:p>
@@ -5873,167 +5904,31 @@
           <w:rFonts w:ascii="Arial" w:hAnsi="Arial" w:cs="Arial"/>
           <w:sz w:val="22"/>
         </w:rPr>
+        <w:t>Entrevista:  Se aplicará la técnica de entrevista para obtener información relevante de primera mano sobre las necesidades y procesos relacionados con la clasificación de residuos. Se llevará a cabo una entrevista con el director de la unidad educativa para evaluar los desarrollos actuales y los problemas más frecuentes. La entrevista proporcionará datos cualitativos, así como expectativas sobre el nuevo sistema propuesto y sugerencias para su mejora. Estas respuestas orientarán el diseño y desarrollo del sistema, asegurando su alineación con las necesidades y expectativas de los usuarios finales.</w:t>
+      </w:r>
+    </w:p>
+    <w:p>
+      <w:pPr>
+        <w:spacing w:before="240" w:after="240" w:line="360" w:lineRule="auto"/>
+        <w:rPr>
+          <w:rFonts w:ascii="Arial" w:hAnsi="Arial" w:cs="Arial"/>
+          <w:sz w:val="22"/>
+        </w:rPr>
+      </w:pPr>
+      <w:r>
+        <w:rPr>
+          <w:rFonts w:ascii="Arial" w:hAnsi="Arial" w:cs="Arial"/>
+          <w:sz w:val="22"/>
+        </w:rPr>
+        <w:t xml:space="preserve"> Guía de entrevista: Emplearemos una guía diseñada específicamente para dirigir y estructurar las preguntas durante las entrevistas con el director de la unidad educativa. Esta guía facilitará la exploración detallada de los procedimientos actuales de gestión de </w:t>
+      </w:r>
+      <w:r>
+        <w:rPr>
+          <w:rFonts w:ascii="Arial" w:hAnsi="Arial" w:cs="Arial"/>
+          <w:sz w:val="22"/>
+        </w:rPr>
         <w:lastRenderedPageBreak/>
-        <w:t>Para el desarrollo del sistema, se aplicarán los siguientes métodos:</w:t>
-      </w:r>
-    </w:p>
-    <w:p>
-      <w:pPr>
-        <w:spacing w:before="240" w:after="240" w:line="360" w:lineRule="auto"/>
-        <w:rPr>
-          <w:rFonts w:ascii="Arial" w:hAnsi="Arial" w:cs="Arial"/>
-          <w:sz w:val="22"/>
-        </w:rPr>
-      </w:pPr>
-      <w:r>
-        <w:rPr>
-          <w:rFonts w:ascii="Arial" w:hAnsi="Arial" w:cs="Arial"/>
-          <w:sz w:val="22"/>
-        </w:rPr>
-        <w:t>•</w:t>
-      </w:r>
-      <w:r>
-        <w:rPr>
-          <w:rFonts w:ascii="Arial" w:hAnsi="Arial" w:cs="Arial"/>
-          <w:sz w:val="22"/>
-        </w:rPr>
-        <w:tab/>
-        <w:t>Método Deductivo: Se utilizará el método deductivo para crear un algoritmo de clasificación de residuos, basado en patrones observables, mejorando así la gestión de residuos en la unidad educativa Nórdico Boliviano. La aplicación de principios teóricos adaptados al contexto educativo facilitará la identificación precisa de residuos en los contenedores. Este enfoque promoverá una gestión ambiental eficiente, fomentando prácticas sostenibles en la comunidad educativa.</w:t>
-      </w:r>
-    </w:p>
-    <w:p>
-      <w:pPr>
-        <w:spacing w:before="240" w:after="240" w:line="360" w:lineRule="auto"/>
-        <w:rPr>
-          <w:rFonts w:ascii="Arial" w:hAnsi="Arial" w:cs="Arial"/>
-          <w:sz w:val="22"/>
-        </w:rPr>
-      </w:pPr>
-      <w:r>
-        <w:rPr>
-          <w:rFonts w:ascii="Arial" w:hAnsi="Arial" w:cs="Arial"/>
-          <w:sz w:val="22"/>
-        </w:rPr>
-        <w:t>•</w:t>
-      </w:r>
-      <w:r>
-        <w:rPr>
-          <w:rFonts w:ascii="Arial" w:hAnsi="Arial" w:cs="Arial"/>
-          <w:sz w:val="22"/>
-        </w:rPr>
-        <w:tab/>
-        <w:t>Método Analítico: El análisis estadístico de estos datos permitirá identificar patrones y relaciones entre las características de los residuos y su clasificación adecuada. Este enfoque analítico nos ayudará a comprender mejor el proceso de clasificación de residuos y a desarrollar un sistema web clasificador más preciso y eficiente para la unidad educativa Nórdico Boliviano.</w:t>
-      </w:r>
-    </w:p>
-    <w:p>
-      <w:pPr>
-        <w:spacing w:before="240" w:after="240" w:line="360" w:lineRule="auto"/>
-        <w:rPr>
-          <w:rFonts w:ascii="Arial" w:hAnsi="Arial" w:cs="Arial"/>
-          <w:sz w:val="22"/>
-        </w:rPr>
-      </w:pPr>
-      <w:r>
-        <w:rPr>
-          <w:rFonts w:ascii="Arial" w:hAnsi="Arial" w:cs="Arial"/>
-          <w:sz w:val="22"/>
-        </w:rPr>
-        <w:t>•</w:t>
-      </w:r>
-      <w:r>
-        <w:rPr>
-          <w:rFonts w:ascii="Arial" w:hAnsi="Arial" w:cs="Arial"/>
-          <w:sz w:val="22"/>
-        </w:rPr>
-        <w:tab/>
-        <w:t>Enfoque cualitativo: El enfoque cualitativo se refiere a un método de investigación centrado en comprender los significados, experiencias y perspectivas de las personas mediante técnicas como entrevistas, grupos focales y observaciones, en lugar de datos numéricos. Este enfoque busca obtener una comprensión profunda y contextualizada de un fenómeno específico, interpretando las experiencias subjetivas de los participantes y adaptándose a los hallazgos emergentes para proporcionar información detallada y rica sobre el tema estudiado</w:t>
-      </w:r>
-      <w:r>
-        <w:rPr>
-          <w:rFonts w:ascii="Arial" w:hAnsi="Arial" w:cs="Arial"/>
-          <w:sz w:val="22"/>
-        </w:rPr>
-        <w:t>.</w:t>
-      </w:r>
-    </w:p>
-    <w:p>
-      <w:pPr>
-        <w:pStyle w:val="Ttulo3"/>
-        <w:numPr>
-          <w:ilvl w:val="2"/>
-          <w:numId w:val="29"/>
-        </w:numPr>
-        <w:spacing w:before="240" w:after="240" w:line="360" w:lineRule="auto"/>
-        <w:rPr>
-          <w:rFonts w:ascii="Arial" w:hAnsi="Arial" w:cs="Arial"/>
-        </w:rPr>
-      </w:pPr>
-      <w:bookmarkStart w:id="22" w:name="_Toc174955169"/>
-      <w:r>
-        <w:rPr>
-          <w:rFonts w:ascii="Arial" w:hAnsi="Arial" w:cs="Arial"/>
-        </w:rPr>
-        <w:t>Técnicas</w:t>
-      </w:r>
-      <w:bookmarkEnd w:id="22"/>
-    </w:p>
-    <w:p>
-      <w:pPr>
-        <w:spacing w:before="240" w:after="240" w:line="360" w:lineRule="auto"/>
-        <w:rPr>
-          <w:rFonts w:ascii="Arial" w:hAnsi="Arial" w:cs="Arial"/>
-          <w:sz w:val="22"/>
-        </w:rPr>
-      </w:pPr>
-      <w:r>
-        <w:t xml:space="preserve"> </w:t>
-      </w:r>
-      <w:r>
-        <w:rPr>
-          <w:rFonts w:ascii="Arial" w:hAnsi="Arial" w:cs="Arial"/>
-          <w:sz w:val="22"/>
-        </w:rPr>
-        <w:t xml:space="preserve">Para promover la calidad del sistema web clasificador de residuos, se emplearán las siguientes técnicas para garantizar su funcionamiento óptimo y confiable: </w:t>
-      </w:r>
-    </w:p>
-    <w:p>
-      <w:pPr>
-        <w:spacing w:before="240" w:after="240" w:line="360" w:lineRule="auto"/>
-        <w:rPr>
-          <w:rFonts w:ascii="Arial" w:hAnsi="Arial" w:cs="Arial"/>
-          <w:sz w:val="22"/>
-        </w:rPr>
-      </w:pPr>
-      <w:r>
-        <w:rPr>
-          <w:rFonts w:ascii="Arial" w:hAnsi="Arial" w:cs="Arial"/>
-          <w:sz w:val="22"/>
-        </w:rPr>
-        <w:t xml:space="preserve">Entrevista:  Se aplicará la técnica de entrevista para obtener información relevante de primera mano sobre las necesidades y procesos relacionados con la clasificación de residuos. Se llevará a cabo una entrevista con el director de la unidad educativa para evaluar los desarrollos actuales y los problemas más frecuentes. La entrevista proporcionará datos cualitativos, así como expectativas sobre el nuevo sistema propuesto y sugerencias para su mejora. Estas respuestas orientarán el diseño y </w:t>
-      </w:r>
-      <w:r>
-        <w:rPr>
-          <w:rFonts w:ascii="Arial" w:hAnsi="Arial" w:cs="Arial"/>
-          <w:sz w:val="22"/>
-        </w:rPr>
-        <w:lastRenderedPageBreak/>
-        <w:t>desarrollo del sistema, asegurando su alineación con las necesidades y expectativas de los usuarios finales.</w:t>
-      </w:r>
-    </w:p>
-    <w:p>
-      <w:pPr>
-        <w:spacing w:before="240" w:after="240" w:line="360" w:lineRule="auto"/>
-        <w:rPr>
-          <w:rFonts w:ascii="Arial" w:hAnsi="Arial" w:cs="Arial"/>
-          <w:sz w:val="22"/>
-        </w:rPr>
-      </w:pPr>
-      <w:r>
-        <w:rPr>
-          <w:rFonts w:ascii="Arial" w:hAnsi="Arial" w:cs="Arial"/>
-          <w:sz w:val="22"/>
-        </w:rPr>
-        <w:t xml:space="preserve"> Guía de entrevista: Emplearemos una guía diseñada específicamente para dirigir y estructurar las preguntas durante las entrevistas con el director de la unidad educativa. Esta guía facilitará la exploración detallada de los procedimientos actuales de gestión de residuos y posibles áreas de mejora. Las respuestas se registrarán en la guía correspondiente, tomando notas personales durante el proceso de entrevista, y se grabará la entrevista con preguntas abiertas.</w:t>
+        <w:t>residuos y posibles áreas de mejora. Las respuestas se registrarán en la guía correspondiente, tomando notas personales durante el proceso de entrevista, y se grabará la entrevista con preguntas abiertas.</w:t>
       </w:r>
     </w:p>
     <w:p>
@@ -6129,7 +6024,7 @@
           <w:rFonts w:cs="Arial"/>
         </w:rPr>
       </w:pPr>
-      <w:bookmarkStart w:id="23" w:name="_Toc1383169"/>
+      <w:bookmarkStart w:id="21" w:name="_Toc1383169"/>
       <w:r>
         <w:rPr>
           <w:rFonts w:cs="Arial"/>
@@ -6137,36 +6032,31 @@
         <w:lastRenderedPageBreak/>
         <w:br/>
       </w:r>
-      <w:bookmarkStart w:id="24" w:name="_Toc174955170"/>
+      <w:bookmarkStart w:id="22" w:name="_Toc174955170"/>
       <w:r>
         <w:rPr>
           <w:rFonts w:cs="Arial"/>
         </w:rPr>
         <w:t>Marco Teórico Conceptual</w:t>
       </w:r>
+      <w:bookmarkEnd w:id="21"/>
+      <w:bookmarkEnd w:id="22"/>
+    </w:p>
+    <w:p>
+      <w:pPr>
+        <w:pStyle w:val="Ttulo2"/>
+      </w:pPr>
+      <w:bookmarkStart w:id="23" w:name="_Toc174955171"/>
+      <w:r>
+        <w:t xml:space="preserve">2.1 </w:t>
+      </w:r>
+      <w:r>
+        <w:t>S</w:t>
+      </w:r>
+      <w:r>
+        <w:t>istema de Informacion</w:t>
+      </w:r>
       <w:bookmarkEnd w:id="23"/>
-      <w:bookmarkEnd w:id="24"/>
-    </w:p>
-    <w:p>
-      <w:pPr>
-        <w:pStyle w:val="Ttulo2"/>
-      </w:pPr>
-      <w:bookmarkStart w:id="25" w:name="_Toc174955171"/>
-      <w:r>
-        <w:t xml:space="preserve">2.1 </w:t>
-      </w:r>
-      <w:r>
-        <w:t>S</w:t>
-      </w:r>
-      <w:r>
-        <w:t xml:space="preserve">istema de </w:t>
-      </w:r>
-      <w:proofErr w:type="spellStart"/>
-      <w:r>
-        <w:t>Informacion</w:t>
-      </w:r>
-      <w:bookmarkEnd w:id="25"/>
-      <w:proofErr w:type="spellEnd"/>
     </w:p>
     <w:p>
       <w:pPr>
@@ -6254,21 +6144,16 @@
       <w:pPr>
         <w:pStyle w:val="Ttulo2"/>
       </w:pPr>
-      <w:bookmarkStart w:id="26" w:name="_Toc169532988"/>
-      <w:bookmarkStart w:id="27" w:name="_Toc174955172"/>
+      <w:bookmarkStart w:id="24" w:name="_Toc169532988"/>
+      <w:bookmarkStart w:id="25" w:name="_Toc174955172"/>
       <w:r>
         <w:t xml:space="preserve">2.2 </w:t>
       </w:r>
-      <w:bookmarkEnd w:id="26"/>
-      <w:proofErr w:type="spellStart"/>
-      <w:r>
-        <w:t>Ingenieria</w:t>
-      </w:r>
-      <w:proofErr w:type="spellEnd"/>
-      <w:r>
-        <w:t xml:space="preserve"> de software</w:t>
-      </w:r>
-      <w:bookmarkEnd w:id="27"/>
+      <w:bookmarkEnd w:id="24"/>
+      <w:r>
+        <w:t>Ingenieria de software</w:t>
+      </w:r>
+      <w:bookmarkEnd w:id="25"/>
     </w:p>
     <w:p>
       <w:pPr>
@@ -6578,24 +6463,22 @@
         </w:rPr>
         <w:t xml:space="preserve"> </w:t>
       </w:r>
-      <w:bookmarkStart w:id="28" w:name="_Toc1383170"/>
+      <w:bookmarkStart w:id="26" w:name="_Toc1383170"/>
     </w:p>
     <w:p>
       <w:pPr>
         <w:pStyle w:val="Ttulo2"/>
       </w:pPr>
-      <w:bookmarkStart w:id="29" w:name="_Toc169532989"/>
-      <w:bookmarkStart w:id="30" w:name="_Toc174955173"/>
+      <w:bookmarkStart w:id="27" w:name="_Toc169532989"/>
+      <w:bookmarkStart w:id="28" w:name="_Toc174955173"/>
       <w:r>
         <w:t xml:space="preserve">2.2.1 </w:t>
       </w:r>
-      <w:bookmarkEnd w:id="29"/>
-      <w:proofErr w:type="spellStart"/>
+      <w:bookmarkEnd w:id="27"/>
       <w:r>
         <w:t>Metodologias</w:t>
       </w:r>
-      <w:bookmarkEnd w:id="30"/>
-      <w:proofErr w:type="spellEnd"/>
+      <w:bookmarkEnd w:id="28"/>
     </w:p>
     <w:p>
       <w:pPr>
@@ -6683,13 +6566,13 @@
       <w:pPr>
         <w:pStyle w:val="Ttulo2"/>
       </w:pPr>
-      <w:bookmarkStart w:id="31" w:name="_Toc169532990"/>
-      <w:bookmarkStart w:id="32" w:name="_Toc174955174"/>
+      <w:bookmarkStart w:id="29" w:name="_Toc169532990"/>
+      <w:bookmarkStart w:id="30" w:name="_Toc174955174"/>
       <w:r>
         <w:t>2.2.2 RUP</w:t>
       </w:r>
-      <w:bookmarkEnd w:id="31"/>
-      <w:bookmarkEnd w:id="32"/>
+      <w:bookmarkEnd w:id="29"/>
+      <w:bookmarkEnd w:id="30"/>
     </w:p>
     <w:p>
       <w:pPr>
@@ -6874,13 +6757,13 @@
       <w:pPr>
         <w:pStyle w:val="Ttulo2"/>
       </w:pPr>
-      <w:bookmarkStart w:id="33" w:name="_Toc169532991"/>
-      <w:bookmarkStart w:id="34" w:name="_Toc174955175"/>
+      <w:bookmarkStart w:id="31" w:name="_Toc169532991"/>
+      <w:bookmarkStart w:id="32" w:name="_Toc174955175"/>
       <w:r>
         <w:t>2.2.3 UML</w:t>
       </w:r>
-      <w:bookmarkEnd w:id="33"/>
-      <w:bookmarkEnd w:id="34"/>
+      <w:bookmarkEnd w:id="31"/>
+      <w:bookmarkEnd w:id="32"/>
     </w:p>
     <w:p>
       <w:pPr>
@@ -6983,14 +6866,14 @@
       <w:pPr>
         <w:pStyle w:val="Ttulo2"/>
       </w:pPr>
-      <w:bookmarkStart w:id="35" w:name="_Toc174955176"/>
+      <w:bookmarkStart w:id="33" w:name="_Toc174955176"/>
       <w:r>
         <w:t xml:space="preserve">2.2.4 </w:t>
       </w:r>
       <w:r>
         <w:t>Diagrama Estructural</w:t>
       </w:r>
-      <w:bookmarkEnd w:id="35"/>
+      <w:bookmarkEnd w:id="33"/>
     </w:p>
     <w:p>
       <w:pPr>
@@ -7068,27 +6951,17 @@
       <w:pPr>
         <w:pStyle w:val="Ttulo2"/>
       </w:pPr>
-      <w:bookmarkStart w:id="36" w:name="_Toc174955177"/>
+      <w:bookmarkStart w:id="34" w:name="_Toc174955177"/>
       <w:r>
         <w:t>2.3</w:t>
       </w:r>
       <w:r>
         <w:tab/>
       </w:r>
-      <w:proofErr w:type="spellStart"/>
-      <w:r>
-        <w:t>Backend</w:t>
-      </w:r>
-      <w:proofErr w:type="spellEnd"/>
-      <w:r>
-        <w:t xml:space="preserve"> y </w:t>
-      </w:r>
-      <w:proofErr w:type="spellStart"/>
-      <w:r>
-        <w:t>Frontend</w:t>
-      </w:r>
-      <w:bookmarkEnd w:id="36"/>
-      <w:proofErr w:type="spellEnd"/>
+      <w:r>
+        <w:t>Backend y Frontend</w:t>
+      </w:r>
+      <w:bookmarkEnd w:id="34"/>
     </w:p>
     <w:p>
       <w:pPr>
@@ -7125,39 +6998,7 @@
           <w:sz w:val="22"/>
         </w:rPr>
         <w:lastRenderedPageBreak/>
-        <w:t xml:space="preserve">finales. El backend se comunica con el </w:t>
-      </w:r>
-      <w:proofErr w:type="spellStart"/>
-      <w:r>
-        <w:rPr>
-          <w:rFonts w:ascii="Arial" w:hAnsi="Arial" w:cs="Arial"/>
-          <w:sz w:val="22"/>
-        </w:rPr>
-        <w:t>frontend</w:t>
-      </w:r>
-      <w:proofErr w:type="spellEnd"/>
-      <w:r>
-        <w:rPr>
-          <w:rFonts w:ascii="Arial" w:hAnsi="Arial" w:cs="Arial"/>
-          <w:sz w:val="22"/>
-        </w:rPr>
-        <w:t xml:space="preserve"> a través de </w:t>
-      </w:r>
-      <w:proofErr w:type="spellStart"/>
-      <w:r>
-        <w:rPr>
-          <w:rFonts w:ascii="Arial" w:hAnsi="Arial" w:cs="Arial"/>
-          <w:sz w:val="22"/>
-        </w:rPr>
-        <w:t>APIs</w:t>
-      </w:r>
-      <w:proofErr w:type="spellEnd"/>
-      <w:r>
-        <w:rPr>
-          <w:rFonts w:ascii="Arial" w:hAnsi="Arial" w:cs="Arial"/>
-          <w:sz w:val="22"/>
-        </w:rPr>
-        <w:t xml:space="preserve"> para proporcionar la funcionalidad necesaria.</w:t>
+        <w:t>finales. El backend se comunica con el frontend a través de APIs para proporcionar la funcionalidad necesaria.</w:t>
       </w:r>
     </w:p>
     <w:p>
@@ -7173,7 +7014,7 @@
           <w:szCs w:val="22"/>
         </w:rPr>
       </w:pPr>
-      <w:bookmarkStart w:id="37" w:name="_Toc6920979"/>
+      <w:bookmarkStart w:id="35" w:name="_Toc6920979"/>
       <w:r>
         <w:rPr>
           <w:rFonts w:ascii="Arial" w:hAnsi="Arial" w:cs="Arial"/>
@@ -7243,42 +7084,8 @@
           <w:sz w:val="22"/>
           <w:szCs w:val="22"/>
         </w:rPr>
-        <w:t xml:space="preserve"> </w:t>
-      </w:r>
-      <w:proofErr w:type="spellStart"/>
-      <w:r>
-        <w:rPr>
-          <w:rFonts w:ascii="Arial" w:hAnsi="Arial" w:cs="Arial"/>
-          <w:i w:val="0"/>
-          <w:iCs w:val="0"/>
-          <w:sz w:val="22"/>
-          <w:szCs w:val="22"/>
-        </w:rPr>
-        <w:t>Backend</w:t>
-      </w:r>
-      <w:proofErr w:type="spellEnd"/>
-      <w:r>
-        <w:rPr>
-          <w:rFonts w:ascii="Arial" w:hAnsi="Arial" w:cs="Arial"/>
-          <w:i w:val="0"/>
-          <w:iCs w:val="0"/>
-          <w:sz w:val="22"/>
-          <w:szCs w:val="22"/>
-        </w:rPr>
-        <w:t xml:space="preserve"> y </w:t>
-      </w:r>
-      <w:proofErr w:type="spellStart"/>
-      <w:r>
-        <w:rPr>
-          <w:rFonts w:ascii="Arial" w:hAnsi="Arial" w:cs="Arial"/>
-          <w:i w:val="0"/>
-          <w:iCs w:val="0"/>
-          <w:sz w:val="22"/>
-          <w:szCs w:val="22"/>
-        </w:rPr>
-        <w:t>Frontend</w:t>
-      </w:r>
-      <w:proofErr w:type="spellEnd"/>
+        <w:t xml:space="preserve"> Backend y Frontend</w:t>
+      </w:r>
     </w:p>
     <w:p>
       <w:pPr>
@@ -7436,37 +7243,12 @@
           <w:sz w:val="22"/>
         </w:rPr>
       </w:pPr>
-      <w:proofErr w:type="spellStart"/>
-      <w:r>
-        <w:rPr>
-          <w:rFonts w:ascii="Arial" w:hAnsi="Arial" w:cs="Arial"/>
-          <w:sz w:val="22"/>
-        </w:rPr>
-        <w:t>Frontend</w:t>
-      </w:r>
-      <w:proofErr w:type="spellEnd"/>
-      <w:r>
-        <w:rPr>
-          <w:rFonts w:ascii="Arial" w:hAnsi="Arial" w:cs="Arial"/>
-          <w:sz w:val="22"/>
-        </w:rPr>
-        <w:t xml:space="preserve">: Es la parte de una aplicación o sistema que interactúa directamente con los usuarios finales. Está compuesto por la interfaz gráfica de usuario (GUI), que incluye elementos como botones, formularios, y otros elementos visuales. El </w:t>
-      </w:r>
-      <w:proofErr w:type="spellStart"/>
-      <w:r>
-        <w:rPr>
-          <w:rFonts w:ascii="Arial" w:hAnsi="Arial" w:cs="Arial"/>
-          <w:sz w:val="22"/>
-        </w:rPr>
-        <w:t>frontend</w:t>
-      </w:r>
-      <w:proofErr w:type="spellEnd"/>
-      <w:r>
-        <w:rPr>
-          <w:rFonts w:ascii="Arial" w:hAnsi="Arial" w:cs="Arial"/>
-          <w:sz w:val="22"/>
-        </w:rPr>
-        <w:t xml:space="preserve"> se ejecuta en el navegador del usuario y se comunica con el backend para obtener y enviar datos. </w:t>
+      <w:r>
+        <w:rPr>
+          <w:rFonts w:ascii="Arial" w:hAnsi="Arial" w:cs="Arial"/>
+          <w:sz w:val="22"/>
+        </w:rPr>
+        <w:t xml:space="preserve">Frontend: Es la parte de una aplicación o sistema que interactúa directamente con los usuarios finales. Está compuesto por la interfaz gráfica de usuario (GUI), que incluye elementos como botones, formularios, y otros elementos visuales. El frontend se ejecuta en el navegador del usuario y se comunica con el backend para obtener y enviar datos. </w:t>
       </w:r>
       <w:sdt>
         <w:sdtPr>
@@ -7519,89 +7301,30 @@
       <w:pPr>
         <w:pStyle w:val="Ttulo2"/>
       </w:pPr>
-      <w:bookmarkStart w:id="38" w:name="_Toc169532993"/>
-      <w:bookmarkStart w:id="39" w:name="_Toc174955178"/>
+      <w:bookmarkStart w:id="36" w:name="_Toc169532993"/>
+      <w:bookmarkStart w:id="37" w:name="_Toc174955178"/>
       <w:r>
         <w:t xml:space="preserve">2.4 </w:t>
       </w:r>
-      <w:bookmarkEnd w:id="38"/>
-      <w:proofErr w:type="spellStart"/>
+      <w:bookmarkEnd w:id="36"/>
       <w:r>
         <w:t>Frontend</w:t>
       </w:r>
-      <w:bookmarkEnd w:id="39"/>
-      <w:proofErr w:type="spellEnd"/>
-    </w:p>
-    <w:p>
-      <w:pPr>
-        <w:rPr>
-          <w:rFonts w:ascii="Arial" w:hAnsi="Arial" w:cs="Arial"/>
-          <w:sz w:val="22"/>
-        </w:rPr>
-      </w:pPr>
-      <w:proofErr w:type="spellStart"/>
-      <w:r>
-        <w:rPr>
-          <w:rFonts w:ascii="Arial" w:hAnsi="Arial" w:cs="Arial"/>
-          <w:sz w:val="22"/>
-        </w:rPr>
-        <w:t>Frontend</w:t>
-      </w:r>
-      <w:proofErr w:type="spellEnd"/>
-      <w:r>
-        <w:rPr>
-          <w:rFonts w:ascii="Arial" w:hAnsi="Arial" w:cs="Arial"/>
-          <w:sz w:val="22"/>
-        </w:rPr>
-        <w:t xml:space="preserve"> se refiere a la parte de una aplicación o sitio web que interactúa directamente con los usuarios. Es la interfaz visible que permite a los usuarios interactuar, recibir información y realizar acciones. El desarrollo </w:t>
-      </w:r>
-      <w:proofErr w:type="spellStart"/>
-      <w:r>
-        <w:rPr>
-          <w:rFonts w:ascii="Arial" w:hAnsi="Arial" w:cs="Arial"/>
-          <w:sz w:val="22"/>
-        </w:rPr>
-        <w:t>frontend</w:t>
-      </w:r>
-      <w:proofErr w:type="spellEnd"/>
-      <w:r>
-        <w:rPr>
-          <w:rFonts w:ascii="Arial" w:hAnsi="Arial" w:cs="Arial"/>
-          <w:sz w:val="22"/>
-        </w:rPr>
-        <w:t xml:space="preserve"> se centra en crear interfaces atractivas y funcionales utilizando tecnologías como HTML, CSS y JavaScript, y </w:t>
-      </w:r>
-      <w:proofErr w:type="spellStart"/>
-      <w:r>
-        <w:rPr>
-          <w:rFonts w:ascii="Arial" w:hAnsi="Arial" w:cs="Arial"/>
-          <w:sz w:val="22"/>
-        </w:rPr>
-        <w:t>frameworks</w:t>
-      </w:r>
-      <w:proofErr w:type="spellEnd"/>
-      <w:r>
-        <w:rPr>
-          <w:rFonts w:ascii="Arial" w:hAnsi="Arial" w:cs="Arial"/>
-          <w:sz w:val="22"/>
-        </w:rPr>
-        <w:t xml:space="preserve"> como </w:t>
-      </w:r>
-      <w:proofErr w:type="spellStart"/>
-      <w:r>
-        <w:rPr>
-          <w:rFonts w:ascii="Arial" w:hAnsi="Arial" w:cs="Arial"/>
-          <w:sz w:val="22"/>
-        </w:rPr>
-        <w:t>React</w:t>
-      </w:r>
-      <w:proofErr w:type="spellEnd"/>
-      <w:r>
-        <w:rPr>
-          <w:rFonts w:ascii="Arial" w:hAnsi="Arial" w:cs="Arial"/>
-          <w:sz w:val="22"/>
-        </w:rPr>
-        <w:t>, Angular y Vue.js.</w:t>
+      <w:bookmarkEnd w:id="37"/>
+    </w:p>
+    <w:p>
+      <w:pPr>
+        <w:rPr>
+          <w:rFonts w:ascii="Arial" w:hAnsi="Arial" w:cs="Arial"/>
+          <w:sz w:val="22"/>
+        </w:rPr>
+      </w:pPr>
+      <w:r>
+        <w:rPr>
+          <w:rFonts w:ascii="Arial" w:hAnsi="Arial" w:cs="Arial"/>
+          <w:sz w:val="22"/>
+        </w:rPr>
+        <w:t>Frontend se refiere a la parte de una aplicación o sitio web que interactúa directamente con los usuarios. Es la interfaz visible que permite a los usuarios interactuar, recibir información y realizar acciones. El desarrollo frontend se centra en crear interfaces atractivas y funcionales utilizando tecnologías como HTML, CSS y JavaScript, y frameworks como React, Angular y Vue.js.</w:t>
       </w:r>
     </w:p>
     <w:p>
@@ -7617,39 +7340,7 @@
           <w:sz w:val="22"/>
         </w:rPr>
         <w:lastRenderedPageBreak/>
-        <w:t xml:space="preserve">El objetivo principal es asegurar una experiencia de usuario fluida, intuitiva y agradable, lo que incluye diseño visual, implementación de lógica de interfaz, gestión del estado de la aplicación e interacción con </w:t>
-      </w:r>
-      <w:proofErr w:type="spellStart"/>
-      <w:r>
-        <w:rPr>
-          <w:rFonts w:ascii="Arial" w:hAnsi="Arial" w:cs="Arial"/>
-          <w:sz w:val="22"/>
-        </w:rPr>
-        <w:t>APIs</w:t>
-      </w:r>
-      <w:proofErr w:type="spellEnd"/>
-      <w:r>
-        <w:rPr>
-          <w:rFonts w:ascii="Arial" w:hAnsi="Arial" w:cs="Arial"/>
-          <w:sz w:val="22"/>
-        </w:rPr>
-        <w:t xml:space="preserve"> </w:t>
-      </w:r>
-      <w:proofErr w:type="spellStart"/>
-      <w:r>
-        <w:rPr>
-          <w:rFonts w:ascii="Arial" w:hAnsi="Arial" w:cs="Arial"/>
-          <w:sz w:val="22"/>
-        </w:rPr>
-        <w:t>backend</w:t>
-      </w:r>
-      <w:proofErr w:type="spellEnd"/>
-      <w:r>
-        <w:rPr>
-          <w:rFonts w:ascii="Arial" w:hAnsi="Arial" w:cs="Arial"/>
-          <w:sz w:val="22"/>
-        </w:rPr>
-        <w:t xml:space="preserve"> para obtener y enviar datos. ca </w:t>
+        <w:t xml:space="preserve">El objetivo principal es asegurar una experiencia de usuario fluida, intuitiva y agradable, lo que incluye diseño visual, implementación de lógica de interfaz, gestión del estado de la aplicación e interacción con APIs backend para obtener y enviar datos. ca </w:t>
       </w:r>
       <w:sdt>
         <w:sdtPr>
@@ -7710,94 +7401,30 @@
           <w:sz w:val="22"/>
         </w:rPr>
       </w:pPr>
-      <w:bookmarkStart w:id="40" w:name="_Toc169532998"/>
-      <w:bookmarkStart w:id="41" w:name="_Toc174955179"/>
+      <w:bookmarkStart w:id="38" w:name="_Toc169532998"/>
+      <w:bookmarkStart w:id="39" w:name="_Toc174955179"/>
       <w:r>
         <w:t>2.5 B</w:t>
       </w:r>
-      <w:bookmarkEnd w:id="40"/>
+      <w:bookmarkEnd w:id="38"/>
       <w:r>
         <w:t>ackend</w:t>
       </w:r>
-      <w:bookmarkEnd w:id="41"/>
-    </w:p>
-    <w:p>
-      <w:pPr>
-        <w:rPr>
-          <w:rFonts w:ascii="Arial" w:hAnsi="Arial" w:cs="Arial"/>
-          <w:sz w:val="22"/>
-        </w:rPr>
-      </w:pPr>
-      <w:r>
-        <w:rPr>
-          <w:rFonts w:ascii="Arial" w:hAnsi="Arial" w:cs="Arial"/>
-          <w:sz w:val="22"/>
-        </w:rPr>
-        <w:t xml:space="preserve">Backend se refiere a la parte de una aplicación que maneja la lógica del servidor, bases de datos e integración de sistemas, asegurando que las aplicaciones sean robustas, eficientes y seguras. Utiliza lenguajes como Python, Java, Ruby, PHP y frameworks como Node.js, Django, Ruby </w:t>
-      </w:r>
-      <w:proofErr w:type="spellStart"/>
-      <w:r>
-        <w:rPr>
-          <w:rFonts w:ascii="Arial" w:hAnsi="Arial" w:cs="Arial"/>
-          <w:sz w:val="22"/>
-        </w:rPr>
-        <w:t>on</w:t>
-      </w:r>
-      <w:proofErr w:type="spellEnd"/>
-      <w:r>
-        <w:rPr>
-          <w:rFonts w:ascii="Arial" w:hAnsi="Arial" w:cs="Arial"/>
-          <w:sz w:val="22"/>
-        </w:rPr>
-        <w:t xml:space="preserve"> </w:t>
-      </w:r>
-      <w:proofErr w:type="spellStart"/>
-      <w:r>
-        <w:rPr>
-          <w:rFonts w:ascii="Arial" w:hAnsi="Arial" w:cs="Arial"/>
-          <w:sz w:val="22"/>
-        </w:rPr>
-        <w:t>Rails</w:t>
-      </w:r>
-      <w:proofErr w:type="spellEnd"/>
-      <w:r>
-        <w:rPr>
-          <w:rFonts w:ascii="Arial" w:hAnsi="Arial" w:cs="Arial"/>
-          <w:sz w:val="22"/>
-        </w:rPr>
-        <w:t xml:space="preserve"> y Spring para procesar y enviar datos entre el </w:t>
-      </w:r>
-      <w:proofErr w:type="spellStart"/>
-      <w:r>
-        <w:rPr>
-          <w:rFonts w:ascii="Arial" w:hAnsi="Arial" w:cs="Arial"/>
-          <w:sz w:val="22"/>
-        </w:rPr>
-        <w:t>frontend</w:t>
-      </w:r>
-      <w:proofErr w:type="spellEnd"/>
-      <w:r>
-        <w:rPr>
-          <w:rFonts w:ascii="Arial" w:hAnsi="Arial" w:cs="Arial"/>
-          <w:sz w:val="22"/>
-        </w:rPr>
-        <w:t xml:space="preserve"> y los sistemas de almacenamiento, gestionando la lógica de negocio, autenticación de usuarios y comunicación mediante </w:t>
-      </w:r>
-      <w:proofErr w:type="spellStart"/>
-      <w:r>
-        <w:rPr>
-          <w:rFonts w:ascii="Arial" w:hAnsi="Arial" w:cs="Arial"/>
-          <w:sz w:val="22"/>
-        </w:rPr>
-        <w:t>APIs</w:t>
-      </w:r>
-      <w:proofErr w:type="spellEnd"/>
-      <w:r>
-        <w:rPr>
-          <w:rFonts w:ascii="Arial" w:hAnsi="Arial" w:cs="Arial"/>
-          <w:sz w:val="22"/>
-        </w:rPr>
-        <w:t xml:space="preserve">. </w:t>
+      <w:bookmarkEnd w:id="39"/>
+    </w:p>
+    <w:p>
+      <w:pPr>
+        <w:rPr>
+          <w:rFonts w:ascii="Arial" w:hAnsi="Arial" w:cs="Arial"/>
+          <w:sz w:val="22"/>
+        </w:rPr>
+      </w:pPr>
+      <w:r>
+        <w:rPr>
+          <w:rFonts w:ascii="Arial" w:hAnsi="Arial" w:cs="Arial"/>
+          <w:sz w:val="22"/>
+        </w:rPr>
+        <w:t xml:space="preserve">Backend se refiere a la parte de una aplicación que maneja la lógica del servidor, bases de datos e integración de sistemas, asegurando que las aplicaciones sean robustas, eficientes y seguras. Utiliza lenguajes como Python, Java, Ruby, PHP y frameworks como Node.js, Django, Ruby on Rails y Spring para procesar y enviar datos entre el frontend y los sistemas de almacenamiento, gestionando la lógica de negocio, autenticación de usuarios y comunicación mediante APIs. </w:t>
       </w:r>
       <w:sdt>
         <w:sdtPr>
@@ -7854,19 +7481,19 @@
       <w:pPr>
         <w:pStyle w:val="Ttulo2"/>
       </w:pPr>
-      <w:bookmarkStart w:id="42" w:name="_Toc169533000"/>
-      <w:bookmarkStart w:id="43" w:name="_Toc174955180"/>
+      <w:bookmarkStart w:id="40" w:name="_Toc169533000"/>
+      <w:bookmarkStart w:id="41" w:name="_Toc174955180"/>
       <w:r>
         <w:t>2.5.1</w:t>
       </w:r>
       <w:r>
         <w:t xml:space="preserve"> </w:t>
       </w:r>
-      <w:bookmarkEnd w:id="42"/>
+      <w:bookmarkEnd w:id="40"/>
       <w:r>
         <w:t>Python</w:t>
       </w:r>
-      <w:bookmarkEnd w:id="43"/>
+      <w:bookmarkEnd w:id="41"/>
       <w:r>
         <w:t xml:space="preserve"> </w:t>
       </w:r>
@@ -7938,15 +7565,7 @@
           <w:rFonts w:ascii="Arial" w:hAnsi="Arial" w:cs="Arial"/>
           <w:sz w:val="22"/>
         </w:rPr>
-        <w:t xml:space="preserve">es un lenguaje de programación de alto nivel conocido por su sintaxis clara y legible, que favorece la legibilidad del código y la productividad del programador. Es ampliamente utilizado en diversas áreas como desarrollo web, ciencia de datos, inteligencia artificial, automatización de tareas y más. Python es interpretado y multipropósito, lo que significa que puede ser utilizado para desarrollar desde pequeños scripts hasta aplicaciones complejas y </w:t>
-      </w:r>
-      <w:proofErr w:type="gramStart"/>
-      <w:r>
-        <w:rPr>
-          <w:rFonts w:ascii="Arial" w:hAnsi="Arial" w:cs="Arial"/>
-          <w:sz w:val="22"/>
-        </w:rPr>
-        <w:t>sistemas</w:t>
+        <w:t>es un lenguaje de programación de alto nivel conocido por su sintaxis clara y legible, que favorece la legibilidad del código y la productividad del programador. Es ampliamente utilizado en diversas áreas como desarrollo web, ciencia de datos, inteligencia artificial, automatización de tareas y más. Python es interpretado y multipropósito, lo que significa que puede ser utilizado para desarrollar desde pequeños scripts hasta aplicaciones complejas y sistemas</w:t>
       </w:r>
       <w:r>
         <w:rPr>
@@ -7962,21 +7581,12 @@
         </w:rPr>
         <w:t>.</w:t>
       </w:r>
-      <w:proofErr w:type="gramEnd"/>
-      <w:r>
-        <w:rPr>
-          <w:rFonts w:ascii="Arial" w:hAnsi="Arial" w:cs="Arial"/>
-          <w:sz w:val="22"/>
-        </w:rPr>
-        <w:t xml:space="preserve"> </w:t>
-      </w:r>
-      <w:proofErr w:type="gramStart"/>
-      <w:r>
-        <w:rPr>
-          <w:rFonts w:ascii="Arial" w:hAnsi="Arial" w:cs="Arial"/>
-          <w:sz w:val="22"/>
-        </w:rPr>
-        <w:t>robustos</w:t>
+      <w:r>
+        <w:rPr>
+          <w:rFonts w:ascii="Arial" w:hAnsi="Arial" w:cs="Arial"/>
+          <w:sz w:val="22"/>
+        </w:rPr>
+        <w:t xml:space="preserve"> robustos</w:t>
       </w:r>
       <w:r>
         <w:rPr>
@@ -7990,15 +7600,7 @@
           <w:rFonts w:ascii="Arial" w:hAnsi="Arial" w:cs="Arial"/>
           <w:sz w:val="22"/>
         </w:rPr>
-        <w:t xml:space="preserve"> Python</w:t>
-      </w:r>
-      <w:proofErr w:type="gramEnd"/>
-      <w:r>
-        <w:rPr>
-          <w:rFonts w:ascii="Arial" w:hAnsi="Arial" w:cs="Arial"/>
-          <w:sz w:val="22"/>
-        </w:rPr>
-        <w:t xml:space="preserve"> soporta la programación orientada a objetos a través de clases y objetos, además de ofrecer módulos para organizar y reutilizar código. También proporciona un manejo de errores robusto mediante excepciones (try y except) y permite la creación concisa de listas y diccionarios con comprehensivos</w:t>
+        <w:t xml:space="preserve"> Python soporta la programación orientada a objetos a través de clases y objetos, además de ofrecer módulos para organizar y reutilizar código. También proporciona un manejo de errores robusto mediante excepciones (try y except) y permite la creación concisa de listas y diccionarios con comprehensivos</w:t>
       </w:r>
       <w:r>
         <w:rPr>
@@ -8012,7 +7614,7 @@
       <w:pPr>
         <w:pStyle w:val="Ttulo2"/>
       </w:pPr>
-      <w:bookmarkStart w:id="44" w:name="_Toc174955181"/>
+      <w:bookmarkStart w:id="42" w:name="_Toc174955181"/>
       <w:r>
         <w:lastRenderedPageBreak/>
         <w:t>2.5.2 R</w:t>
@@ -8020,47 +7622,15 @@
       <w:r>
         <w:t>ed Neuronal</w:t>
       </w:r>
-      <w:bookmarkEnd w:id="44"/>
-    </w:p>
-    <w:p>
-      <w:r>
-        <w:rPr>
-          <w:rFonts w:ascii="Arial" w:hAnsi="Arial" w:cs="Arial"/>
-          <w:sz w:val="22"/>
-        </w:rPr>
-        <w:t>El concepto de red neuronal artificial fue introducido por Warren McCulloch y Walter Pitts en 1943, quienes propusieron el primer modelo matemático de una neurona artificial. Sin embargo, el desarrollo moderno de redes neuronales como las conocemos hoy ha sido impulsado por diversos autores y científicos, como Frank Rosenblatt, quien desarrolló el perceptrón en 1958, y Geoffrey Hinton, considerado uno de los padres del aprendizaje profundo (</w:t>
-      </w:r>
-      <w:proofErr w:type="spellStart"/>
-      <w:r>
-        <w:rPr>
-          <w:rFonts w:ascii="Arial" w:hAnsi="Arial" w:cs="Arial"/>
-          <w:sz w:val="22"/>
-        </w:rPr>
-        <w:t>deep</w:t>
-      </w:r>
-      <w:proofErr w:type="spellEnd"/>
-      <w:r>
-        <w:rPr>
-          <w:rFonts w:ascii="Arial" w:hAnsi="Arial" w:cs="Arial"/>
-          <w:sz w:val="22"/>
-        </w:rPr>
-        <w:t xml:space="preserve"> </w:t>
-      </w:r>
-      <w:proofErr w:type="spellStart"/>
-      <w:r>
-        <w:rPr>
-          <w:rFonts w:ascii="Arial" w:hAnsi="Arial" w:cs="Arial"/>
-          <w:sz w:val="22"/>
-        </w:rPr>
-        <w:t>learning</w:t>
-      </w:r>
-      <w:proofErr w:type="spellEnd"/>
-      <w:r>
-        <w:rPr>
-          <w:rFonts w:ascii="Arial" w:hAnsi="Arial" w:cs="Arial"/>
-          <w:sz w:val="22"/>
-        </w:rPr>
-        <w:t xml:space="preserve">), quien popularizó el uso de redes neuronales profundas para aplicaciones de inteligencia artificial en la década de 2000. </w:t>
+      <w:bookmarkEnd w:id="42"/>
+    </w:p>
+    <w:p>
+      <w:r>
+        <w:rPr>
+          <w:rFonts w:ascii="Arial" w:hAnsi="Arial" w:cs="Arial"/>
+          <w:sz w:val="22"/>
+        </w:rPr>
+        <w:t xml:space="preserve">El concepto de red neuronal artificial fue introducido por Warren McCulloch y Walter Pitts en 1943, quienes propusieron el primer modelo matemático de una neurona artificial. Sin embargo, el desarrollo moderno de redes neuronales como las conocemos hoy ha sido impulsado por diversos autores y científicos, como Frank Rosenblatt, quien desarrolló el perceptrón en 1958, y Geoffrey Hinton, considerado uno de los padres del aprendizaje profundo (deep learning), quien popularizó el uso de redes neuronales profundas para aplicaciones de inteligencia artificial en la década de 2000. </w:t>
       </w:r>
       <w:sdt>
         <w:sdtPr>
@@ -8126,7 +7696,6 @@
           <w:sz w:val="22"/>
         </w:rPr>
       </w:pPr>
-      <w:proofErr w:type="spellStart"/>
       <w:r>
         <w:rPr>
           <w:rFonts w:ascii="Arial" w:hAnsi="Arial" w:cs="Arial"/>
@@ -8136,45 +7705,12 @@
         </w:rPr>
         <w:t>GroundingDINO</w:t>
       </w:r>
-      <w:proofErr w:type="spellEnd"/>
-      <w:r>
-        <w:rPr>
-          <w:rFonts w:ascii="Arial" w:hAnsi="Arial" w:cs="Arial"/>
-          <w:sz w:val="22"/>
-        </w:rPr>
-        <w:t xml:space="preserve"> es una red neuronal profunda diseñada para abordar el problema de la segmentación y el reconocimiento de objetos en imágenes de manera más precisa y contextual. </w:t>
-      </w:r>
-      <w:proofErr w:type="gramStart"/>
-      <w:r>
-        <w:rPr>
-          <w:rFonts w:ascii="Arial" w:hAnsi="Arial" w:cs="Arial"/>
-          <w:sz w:val="22"/>
-        </w:rPr>
-        <w:t>Combina técnicas</w:t>
-      </w:r>
-      <w:proofErr w:type="gramEnd"/>
-      <w:r>
-        <w:rPr>
-          <w:rFonts w:ascii="Arial" w:hAnsi="Arial" w:cs="Arial"/>
-          <w:sz w:val="22"/>
-        </w:rPr>
-        <w:t xml:space="preserve"> de detección de objetos y segmentación semántica para "anclar" (</w:t>
-      </w:r>
-      <w:proofErr w:type="spellStart"/>
-      <w:r>
-        <w:rPr>
-          <w:rFonts w:ascii="Arial" w:hAnsi="Arial" w:cs="Arial"/>
-          <w:sz w:val="22"/>
-        </w:rPr>
-        <w:t>grounding</w:t>
-      </w:r>
-      <w:proofErr w:type="spellEnd"/>
-      <w:r>
-        <w:rPr>
-          <w:rFonts w:ascii="Arial" w:hAnsi="Arial" w:cs="Arial"/>
-          <w:sz w:val="22"/>
-        </w:rPr>
-        <w:t xml:space="preserve">) los objetos detectados en las imágenes con </w:t>
+      <w:r>
+        <w:rPr>
+          <w:rFonts w:ascii="Arial" w:hAnsi="Arial" w:cs="Arial"/>
+          <w:sz w:val="22"/>
+        </w:rPr>
+        <w:t xml:space="preserve"> es una red neuronal profunda diseñada para abordar el problema de la segmentación y el reconocimiento de objetos en imágenes de manera más precisa y contextual. Combina técnicas de detección de objetos y segmentación semántica para "anclar" (grounding) los objetos detectados en las imágenes con </w:t>
       </w:r>
     </w:p>
     <w:p>
@@ -8195,39 +7731,7 @@
           <w:rFonts w:ascii="Arial" w:hAnsi="Arial" w:cs="Arial"/>
           <w:sz w:val="22"/>
         </w:rPr>
-        <w:t>Non-</w:t>
-      </w:r>
-      <w:proofErr w:type="spellStart"/>
-      <w:r>
-        <w:rPr>
-          <w:rFonts w:ascii="Arial" w:hAnsi="Arial" w:cs="Arial"/>
-          <w:sz w:val="22"/>
-        </w:rPr>
-        <w:t>locality</w:t>
-      </w:r>
-      <w:proofErr w:type="spellEnd"/>
-      <w:r>
-        <w:rPr>
-          <w:rFonts w:ascii="Arial" w:hAnsi="Arial" w:cs="Arial"/>
-          <w:sz w:val="22"/>
-        </w:rPr>
-        <w:t xml:space="preserve"> </w:t>
-      </w:r>
-      <w:proofErr w:type="spellStart"/>
-      <w:r>
-        <w:rPr>
-          <w:rFonts w:ascii="Arial" w:hAnsi="Arial" w:cs="Arial"/>
-          <w:sz w:val="22"/>
-        </w:rPr>
-        <w:t>Optimization</w:t>
-      </w:r>
-      <w:proofErr w:type="spellEnd"/>
-      <w:r>
-        <w:rPr>
-          <w:rFonts w:ascii="Arial" w:hAnsi="Arial" w:cs="Arial"/>
-          <w:sz w:val="22"/>
-        </w:rPr>
-        <w:t>). Esto significa que puede procesar tanto la información visual como textual, permitiendo reconocer y segmentar objetos específicos a partir de instrucciones o descripciones textuales.</w:t>
+        <w:t>Non-locality Optimization). Esto significa que puede procesar tanto la información visual como textual, permitiendo reconocer y segmentar objetos específicos a partir de instrucciones o descripciones textuales.</w:t>
       </w:r>
     </w:p>
     <w:p>
@@ -8252,25 +7756,7 @@
           <w:rFonts w:ascii="Arial" w:hAnsi="Arial" w:cs="Arial"/>
           <w:sz w:val="22"/>
         </w:rPr>
-        <w:t xml:space="preserve">La red es útil en aplicaciones donde es necesario identificar y etiquetar con precisión objetos dentro de una imagen, incluso en situaciones donde la definición de los objetos puede ser subjetiva o depender del contexto proporcionado por el lenguaje. Este enfoque puede integrarse en sistemas avanzados de visión por computadora que requieren una comprensión más profunda de las relaciones entre objetos y descripciones textuales, como en sistemas de IA que necesitan entender y describir escenas </w:t>
-      </w:r>
-      <w:proofErr w:type="spellStart"/>
-      <w:proofErr w:type="gramStart"/>
-      <w:r>
-        <w:rPr>
-          <w:rFonts w:ascii="Arial" w:hAnsi="Arial" w:cs="Arial"/>
-          <w:sz w:val="22"/>
-        </w:rPr>
-        <w:t>complejas.ensivos</w:t>
-      </w:r>
-      <w:proofErr w:type="spellEnd"/>
-      <w:proofErr w:type="gramEnd"/>
-      <w:r>
-        <w:rPr>
-          <w:rFonts w:ascii="Arial" w:hAnsi="Arial" w:cs="Arial"/>
-          <w:sz w:val="22"/>
-        </w:rPr>
-        <w:t>.</w:t>
+        <w:t>La red es útil en aplicaciones donde es necesario identificar y etiquetar con precisión objetos dentro de una imagen, incluso en situaciones donde la definición de los objetos puede ser subjetiva o depender del contexto proporcionado por el lenguaje. Este enfoque puede integrarse en sistemas avanzados de visión por computadora que requieren una comprensión más profunda de las relaciones entre objetos y descripciones textuales, como en sistemas de IA que necesitan entender y describir escenas complejas.ensivos.</w:t>
       </w:r>
       <w:sdt>
         <w:sdtPr>
@@ -8341,8 +7827,8 @@
       <w:pPr>
         <w:pStyle w:val="Ttulo2"/>
       </w:pPr>
-      <w:bookmarkStart w:id="45" w:name="_Toc174955185"/>
-      <w:bookmarkStart w:id="46" w:name="_Toc174955183"/>
+      <w:bookmarkStart w:id="43" w:name="_Toc174955185"/>
+      <w:bookmarkStart w:id="44" w:name="_Toc174955183"/>
       <w:r>
         <w:t>2.5.</w:t>
       </w:r>
@@ -8352,12 +7838,10 @@
       <w:r>
         <w:t xml:space="preserve"> </w:t>
       </w:r>
-      <w:proofErr w:type="spellStart"/>
       <w:r>
         <w:t>Roboflow</w:t>
       </w:r>
-      <w:bookmarkEnd w:id="45"/>
-      <w:proofErr w:type="spellEnd"/>
+      <w:bookmarkEnd w:id="43"/>
     </w:p>
     <w:p>
       <w:pPr>
@@ -8373,116 +7857,27 @@
         </w:rPr>
         <w:t xml:space="preserve">Según el autor de </w:t>
       </w:r>
-      <w:proofErr w:type="spellStart"/>
-      <w:r>
-        <w:rPr>
-          <w:rFonts w:ascii="Arial" w:hAnsi="Arial" w:cs="Arial"/>
-          <w:sz w:val="22"/>
-        </w:rPr>
-        <w:t>Roboflow</w:t>
-      </w:r>
-      <w:proofErr w:type="spellEnd"/>
-      <w:r>
-        <w:rPr>
-          <w:rFonts w:ascii="Arial" w:hAnsi="Arial" w:cs="Arial"/>
-          <w:sz w:val="22"/>
-        </w:rPr>
-        <w:t xml:space="preserve"> es una plataforma integral de gestión de datos que está diseñada específicamente para proyectos de visión por computadora. La plataforma facilita cada paso del proceso de desarrollo de modelos, desde la creación y etiquetado de </w:t>
-      </w:r>
-      <w:proofErr w:type="spellStart"/>
-      <w:r>
-        <w:rPr>
-          <w:rFonts w:ascii="Arial" w:hAnsi="Arial" w:cs="Arial"/>
-          <w:sz w:val="22"/>
-        </w:rPr>
-        <w:t>datasets</w:t>
-      </w:r>
-      <w:proofErr w:type="spellEnd"/>
-      <w:r>
-        <w:rPr>
-          <w:rFonts w:ascii="Arial" w:hAnsi="Arial" w:cs="Arial"/>
-          <w:sz w:val="22"/>
-        </w:rPr>
-        <w:t xml:space="preserve"> hasta la mejora y optimización de esos datos para obtener mejores resultados en la detección de objetos. Una de sus características clave es la capacidad de aumentar automáticamente los datos, lo que significa que puede generar nuevas imágenes a partir de las existentes mediante técnicas como rotaciones, recortes, cambios de iluminación y más, ayudando a evitar problemas de sobreajuste.</w:t>
-      </w:r>
-    </w:p>
-    <w:p>
-      <w:pPr>
-        <w:rPr>
-          <w:rFonts w:ascii="Arial" w:hAnsi="Arial" w:cs="Arial"/>
-          <w:sz w:val="22"/>
-        </w:rPr>
-      </w:pPr>
-      <w:r>
-        <w:rPr>
-          <w:rFonts w:ascii="Arial" w:hAnsi="Arial" w:cs="Arial"/>
-          <w:sz w:val="22"/>
-        </w:rPr>
-        <w:t xml:space="preserve">Además, </w:t>
-      </w:r>
-      <w:proofErr w:type="spellStart"/>
-      <w:r>
-        <w:rPr>
-          <w:rFonts w:ascii="Arial" w:hAnsi="Arial" w:cs="Arial"/>
-          <w:sz w:val="22"/>
-        </w:rPr>
-        <w:t>Roboflow</w:t>
-      </w:r>
-      <w:proofErr w:type="spellEnd"/>
-      <w:r>
-        <w:rPr>
-          <w:rFonts w:ascii="Arial" w:hAnsi="Arial" w:cs="Arial"/>
-          <w:sz w:val="22"/>
-        </w:rPr>
-        <w:t xml:space="preserve"> permite entrenar modelos de visión por computadora en la nube y descargar los modelos entrenados en diferentes formatos listos para ser integrados en aplicaciones de desarrollo. Los usuarios pueden acceder a modelos </w:t>
-      </w:r>
-      <w:proofErr w:type="spellStart"/>
-      <w:r>
-        <w:rPr>
-          <w:rFonts w:ascii="Arial" w:hAnsi="Arial" w:cs="Arial"/>
-          <w:sz w:val="22"/>
-        </w:rPr>
-        <w:t>preentrenados</w:t>
-      </w:r>
-      <w:proofErr w:type="spellEnd"/>
-      <w:r>
-        <w:rPr>
-          <w:rFonts w:ascii="Arial" w:hAnsi="Arial" w:cs="Arial"/>
-          <w:sz w:val="22"/>
-        </w:rPr>
-        <w:t xml:space="preserve">, lo que facilita la creación de soluciones de visión por computadora personalizadas sin necesidad de empezar desde cero. También es compatible con herramientas como YOLO, </w:t>
-      </w:r>
-      <w:proofErr w:type="spellStart"/>
-      <w:r>
-        <w:rPr>
-          <w:rFonts w:ascii="Arial" w:hAnsi="Arial" w:cs="Arial"/>
-          <w:sz w:val="22"/>
-        </w:rPr>
-        <w:t>TensorFlow</w:t>
-      </w:r>
-      <w:proofErr w:type="spellEnd"/>
-      <w:r>
-        <w:rPr>
-          <w:rFonts w:ascii="Arial" w:hAnsi="Arial" w:cs="Arial"/>
-          <w:sz w:val="22"/>
-        </w:rPr>
-        <w:t xml:space="preserve">, </w:t>
-      </w:r>
-      <w:proofErr w:type="spellStart"/>
-      <w:r>
-        <w:rPr>
-          <w:rFonts w:ascii="Arial" w:hAnsi="Arial" w:cs="Arial"/>
-          <w:sz w:val="22"/>
-        </w:rPr>
-        <w:t>PyTorch</w:t>
-      </w:r>
-      <w:proofErr w:type="spellEnd"/>
-      <w:r>
-        <w:rPr>
-          <w:rFonts w:ascii="Arial" w:hAnsi="Arial" w:cs="Arial"/>
-          <w:sz w:val="22"/>
-        </w:rPr>
-        <w:t>, entre otras, lo que la convierte en una plataforma flexible para múltiples necesidades</w:t>
+      <w:r>
+        <w:rPr>
+          <w:rFonts w:ascii="Arial" w:hAnsi="Arial" w:cs="Arial"/>
+          <w:sz w:val="22"/>
+        </w:rPr>
+        <w:t>Roboflow es una plataforma integral de gestión de datos que está diseñada específicamente para proyectos de visión por computadora. La plataforma facilita cada paso del proceso de desarrollo de modelos, desde la creación y etiquetado de datasets hasta la mejora y optimización de esos datos para obtener mejores resultados en la detección de objetos. Una de sus características clave es la capacidad de aumentar automáticamente los datos, lo que significa que puede generar nuevas imágenes a partir de las existentes mediante técnicas como rotaciones, recortes, cambios de iluminación y más, ayudando a evitar problemas de sobreajuste.</w:t>
+      </w:r>
+    </w:p>
+    <w:p>
+      <w:pPr>
+        <w:rPr>
+          <w:rFonts w:ascii="Arial" w:hAnsi="Arial" w:cs="Arial"/>
+          <w:sz w:val="22"/>
+        </w:rPr>
+      </w:pPr>
+      <w:r>
+        <w:rPr>
+          <w:rFonts w:ascii="Arial" w:hAnsi="Arial" w:cs="Arial"/>
+          <w:sz w:val="22"/>
+        </w:rPr>
+        <w:t>Además, Roboflow permite entrenar modelos de visión por computadora en la nube y descargar los modelos entrenados en diferentes formatos listos para ser integrados en aplicaciones de desarrollo. Los usuarios pueden acceder a modelos preentrenados, lo que facilita la creación de soluciones de visión por computadora personalizadas sin necesidad de empezar desde cero. También es compatible con herramientas como YOLO, TensorFlow, PyTorch, entre otras, lo que la convierte en una plataforma flexible para múltiples necesidades</w:t>
       </w:r>
       <w:r>
         <w:rPr>
@@ -8556,14 +7951,9 @@
         <w:t xml:space="preserve">2.5.4 </w:t>
       </w:r>
       <w:r>
-        <w:t xml:space="preserve">Google </w:t>
-      </w:r>
-      <w:proofErr w:type="spellStart"/>
-      <w:r>
-        <w:t>Colab</w:t>
-      </w:r>
-      <w:bookmarkEnd w:id="46"/>
-      <w:proofErr w:type="spellEnd"/>
+        <w:t>Google Colab</w:t>
+      </w:r>
+      <w:bookmarkEnd w:id="44"/>
     </w:p>
     <w:p>
       <w:pPr>
@@ -8641,20 +8031,18 @@
       <w:pPr>
         <w:pStyle w:val="Ttulo2"/>
       </w:pPr>
-      <w:bookmarkStart w:id="47" w:name="_Toc174955184"/>
+      <w:bookmarkStart w:id="45" w:name="_Toc174955184"/>
       <w:r>
         <w:lastRenderedPageBreak/>
         <w:t xml:space="preserve">2.5.4 </w:t>
       </w:r>
-      <w:proofErr w:type="spellStart"/>
       <w:r>
         <w:t>P</w:t>
       </w:r>
       <w:r>
         <w:t>ycharm</w:t>
       </w:r>
-      <w:bookmarkEnd w:id="47"/>
-      <w:proofErr w:type="spellEnd"/>
+      <w:bookmarkEnd w:id="45"/>
     </w:p>
     <w:p>
       <w:r>
@@ -8669,39 +8057,7 @@
           <w:rFonts w:ascii="Arial" w:hAnsi="Arial" w:cs="Arial"/>
           <w:sz w:val="22"/>
         </w:rPr>
-        <w:t xml:space="preserve">un entorno de desarrollo integrado (IDE) para Python desarrollado por </w:t>
-      </w:r>
-      <w:proofErr w:type="spellStart"/>
-      <w:r>
-        <w:rPr>
-          <w:rFonts w:ascii="Arial" w:hAnsi="Arial" w:cs="Arial"/>
-          <w:sz w:val="22"/>
-        </w:rPr>
-        <w:t>JetBrains</w:t>
-      </w:r>
-      <w:proofErr w:type="spellEnd"/>
-      <w:r>
-        <w:rPr>
-          <w:rFonts w:ascii="Arial" w:hAnsi="Arial" w:cs="Arial"/>
-          <w:sz w:val="22"/>
-        </w:rPr>
-        <w:t xml:space="preserve">, que ofrece una serie de herramientas avanzadas para facilitar la programación en este lenguaje. Incluye características como autocompletado de código, depuración, integración con sistemas de control de versiones, y gestión de entornos virtuales, además de soporte para el desarrollo web con frameworks como Django y </w:t>
-      </w:r>
-      <w:proofErr w:type="spellStart"/>
-      <w:r>
-        <w:rPr>
-          <w:rFonts w:ascii="Arial" w:hAnsi="Arial" w:cs="Arial"/>
-          <w:sz w:val="22"/>
-        </w:rPr>
-        <w:t>Flask</w:t>
-      </w:r>
-      <w:proofErr w:type="spellEnd"/>
-      <w:r>
-        <w:rPr>
-          <w:rFonts w:ascii="Arial" w:hAnsi="Arial" w:cs="Arial"/>
-          <w:sz w:val="22"/>
-        </w:rPr>
-        <w:t>. PyCharm está diseñado para mejorar la productividad de los desarrolladores de Python y optimizar el flujo de trabajo en proyectos de programación complejos aprendizaje</w:t>
+        <w:t>un entorno de desarrollo integrado (IDE) para Python desarrollado por JetBrains, que ofrece una serie de herramientas avanzadas para facilitar la programación en este lenguaje. Incluye características como autocompletado de código, depuración, integración con sistemas de control de versiones, y gestión de entornos virtuales, además de soporte para el desarrollo web con frameworks como Django y Flask. PyCharm está diseñado para mejorar la productividad de los desarrolladores de Python y optimizar el flujo de trabajo en proyectos de programación complejos aprendizaje</w:t>
       </w:r>
     </w:p>
     <w:p>
@@ -8766,7 +8122,7 @@
       <w:pPr>
         <w:pStyle w:val="Ttulo2"/>
       </w:pPr>
-      <w:bookmarkStart w:id="48" w:name="_Toc174955186"/>
+      <w:bookmarkStart w:id="46" w:name="_Toc174955186"/>
       <w:r>
         <w:t>2.5.</w:t>
       </w:r>
@@ -8776,12 +8132,10 @@
       <w:r>
         <w:t xml:space="preserve"> </w:t>
       </w:r>
-      <w:proofErr w:type="spellStart"/>
       <w:r>
         <w:t>Ultralytics</w:t>
       </w:r>
-      <w:bookmarkEnd w:id="48"/>
-      <w:proofErr w:type="spellEnd"/>
+      <w:bookmarkEnd w:id="46"/>
     </w:p>
     <w:p>
       <w:pPr>
@@ -8791,85 +8145,12 @@
           <w:sz w:val="22"/>
         </w:rPr>
       </w:pPr>
-      <w:proofErr w:type="spellStart"/>
-      <w:r>
-        <w:rPr>
-          <w:rFonts w:ascii="Arial" w:hAnsi="Arial" w:cs="Arial"/>
-          <w:sz w:val="22"/>
-        </w:rPr>
-        <w:t>Ultralytics</w:t>
-      </w:r>
-      <w:proofErr w:type="spellEnd"/>
-      <w:r>
-        <w:rPr>
-          <w:rFonts w:ascii="Arial" w:hAnsi="Arial" w:cs="Arial"/>
-          <w:sz w:val="22"/>
-        </w:rPr>
-        <w:t xml:space="preserve"> es una compañía de software que se ha especializado en el desarrollo de soluciones avanzadas de visión por computadora, siendo su mayor contribución la serie de modelos YOLO (</w:t>
-      </w:r>
-      <w:proofErr w:type="spellStart"/>
-      <w:r>
-        <w:rPr>
-          <w:rFonts w:ascii="Arial" w:hAnsi="Arial" w:cs="Arial"/>
-          <w:sz w:val="22"/>
-        </w:rPr>
-        <w:t>You</w:t>
-      </w:r>
-      <w:proofErr w:type="spellEnd"/>
-      <w:r>
-        <w:rPr>
-          <w:rFonts w:ascii="Arial" w:hAnsi="Arial" w:cs="Arial"/>
-          <w:sz w:val="22"/>
-        </w:rPr>
-        <w:t xml:space="preserve"> </w:t>
-      </w:r>
-      <w:proofErr w:type="spellStart"/>
-      <w:r>
-        <w:rPr>
-          <w:rFonts w:ascii="Arial" w:hAnsi="Arial" w:cs="Arial"/>
-          <w:sz w:val="22"/>
-        </w:rPr>
-        <w:t>Only</w:t>
-      </w:r>
-      <w:proofErr w:type="spellEnd"/>
-      <w:r>
-        <w:rPr>
-          <w:rFonts w:ascii="Arial" w:hAnsi="Arial" w:cs="Arial"/>
-          <w:sz w:val="22"/>
-        </w:rPr>
-        <w:t xml:space="preserve"> Look Once), famosos por su capacidad de realizar detección de objetos en tiempo real con alta precisión. Fundada en 2014 por Glenn </w:t>
-      </w:r>
-      <w:proofErr w:type="spellStart"/>
-      <w:r>
-        <w:rPr>
-          <w:rFonts w:ascii="Arial" w:hAnsi="Arial" w:cs="Arial"/>
-          <w:sz w:val="22"/>
-        </w:rPr>
-        <w:t>Jocher</w:t>
-      </w:r>
-      <w:proofErr w:type="spellEnd"/>
-      <w:r>
-        <w:rPr>
-          <w:rFonts w:ascii="Arial" w:hAnsi="Arial" w:cs="Arial"/>
-          <w:sz w:val="22"/>
-        </w:rPr>
-        <w:t xml:space="preserve">, la compañía ha revolucionado el campo de la inteligencia artificial al ofrecer versiones mejoradas y optimizadas de YOLO, como YOLOv5 y YOLOv8, que se caracterizan por su eficiencia, velocidad y facilidad de uso. </w:t>
-      </w:r>
-      <w:proofErr w:type="spellStart"/>
-      <w:r>
-        <w:rPr>
-          <w:rFonts w:ascii="Arial" w:hAnsi="Arial" w:cs="Arial"/>
-          <w:sz w:val="22"/>
-        </w:rPr>
-        <w:t>Ultralytics</w:t>
-      </w:r>
-      <w:proofErr w:type="spellEnd"/>
-      <w:r>
-        <w:rPr>
-          <w:rFonts w:ascii="Arial" w:hAnsi="Arial" w:cs="Arial"/>
-          <w:sz w:val="22"/>
-        </w:rPr>
-        <w:t xml:space="preserve"> facilita el desarrollo de aplicaciones de visión por computadora a través de herramientas accesibles y código abierto, apoyando tanto a investigadores como a desarrolladores en la implementación de estas soluciones en proyectos del mundo real.</w:t>
+      <w:r>
+        <w:rPr>
+          <w:rFonts w:ascii="Arial" w:hAnsi="Arial" w:cs="Arial"/>
+          <w:sz w:val="22"/>
+        </w:rPr>
+        <w:t>Ultralytics es una compañía de software que se ha especializado en el desarrollo de soluciones avanzadas de visión por computadora, siendo su mayor contribución la serie de modelos YOLO (You Only Look Once), famosos por su capacidad de realizar detección de objetos en tiempo real con alta precisión. Fundada en 2014 por Glenn Jocher, la compañía ha revolucionado el campo de la inteligencia artificial al ofrecer versiones mejoradas y optimizadas de YOLO, como YOLOv5 y YOLOv8, que se caracterizan por su eficiencia, velocidad y facilidad de uso. Ultralytics facilita el desarrollo de aplicaciones de visión por computadora a través de herramientas accesibles y código abierto, apoyando tanto a investigadores como a desarrolladores en la implementación de estas soluciones en proyectos del mundo real.</w:t>
       </w:r>
       <w:sdt>
         <w:sdtPr>
@@ -8932,11 +8213,11 @@
       <w:pPr>
         <w:pStyle w:val="Ttulo2"/>
       </w:pPr>
-      <w:bookmarkStart w:id="49" w:name="_Toc174955187"/>
+      <w:bookmarkStart w:id="47" w:name="_Toc174955187"/>
       <w:r>
         <w:t>2.5.7 CUDA</w:t>
       </w:r>
-      <w:bookmarkEnd w:id="49"/>
+      <w:bookmarkEnd w:id="47"/>
     </w:p>
     <w:p>
       <w:pPr>
@@ -8958,39 +8239,7 @@
           <w:sz w:val="22"/>
         </w:rPr>
         <w:lastRenderedPageBreak/>
-        <w:t xml:space="preserve">eficiente que con las CPU tradicionales. Introducido en 2007, CUDA está diseñado para aprovechar la arquitectura de las GPU y acelerar aplicaciones complejas en una variedad de campos, incluyendo inteligencia artificial, simulaciones científicas, procesamiento de imágenes y más. CUDA proporciona un entorno de desarrollo compatible con lenguajes como C, C++ y Python, facilitando la creación de algoritmos que ejecuten grandes cantidades de tareas en paralelo, mejorando drásticamente el rendimiento de ciertas aplicaciones, especialmente en </w:t>
-      </w:r>
-      <w:proofErr w:type="spellStart"/>
-      <w:r>
-        <w:rPr>
-          <w:rFonts w:ascii="Arial" w:hAnsi="Arial" w:cs="Arial"/>
-          <w:sz w:val="22"/>
-        </w:rPr>
-        <w:t>deep</w:t>
-      </w:r>
-      <w:proofErr w:type="spellEnd"/>
-      <w:r>
-        <w:rPr>
-          <w:rFonts w:ascii="Arial" w:hAnsi="Arial" w:cs="Arial"/>
-          <w:sz w:val="22"/>
-        </w:rPr>
-        <w:t xml:space="preserve"> </w:t>
-      </w:r>
-      <w:proofErr w:type="spellStart"/>
-      <w:r>
-        <w:rPr>
-          <w:rFonts w:ascii="Arial" w:hAnsi="Arial" w:cs="Arial"/>
-          <w:sz w:val="22"/>
-        </w:rPr>
-        <w:t>learning</w:t>
-      </w:r>
-      <w:proofErr w:type="spellEnd"/>
-      <w:r>
-        <w:rPr>
-          <w:rFonts w:ascii="Arial" w:hAnsi="Arial" w:cs="Arial"/>
-          <w:sz w:val="22"/>
-        </w:rPr>
-        <w:t xml:space="preserve"> </w:t>
+        <w:t xml:space="preserve">eficiente que con las CPU tradicionales. Introducido en 2007, CUDA está diseñado para aprovechar la arquitectura de las GPU y acelerar aplicaciones complejas en una variedad de campos, incluyendo inteligencia artificial, simulaciones científicas, procesamiento de imágenes y más. CUDA proporciona un entorno de desarrollo compatible con lenguajes como C, C++ y Python, facilitando la creación de algoritmos que ejecuten grandes cantidades de tareas en paralelo, mejorando drásticamente el rendimiento de ciertas aplicaciones, especialmente en deep learning </w:t>
       </w:r>
       <w:sdt>
         <w:sdtPr>
@@ -9045,18 +8294,19 @@
       <w:pPr>
         <w:pStyle w:val="Ttulo2"/>
       </w:pPr>
-      <w:bookmarkStart w:id="50" w:name="_Toc174955188"/>
-      <w:r>
-        <w:t xml:space="preserve">2.5.7 Deep </w:t>
-      </w:r>
-      <w:proofErr w:type="spellStart"/>
-      <w:r>
-        <w:t>Learning</w:t>
-      </w:r>
-      <w:bookmarkEnd w:id="50"/>
-      <w:proofErr w:type="spellEnd"/>
-    </w:p>
-    <w:p>
+      <w:bookmarkStart w:id="48" w:name="_Toc174955188"/>
+      <w:r>
+        <w:t>2.5.7 Deep Learning</w:t>
+      </w:r>
+      <w:bookmarkEnd w:id="48"/>
+    </w:p>
+    <w:p>
+      <w:pPr>
+        <w:rPr>
+          <w:rFonts w:ascii="Arial" w:hAnsi="Arial" w:cs="Arial"/>
+          <w:sz w:val="22"/>
+        </w:rPr>
+      </w:pPr>
       <w:r>
         <w:rPr>
           <w:rFonts w:ascii="Arial" w:hAnsi="Arial" w:cs="Arial"/>
@@ -9069,151 +8319,7 @@
           <w:rFonts w:ascii="Arial" w:hAnsi="Arial" w:cs="Arial"/>
           <w:sz w:val="22"/>
         </w:rPr>
-        <w:t xml:space="preserve">Deep </w:t>
-      </w:r>
-      <w:proofErr w:type="spellStart"/>
-      <w:r>
-        <w:rPr>
-          <w:rFonts w:ascii="Arial" w:hAnsi="Arial" w:cs="Arial"/>
-          <w:sz w:val="22"/>
-        </w:rPr>
-        <w:t>Learning</w:t>
-      </w:r>
-      <w:proofErr w:type="spellEnd"/>
-      <w:r>
-        <w:rPr>
-          <w:rFonts w:ascii="Arial" w:hAnsi="Arial" w:cs="Arial"/>
-          <w:sz w:val="22"/>
-        </w:rPr>
-        <w:t xml:space="preserve"> es una subdisciplina del machine </w:t>
-      </w:r>
-      <w:proofErr w:type="spellStart"/>
-      <w:r>
-        <w:rPr>
-          <w:rFonts w:ascii="Arial" w:hAnsi="Arial" w:cs="Arial"/>
-          <w:sz w:val="22"/>
-        </w:rPr>
-        <w:t>learning</w:t>
-      </w:r>
-      <w:proofErr w:type="spellEnd"/>
-      <w:r>
-        <w:rPr>
-          <w:rFonts w:ascii="Arial" w:hAnsi="Arial" w:cs="Arial"/>
-          <w:sz w:val="22"/>
-        </w:rPr>
-        <w:t xml:space="preserve"> que utiliza redes neuronales artificiales, particularmente redes neuronales profundas con múltiples capas, para modelar patrones y aprender representaciones a partir de grandes cantidades de datos. Inspirado en la estructura y funcionamiento del cerebro humano, el </w:t>
-      </w:r>
-      <w:proofErr w:type="spellStart"/>
-      <w:r>
-        <w:rPr>
-          <w:rFonts w:ascii="Arial" w:hAnsi="Arial" w:cs="Arial"/>
-          <w:sz w:val="22"/>
-        </w:rPr>
-        <w:t>deep</w:t>
-      </w:r>
-      <w:proofErr w:type="spellEnd"/>
-      <w:r>
-        <w:rPr>
-          <w:rFonts w:ascii="Arial" w:hAnsi="Arial" w:cs="Arial"/>
-          <w:sz w:val="22"/>
-        </w:rPr>
-        <w:t xml:space="preserve"> </w:t>
-      </w:r>
-      <w:proofErr w:type="spellStart"/>
-      <w:r>
-        <w:rPr>
-          <w:rFonts w:ascii="Arial" w:hAnsi="Arial" w:cs="Arial"/>
-          <w:sz w:val="22"/>
-        </w:rPr>
-        <w:t>learning</w:t>
-      </w:r>
-      <w:proofErr w:type="spellEnd"/>
-      <w:r>
-        <w:rPr>
-          <w:rFonts w:ascii="Arial" w:hAnsi="Arial" w:cs="Arial"/>
-          <w:sz w:val="22"/>
-        </w:rPr>
-        <w:t xml:space="preserve"> permite a las máquinas aprender de manera autónoma a partir de ejemplos, sin necesidad de reglas explícitas programadas. Esto lo hace particularmente efectivo en tareas complejas como la clasificación de imágenes, reconocimiento de voz, procesamiento de lenguaje natural, y conducción autónoma. Los avances en </w:t>
-      </w:r>
-      <w:proofErr w:type="spellStart"/>
-      <w:r>
-        <w:rPr>
-          <w:rFonts w:ascii="Arial" w:hAnsi="Arial" w:cs="Arial"/>
-          <w:sz w:val="22"/>
-        </w:rPr>
-        <w:t>deep</w:t>
-      </w:r>
-      <w:proofErr w:type="spellEnd"/>
-      <w:r>
-        <w:rPr>
-          <w:rFonts w:ascii="Arial" w:hAnsi="Arial" w:cs="Arial"/>
-          <w:sz w:val="22"/>
-        </w:rPr>
-        <w:t xml:space="preserve"> </w:t>
-      </w:r>
-      <w:proofErr w:type="spellStart"/>
-      <w:r>
-        <w:rPr>
-          <w:rFonts w:ascii="Arial" w:hAnsi="Arial" w:cs="Arial"/>
-          <w:sz w:val="22"/>
-        </w:rPr>
-        <w:t>learning</w:t>
-      </w:r>
-      <w:proofErr w:type="spellEnd"/>
-      <w:r>
-        <w:rPr>
-          <w:rFonts w:ascii="Arial" w:hAnsi="Arial" w:cs="Arial"/>
-          <w:sz w:val="22"/>
-        </w:rPr>
-        <w:t xml:space="preserve"> han sido posibles gracias a la disponibilidad de grandes volúmenes de datos (</w:t>
-      </w:r>
-      <w:proofErr w:type="spellStart"/>
-      <w:r>
-        <w:rPr>
-          <w:rFonts w:ascii="Arial" w:hAnsi="Arial" w:cs="Arial"/>
-          <w:sz w:val="22"/>
-        </w:rPr>
-        <w:t>big</w:t>
-      </w:r>
-      <w:proofErr w:type="spellEnd"/>
-      <w:r>
-        <w:rPr>
-          <w:rFonts w:ascii="Arial" w:hAnsi="Arial" w:cs="Arial"/>
-          <w:sz w:val="22"/>
-        </w:rPr>
-        <w:t xml:space="preserve"> data) y al incremento de la capacidad de procesamiento mediante </w:t>
-      </w:r>
-      <w:proofErr w:type="spellStart"/>
-      <w:r>
-        <w:rPr>
-          <w:rFonts w:ascii="Arial" w:hAnsi="Arial" w:cs="Arial"/>
-          <w:sz w:val="22"/>
-        </w:rPr>
-        <w:t>GPUs</w:t>
-      </w:r>
-      <w:proofErr w:type="spellEnd"/>
-      <w:r>
-        <w:rPr>
-          <w:rFonts w:ascii="Arial" w:hAnsi="Arial" w:cs="Arial"/>
-          <w:sz w:val="22"/>
-        </w:rPr>
-        <w:t xml:space="preserve"> y </w:t>
-      </w:r>
-      <w:proofErr w:type="spellStart"/>
-      <w:r>
-        <w:rPr>
-          <w:rFonts w:ascii="Arial" w:hAnsi="Arial" w:cs="Arial"/>
-          <w:sz w:val="22"/>
-        </w:rPr>
-        <w:t>TPUs</w:t>
-      </w:r>
-      <w:proofErr w:type="spellEnd"/>
-      <w:r>
-        <w:rPr>
-          <w:rFonts w:ascii="Arial" w:hAnsi="Arial" w:cs="Arial"/>
-          <w:sz w:val="22"/>
-        </w:rPr>
-        <w:t>, herramientas fundamentales para entrenar estas redes.</w:t>
+        <w:t>Deep Learning es una subdisciplina del machine learning que utiliza redes neuronales artificiales, particularmente redes neuronales profundas con múltiples capas, para modelar patrones y aprender representaciones a partir de grandes cantidades de datos. Inspirado en la estructura y funcionamiento del cerebro humano, el deep learning permite a las máquinas aprender de manera autónoma a partir de ejemplos, sin necesidad de reglas explícitas programadas. Esto lo hace particularmente efectivo en tareas complejas como la clasificación de imágenes, reconocimiento de voz, procesamiento de lenguaje natural, y conducción autónoma. Los avances en deep learning han sido posibles gracias a la disponibilidad de grandes volúmenes de datos (big data) y al incremento de la capacidad de procesamiento mediante GPUs y TPUs, herramientas fundamentales para entrenar estas redes.</w:t>
       </w:r>
       <w:r>
         <w:rPr>
@@ -9275,13 +8381,30 @@
       <w:pPr>
         <w:pStyle w:val="Ttulo2"/>
       </w:pPr>
-      <w:bookmarkStart w:id="51" w:name="_Toc169533008"/>
-      <w:bookmarkStart w:id="52" w:name="_Toc174955189"/>
+      <w:r>
+        <w:t>2.5.</w:t>
+      </w:r>
+      <w:r>
+        <w:t>8</w:t>
+      </w:r>
+      <w:r>
+        <w:t xml:space="preserve"> </w:t>
+      </w:r>
+      <w:r>
+        <w:t>Visual Studio</w:t>
+      </w:r>
+    </w:p>
+    <w:p>
+      <w:pPr>
+        <w:pStyle w:val="Ttulo2"/>
+      </w:pPr>
+      <w:bookmarkStart w:id="49" w:name="_Toc169533008"/>
+      <w:bookmarkStart w:id="50" w:name="_Toc174955189"/>
       <w:r>
         <w:t>3 ELEMENTOS ELECTRONICOS PARA EL PROYECTO</w:t>
       </w:r>
-      <w:bookmarkEnd w:id="51"/>
-      <w:bookmarkEnd w:id="52"/>
+      <w:bookmarkEnd w:id="49"/>
+      <w:bookmarkEnd w:id="50"/>
     </w:p>
     <w:p>
       <w:pPr>
@@ -9392,23 +8515,7 @@
           <w:rFonts w:ascii="Arial" w:hAnsi="Arial" w:cs="Arial"/>
           <w:sz w:val="22"/>
         </w:rPr>
-        <w:t xml:space="preserve">Arduino </w:t>
-      </w:r>
-      <w:proofErr w:type="spellStart"/>
-      <w:r>
-        <w:rPr>
-          <w:rFonts w:ascii="Arial" w:hAnsi="Arial" w:cs="Arial"/>
-          <w:sz w:val="22"/>
-        </w:rPr>
-        <w:t>Board</w:t>
-      </w:r>
-      <w:proofErr w:type="spellEnd"/>
-      <w:r>
-        <w:rPr>
-          <w:rFonts w:ascii="Arial" w:hAnsi="Arial" w:cs="Arial"/>
-          <w:sz w:val="22"/>
-        </w:rPr>
-        <w:t>: Un microcontrolador como Arduino Uno, Arduino Mega o Arduino Nano para controlar y programar el prototipo electrónico que abre y cierra los contenedores de residuos.</w:t>
+        <w:t>Arduino Board: Un microcontrolador como Arduino Uno, Arduino Mega o Arduino Nano para controlar y programar el prototipo electrónico que abre y cierra los contenedores de residuos.</w:t>
       </w:r>
     </w:p>
     <w:p>
@@ -9474,39 +8581,7 @@
           <w:rFonts w:ascii="Arial" w:hAnsi="Arial" w:cs="Arial"/>
           <w:sz w:val="22"/>
         </w:rPr>
-        <w:t xml:space="preserve">Componentes de Interfaz: Componentes como botones, </w:t>
-      </w:r>
-      <w:proofErr w:type="spellStart"/>
-      <w:r>
-        <w:rPr>
-          <w:rFonts w:ascii="Arial" w:hAnsi="Arial" w:cs="Arial"/>
-          <w:sz w:val="22"/>
-        </w:rPr>
-        <w:t>LEDs</w:t>
-      </w:r>
-      <w:proofErr w:type="spellEnd"/>
-      <w:r>
-        <w:rPr>
-          <w:rFonts w:ascii="Arial" w:hAnsi="Arial" w:cs="Arial"/>
-          <w:sz w:val="22"/>
-        </w:rPr>
-        <w:t xml:space="preserve"> y </w:t>
-      </w:r>
-      <w:proofErr w:type="spellStart"/>
-      <w:r>
-        <w:rPr>
-          <w:rFonts w:ascii="Arial" w:hAnsi="Arial" w:cs="Arial"/>
-          <w:sz w:val="22"/>
-        </w:rPr>
-        <w:t>displays</w:t>
-      </w:r>
-      <w:proofErr w:type="spellEnd"/>
-      <w:r>
-        <w:rPr>
-          <w:rFonts w:ascii="Arial" w:hAnsi="Arial" w:cs="Arial"/>
-          <w:sz w:val="22"/>
-        </w:rPr>
-        <w:t xml:space="preserve"> para proporcionar una interfaz de usuario fácil de usar y visualizar los resultados del clasificador de residuos.</w:t>
+        <w:t>Componentes de Interfaz: Componentes como botones, LEDs y displays para proporcionar una interfaz de usuario fácil de usar y visualizar los resultados del clasificador de residuos.</w:t>
       </w:r>
     </w:p>
     <w:p>
@@ -9590,39 +8665,7 @@
           <w:rFonts w:ascii="Arial" w:hAnsi="Arial" w:cs="Arial"/>
           <w:sz w:val="22"/>
         </w:rPr>
-        <w:t xml:space="preserve">Red neuronal: Una red neuronal como </w:t>
-      </w:r>
-      <w:proofErr w:type="spellStart"/>
-      <w:r>
-        <w:rPr>
-          <w:rFonts w:ascii="Arial" w:hAnsi="Arial" w:cs="Arial"/>
-          <w:sz w:val="22"/>
-        </w:rPr>
-        <w:t>TensorFlow</w:t>
-      </w:r>
-      <w:proofErr w:type="spellEnd"/>
-      <w:r>
-        <w:rPr>
-          <w:rFonts w:ascii="Arial" w:hAnsi="Arial" w:cs="Arial"/>
-          <w:sz w:val="22"/>
-        </w:rPr>
-        <w:t xml:space="preserve"> o </w:t>
-      </w:r>
-      <w:proofErr w:type="spellStart"/>
-      <w:r>
-        <w:rPr>
-          <w:rFonts w:ascii="Arial" w:hAnsi="Arial" w:cs="Arial"/>
-          <w:sz w:val="22"/>
-        </w:rPr>
-        <w:t>PyTorch</w:t>
-      </w:r>
-      <w:proofErr w:type="spellEnd"/>
-      <w:r>
-        <w:rPr>
-          <w:rFonts w:ascii="Arial" w:hAnsi="Arial" w:cs="Arial"/>
-          <w:sz w:val="22"/>
-        </w:rPr>
-        <w:t xml:space="preserve"> para entrenar y ejecutar el clasificador de residuos con inteligencia artificial. </w:t>
+        <w:t xml:space="preserve">Red neuronal: Una red neuronal como TensorFlow o PyTorch para entrenar y ejecutar el clasificador de residuos con inteligencia artificial. </w:t>
       </w:r>
     </w:p>
     <w:p>
@@ -9727,15 +8770,11 @@
         </w:rPr>
         <w:t>PROPUESTA DE INNOVACIÓN O SOLUCIÓN DEL PROBLEMA</w:t>
       </w:r>
-      <w:bookmarkEnd w:id="37"/>
-    </w:p>
-    <w:p>
-      <w:pPr>
-        <w:spacing w:before="240" w:after="240" w:line="360" w:lineRule="auto"/>
-        <w:ind w:firstLine="0"/>
-        <w:rPr>
-          <w:rFonts w:ascii="Arial" w:hAnsi="Arial" w:cs="Arial"/>
-        </w:rPr>
+      <w:bookmarkEnd w:id="35"/>
+    </w:p>
+    <w:p>
+      <w:pPr>
+        <w:pStyle w:val="Ttulo3"/>
       </w:pPr>
     </w:p>
     <w:p>
@@ -9754,18 +8793,17 @@
         <w:rPr>
           <w:rFonts w:cs="Arial"/>
         </w:rPr>
-        <w:lastRenderedPageBreak/>
         <w:br/>
       </w:r>
-      <w:bookmarkStart w:id="53" w:name="_Toc174955190"/>
+      <w:bookmarkStart w:id="51" w:name="_Toc174955190"/>
       <w:r>
         <w:rPr>
           <w:rFonts w:cs="Arial"/>
         </w:rPr>
         <w:t>Propuesta de Innovación o Solución del Problema</w:t>
       </w:r>
-      <w:bookmarkEnd w:id="28"/>
-      <w:bookmarkEnd w:id="53"/>
+      <w:bookmarkEnd w:id="26"/>
+      <w:bookmarkEnd w:id="51"/>
     </w:p>
     <w:p>
       <w:pPr>
@@ -9779,36 +8817,61 @@
           <w:rFonts w:cs="Arial"/>
         </w:rPr>
       </w:pPr>
-      <w:bookmarkStart w:id="54" w:name="_Toc174955191"/>
+      <w:bookmarkStart w:id="52" w:name="_Toc174955191"/>
       <w:r>
         <w:rPr>
           <w:rFonts w:cs="Arial"/>
         </w:rPr>
         <w:t>Análisis de requerimientos</w:t>
       </w:r>
-      <w:bookmarkEnd w:id="54"/>
-    </w:p>
-    <w:p>
-      <w:pPr>
-        <w:pStyle w:val="Titulotabla"/>
-        <w:spacing w:before="240" w:after="240" w:line="360" w:lineRule="auto"/>
-        <w:rPr>
-          <w:rFonts w:ascii="Arial" w:hAnsi="Arial" w:cs="Arial"/>
-        </w:rPr>
-      </w:pPr>
-      <w:r>
-        <w:rPr>
-          <w:rFonts w:ascii="Arial" w:hAnsi="Arial" w:cs="Arial"/>
-          <w:i w:val="0"/>
-        </w:rPr>
-        <w:t>Tabla</w:t>
-      </w:r>
-      <w:r>
-        <w:rPr>
-          <w:rFonts w:ascii="Arial" w:hAnsi="Arial" w:cs="Arial"/>
-          <w:i w:val="0"/>
-        </w:rPr>
-        <w:br/>
+      <w:bookmarkEnd w:id="52"/>
+    </w:p>
+    <w:p>
+      <w:pPr>
+        <w:rPr>
+          <w:rFonts w:ascii="Arial" w:hAnsi="Arial" w:cs="Arial"/>
+          <w:sz w:val="22"/>
+        </w:rPr>
+      </w:pPr>
+      <w:r>
+        <w:rPr>
+          <w:rFonts w:ascii="Arial" w:hAnsi="Arial" w:cs="Arial"/>
+          <w:sz w:val="22"/>
+        </w:rPr>
+        <w:t>De acuerdo con las entrevistas realizadas a interesados de la unidad educativa</w:t>
+      </w:r>
+      <w:r>
+        <w:rPr>
+          <w:rFonts w:ascii="Arial" w:hAnsi="Arial" w:cs="Arial"/>
+          <w:sz w:val="22"/>
+        </w:rPr>
+        <w:t xml:space="preserve"> “Nórdicos Boliviano”, se logró recolectar </w:t>
+      </w:r>
+      <w:r>
+        <w:rPr>
+          <w:rFonts w:ascii="Arial" w:hAnsi="Arial" w:cs="Arial"/>
+          <w:sz w:val="22"/>
+        </w:rPr>
+        <w:t>informaciones relevantes</w:t>
+      </w:r>
+      <w:r>
+        <w:rPr>
+          <w:rFonts w:ascii="Arial" w:hAnsi="Arial" w:cs="Arial"/>
+          <w:sz w:val="22"/>
+        </w:rPr>
+        <w:t xml:space="preserve"> respecto a las necesidades y requerimientos de la U.E.  para una mejor comprensión ya análisis con el objeto de cubrir loa aspectos funcionales y no funcionales</w:t>
+      </w:r>
+    </w:p>
+    <w:p>
+      <w:pPr>
+        <w:pStyle w:val="Ttulo2"/>
+        <w:rPr>
+          <w:rFonts w:cstheme="minorBidi"/>
+        </w:rPr>
+      </w:pPr>
+      <w:r>
+        <w:lastRenderedPageBreak/>
+        <w:t>3.1.1. Funcionales</w:t>
       </w:r>
     </w:p>
     <w:tbl>
@@ -9818,13 +8881,13 @@
         <w:tblLook w:val="04A0" w:firstRow="1" w:lastRow="0" w:firstColumn="1" w:lastColumn="0" w:noHBand="0" w:noVBand="1"/>
       </w:tblPr>
       <w:tblGrid>
-        <w:gridCol w:w="4272"/>
-        <w:gridCol w:w="4272"/>
+        <w:gridCol w:w="3114"/>
+        <w:gridCol w:w="5430"/>
       </w:tblGrid>
       <w:tr>
         <w:tc>
           <w:tcPr>
-            <w:tcW w:w="4272" w:type="dxa"/>
+            <w:tcW w:w="3114" w:type="dxa"/>
           </w:tcPr>
           <w:p>
             <w:pPr>
@@ -9848,11 +8911,21 @@
               </w:rPr>
               <w:t>REQUERIMIENTO</w:t>
             </w:r>
+            <w:r>
+              <w:rPr>
+                <w:rFonts w:ascii="Arial" w:hAnsi="Arial" w:cs="Arial"/>
+                <w:i w:val="0"/>
+                <w:iCs w:val="0"/>
+                <w:sz w:val="22"/>
+                <w:szCs w:val="16"/>
+              </w:rPr>
+              <w:t>S</w:t>
+            </w:r>
           </w:p>
         </w:tc>
         <w:tc>
           <w:tcPr>
-            <w:tcW w:w="4272" w:type="dxa"/>
+            <w:tcW w:w="5430" w:type="dxa"/>
           </w:tcPr>
           <w:p>
             <w:pPr>
@@ -9882,7 +8955,7 @@
       <w:tr>
         <w:tc>
           <w:tcPr>
-            <w:tcW w:w="4272" w:type="dxa"/>
+            <w:tcW w:w="3114" w:type="dxa"/>
           </w:tcPr>
           <w:p>
             <w:pPr>
@@ -9907,23 +8980,10 @@
               <w:t>Clasificación automática de residuos</w:t>
             </w:r>
           </w:p>
-          <w:p>
-            <w:pPr>
-              <w:pStyle w:val="Titulotabla"/>
-              <w:spacing w:before="240" w:after="240" w:line="360" w:lineRule="auto"/>
-              <w:rPr>
-                <w:rFonts w:ascii="Arial" w:hAnsi="Arial" w:cs="Arial"/>
-                <w:i w:val="0"/>
-                <w:iCs w:val="0"/>
-                <w:sz w:val="22"/>
-                <w:szCs w:val="16"/>
-              </w:rPr>
-            </w:pPr>
-          </w:p>
         </w:tc>
         <w:tc>
           <w:tcPr>
-            <w:tcW w:w="4272" w:type="dxa"/>
+            <w:tcW w:w="5430" w:type="dxa"/>
           </w:tcPr>
           <w:p>
             <w:pPr>
@@ -9953,7 +9013,7 @@
       <w:tr>
         <w:tc>
           <w:tcPr>
-            <w:tcW w:w="4272" w:type="dxa"/>
+            <w:tcW w:w="3114" w:type="dxa"/>
           </w:tcPr>
           <w:p>
             <w:pPr>
@@ -9975,13 +9035,13 @@
                 <w:sz w:val="22"/>
                 <w:szCs w:val="16"/>
               </w:rPr>
-              <w:t>Apertura automática de contenedores</w:t>
+              <w:t>Interacción con el Prototipo de Hardware</w:t>
             </w:r>
           </w:p>
         </w:tc>
         <w:tc>
           <w:tcPr>
-            <w:tcW w:w="4272" w:type="dxa"/>
+            <w:tcW w:w="5430" w:type="dxa"/>
           </w:tcPr>
           <w:p>
             <w:pPr>
@@ -10003,7 +9063,7 @@
                 <w:sz w:val="22"/>
                 <w:szCs w:val="16"/>
               </w:rPr>
-              <w:t>Cada contenedor (verde para residuos orgánicos, azul para papel, y amarillo para plástico) deberá abrirse automáticamente cuando la cámara detecte el tipo de residuo correspondiente.</w:t>
+              <w:t>El sistema debe enviar una señal al prototipo de basurero automatizado para que abra el contenedor correspondiente según el tipo de residuo clasificado.</w:t>
             </w:r>
           </w:p>
         </w:tc>
@@ -10011,7 +9071,7 @@
       <w:tr>
         <w:tc>
           <w:tcPr>
-            <w:tcW w:w="4272" w:type="dxa"/>
+            <w:tcW w:w="3114" w:type="dxa"/>
           </w:tcPr>
           <w:p>
             <w:pPr>
@@ -10025,6 +9085,7 @@
                 <w:szCs w:val="16"/>
               </w:rPr>
             </w:pPr>
+            <w:bookmarkStart w:id="53" w:name="_Hlk176190407"/>
             <w:r>
               <w:rPr>
                 <w:rFonts w:ascii="Arial" w:hAnsi="Arial" w:cs="Arial"/>
@@ -10033,13 +9094,14 @@
                 <w:sz w:val="22"/>
                 <w:szCs w:val="16"/>
               </w:rPr>
-              <w:t>Captura de imágenes en tiempo real</w:t>
-            </w:r>
+              <w:t>Apertura automática de contenedores</w:t>
+            </w:r>
+            <w:bookmarkEnd w:id="53"/>
           </w:p>
         </w:tc>
         <w:tc>
           <w:tcPr>
-            <w:tcW w:w="4272" w:type="dxa"/>
+            <w:tcW w:w="5430" w:type="dxa"/>
           </w:tcPr>
           <w:p>
             <w:pPr>
@@ -10061,7 +9123,7 @@
                 <w:sz w:val="22"/>
                 <w:szCs w:val="16"/>
               </w:rPr>
-              <w:t>El sistema deberá capturar imágenes en tiempo real a través de una cámara conectada y procesarlas para identificar el tipo de residuo.</w:t>
+              <w:t>Cada contenedor (verde para residuos orgánicos, azul para papel, y amarillo para plástico) deberá abrirse automáticamente cuando la cámara detecte el tipo de residuo correspondiente.</w:t>
             </w:r>
           </w:p>
         </w:tc>
@@ -10069,7 +9131,7 @@
       <w:tr>
         <w:tc>
           <w:tcPr>
-            <w:tcW w:w="4272" w:type="dxa"/>
+            <w:tcW w:w="3114" w:type="dxa"/>
           </w:tcPr>
           <w:p>
             <w:pPr>
@@ -10091,13 +9153,71 @@
                 <w:sz w:val="22"/>
                 <w:szCs w:val="16"/>
               </w:rPr>
-              <w:t>Entrenamiento y actualización del modelo de IA</w:t>
+              <w:t>Captura de imágenes en tiempo real</w:t>
             </w:r>
           </w:p>
         </w:tc>
         <w:tc>
           <w:tcPr>
-            <w:tcW w:w="4272" w:type="dxa"/>
+            <w:tcW w:w="5430" w:type="dxa"/>
+          </w:tcPr>
+          <w:p>
+            <w:pPr>
+              <w:pStyle w:val="Titulotabla"/>
+              <w:spacing w:before="240" w:after="240" w:line="360" w:lineRule="auto"/>
+              <w:rPr>
+                <w:rFonts w:ascii="Arial" w:hAnsi="Arial" w:cs="Arial"/>
+                <w:i w:val="0"/>
+                <w:iCs w:val="0"/>
+                <w:sz w:val="22"/>
+                <w:szCs w:val="16"/>
+              </w:rPr>
+            </w:pPr>
+            <w:r>
+              <w:rPr>
+                <w:rFonts w:ascii="Arial" w:hAnsi="Arial" w:cs="Arial"/>
+                <w:i w:val="0"/>
+                <w:iCs w:val="0"/>
+                <w:sz w:val="22"/>
+                <w:szCs w:val="16"/>
+              </w:rPr>
+              <w:t>El sistema deberá capturar imágenes en tiempo real a través de una cámara conectada y procesarlas para identificar el tipo de residuo.</w:t>
+            </w:r>
+          </w:p>
+        </w:tc>
+      </w:tr>
+      <w:tr>
+        <w:tc>
+          <w:tcPr>
+            <w:tcW w:w="3114" w:type="dxa"/>
+          </w:tcPr>
+          <w:p>
+            <w:pPr>
+              <w:pStyle w:val="Titulotabla"/>
+              <w:spacing w:before="240" w:after="240" w:line="360" w:lineRule="auto"/>
+              <w:rPr>
+                <w:rFonts w:ascii="Arial" w:hAnsi="Arial" w:cs="Arial"/>
+                <w:i w:val="0"/>
+                <w:iCs w:val="0"/>
+                <w:sz w:val="22"/>
+                <w:szCs w:val="16"/>
+              </w:rPr>
+            </w:pPr>
+            <w:r>
+              <w:rPr>
+                <w:rFonts w:ascii="Arial" w:hAnsi="Arial" w:cs="Arial"/>
+                <w:i w:val="0"/>
+                <w:iCs w:val="0"/>
+                <w:sz w:val="22"/>
+                <w:szCs w:val="16"/>
+              </w:rPr>
+              <w:t>Entrenamiento y actualización del modelo de IA</w:t>
+            </w:r>
+          </w:p>
+        </w:tc>
+        <w:tc>
+          <w:tcPr>
+            <w:tcW w:w="5430" w:type="dxa"/>
           </w:tcPr>
           <w:p>
             <w:pPr>
@@ -10154,6 +9274,492 @@
     <w:p>
       <w:pPr>
         <w:pStyle w:val="Ttulo2"/>
+        <w:spacing w:before="240" w:after="240" w:line="360" w:lineRule="auto"/>
+        <w:rPr>
+          <w:rFonts w:cs="Arial"/>
+        </w:rPr>
+      </w:pPr>
+      <w:bookmarkStart w:id="54" w:name="_Toc174955192"/>
+    </w:p>
+    <w:p>
+      <w:pPr>
+        <w:pStyle w:val="Ttulo2"/>
+        <w:spacing w:before="240" w:after="240" w:line="360" w:lineRule="auto"/>
+        <w:rPr>
+          <w:rFonts w:cs="Arial"/>
+        </w:rPr>
+      </w:pPr>
+      <w:r>
+        <w:rPr>
+          <w:rFonts w:cs="Arial"/>
+        </w:rPr>
+        <w:t>3.1.2 No funcionales</w:t>
+      </w:r>
+    </w:p>
+    <w:p/>
+    <w:tbl>
+      <w:tblPr>
+        <w:tblStyle w:val="Tablaconcuadrcula"/>
+        <w:tblW w:w="0" w:type="auto"/>
+        <w:tblLook w:val="04A0" w:firstRow="1" w:lastRow="0" w:firstColumn="1" w:lastColumn="0" w:noHBand="0" w:noVBand="1"/>
+      </w:tblPr>
+      <w:tblGrid>
+        <w:gridCol w:w="2830"/>
+        <w:gridCol w:w="5714"/>
+      </w:tblGrid>
+      <w:tr>
+        <w:tc>
+          <w:tcPr>
+            <w:tcW w:w="2830" w:type="dxa"/>
+          </w:tcPr>
+          <w:p>
+            <w:pPr>
+              <w:pStyle w:val="Prrafodelista"/>
+              <w:ind w:left="360" w:firstLine="0"/>
+              <w:jc w:val="left"/>
+              <w:rPr>
+                <w:rFonts w:ascii="Arial" w:hAnsi="Arial" w:cs="Arial"/>
+                <w:sz w:val="22"/>
+                <w:szCs w:val="16"/>
+              </w:rPr>
+            </w:pPr>
+            <w:r>
+              <w:rPr>
+                <w:rFonts w:ascii="Arial" w:hAnsi="Arial" w:cs="Arial"/>
+                <w:sz w:val="22"/>
+                <w:szCs w:val="16"/>
+              </w:rPr>
+              <w:lastRenderedPageBreak/>
+              <w:t>Requerimientos</w:t>
+            </w:r>
+          </w:p>
+        </w:tc>
+        <w:tc>
+          <w:tcPr>
+            <w:tcW w:w="5714" w:type="dxa"/>
+          </w:tcPr>
+          <w:p>
+            <w:pPr>
+              <w:ind w:firstLine="0"/>
+              <w:jc w:val="center"/>
+              <w:rPr>
+                <w:rFonts w:ascii="Arial" w:hAnsi="Arial" w:cs="Arial"/>
+                <w:sz w:val="22"/>
+                <w:szCs w:val="20"/>
+              </w:rPr>
+            </w:pPr>
+            <w:r>
+              <w:rPr>
+                <w:rFonts w:ascii="Arial" w:hAnsi="Arial" w:cs="Arial"/>
+                <w:sz w:val="22"/>
+                <w:szCs w:val="20"/>
+              </w:rPr>
+              <w:t>Descripción</w:t>
+            </w:r>
+          </w:p>
+        </w:tc>
+      </w:tr>
+      <w:tr>
+        <w:tc>
+          <w:tcPr>
+            <w:tcW w:w="2830" w:type="dxa"/>
+          </w:tcPr>
+          <w:p>
+            <w:pPr>
+              <w:pStyle w:val="Prrafodelista"/>
+              <w:numPr>
+                <w:ilvl w:val="0"/>
+                <w:numId w:val="44"/>
+              </w:numPr>
+              <w:jc w:val="left"/>
+            </w:pPr>
+            <w:r>
+              <w:rPr>
+                <w:rFonts w:ascii="Arial" w:hAnsi="Arial" w:cs="Arial"/>
+                <w:sz w:val="22"/>
+                <w:szCs w:val="16"/>
+              </w:rPr>
+              <w:t>Precisión del Siste</w:t>
+            </w:r>
+            <w:r>
+              <w:rPr>
+                <w:rFonts w:ascii="Arial" w:hAnsi="Arial" w:cs="Arial"/>
+                <w:sz w:val="22"/>
+                <w:szCs w:val="16"/>
+              </w:rPr>
+              <w:t>ma</w:t>
+            </w:r>
+          </w:p>
+        </w:tc>
+        <w:tc>
+          <w:tcPr>
+            <w:tcW w:w="5714" w:type="dxa"/>
+          </w:tcPr>
+          <w:p>
+            <w:pPr>
+              <w:pStyle w:val="Titulotabla"/>
+              <w:spacing w:before="240" w:after="240" w:line="360" w:lineRule="auto"/>
+              <w:rPr>
+                <w:rFonts w:ascii="Arial" w:hAnsi="Arial" w:cs="Arial"/>
+                <w:i w:val="0"/>
+                <w:iCs w:val="0"/>
+                <w:sz w:val="22"/>
+                <w:szCs w:val="16"/>
+                <w:lang w:val="es-ES"/>
+              </w:rPr>
+            </w:pPr>
+            <w:r>
+              <w:rPr>
+                <w:rFonts w:ascii="Arial" w:hAnsi="Arial" w:cs="Arial"/>
+                <w:i w:val="0"/>
+                <w:iCs w:val="0"/>
+                <w:sz w:val="22"/>
+                <w:szCs w:val="16"/>
+                <w:lang w:val="es-ES"/>
+              </w:rPr>
+              <w:t>El sistema debe alcanzar una precisión mínima del 90% en la detección y clasificación de residuos para garantizar su efectividad en el contexto educativo.</w:t>
+            </w:r>
+          </w:p>
+        </w:tc>
+      </w:tr>
+      <w:tr>
+        <w:tc>
+          <w:tcPr>
+            <w:tcW w:w="2830" w:type="dxa"/>
+          </w:tcPr>
+          <w:p>
+            <w:pPr>
+              <w:pStyle w:val="Prrafodelista"/>
+              <w:numPr>
+                <w:ilvl w:val="0"/>
+                <w:numId w:val="44"/>
+              </w:numPr>
+              <w:jc w:val="left"/>
+              <w:rPr>
+                <w:rFonts w:ascii="Arial" w:hAnsi="Arial" w:cs="Arial"/>
+              </w:rPr>
+            </w:pPr>
+            <w:r>
+              <w:rPr>
+                <w:rFonts w:ascii="Arial" w:hAnsi="Arial" w:cs="Arial"/>
+                <w:sz w:val="22"/>
+                <w:szCs w:val="20"/>
+              </w:rPr>
+              <w:t>Rendimiento</w:t>
+            </w:r>
+          </w:p>
+        </w:tc>
+        <w:tc>
+          <w:tcPr>
+            <w:tcW w:w="5714" w:type="dxa"/>
+          </w:tcPr>
+          <w:p>
+            <w:pPr>
+              <w:spacing w:line="360" w:lineRule="auto"/>
+              <w:ind w:firstLine="0"/>
+            </w:pPr>
+            <w:r>
+              <w:rPr>
+                <w:rFonts w:ascii="Arial" w:hAnsi="Arial" w:cs="Arial"/>
+                <w:sz w:val="22"/>
+                <w:szCs w:val="16"/>
+                <w:lang w:val="es-ES"/>
+              </w:rPr>
+              <w:t>El sistema debe procesar la imagen y emitir una clasificación en tiempo real, con un tiempo de respuesta no mayor a 2 segundos desde la captura de la imagen hasta la apertura del contenedor.</w:t>
+            </w:r>
+          </w:p>
+        </w:tc>
+      </w:tr>
+      <w:tr>
+        <w:tc>
+          <w:tcPr>
+            <w:tcW w:w="2830" w:type="dxa"/>
+          </w:tcPr>
+          <w:p>
+            <w:pPr>
+              <w:pStyle w:val="Prrafodelista"/>
+              <w:numPr>
+                <w:ilvl w:val="0"/>
+                <w:numId w:val="44"/>
+              </w:numPr>
+              <w:jc w:val="left"/>
+              <w:rPr>
+                <w:rFonts w:ascii="Arial" w:hAnsi="Arial" w:cs="Arial"/>
+              </w:rPr>
+            </w:pPr>
+            <w:r>
+              <w:rPr>
+                <w:rFonts w:ascii="Arial" w:hAnsi="Arial" w:cs="Arial"/>
+                <w:sz w:val="22"/>
+                <w:szCs w:val="20"/>
+              </w:rPr>
+              <w:t>Usabilidad</w:t>
+            </w:r>
+          </w:p>
+        </w:tc>
+        <w:tc>
+          <w:tcPr>
+            <w:tcW w:w="5714" w:type="dxa"/>
+          </w:tcPr>
+          <w:p>
+            <w:pPr>
+              <w:spacing w:line="360" w:lineRule="auto"/>
+              <w:ind w:firstLine="0"/>
+              <w:rPr>
+                <w:rFonts w:ascii="Arial" w:hAnsi="Arial" w:cs="Arial"/>
+              </w:rPr>
+            </w:pPr>
+            <w:r>
+              <w:rPr>
+                <w:rFonts w:ascii="Arial" w:hAnsi="Arial" w:cs="Arial"/>
+                <w:sz w:val="22"/>
+                <w:szCs w:val="20"/>
+              </w:rPr>
+              <w:t>El sistema debe ser operable por personas sin conocimientos técnicos avanzados.</w:t>
+            </w:r>
+          </w:p>
+        </w:tc>
+      </w:tr>
+      <w:tr>
+        <w:tc>
+          <w:tcPr>
+            <w:tcW w:w="2830" w:type="dxa"/>
+          </w:tcPr>
+          <w:p>
+            <w:pPr>
+              <w:pStyle w:val="Prrafodelista"/>
+              <w:numPr>
+                <w:ilvl w:val="0"/>
+                <w:numId w:val="44"/>
+              </w:numPr>
+              <w:spacing w:line="360" w:lineRule="auto"/>
+              <w:jc w:val="left"/>
+              <w:rPr>
+                <w:rFonts w:ascii="Arial" w:hAnsi="Arial" w:cs="Arial"/>
+              </w:rPr>
+            </w:pPr>
+            <w:r>
+              <w:rPr>
+                <w:rFonts w:ascii="Arial" w:hAnsi="Arial" w:cs="Arial"/>
+                <w:sz w:val="22"/>
+                <w:szCs w:val="20"/>
+              </w:rPr>
+              <w:t>Portabilidad</w:t>
+            </w:r>
+            <w:r>
+              <w:rPr>
+                <w:rFonts w:ascii="Arial" w:hAnsi="Arial" w:cs="Arial"/>
+                <w:sz w:val="22"/>
+                <w:szCs w:val="20"/>
+              </w:rPr>
+              <w:t xml:space="preserve"> </w:t>
+            </w:r>
+            <w:r>
+              <w:rPr>
+                <w:rFonts w:ascii="Arial" w:hAnsi="Arial" w:cs="Arial"/>
+                <w:sz w:val="22"/>
+                <w:szCs w:val="20"/>
+              </w:rPr>
+              <w:t>y Escalabilidad</w:t>
+            </w:r>
+          </w:p>
+        </w:tc>
+        <w:tc>
+          <w:tcPr>
+            <w:tcW w:w="5714" w:type="dxa"/>
+          </w:tcPr>
+          <w:p>
+            <w:pPr>
+              <w:spacing w:line="360" w:lineRule="auto"/>
+              <w:ind w:firstLine="0"/>
+              <w:rPr>
+                <w:rFonts w:ascii="Arial" w:hAnsi="Arial" w:cs="Arial"/>
+                <w:sz w:val="22"/>
+                <w:szCs w:val="20"/>
+              </w:rPr>
+            </w:pPr>
+            <w:r>
+              <w:rPr>
+                <w:rFonts w:ascii="Arial" w:hAnsi="Arial" w:cs="Arial"/>
+                <w:sz w:val="22"/>
+                <w:szCs w:val="20"/>
+              </w:rPr>
+              <w:t>El sistema debe ser escalable para poder entrenar modelos adicionales que clasifiquen más tipos de residuos en el futuro.</w:t>
+            </w:r>
+          </w:p>
+          <w:p>
+            <w:pPr>
+              <w:spacing w:line="360" w:lineRule="auto"/>
+              <w:ind w:firstLine="0"/>
+              <w:rPr>
+                <w:rFonts w:ascii="Arial" w:hAnsi="Arial" w:cs="Arial"/>
+                <w:sz w:val="22"/>
+                <w:szCs w:val="20"/>
+              </w:rPr>
+            </w:pPr>
+            <w:r>
+              <w:rPr>
+                <w:rFonts w:ascii="Arial" w:hAnsi="Arial" w:cs="Arial"/>
+                <w:sz w:val="22"/>
+                <w:szCs w:val="20"/>
+              </w:rPr>
+              <w:t>El prototipo de hardware debe ser fácilmente transportable y adaptable a diferentes entornos educativos</w:t>
+            </w:r>
+          </w:p>
+        </w:tc>
+      </w:tr>
+      <w:tr>
+        <w:tc>
+          <w:tcPr>
+            <w:tcW w:w="2830" w:type="dxa"/>
+          </w:tcPr>
+          <w:p>
+            <w:pPr>
+              <w:pStyle w:val="Prrafodelista"/>
+              <w:numPr>
+                <w:ilvl w:val="0"/>
+                <w:numId w:val="44"/>
+              </w:numPr>
+              <w:jc w:val="left"/>
+              <w:rPr>
+                <w:rFonts w:ascii="Arial" w:hAnsi="Arial" w:cs="Arial"/>
+              </w:rPr>
+            </w:pPr>
+            <w:r>
+              <w:rPr>
+                <w:rFonts w:ascii="Arial" w:hAnsi="Arial" w:cs="Arial"/>
+                <w:sz w:val="22"/>
+                <w:szCs w:val="20"/>
+              </w:rPr>
+              <w:t>Seguridad</w:t>
+            </w:r>
+          </w:p>
+        </w:tc>
+        <w:tc>
+          <w:tcPr>
+            <w:tcW w:w="5714" w:type="dxa"/>
+          </w:tcPr>
+          <w:p>
+            <w:pPr>
+              <w:spacing w:line="360" w:lineRule="auto"/>
+              <w:ind w:firstLine="0"/>
+            </w:pPr>
+            <w:r>
+              <w:rPr>
+                <w:rFonts w:ascii="Arial" w:hAnsi="Arial" w:cs="Arial"/>
+                <w:sz w:val="22"/>
+                <w:szCs w:val="20"/>
+              </w:rPr>
+              <w:t>El prototipo de basurero debe ser seguro para su uso por niños, evitando cualquier tipo de riesgo físico.</w:t>
+            </w:r>
+          </w:p>
+        </w:tc>
+      </w:tr>
+      <w:tr>
+        <w:tc>
+          <w:tcPr>
+            <w:tcW w:w="2830" w:type="dxa"/>
+          </w:tcPr>
+          <w:p>
+            <w:pPr>
+              <w:pStyle w:val="Prrafodelista"/>
+              <w:numPr>
+                <w:ilvl w:val="0"/>
+                <w:numId w:val="44"/>
+              </w:numPr>
+              <w:jc w:val="left"/>
+              <w:rPr>
+                <w:rFonts w:ascii="Arial" w:hAnsi="Arial" w:cs="Arial"/>
+              </w:rPr>
+            </w:pPr>
+            <w:r>
+              <w:rPr>
+                <w:rFonts w:ascii="Arial" w:hAnsi="Arial" w:cs="Arial"/>
+                <w:sz w:val="22"/>
+                <w:szCs w:val="20"/>
+              </w:rPr>
+              <w:t>Mantenibilidad</w:t>
+            </w:r>
+          </w:p>
+        </w:tc>
+        <w:tc>
+          <w:tcPr>
+            <w:tcW w:w="5714" w:type="dxa"/>
+          </w:tcPr>
+          <w:p>
+            <w:pPr>
+              <w:spacing w:line="360" w:lineRule="auto"/>
+              <w:ind w:firstLine="0"/>
+              <w:rPr>
+                <w:rFonts w:ascii="Arial" w:hAnsi="Arial" w:cs="Arial"/>
+              </w:rPr>
+            </w:pPr>
+            <w:r>
+              <w:rPr>
+                <w:rFonts w:ascii="Arial" w:hAnsi="Arial" w:cs="Arial"/>
+                <w:sz w:val="22"/>
+                <w:szCs w:val="20"/>
+              </w:rPr>
+              <w:t>Debe contar con documentación clara y accesible para facilitar el mantenimiento técnico.</w:t>
+            </w:r>
+          </w:p>
+        </w:tc>
+      </w:tr>
+      <w:tr>
+        <w:tc>
+          <w:tcPr>
+            <w:tcW w:w="2830" w:type="dxa"/>
+          </w:tcPr>
+          <w:p>
+            <w:pPr>
+              <w:pStyle w:val="Prrafodelista"/>
+              <w:numPr>
+                <w:ilvl w:val="0"/>
+                <w:numId w:val="44"/>
+              </w:numPr>
+              <w:jc w:val="left"/>
+              <w:rPr>
+                <w:rFonts w:ascii="Arial" w:hAnsi="Arial" w:cs="Arial"/>
+              </w:rPr>
+            </w:pPr>
+            <w:r>
+              <w:rPr>
+                <w:rFonts w:ascii="Arial" w:hAnsi="Arial" w:cs="Arial"/>
+                <w:sz w:val="22"/>
+                <w:szCs w:val="20"/>
+              </w:rPr>
+              <w:t>Compatibilidad</w:t>
+            </w:r>
+          </w:p>
+        </w:tc>
+        <w:tc>
+          <w:tcPr>
+            <w:tcW w:w="5714" w:type="dxa"/>
+          </w:tcPr>
+          <w:p>
+            <w:pPr>
+              <w:spacing w:line="360" w:lineRule="auto"/>
+              <w:ind w:firstLine="0"/>
+              <w:rPr>
+                <w:rFonts w:ascii="Arial" w:hAnsi="Arial" w:cs="Arial"/>
+              </w:rPr>
+            </w:pPr>
+            <w:r>
+              <w:rPr>
+                <w:rFonts w:ascii="Arial" w:hAnsi="Arial" w:cs="Arial"/>
+                <w:sz w:val="22"/>
+                <w:szCs w:val="20"/>
+              </w:rPr>
+              <w:t>El sistema debe ser compatible con múltiples tipos de cámaras y plataformas de hardware basadas en Arduino.</w:t>
+            </w:r>
+          </w:p>
+        </w:tc>
+      </w:tr>
+    </w:tbl>
+    <w:p/>
+    <w:p>
+      <w:pPr>
+        <w:pStyle w:val="Ttulo2"/>
         <w:numPr>
           <w:ilvl w:val="1"/>
           <w:numId w:val="29"/>
@@ -10163,7 +9769,6 @@
           <w:rFonts w:cs="Arial"/>
         </w:rPr>
       </w:pPr>
-      <w:bookmarkStart w:id="55" w:name="_Toc174955192"/>
       <w:r>
         <w:rPr>
           <w:rFonts w:cs="Arial"/>
@@ -10171,18 +9776,29 @@
         <w:lastRenderedPageBreak/>
         <w:t>Diagramas de casos de uso</w:t>
       </w:r>
-      <w:bookmarkEnd w:id="55"/>
-    </w:p>
-    <w:p>
-      <w:r>
-        <w:rPr>
-          <w:noProof/>
-        </w:rPr>
+      <w:bookmarkEnd w:id="54"/>
+    </w:p>
+    <w:p>
+      <w:pPr>
+        <w:pStyle w:val="Ttulo2"/>
+      </w:pPr>
+      <w:r>
+        <w:t>3.2.1</w:t>
+      </w:r>
+      <w:r>
+        <w:t xml:space="preserve"> </w:t>
+      </w:r>
+      <w:r>
+        <w:t>Clasificación automática de residuos</w:t>
+      </w:r>
+    </w:p>
+    <w:p>
+      <w:r>
         <w:drawing>
-          <wp:inline distT="0" distB="0" distL="0" distR="0" wp14:anchorId="7C319056" wp14:editId="702BFA5B">
-            <wp:extent cx="5431790" cy="4218305"/>
+          <wp:inline distT="0" distB="0" distL="0" distR="0" wp14:anchorId="7BC724F2" wp14:editId="1446C688">
+            <wp:extent cx="5431790" cy="3931920"/>
             <wp:effectExtent l="0" t="0" r="0" b="0"/>
-            <wp:docPr id="250506485" name="Imagen 1"/>
+            <wp:docPr id="1234426847" name="Imagen 1"/>
             <wp:cNvGraphicFramePr>
               <a:graphicFrameLocks xmlns:a="http://schemas.openxmlformats.org/drawingml/2006/main" noChangeAspect="1"/>
             </wp:cNvGraphicFramePr>
@@ -10190,7 +9806,7 @@
               <a:graphicData uri="http://schemas.openxmlformats.org/drawingml/2006/picture">
                 <pic:pic xmlns:pic="http://schemas.openxmlformats.org/drawingml/2006/picture">
                   <pic:nvPicPr>
-                    <pic:cNvPr id="250506485" name=""/>
+                    <pic:cNvPr id="1234426847" name=""/>
                     <pic:cNvPicPr/>
                   </pic:nvPicPr>
                   <pic:blipFill>
@@ -10202,7 +9818,7 @@
                   <pic:spPr>
                     <a:xfrm>
                       <a:off x="0" y="0"/>
-                      <a:ext cx="5431790" cy="4218305"/>
+                      <a:ext cx="5431790" cy="3931920"/>
                     </a:xfrm>
                     <a:prstGeom prst="rect">
                       <a:avLst/>
@@ -10217,6 +9833,275 @@
     </w:p>
     <w:p>
       <w:pPr>
+        <w:pStyle w:val="Ttulo2"/>
+        <w:rPr>
+          <w:rFonts w:cs="Arial"/>
+          <w:sz w:val="22"/>
+          <w:szCs w:val="16"/>
+        </w:rPr>
+      </w:pPr>
+      <w:r>
+        <w:lastRenderedPageBreak/>
+        <w:t>3.2.</w:t>
+      </w:r>
+      <w:r>
+        <w:t>2</w:t>
+      </w:r>
+      <w:r>
+        <w:t xml:space="preserve"> </w:t>
+      </w:r>
+      <w:r>
+        <w:rPr>
+          <w:rFonts w:cs="Arial"/>
+          <w:sz w:val="22"/>
+          <w:szCs w:val="16"/>
+        </w:rPr>
+        <w:t>Interacción con el Prototipo de Hardware</w:t>
+      </w:r>
+    </w:p>
+    <w:p>
+      <w:r>
+        <w:drawing>
+          <wp:inline distT="0" distB="0" distL="0" distR="0" wp14:anchorId="40AFD1A6" wp14:editId="340A941D">
+            <wp:extent cx="5391902" cy="5182323"/>
+            <wp:effectExtent l="0" t="0" r="0" b="0"/>
+            <wp:docPr id="214021652" name="Imagen 1"/>
+            <wp:cNvGraphicFramePr>
+              <a:graphicFrameLocks xmlns:a="http://schemas.openxmlformats.org/drawingml/2006/main" noChangeAspect="1"/>
+            </wp:cNvGraphicFramePr>
+            <a:graphic xmlns:a="http://schemas.openxmlformats.org/drawingml/2006/main">
+              <a:graphicData uri="http://schemas.openxmlformats.org/drawingml/2006/picture">
+                <pic:pic xmlns:pic="http://schemas.openxmlformats.org/drawingml/2006/picture">
+                  <pic:nvPicPr>
+                    <pic:cNvPr id="214021652" name=""/>
+                    <pic:cNvPicPr/>
+                  </pic:nvPicPr>
+                  <pic:blipFill>
+                    <a:blip r:embed="rId19"/>
+                    <a:stretch>
+                      <a:fillRect/>
+                    </a:stretch>
+                  </pic:blipFill>
+                  <pic:spPr>
+                    <a:xfrm>
+                      <a:off x="0" y="0"/>
+                      <a:ext cx="5391902" cy="5182323"/>
+                    </a:xfrm>
+                    <a:prstGeom prst="rect">
+                      <a:avLst/>
+                    </a:prstGeom>
+                  </pic:spPr>
+                </pic:pic>
+              </a:graphicData>
+            </a:graphic>
+          </wp:inline>
+        </w:drawing>
+      </w:r>
+    </w:p>
+    <w:p>
+      <w:pPr>
+        <w:pStyle w:val="Ttulo2"/>
+        <w:rPr>
+          <w:rFonts w:cs="Arial"/>
+          <w:sz w:val="22"/>
+          <w:szCs w:val="16"/>
+        </w:rPr>
+      </w:pPr>
+      <w:r>
+        <w:lastRenderedPageBreak/>
+        <w:t>3.2.</w:t>
+      </w:r>
+      <w:r>
+        <w:t>3</w:t>
+      </w:r>
+      <w:r>
+        <w:t xml:space="preserve"> </w:t>
+      </w:r>
+      <w:r>
+        <w:rPr>
+          <w:rFonts w:cs="Arial"/>
+          <w:sz w:val="22"/>
+          <w:szCs w:val="16"/>
+        </w:rPr>
+        <w:t>Apertura automática de contenedores</w:t>
+      </w:r>
+      <w:r>
+        <w:rPr>
+          <w:rFonts w:cs="Arial"/>
+          <w:sz w:val="22"/>
+          <w:szCs w:val="16"/>
+        </w:rPr>
+        <w:t xml:space="preserve"> </w:t>
+      </w:r>
+      <w:r>
+        <w:rPr>
+          <w:rFonts w:cs="Arial"/>
+          <w:sz w:val="22"/>
+          <w:szCs w:val="16"/>
+        </w:rPr>
+        <w:t>e Hardware</w:t>
+      </w:r>
+    </w:p>
+    <w:p>
+      <w:r>
+        <w:drawing>
+          <wp:inline distT="0" distB="0" distL="0" distR="0" wp14:anchorId="7E5ABC0B" wp14:editId="4E2B22FC">
+            <wp:extent cx="5431790" cy="5391785"/>
+            <wp:effectExtent l="0" t="0" r="0" b="0"/>
+            <wp:docPr id="1626521968" name="Imagen 1"/>
+            <wp:cNvGraphicFramePr>
+              <a:graphicFrameLocks xmlns:a="http://schemas.openxmlformats.org/drawingml/2006/main" noChangeAspect="1"/>
+            </wp:cNvGraphicFramePr>
+            <a:graphic xmlns:a="http://schemas.openxmlformats.org/drawingml/2006/main">
+              <a:graphicData uri="http://schemas.openxmlformats.org/drawingml/2006/picture">
+                <pic:pic xmlns:pic="http://schemas.openxmlformats.org/drawingml/2006/picture">
+                  <pic:nvPicPr>
+                    <pic:cNvPr id="1626521968" name=""/>
+                    <pic:cNvPicPr/>
+                  </pic:nvPicPr>
+                  <pic:blipFill>
+                    <a:blip r:embed="rId20"/>
+                    <a:stretch>
+                      <a:fillRect/>
+                    </a:stretch>
+                  </pic:blipFill>
+                  <pic:spPr>
+                    <a:xfrm>
+                      <a:off x="0" y="0"/>
+                      <a:ext cx="5431790" cy="5391785"/>
+                    </a:xfrm>
+                    <a:prstGeom prst="rect">
+                      <a:avLst/>
+                    </a:prstGeom>
+                  </pic:spPr>
+                </pic:pic>
+              </a:graphicData>
+            </a:graphic>
+          </wp:inline>
+        </w:drawing>
+      </w:r>
+    </w:p>
+    <w:p>
+      <w:pPr>
+        <w:pStyle w:val="Ttulo2"/>
+        <w:rPr>
+          <w:rFonts w:cs="Arial"/>
+          <w:sz w:val="22"/>
+          <w:szCs w:val="16"/>
+        </w:rPr>
+      </w:pPr>
+      <w:r>
+        <w:t>3.2.</w:t>
+      </w:r>
+      <w:r>
+        <w:t>4</w:t>
+      </w:r>
+      <w:r>
+        <w:t xml:space="preserve"> </w:t>
+      </w:r>
+      <w:r>
+        <w:rPr>
+          <w:rFonts w:cs="Arial"/>
+          <w:sz w:val="22"/>
+          <w:szCs w:val="16"/>
+        </w:rPr>
+        <w:t>Captura de imágenes en tiempo real</w:t>
+      </w:r>
+    </w:p>
+    <w:p/>
+    <w:p>
+      <w:r>
+        <w:lastRenderedPageBreak/>
+        <w:drawing>
+          <wp:inline distT="0" distB="0" distL="0" distR="0" wp14:anchorId="0A4A347B" wp14:editId="6904B183">
+            <wp:extent cx="5431790" cy="5314950"/>
+            <wp:effectExtent l="0" t="0" r="0" b="0"/>
+            <wp:docPr id="1719582584" name="Imagen 1"/>
+            <wp:cNvGraphicFramePr>
+              <a:graphicFrameLocks xmlns:a="http://schemas.openxmlformats.org/drawingml/2006/main" noChangeAspect="1"/>
+            </wp:cNvGraphicFramePr>
+            <a:graphic xmlns:a="http://schemas.openxmlformats.org/drawingml/2006/main">
+              <a:graphicData uri="http://schemas.openxmlformats.org/drawingml/2006/picture">
+                <pic:pic xmlns:pic="http://schemas.openxmlformats.org/drawingml/2006/picture">
+                  <pic:nvPicPr>
+                    <pic:cNvPr id="1719582584" name=""/>
+                    <pic:cNvPicPr/>
+                  </pic:nvPicPr>
+                  <pic:blipFill>
+                    <a:blip r:embed="rId21"/>
+                    <a:stretch>
+                      <a:fillRect/>
+                    </a:stretch>
+                  </pic:blipFill>
+                  <pic:spPr>
+                    <a:xfrm>
+                      <a:off x="0" y="0"/>
+                      <a:ext cx="5431790" cy="5314950"/>
+                    </a:xfrm>
+                    <a:prstGeom prst="rect">
+                      <a:avLst/>
+                    </a:prstGeom>
+                  </pic:spPr>
+                </pic:pic>
+              </a:graphicData>
+            </a:graphic>
+          </wp:inline>
+        </w:drawing>
+      </w:r>
+    </w:p>
+    <w:p>
+      <w:pPr>
+        <w:pStyle w:val="Ttulo2"/>
+      </w:pPr>
+      <w:r>
+        <w:lastRenderedPageBreak/>
+        <w:t xml:space="preserve">3.2.5 </w:t>
+      </w:r>
+      <w:r>
+        <w:t>Entrenamiento y actualización del modelo de IA</w:t>
+      </w:r>
+    </w:p>
+    <w:p>
+      <w:r>
+        <w:drawing>
+          <wp:inline distT="0" distB="0" distL="0" distR="0" wp14:anchorId="758EF2E8" wp14:editId="719FE8AC">
+            <wp:extent cx="5431790" cy="4928870"/>
+            <wp:effectExtent l="0" t="0" r="0" b="5080"/>
+            <wp:docPr id="2116260710" name="Imagen 1"/>
+            <wp:cNvGraphicFramePr>
+              <a:graphicFrameLocks xmlns:a="http://schemas.openxmlformats.org/drawingml/2006/main" noChangeAspect="1"/>
+            </wp:cNvGraphicFramePr>
+            <a:graphic xmlns:a="http://schemas.openxmlformats.org/drawingml/2006/main">
+              <a:graphicData uri="http://schemas.openxmlformats.org/drawingml/2006/picture">
+                <pic:pic xmlns:pic="http://schemas.openxmlformats.org/drawingml/2006/picture">
+                  <pic:nvPicPr>
+                    <pic:cNvPr id="2116260710" name=""/>
+                    <pic:cNvPicPr/>
+                  </pic:nvPicPr>
+                  <pic:blipFill>
+                    <a:blip r:embed="rId22"/>
+                    <a:stretch>
+                      <a:fillRect/>
+                    </a:stretch>
+                  </pic:blipFill>
+                  <pic:spPr>
+                    <a:xfrm>
+                      <a:off x="0" y="0"/>
+                      <a:ext cx="5431790" cy="4928870"/>
+                    </a:xfrm>
+                    <a:prstGeom prst="rect">
+                      <a:avLst/>
+                    </a:prstGeom>
+                  </pic:spPr>
+                </pic:pic>
+              </a:graphicData>
+            </a:graphic>
+          </wp:inline>
+        </w:drawing>
+      </w:r>
+    </w:p>
+    <w:p>
+      <w:pPr>
         <w:pStyle w:val="Notatabla"/>
         <w:spacing w:before="240" w:after="240" w:line="360" w:lineRule="auto"/>
         <w:rPr>
@@ -10249,7 +10134,7 @@
           <w:rFonts w:cs="Arial"/>
         </w:rPr>
       </w:pPr>
-      <w:bookmarkStart w:id="56" w:name="_Toc174955193"/>
+      <w:bookmarkStart w:id="55" w:name="_Toc174955193"/>
       <w:r>
         <w:rPr>
           <w:rFonts w:cs="Arial"/>
@@ -10257,7 +10142,7 @@
         <w:lastRenderedPageBreak/>
         <w:t>Diagrama de secuencias</w:t>
       </w:r>
-      <w:bookmarkEnd w:id="56"/>
+      <w:bookmarkEnd w:id="55"/>
     </w:p>
     <w:p>
       <w:r>
@@ -10280,7 +10165,7 @@
                     <pic:cNvPicPr/>
                   </pic:nvPicPr>
                   <pic:blipFill>
-                    <a:blip r:embed="rId19"/>
+                    <a:blip r:embed="rId23"/>
                     <a:stretch>
                       <a:fillRect/>
                     </a:stretch>
@@ -10397,7 +10282,7 @@
           <w:docGrid w:linePitch="360"/>
         </w:sectPr>
       </w:pPr>
-      <w:bookmarkStart w:id="57" w:name="_Toc1383172"/>
+      <w:bookmarkStart w:id="56" w:name="_Toc1383172"/>
       <w:r>
         <w:rPr>
           <w:rFonts w:ascii="Arial" w:hAnsi="Arial" w:cs="Arial"/>
@@ -10424,14 +10309,14 @@
         <w:lastRenderedPageBreak/>
         <w:br/>
       </w:r>
-      <w:bookmarkStart w:id="58" w:name="_Toc174955194"/>
+      <w:bookmarkStart w:id="57" w:name="_Toc174955194"/>
       <w:r>
         <w:rPr>
           <w:rFonts w:cs="Arial"/>
         </w:rPr>
         <w:t>CONCLUSIONES Y RECOMENDACIONES</w:t>
       </w:r>
-      <w:bookmarkEnd w:id="58"/>
+      <w:bookmarkEnd w:id="57"/>
     </w:p>
     <w:p>
       <w:pPr>
@@ -10445,15 +10330,15 @@
           <w:rFonts w:cs="Arial"/>
         </w:rPr>
       </w:pPr>
-      <w:bookmarkStart w:id="59" w:name="_Toc174955195"/>
+      <w:bookmarkStart w:id="58" w:name="_Toc174955195"/>
       <w:r>
         <w:rPr>
           <w:rFonts w:cs="Arial"/>
         </w:rPr>
         <w:t>Conclusiones</w:t>
       </w:r>
-      <w:bookmarkEnd w:id="57"/>
-      <w:bookmarkEnd w:id="59"/>
+      <w:bookmarkEnd w:id="56"/>
+      <w:bookmarkEnd w:id="58"/>
     </w:p>
     <w:p>
       <w:pPr>
@@ -10625,16 +10510,16 @@
           <w:rFonts w:cs="Arial"/>
         </w:rPr>
       </w:pPr>
-      <w:bookmarkStart w:id="60" w:name="_Toc1383173"/>
-      <w:bookmarkStart w:id="61" w:name="_Toc174955196"/>
+      <w:bookmarkStart w:id="59" w:name="_Toc1383173"/>
+      <w:bookmarkStart w:id="60" w:name="_Toc174955196"/>
       <w:r>
         <w:rPr>
           <w:rFonts w:cs="Arial"/>
         </w:rPr>
         <w:t>Recomendaciones</w:t>
       </w:r>
+      <w:bookmarkEnd w:id="59"/>
       <w:bookmarkEnd w:id="60"/>
-      <w:bookmarkEnd w:id="61"/>
     </w:p>
     <w:p>
       <w:pPr>
@@ -10856,7 +10741,7 @@
           <w:caps/>
         </w:rPr>
       </w:pPr>
-      <w:bookmarkStart w:id="62" w:name="_Toc1383174"/>
+      <w:bookmarkStart w:id="61" w:name="_Toc1383174"/>
       <w:r>
         <w:rPr>
           <w:rFonts w:ascii="Arial" w:hAnsi="Arial" w:cs="Arial"/>
@@ -10879,7 +10764,7 @@
         <w:lastRenderedPageBreak/>
         <w:t>BIBLIOGR</w:t>
       </w:r>
-      <w:bookmarkEnd w:id="62"/>
+      <w:bookmarkEnd w:id="61"/>
       <w:r>
         <w:rPr>
           <w:rFonts w:ascii="Arial" w:hAnsi="Arial" w:cs="Arial"/>
@@ -10888,7 +10773,7 @@
       </w:r>
     </w:p>
     <w:p/>
-    <w:bookmarkStart w:id="63" w:name="_Toc1383175" w:displacedByCustomXml="next"/>
+    <w:bookmarkStart w:id="62" w:name="_Toc1383175" w:displacedByCustomXml="next"/>
     <w:sdt>
       <w:sdtPr>
         <w:rPr>
@@ -11957,7 +11842,7 @@
             <w:p>
               <w:pPr>
                 <w:sectPr>
-                  <w:headerReference w:type="default" r:id="rId20"/>
+                  <w:headerReference w:type="default" r:id="rId24"/>
                   <w:pgSz w:w="12240" w:h="15840" w:code="1"/>
                   <w:pgMar w:top="1701" w:right="1701" w:bottom="1701" w:left="1985" w:header="709" w:footer="709" w:gutter="0"/>
                   <w:pgNumType w:start="23"/>
@@ -11985,7 +11870,7 @@
         <w:lastRenderedPageBreak/>
         <w:t>ANEXOS</w:t>
       </w:r>
-      <w:bookmarkEnd w:id="63"/>
+      <w:bookmarkEnd w:id="62"/>
     </w:p>
     <w:p>
       <w:pPr>
@@ -12083,7 +11968,7 @@
       <w:pPr>
         <w:pStyle w:val="Estilo1"/>
       </w:pPr>
-      <w:bookmarkStart w:id="64" w:name="_Toc174633561"/>
+      <w:bookmarkStart w:id="63" w:name="_Toc174633561"/>
       <w:r>
         <w:t xml:space="preserve">FIGURA  </w:t>
       </w:r>
@@ -12101,7 +11986,7 @@
       <w:r>
         <w:t>(Diagrama de Gantt)</w:t>
       </w:r>
-      <w:bookmarkEnd w:id="64"/>
+      <w:bookmarkEnd w:id="63"/>
     </w:p>
     <w:p>
       <w:r>
@@ -12124,7 +12009,7 @@
                     <pic:cNvPicPr/>
                   </pic:nvPicPr>
                   <pic:blipFill>
-                    <a:blip r:embed="rId21"/>
+                    <a:blip r:embed="rId25"/>
                     <a:stretch>
                       <a:fillRect/>
                     </a:stretch>
@@ -15402,6 +15287,119 @@
     </w:lvl>
   </w:abstractNum>
   <w:abstractNum w:abstractNumId="22" w15:restartNumberingAfterBreak="0">
+    <w:nsid w:val="490764F3"/>
+    <w:multiLevelType w:val="hybridMultilevel"/>
+    <w:tmpl w:val="88BAE73A"/>
+    <w:lvl w:ilvl="0" w:tplc="0C0A0005">
+      <w:start w:val="1"/>
+      <w:numFmt w:val="bullet"/>
+      <w:lvlText w:val=""/>
+      <w:lvlJc w:val="left"/>
+      <w:pPr>
+        <w:ind w:left="360" w:hanging="360"/>
+      </w:pPr>
+      <w:rPr>
+        <w:rFonts w:ascii="Wingdings" w:hAnsi="Wingdings" w:hint="default"/>
+      </w:rPr>
+    </w:lvl>
+    <w:lvl w:ilvl="1" w:tplc="0C0A0003" w:tentative="1">
+      <w:start w:val="1"/>
+      <w:numFmt w:val="bullet"/>
+      <w:lvlText w:val="o"/>
+      <w:lvlJc w:val="left"/>
+      <w:pPr>
+        <w:ind w:left="1080" w:hanging="360"/>
+      </w:pPr>
+      <w:rPr>
+        <w:rFonts w:ascii="Courier New" w:hAnsi="Courier New" w:cs="Courier New" w:hint="default"/>
+      </w:rPr>
+    </w:lvl>
+    <w:lvl w:ilvl="2" w:tplc="0C0A0005" w:tentative="1">
+      <w:start w:val="1"/>
+      <w:numFmt w:val="bullet"/>
+      <w:lvlText w:val=""/>
+      <w:lvlJc w:val="left"/>
+      <w:pPr>
+        <w:ind w:left="1800" w:hanging="360"/>
+      </w:pPr>
+      <w:rPr>
+        <w:rFonts w:ascii="Wingdings" w:hAnsi="Wingdings" w:hint="default"/>
+      </w:rPr>
+    </w:lvl>
+    <w:lvl w:ilvl="3" w:tplc="0C0A0001" w:tentative="1">
+      <w:start w:val="1"/>
+      <w:numFmt w:val="bullet"/>
+      <w:lvlText w:val=""/>
+      <w:lvlJc w:val="left"/>
+      <w:pPr>
+        <w:ind w:left="2520" w:hanging="360"/>
+      </w:pPr>
+      <w:rPr>
+        <w:rFonts w:ascii="Symbol" w:hAnsi="Symbol" w:hint="default"/>
+      </w:rPr>
+    </w:lvl>
+    <w:lvl w:ilvl="4" w:tplc="0C0A0003" w:tentative="1">
+      <w:start w:val="1"/>
+      <w:numFmt w:val="bullet"/>
+      <w:lvlText w:val="o"/>
+      <w:lvlJc w:val="left"/>
+      <w:pPr>
+        <w:ind w:left="3240" w:hanging="360"/>
+      </w:pPr>
+      <w:rPr>
+        <w:rFonts w:ascii="Courier New" w:hAnsi="Courier New" w:cs="Courier New" w:hint="default"/>
+      </w:rPr>
+    </w:lvl>
+    <w:lvl w:ilvl="5" w:tplc="0C0A0005" w:tentative="1">
+      <w:start w:val="1"/>
+      <w:numFmt w:val="bullet"/>
+      <w:lvlText w:val=""/>
+      <w:lvlJc w:val="left"/>
+      <w:pPr>
+        <w:ind w:left="3960" w:hanging="360"/>
+      </w:pPr>
+      <w:rPr>
+        <w:rFonts w:ascii="Wingdings" w:hAnsi="Wingdings" w:hint="default"/>
+      </w:rPr>
+    </w:lvl>
+    <w:lvl w:ilvl="6" w:tplc="0C0A0001" w:tentative="1">
+      <w:start w:val="1"/>
+      <w:numFmt w:val="bullet"/>
+      <w:lvlText w:val=""/>
+      <w:lvlJc w:val="left"/>
+      <w:pPr>
+        <w:ind w:left="4680" w:hanging="360"/>
+      </w:pPr>
+      <w:rPr>
+        <w:rFonts w:ascii="Symbol" w:hAnsi="Symbol" w:hint="default"/>
+      </w:rPr>
+    </w:lvl>
+    <w:lvl w:ilvl="7" w:tplc="0C0A0003" w:tentative="1">
+      <w:start w:val="1"/>
+      <w:numFmt w:val="bullet"/>
+      <w:lvlText w:val="o"/>
+      <w:lvlJc w:val="left"/>
+      <w:pPr>
+        <w:ind w:left="5400" w:hanging="360"/>
+      </w:pPr>
+      <w:rPr>
+        <w:rFonts w:ascii="Courier New" w:hAnsi="Courier New" w:cs="Courier New" w:hint="default"/>
+      </w:rPr>
+    </w:lvl>
+    <w:lvl w:ilvl="8" w:tplc="0C0A0005" w:tentative="1">
+      <w:start w:val="1"/>
+      <w:numFmt w:val="bullet"/>
+      <w:lvlText w:val=""/>
+      <w:lvlJc w:val="left"/>
+      <w:pPr>
+        <w:ind w:left="6120" w:hanging="360"/>
+      </w:pPr>
+      <w:rPr>
+        <w:rFonts w:ascii="Wingdings" w:hAnsi="Wingdings" w:hint="default"/>
+      </w:rPr>
+    </w:lvl>
+  </w:abstractNum>
+  <w:abstractNum w:abstractNumId="23" w15:restartNumberingAfterBreak="0">
     <w:nsid w:val="4D446A0F"/>
     <w:multiLevelType w:val="hybridMultilevel"/>
     <w:tmpl w:val="0EB8263C"/>
@@ -15487,7 +15485,7 @@
       </w:pPr>
     </w:lvl>
   </w:abstractNum>
-  <w:abstractNum w:abstractNumId="23" w15:restartNumberingAfterBreak="0">
+  <w:abstractNum w:abstractNumId="24" w15:restartNumberingAfterBreak="0">
     <w:nsid w:val="50772B06"/>
     <w:multiLevelType w:val="multilevel"/>
     <w:tmpl w:val="AA0C09EC"/>
@@ -15616,7 +15614,7 @@
       </w:rPr>
     </w:lvl>
   </w:abstractNum>
-  <w:abstractNum w:abstractNumId="24" w15:restartNumberingAfterBreak="0">
+  <w:abstractNum w:abstractNumId="25" w15:restartNumberingAfterBreak="0">
     <w:nsid w:val="521063F6"/>
     <w:multiLevelType w:val="multilevel"/>
     <w:tmpl w:val="AA0C09EC"/>
@@ -15745,7 +15743,7 @@
       </w:rPr>
     </w:lvl>
   </w:abstractNum>
-  <w:abstractNum w:abstractNumId="25" w15:restartNumberingAfterBreak="0">
+  <w:abstractNum w:abstractNumId="26" w15:restartNumberingAfterBreak="0">
     <w:nsid w:val="531C1F32"/>
     <w:multiLevelType w:val="hybridMultilevel"/>
     <w:tmpl w:val="3AE24246"/>
@@ -15837,7 +15835,7 @@
       </w:pPr>
     </w:lvl>
   </w:abstractNum>
-  <w:abstractNum w:abstractNumId="26" w15:restartNumberingAfterBreak="0">
+  <w:abstractNum w:abstractNumId="27" w15:restartNumberingAfterBreak="0">
     <w:nsid w:val="538C75D9"/>
     <w:multiLevelType w:val="multilevel"/>
     <w:tmpl w:val="AA0C09EC"/>
@@ -15966,7 +15964,7 @@
       </w:rPr>
     </w:lvl>
   </w:abstractNum>
-  <w:abstractNum w:abstractNumId="27" w15:restartNumberingAfterBreak="0">
+  <w:abstractNum w:abstractNumId="28" w15:restartNumberingAfterBreak="0">
     <w:nsid w:val="57592B2E"/>
     <w:multiLevelType w:val="hybridMultilevel"/>
     <w:tmpl w:val="08C854D0"/>
@@ -16058,7 +16056,7 @@
       </w:pPr>
     </w:lvl>
   </w:abstractNum>
-  <w:abstractNum w:abstractNumId="28" w15:restartNumberingAfterBreak="0">
+  <w:abstractNum w:abstractNumId="29" w15:restartNumberingAfterBreak="0">
     <w:nsid w:val="59722C2A"/>
     <w:multiLevelType w:val="multilevel"/>
     <w:tmpl w:val="AA0C09EC"/>
@@ -16187,7 +16185,7 @@
       </w:rPr>
     </w:lvl>
   </w:abstractNum>
-  <w:abstractNum w:abstractNumId="29" w15:restartNumberingAfterBreak="0">
+  <w:abstractNum w:abstractNumId="30" w15:restartNumberingAfterBreak="0">
     <w:nsid w:val="599D1404"/>
     <w:multiLevelType w:val="hybridMultilevel"/>
     <w:tmpl w:val="FDA68448"/>
@@ -16279,7 +16277,7 @@
       </w:pPr>
     </w:lvl>
   </w:abstractNum>
-  <w:abstractNum w:abstractNumId="30" w15:restartNumberingAfterBreak="0">
+  <w:abstractNum w:abstractNumId="31" w15:restartNumberingAfterBreak="0">
     <w:nsid w:val="5A343AA2"/>
     <w:multiLevelType w:val="multilevel"/>
     <w:tmpl w:val="AA0C09EC"/>
@@ -16408,7 +16406,7 @@
       </w:rPr>
     </w:lvl>
   </w:abstractNum>
-  <w:abstractNum w:abstractNumId="31" w15:restartNumberingAfterBreak="0">
+  <w:abstractNum w:abstractNumId="32" w15:restartNumberingAfterBreak="0">
     <w:nsid w:val="5CD10A82"/>
     <w:multiLevelType w:val="multilevel"/>
     <w:tmpl w:val="AA0C09EC"/>
@@ -16537,7 +16535,7 @@
       </w:rPr>
     </w:lvl>
   </w:abstractNum>
-  <w:abstractNum w:abstractNumId="32" w15:restartNumberingAfterBreak="0">
+  <w:abstractNum w:abstractNumId="33" w15:restartNumberingAfterBreak="0">
     <w:nsid w:val="5CE61F16"/>
     <w:multiLevelType w:val="multilevel"/>
     <w:tmpl w:val="0C0A0021"/>
@@ -16650,7 +16648,7 @@
       </w:rPr>
     </w:lvl>
   </w:abstractNum>
-  <w:abstractNum w:abstractNumId="33" w15:restartNumberingAfterBreak="0">
+  <w:abstractNum w:abstractNumId="34" w15:restartNumberingAfterBreak="0">
     <w:nsid w:val="60281E4F"/>
     <w:multiLevelType w:val="hybridMultilevel"/>
     <w:tmpl w:val="2B969E1A"/>
@@ -16763,7 +16761,7 @@
       </w:rPr>
     </w:lvl>
   </w:abstractNum>
-  <w:abstractNum w:abstractNumId="34" w15:restartNumberingAfterBreak="0">
+  <w:abstractNum w:abstractNumId="35" w15:restartNumberingAfterBreak="0">
     <w:nsid w:val="60CA7058"/>
     <w:multiLevelType w:val="multilevel"/>
     <w:tmpl w:val="1CBCD5B6"/>
@@ -16892,7 +16890,7 @@
       </w:rPr>
     </w:lvl>
   </w:abstractNum>
-  <w:abstractNum w:abstractNumId="35" w15:restartNumberingAfterBreak="0">
+  <w:abstractNum w:abstractNumId="36" w15:restartNumberingAfterBreak="0">
     <w:nsid w:val="6A14620A"/>
     <w:multiLevelType w:val="hybridMultilevel"/>
     <w:tmpl w:val="FCAA8D5C"/>
@@ -17005,7 +17003,7 @@
       </w:rPr>
     </w:lvl>
   </w:abstractNum>
-  <w:abstractNum w:abstractNumId="36" w15:restartNumberingAfterBreak="0">
+  <w:abstractNum w:abstractNumId="37" w15:restartNumberingAfterBreak="0">
     <w:nsid w:val="6D17553C"/>
     <w:multiLevelType w:val="multilevel"/>
     <w:tmpl w:val="28302546"/>
@@ -17154,7 +17152,7 @@
       </w:rPr>
     </w:lvl>
   </w:abstractNum>
-  <w:abstractNum w:abstractNumId="37" w15:restartNumberingAfterBreak="0">
+  <w:abstractNum w:abstractNumId="38" w15:restartNumberingAfterBreak="0">
     <w:nsid w:val="6DF8246A"/>
     <w:multiLevelType w:val="hybridMultilevel"/>
     <w:tmpl w:val="B28C17FA"/>
@@ -17267,7 +17265,7 @@
       </w:rPr>
     </w:lvl>
   </w:abstractNum>
-  <w:abstractNum w:abstractNumId="38" w15:restartNumberingAfterBreak="0">
+  <w:abstractNum w:abstractNumId="39" w15:restartNumberingAfterBreak="0">
     <w:nsid w:val="71564F9C"/>
     <w:multiLevelType w:val="multilevel"/>
     <w:tmpl w:val="AA0C09EC"/>
@@ -17396,7 +17394,7 @@
       </w:rPr>
     </w:lvl>
   </w:abstractNum>
-  <w:abstractNum w:abstractNumId="39" w15:restartNumberingAfterBreak="0">
+  <w:abstractNum w:abstractNumId="40" w15:restartNumberingAfterBreak="0">
     <w:nsid w:val="71715972"/>
     <w:multiLevelType w:val="hybridMultilevel"/>
     <w:tmpl w:val="AE707F1C"/>
@@ -17509,7 +17507,7 @@
       </w:rPr>
     </w:lvl>
   </w:abstractNum>
-  <w:abstractNum w:abstractNumId="40" w15:restartNumberingAfterBreak="0">
+  <w:abstractNum w:abstractNumId="41" w15:restartNumberingAfterBreak="0">
     <w:nsid w:val="71E11F53"/>
     <w:multiLevelType w:val="multilevel"/>
     <w:tmpl w:val="0C0A0021"/>
@@ -17622,7 +17620,7 @@
       </w:rPr>
     </w:lvl>
   </w:abstractNum>
-  <w:abstractNum w:abstractNumId="41" w15:restartNumberingAfterBreak="0">
+  <w:abstractNum w:abstractNumId="42" w15:restartNumberingAfterBreak="0">
     <w:nsid w:val="75D52B37"/>
     <w:multiLevelType w:val="multilevel"/>
     <w:tmpl w:val="AA0C09EC"/>
@@ -17761,13 +17759,13 @@
     <w:abstractNumId w:val="18"/>
   </w:num>
   <w:num w:numId="4" w16cid:durableId="1956790237">
-    <w:abstractNumId w:val="29"/>
+    <w:abstractNumId w:val="30"/>
   </w:num>
   <w:num w:numId="5" w16cid:durableId="186528179">
-    <w:abstractNumId w:val="27"/>
+    <w:abstractNumId w:val="28"/>
   </w:num>
   <w:num w:numId="6" w16cid:durableId="1748108649">
-    <w:abstractNumId w:val="25"/>
+    <w:abstractNumId w:val="26"/>
   </w:num>
   <w:num w:numId="7" w16cid:durableId="1231698931">
     <w:abstractNumId w:val="0"/>
@@ -17776,13 +17774,13 @@
     <w:abstractNumId w:val="5"/>
   </w:num>
   <w:num w:numId="9" w16cid:durableId="1822311431">
-    <w:abstractNumId w:val="26"/>
+    <w:abstractNumId w:val="27"/>
   </w:num>
   <w:num w:numId="10" w16cid:durableId="1589731525">
-    <w:abstractNumId w:val="23"/>
+    <w:abstractNumId w:val="24"/>
   </w:num>
   <w:num w:numId="11" w16cid:durableId="713964253">
-    <w:abstractNumId w:val="34"/>
+    <w:abstractNumId w:val="35"/>
   </w:num>
   <w:num w:numId="12" w16cid:durableId="1508403392">
     <w:abstractNumId w:val="0"/>
@@ -17942,25 +17940,25 @@
     <w:abstractNumId w:val="19"/>
   </w:num>
   <w:num w:numId="17" w16cid:durableId="637227027">
-    <w:abstractNumId w:val="30"/>
+    <w:abstractNumId w:val="31"/>
   </w:num>
   <w:num w:numId="18" w16cid:durableId="542257615">
     <w:abstractNumId w:val="13"/>
   </w:num>
   <w:num w:numId="19" w16cid:durableId="1825315627">
-    <w:abstractNumId w:val="31"/>
+    <w:abstractNumId w:val="32"/>
   </w:num>
   <w:num w:numId="20" w16cid:durableId="1353648625">
     <w:abstractNumId w:val="4"/>
   </w:num>
   <w:num w:numId="21" w16cid:durableId="1069032788">
-    <w:abstractNumId w:val="41"/>
+    <w:abstractNumId w:val="42"/>
   </w:num>
   <w:num w:numId="22" w16cid:durableId="454641126">
     <w:abstractNumId w:val="14"/>
   </w:num>
   <w:num w:numId="23" w16cid:durableId="1095788089">
-    <w:abstractNumId w:val="24"/>
+    <w:abstractNumId w:val="25"/>
   </w:num>
   <w:num w:numId="24" w16cid:durableId="2069263202">
     <w:abstractNumId w:val="21"/>
@@ -17972,10 +17970,10 @@
     <w:abstractNumId w:val="8"/>
   </w:num>
   <w:num w:numId="27" w16cid:durableId="1826506865">
-    <w:abstractNumId w:val="38"/>
+    <w:abstractNumId w:val="39"/>
   </w:num>
   <w:num w:numId="28" w16cid:durableId="744106099">
-    <w:abstractNumId w:val="28"/>
+    <w:abstractNumId w:val="29"/>
   </w:num>
   <w:num w:numId="29" w16cid:durableId="852643453">
     <w:abstractNumId w:val="16"/>
@@ -17987,40 +17985,43 @@
     <w:abstractNumId w:val="12"/>
   </w:num>
   <w:num w:numId="32" w16cid:durableId="1339382240">
-    <w:abstractNumId w:val="32"/>
+    <w:abstractNumId w:val="33"/>
   </w:num>
   <w:num w:numId="33" w16cid:durableId="1765413073">
-    <w:abstractNumId w:val="40"/>
+    <w:abstractNumId w:val="41"/>
   </w:num>
   <w:num w:numId="34" w16cid:durableId="739600582">
-    <w:abstractNumId w:val="22"/>
+    <w:abstractNumId w:val="23"/>
   </w:num>
   <w:num w:numId="35" w16cid:durableId="325088316">
     <w:abstractNumId w:val="10"/>
   </w:num>
   <w:num w:numId="36" w16cid:durableId="1457481140">
-    <w:abstractNumId w:val="35"/>
+    <w:abstractNumId w:val="36"/>
   </w:num>
   <w:num w:numId="37" w16cid:durableId="2048215358">
     <w:abstractNumId w:val="9"/>
   </w:num>
   <w:num w:numId="38" w16cid:durableId="2015497395">
-    <w:abstractNumId w:val="39"/>
+    <w:abstractNumId w:val="40"/>
   </w:num>
   <w:num w:numId="39" w16cid:durableId="1593079258">
+    <w:abstractNumId w:val="38"/>
+  </w:num>
+  <w:num w:numId="40" w16cid:durableId="590553091">
     <w:abstractNumId w:val="37"/>
   </w:num>
-  <w:num w:numId="40" w16cid:durableId="590553091">
-    <w:abstractNumId w:val="36"/>
-  </w:num>
   <w:num w:numId="41" w16cid:durableId="1922177978">
-    <w:abstractNumId w:val="33"/>
+    <w:abstractNumId w:val="34"/>
   </w:num>
   <w:num w:numId="42" w16cid:durableId="1166551069">
     <w:abstractNumId w:val="1"/>
   </w:num>
   <w:num w:numId="43" w16cid:durableId="1624572985">
     <w:abstractNumId w:val="17"/>
+  </w:num>
+  <w:num w:numId="44" w16cid:durableId="1794983672">
+    <w:abstractNumId w:val="22"/>
   </w:num>
 </w:numbering>
 </file>
@@ -18567,7 +18568,6 @@
   <w:style w:type="character" w:default="1" w:styleId="Fuentedeprrafopredeter">
     <w:name w:val="Default Paragraph Font"/>
     <w:uiPriority w:val="1"/>
-    <w:semiHidden/>
     <w:unhideWhenUsed/>
   </w:style>
   <w:style w:type="table" w:default="1" w:styleId="Tablanormal">

</xml_diff>

<commit_message>
Actualizacion del documento y perfil
</commit_message>
<xml_diff>
--- a/Proyecto_Quispe_Flores_Cinthia.docx
+++ b/Proyecto_Quispe_Flores_Cinthia.docx
@@ -1,6 +1,6 @@
 
 <file path=word/document.xml><?xml version="1.0" encoding="utf-8"?>
-<w:document xmlns:wpc="http://schemas.microsoft.com/office/word/2010/wordprocessingCanvas" xmlns:cx="http://schemas.microsoft.com/office/drawing/2014/chartex" xmlns:cx1="http://schemas.microsoft.com/office/drawing/2015/9/8/chartex" xmlns:cx2="http://schemas.microsoft.com/office/drawing/2015/10/21/chartex" xmlns:cx3="http://schemas.microsoft.com/office/drawing/2016/5/9/chartex" xmlns:cx4="http://schemas.microsoft.com/office/drawing/2016/5/10/chartex" xmlns:cx5="http://schemas.microsoft.com/office/drawing/2016/5/11/chartex" xmlns:cx6="http://schemas.microsoft.com/office/drawing/2016/5/12/chartex" xmlns:cx7="http://schemas.microsoft.com/office/drawing/2016/5/13/chartex" xmlns:cx8="http://schemas.microsoft.com/office/drawing/2016/5/14/chartex" xmlns:mc="http://schemas.openxmlformats.org/markup-compatibility/2006" xmlns:aink="http://schemas.microsoft.com/office/drawing/2016/ink" xmlns:am3d="http://schemas.microsoft.com/office/drawing/2017/model3d" xmlns:o="urn:schemas-microsoft-com:office:office" xmlns:oel="http://schemas.microsoft.com/office/2019/extlst" xmlns:r="http://schemas.openxmlformats.org/officeDocument/2006/relationships" xmlns:m="http://schemas.openxmlformats.org/officeDocument/2006/math" xmlns:v="urn:schemas-microsoft-com:vml" xmlns:wp14="http://schemas.microsoft.com/office/word/2010/wordprocessingDrawing" xmlns:wp="http://schemas.openxmlformats.org/drawingml/2006/wordprocessingDrawing" xmlns:w10="urn:schemas-microsoft-com:office:word" xmlns:w="http://schemas.openxmlformats.org/wordprocessingml/2006/main" xmlns:w14="http://schemas.microsoft.com/office/word/2010/wordml" xmlns:w15="http://schemas.microsoft.com/office/word/2012/wordml" xmlns:w16cex="http://schemas.microsoft.com/office/word/2018/wordml/cex" xmlns:w16cid="http://schemas.microsoft.com/office/word/2016/wordml/cid" xmlns:w16="http://schemas.microsoft.com/office/word/2018/wordml" xmlns:w16du="http://schemas.microsoft.com/office/word/2023/wordml/word16du" xmlns:w16sdtdh="http://schemas.microsoft.com/office/word/2020/wordml/sdtdatahash" xmlns:w16se="http://schemas.microsoft.com/office/word/2015/wordml/symex" xmlns:wpg="http://schemas.microsoft.com/office/word/2010/wordprocessingGroup" xmlns:wpi="http://schemas.microsoft.com/office/word/2010/wordprocessingInk" xmlns:wne="http://schemas.microsoft.com/office/word/2006/wordml" xmlns:wps="http://schemas.microsoft.com/office/word/2010/wordprocessingShape" mc:Ignorable="w14 w15 w16se w16cid w16 w16cex w16sdtdh w16du wp14">
+<w:document xmlns:wpc="http://schemas.microsoft.com/office/word/2010/wordprocessingCanvas" xmlns:cx="http://schemas.microsoft.com/office/drawing/2014/chartex" xmlns:cx1="http://schemas.microsoft.com/office/drawing/2015/9/8/chartex" xmlns:cx2="http://schemas.microsoft.com/office/drawing/2015/10/21/chartex" xmlns:cx3="http://schemas.microsoft.com/office/drawing/2016/5/9/chartex" xmlns:cx4="http://schemas.microsoft.com/office/drawing/2016/5/10/chartex" xmlns:cx5="http://schemas.microsoft.com/office/drawing/2016/5/11/chartex" xmlns:cx6="http://schemas.microsoft.com/office/drawing/2016/5/12/chartex" xmlns:cx7="http://schemas.microsoft.com/office/drawing/2016/5/13/chartex" xmlns:cx8="http://schemas.microsoft.com/office/drawing/2016/5/14/chartex" xmlns:mc="http://schemas.openxmlformats.org/markup-compatibility/2006" xmlns:aink="http://schemas.microsoft.com/office/drawing/2016/ink" xmlns:am3d="http://schemas.microsoft.com/office/drawing/2017/model3d" xmlns:o="urn:schemas-microsoft-com:office:office" xmlns:r="http://schemas.openxmlformats.org/officeDocument/2006/relationships" xmlns:m="http://schemas.openxmlformats.org/officeDocument/2006/math" xmlns:v="urn:schemas-microsoft-com:vml" xmlns:wp14="http://schemas.microsoft.com/office/word/2010/wordprocessingDrawing" xmlns:wp="http://schemas.openxmlformats.org/drawingml/2006/wordprocessingDrawing" xmlns:w10="urn:schemas-microsoft-com:office:word" xmlns:w="http://schemas.openxmlformats.org/wordprocessingml/2006/main" xmlns:w14="http://schemas.microsoft.com/office/word/2010/wordml" xmlns:w15="http://schemas.microsoft.com/office/word/2012/wordml" xmlns:w16cex="http://schemas.microsoft.com/office/word/2018/wordml/cex" xmlns:w16cid="http://schemas.microsoft.com/office/word/2016/wordml/cid" xmlns:w16="http://schemas.microsoft.com/office/word/2018/wordml" xmlns:w16sdtdh="http://schemas.microsoft.com/office/word/2020/wordml/sdtdatahash" xmlns:w16se="http://schemas.microsoft.com/office/word/2015/wordml/symex" xmlns:wpg="http://schemas.microsoft.com/office/word/2010/wordprocessingGroup" xmlns:wpi="http://schemas.microsoft.com/office/word/2010/wordprocessingInk" xmlns:wne="http://schemas.microsoft.com/office/word/2006/wordml" xmlns:wps="http://schemas.microsoft.com/office/word/2010/wordprocessingShape" mc:Ignorable="w14 w15 w16se w16cid w16 w16cex w16sdtdh wp14">
   <w:body>
     <w:bookmarkStart w:id="0" w:name="_Toc1383160" w:displacedByCustomXml="next"/>
     <w:sdt>
@@ -287,7 +287,6 @@
               <w:szCs w:val="28"/>
             </w:rPr>
           </w:pPr>
-          <w:proofErr w:type="spellStart"/>
           <w:r>
             <w:rPr>
               <w:rFonts w:ascii="Arial" w:hAnsi="Arial" w:cs="Arial"/>
@@ -295,17 +294,7 @@
               <w:sz w:val="28"/>
               <w:szCs w:val="28"/>
             </w:rPr>
-            <w:t>Egr</w:t>
-          </w:r>
-          <w:proofErr w:type="spellEnd"/>
-          <w:r>
-            <w:rPr>
-              <w:rFonts w:ascii="Arial" w:hAnsi="Arial" w:cs="Arial"/>
-              <w:b/>
-              <w:sz w:val="28"/>
-              <w:szCs w:val="28"/>
-            </w:rPr>
-            <w:t xml:space="preserve">.: </w:t>
+            <w:t xml:space="preserve">Egr.: </w:t>
           </w:r>
           <w:r>
             <w:rPr>
@@ -626,15 +615,7 @@
           <w:rFonts w:ascii="Arial" w:hAnsi="Arial" w:cs="Arial"/>
           <w:sz w:val="22"/>
         </w:rPr>
-        <w:t xml:space="preserve"> por su apoyo constante y colaboración en este proyecto. Sin su contribución, este logro no hubiera sido </w:t>
-      </w:r>
-      <w:proofErr w:type="gramStart"/>
-      <w:r>
-        <w:rPr>
-          <w:rFonts w:ascii="Arial" w:hAnsi="Arial" w:cs="Arial"/>
-          <w:sz w:val="22"/>
-        </w:rPr>
-        <w:t>posible.</w:t>
+        <w:t xml:space="preserve"> por su apoyo constante y colaboración en este proyecto. Sin su contribución, este logro no hubiera sido posible.</w:t>
       </w:r>
       <w:r>
         <w:rPr>
@@ -643,7 +624,6 @@
         </w:rPr>
         <w:t>.</w:t>
       </w:r>
-      <w:proofErr w:type="gramEnd"/>
       <w:r>
         <w:rPr>
           <w:rFonts w:ascii="Arial" w:hAnsi="Arial" w:cs="Arial"/>
@@ -7003,7 +6983,7 @@
           <w:rFonts w:ascii="Arial" w:hAnsi="Arial" w:cs="Arial"/>
           <w:sz w:val="22"/>
         </w:rPr>
-        <w:t>Se requiere un sistema innovador que integre tecnología web, inteligencia artificial y aplicación de Arduino para mejorar la clasificación precisa y la gestión adecuada de los residuos en la institución educativa. Actualmente, no existe una solución tecnológica que aborde de manera efectiva estas necesidades específicas.</w:t>
+        <w:t>Se requiere un sistema innovador que integre tecnología, inteligencia artificial y aplicación de Arduino para mejorar la clasificación precisa y la gestión adecuada de los residuos en la institución educativa. Actualmente, no existe una solución tecnológica que aborde de manera efectiva estas necesidades específicas.</w:t>
       </w:r>
     </w:p>
     <w:p>
@@ -7222,7 +7202,21 @@
           <w:sz w:val="22"/>
         </w:rPr>
         <w:tab/>
-        <w:t>La falta de sistemas y prácticas efectivas para la recolección, tratamiento, reciclaje y disposición final de los residuos, lo que resulta en una acumulación excesiva de desechos, contaminación ambiental y riesgos para la salud pública.</w:t>
+        <w:t>La falta de sistemas y prácticas efectivas para la recolección, tratamiento, reciclaje y disposición final de los residuos, lo que resulta en una acumulación excesiva de desechos</w:t>
+      </w:r>
+      <w:r>
+        <w:rPr>
+          <w:rFonts w:ascii="Arial" w:hAnsi="Arial" w:cs="Arial"/>
+          <w:sz w:val="22"/>
+        </w:rPr>
+        <w:t>,</w:t>
+      </w:r>
+      <w:r>
+        <w:rPr>
+          <w:rFonts w:ascii="Arial" w:hAnsi="Arial" w:cs="Arial"/>
+          <w:sz w:val="22"/>
+        </w:rPr>
+        <w:t xml:space="preserve"> contaminación ambiental y riesgos para la salud pública.</w:t>
       </w:r>
     </w:p>
     <w:p>
@@ -7324,56 +7318,25 @@
         </w:rPr>
       </w:pPr>
       <w:r>
-        <w:t xml:space="preserve"> </w:t>
-      </w:r>
-      <w:r>
-        <w:rPr>
-          <w:rFonts w:ascii="Arial" w:hAnsi="Arial" w:cs="Arial"/>
-          <w:sz w:val="22"/>
-        </w:rPr>
-        <w:t xml:space="preserve">Desarrollar un </w:t>
-      </w:r>
-      <w:r>
-        <w:rPr>
-          <w:rFonts w:ascii="Arial" w:hAnsi="Arial" w:cs="Arial"/>
-          <w:sz w:val="22"/>
-        </w:rPr>
-        <w:t>Sistema de clasifica</w:t>
-      </w:r>
-      <w:r>
-        <w:rPr>
-          <w:rFonts w:ascii="Arial" w:hAnsi="Arial" w:cs="Arial"/>
-          <w:sz w:val="22"/>
-        </w:rPr>
-        <w:t>dor</w:t>
-      </w:r>
-      <w:r>
-        <w:rPr>
-          <w:rFonts w:ascii="Arial" w:hAnsi="Arial" w:cs="Arial"/>
-          <w:sz w:val="22"/>
-        </w:rPr>
-        <w:t xml:space="preserve"> de </w:t>
-      </w:r>
-      <w:r>
-        <w:rPr>
-          <w:rFonts w:ascii="Arial" w:hAnsi="Arial" w:cs="Arial"/>
-          <w:sz w:val="22"/>
-        </w:rPr>
-        <w:t xml:space="preserve">residuos </w:t>
-      </w:r>
-      <w:r>
-        <w:rPr>
-          <w:rFonts w:ascii="Arial" w:hAnsi="Arial" w:cs="Arial"/>
-          <w:sz w:val="22"/>
-        </w:rPr>
-        <w:t>basados en redes neuronales y prototipo de basureros con Arduino</w:t>
-      </w:r>
-      <w:r>
-        <w:rPr>
-          <w:rFonts w:ascii="Arial" w:hAnsi="Arial" w:cs="Arial"/>
-          <w:sz w:val="22"/>
-        </w:rPr>
-        <w:t xml:space="preserve"> para la educación inicial: Caso de estudio “Unidad Educativa Nórdico Boliviano”.</w:t>
+        <w:rPr>
+          <w:rFonts w:ascii="Arial" w:hAnsi="Arial" w:cs="Arial"/>
+          <w:sz w:val="22"/>
+        </w:rPr>
+        <w:t>Desarrollar un sistema inteligente de clasificación de residuos basado en redes neuronales y un prototipo de basureros automatizados utilizando componentes de Arduino, destinado a la educación inicial: Caso de estudio Unidad Educativa Nórdico Bolivi</w:t>
+      </w:r>
+      <w:r>
+        <w:rPr>
+          <w:rFonts w:ascii="Arial" w:hAnsi="Arial" w:cs="Arial"/>
+          <w:sz w:val="22"/>
+        </w:rPr>
+        <w:t>ano”</w:t>
+      </w:r>
+      <w:r>
+        <w:rPr>
+          <w:rFonts w:ascii="Arial" w:hAnsi="Arial" w:cs="Arial"/>
+          <w:sz w:val="22"/>
+        </w:rPr>
+        <w:t>.</w:t>
       </w:r>
     </w:p>
     <w:p>
@@ -7394,7 +7357,7 @@
           <w:rFonts w:ascii="Arial" w:hAnsi="Arial" w:cs="Arial"/>
           <w:sz w:val="22"/>
         </w:rPr>
-        <w:t>Construir un conjunto de imágenes que tengan la calidad suficiente para el proceso de entrenamiento y desarrollo.</w:t>
+        <w:t>Desarrollar un módulo de visión artificial que capture imágenes de objetos en tiempo real utilizando una webcam, con la calidad suficiente para el proceso de entrenamiento y desarrollo.</w:t>
       </w:r>
     </w:p>
     <w:p>
@@ -7415,7 +7378,7 @@
           <w:rFonts w:ascii="Arial" w:hAnsi="Arial" w:cs="Arial"/>
           <w:sz w:val="22"/>
         </w:rPr>
-        <w:t>Determinar un modelo que mejor se adapte a lo datos para un entrenamiento eficaz.</w:t>
+        <w:t>Implementar un algoritmo de clasificación de objetos basado en técnicas de machine learning, que permita identificar y categorizar los objetos según su tipo (plástico, papel, orgánico).</w:t>
       </w:r>
     </w:p>
     <w:p>
@@ -7436,21 +7399,7 @@
           <w:rFonts w:ascii="Arial" w:hAnsi="Arial" w:cs="Arial"/>
           <w:sz w:val="22"/>
         </w:rPr>
-        <w:t>Entrenar el modelo para estudiar los resultados preliminares en términos de precisión</w:t>
-      </w:r>
-      <w:r>
-        <w:rPr>
-          <w:rFonts w:ascii="Arial" w:hAnsi="Arial" w:cs="Arial"/>
-          <w:sz w:val="22"/>
-        </w:rPr>
-        <w:t xml:space="preserve"> </w:t>
-      </w:r>
-      <w:r>
-        <w:rPr>
-          <w:rFonts w:ascii="Arial" w:hAnsi="Arial" w:cs="Arial"/>
-          <w:sz w:val="22"/>
-        </w:rPr>
-        <w:t>y detección.</w:t>
+        <w:t>Entrenar un modelo IA para estudiar los resultados preliminares en términos de precisión y detección.</w:t>
       </w:r>
     </w:p>
     <w:p>
@@ -7471,18 +7420,16 @@
           <w:rFonts w:ascii="Arial" w:hAnsi="Arial" w:cs="Arial"/>
           <w:sz w:val="22"/>
         </w:rPr>
-        <w:t>Construir un prototipo de hardware para implementar el modelo entre</w:t>
-      </w:r>
-      <w:r>
-        <w:rPr>
-          <w:rFonts w:ascii="Arial" w:hAnsi="Arial" w:cs="Arial"/>
-          <w:sz w:val="22"/>
-        </w:rPr>
-        <w:t>nado.</w:t>
-      </w:r>
-    </w:p>
-    <w:p>
-      <w:pPr>
+        <w:t>Diseñar y programar un prototipo funcional que utilice Arduino para controlar un actuador (Servomotor) que separe el residuo según la clasificación realizada por el sistema de visión artificial.</w:t>
+      </w:r>
+    </w:p>
+    <w:p>
+      <w:pPr>
+        <w:pStyle w:val="Prrafodelista"/>
+        <w:numPr>
+          <w:ilvl w:val="0"/>
+          <w:numId w:val="8"/>
+        </w:numPr>
         <w:spacing w:before="240" w:after="240" w:line="360" w:lineRule="auto"/>
         <w:rPr>
           <w:rFonts w:ascii="Arial" w:hAnsi="Arial" w:cs="Arial"/>
@@ -7494,11 +7441,17 @@
           <w:rFonts w:ascii="Arial" w:hAnsi="Arial" w:cs="Arial"/>
           <w:sz w:val="22"/>
         </w:rPr>
-        <w:t>Se identificaron los requisitos funcionales que se consideraron para la solución y se seleccionaron las herramientas apropiadas para el desarrollo del sistema web.</w:t>
-      </w:r>
-    </w:p>
-    <w:p>
-      <w:pPr>
+        <w:lastRenderedPageBreak/>
+        <w:t xml:space="preserve">Integrar el sistema de visión artificial con el microcontrolador Arduino para procesar la información en tiempo real y envíe señales correspondientes al clasificador de residuos. </w:t>
+      </w:r>
+    </w:p>
+    <w:p>
+      <w:pPr>
+        <w:pStyle w:val="Prrafodelista"/>
+        <w:numPr>
+          <w:ilvl w:val="0"/>
+          <w:numId w:val="8"/>
+        </w:numPr>
         <w:spacing w:before="240" w:after="240" w:line="360" w:lineRule="auto"/>
         <w:rPr>
           <w:rFonts w:ascii="Arial" w:hAnsi="Arial" w:cs="Arial"/>
@@ -7506,128 +7459,12 @@
         </w:rPr>
       </w:pPr>
       <w:r>
-        <w:t xml:space="preserve"> </w:t>
-      </w:r>
-      <w:r>
-        <w:rPr>
-          <w:rFonts w:ascii="Arial" w:hAnsi="Arial" w:cs="Arial"/>
-          <w:sz w:val="22"/>
-        </w:rPr>
-        <w:t>•</w:t>
-      </w:r>
-      <w:r>
-        <w:rPr>
-          <w:rFonts w:ascii="Arial" w:hAnsi="Arial" w:cs="Arial"/>
-          <w:sz w:val="22"/>
-        </w:rPr>
-        <w:tab/>
-        <w:t>Construir un conjunto de imágenes que tengan la calidad suficiente para el proceso de entrenamiento y desarrollo.</w:t>
-      </w:r>
-    </w:p>
-    <w:p>
-      <w:pPr>
-        <w:spacing w:before="240" w:after="240" w:line="360" w:lineRule="auto"/>
-        <w:rPr>
-          <w:rFonts w:ascii="Arial" w:hAnsi="Arial" w:cs="Arial"/>
-          <w:sz w:val="22"/>
-        </w:rPr>
-      </w:pPr>
-      <w:r>
-        <w:rPr>
-          <w:rFonts w:ascii="Arial" w:hAnsi="Arial" w:cs="Arial"/>
-          <w:sz w:val="22"/>
-        </w:rPr>
-        <w:lastRenderedPageBreak/>
-        <w:t>•</w:t>
-      </w:r>
-      <w:r>
-        <w:rPr>
-          <w:rFonts w:ascii="Arial" w:hAnsi="Arial" w:cs="Arial"/>
-          <w:sz w:val="22"/>
-        </w:rPr>
-        <w:tab/>
-        <w:t>Determinar un modelo que mejor se adapte a lo datos para un entrenamiento eficaz.</w:t>
-      </w:r>
-    </w:p>
-    <w:p>
-      <w:pPr>
-        <w:spacing w:before="240" w:after="240" w:line="360" w:lineRule="auto"/>
-        <w:rPr>
-          <w:rFonts w:ascii="Arial" w:hAnsi="Arial" w:cs="Arial"/>
-          <w:sz w:val="22"/>
-        </w:rPr>
-      </w:pPr>
-      <w:r>
-        <w:rPr>
-          <w:rFonts w:ascii="Arial" w:hAnsi="Arial" w:cs="Arial"/>
-          <w:sz w:val="22"/>
-        </w:rPr>
-        <w:t>•</w:t>
-      </w:r>
-      <w:r>
-        <w:rPr>
-          <w:rFonts w:ascii="Arial" w:hAnsi="Arial" w:cs="Arial"/>
-          <w:sz w:val="22"/>
-        </w:rPr>
-        <w:tab/>
-        <w:t>Entrenar el modelo para estudiar los resultados preliminares en términos de precisión</w:t>
-      </w:r>
-      <w:r>
-        <w:rPr>
-          <w:rFonts w:ascii="Arial" w:hAnsi="Arial" w:cs="Arial"/>
-          <w:sz w:val="22"/>
-        </w:rPr>
-        <w:t xml:space="preserve"> </w:t>
-      </w:r>
-      <w:r>
-        <w:rPr>
-          <w:rFonts w:ascii="Arial" w:hAnsi="Arial" w:cs="Arial"/>
-          <w:sz w:val="22"/>
-        </w:rPr>
-        <w:t>y detección.</w:t>
-      </w:r>
-    </w:p>
-    <w:p>
-      <w:pPr>
-        <w:spacing w:before="240" w:after="240" w:line="360" w:lineRule="auto"/>
-        <w:ind w:firstLine="0"/>
-        <w:rPr>
-          <w:rFonts w:ascii="Arial" w:hAnsi="Arial" w:cs="Arial"/>
-          <w:sz w:val="22"/>
-        </w:rPr>
-      </w:pPr>
-      <w:r>
-        <w:rPr>
-          <w:rFonts w:ascii="Arial" w:hAnsi="Arial" w:cs="Arial"/>
-          <w:sz w:val="22"/>
-        </w:rPr>
-        <w:t>•</w:t>
-      </w:r>
-      <w:r>
-        <w:rPr>
-          <w:rFonts w:ascii="Arial" w:hAnsi="Arial" w:cs="Arial"/>
-          <w:sz w:val="22"/>
-        </w:rPr>
-        <w:tab/>
-        <w:t>Construir un prototipo de hardware para implementar el modelo entrenado</w:t>
-      </w:r>
-      <w:r>
-        <w:rPr>
-          <w:rFonts w:ascii="Arial" w:hAnsi="Arial" w:cs="Arial"/>
-          <w:sz w:val="22"/>
-        </w:rPr>
-        <w:t>.</w:t>
-      </w:r>
-    </w:p>
-    <w:p>
-      <w:pPr>
-        <w:spacing w:before="240" w:after="240" w:line="360" w:lineRule="auto"/>
-        <w:ind w:firstLine="0"/>
-        <w:rPr>
-          <w:rFonts w:ascii="Arial" w:hAnsi="Arial" w:cs="Arial"/>
-          <w:sz w:val="22"/>
-        </w:rPr>
-      </w:pPr>
+        <w:rPr>
+          <w:rFonts w:ascii="Arial" w:hAnsi="Arial" w:cs="Arial"/>
+          <w:sz w:val="22"/>
+        </w:rPr>
+        <w:t>Realizar pruebas de precisión y eficiencia del sistema para evaluar la exactitud de la identificación de objetos y la clasificación del tipo del residuo, ajustando parámetros del modelo y hardware según sea necesario.</w:t>
+      </w:r>
     </w:p>
     <w:p>
       <w:pPr>
@@ -7641,15 +7478,332 @@
           <w:rFonts w:ascii="Arial" w:hAnsi="Arial" w:cs="Arial"/>
         </w:rPr>
       </w:pPr>
-      <w:bookmarkStart w:id="17" w:name="_Toc1383168"/>
-      <w:bookmarkStart w:id="18" w:name="_Toc176256319"/>
+      <w:r>
+        <w:rPr>
+          <w:rFonts w:ascii="Arial" w:hAnsi="Arial" w:cs="Arial"/>
+          <w:sz w:val="22"/>
+        </w:rPr>
+        <w:t>.</w:t>
+      </w:r>
+      <w:r>
+        <w:rPr>
+          <w:rFonts w:ascii="Arial" w:hAnsi="Arial" w:cs="Arial"/>
+        </w:rPr>
+        <w:t xml:space="preserve"> </w:t>
+      </w:r>
+      <w:r>
+        <w:rPr>
+          <w:rFonts w:ascii="Arial" w:hAnsi="Arial" w:cs="Arial"/>
+        </w:rPr>
+        <w:t>Alcances</w:t>
+      </w:r>
+    </w:p>
+    <w:p>
+      <w:pPr>
+        <w:pStyle w:val="Prrafodelista"/>
+        <w:numPr>
+          <w:ilvl w:val="0"/>
+          <w:numId w:val="47"/>
+        </w:numPr>
+        <w:spacing w:before="240" w:after="240" w:line="360" w:lineRule="auto"/>
+        <w:rPr>
+          <w:rFonts w:ascii="Arial" w:hAnsi="Arial" w:cs="Arial"/>
+          <w:b/>
+          <w:bCs/>
+          <w:sz w:val="22"/>
+        </w:rPr>
+      </w:pPr>
+      <w:r>
+        <w:rPr>
+          <w:rFonts w:ascii="Arial" w:hAnsi="Arial" w:cs="Arial"/>
+          <w:b/>
+          <w:bCs/>
+          <w:sz w:val="22"/>
+        </w:rPr>
+        <w:t>Desarrollar un módulo de visión artificial que capture imágenes de objetos en tiempo real utilizando una webcam, con la calidad suficiente para el proceso de entrenamiento y desarrollo.</w:t>
+      </w:r>
+    </w:p>
+    <w:p>
+      <w:pPr>
+        <w:pStyle w:val="Prrafodelista"/>
+        <w:numPr>
+          <w:ilvl w:val="0"/>
+          <w:numId w:val="48"/>
+        </w:numPr>
+        <w:spacing w:before="240" w:after="240" w:line="360" w:lineRule="auto"/>
+        <w:rPr>
+          <w:rFonts w:ascii="Arial" w:hAnsi="Arial" w:cs="Arial"/>
+          <w:sz w:val="22"/>
+        </w:rPr>
+      </w:pPr>
+      <w:r>
+        <w:rPr>
+          <w:rFonts w:ascii="Arial" w:hAnsi="Arial" w:cs="Arial"/>
+          <w:sz w:val="22"/>
+        </w:rPr>
+        <w:t>Se implementará un sistema de captura de imágenes en tiempo real utilizando una cámara web que proporcione la calidad visual necesaria para realizar el entrenamiento del modelo de IA. Este módulo deberá procesar las imágenes capturadas para que sean adecuadas para los algoritmos de clasificación, asegurando que cada objeto sea capturado con suficiente claridad para su reconocimiento y posterior procesamiento. Este sistema será el componente central para la adquisición de datos visuales en el proceso de clasificación de residuos.</w:t>
+      </w:r>
+    </w:p>
+    <w:p>
+      <w:pPr>
+        <w:pStyle w:val="Prrafodelista"/>
+        <w:numPr>
+          <w:ilvl w:val="0"/>
+          <w:numId w:val="45"/>
+        </w:numPr>
+        <w:spacing w:before="240" w:after="240" w:line="360" w:lineRule="auto"/>
+        <w:rPr>
+          <w:rFonts w:ascii="Arial" w:hAnsi="Arial" w:cs="Arial"/>
+          <w:b/>
+          <w:bCs/>
+          <w:sz w:val="22"/>
+        </w:rPr>
+      </w:pPr>
+      <w:r>
+        <w:rPr>
+          <w:rFonts w:ascii="Arial" w:hAnsi="Arial" w:cs="Arial"/>
+          <w:b/>
+          <w:bCs/>
+          <w:sz w:val="22"/>
+        </w:rPr>
+        <w:t>Implementar un algoritmo de clasificación de objetos basado en técnicas de machine learning, que permita identificar y categorizar los objetos según su tipo (plástico, papel, orgánico).</w:t>
+      </w:r>
+    </w:p>
+    <w:p>
+      <w:pPr>
+        <w:pStyle w:val="Prrafodelista"/>
+        <w:numPr>
+          <w:ilvl w:val="0"/>
+          <w:numId w:val="48"/>
+        </w:numPr>
+        <w:spacing w:before="240" w:after="240" w:line="360" w:lineRule="auto"/>
+        <w:rPr>
+          <w:rFonts w:ascii="Arial" w:hAnsi="Arial" w:cs="Arial"/>
+          <w:b/>
+          <w:bCs/>
+          <w:sz w:val="22"/>
+        </w:rPr>
+      </w:pPr>
+      <w:r>
+        <w:rPr>
+          <w:rFonts w:ascii="Arial" w:hAnsi="Arial" w:cs="Arial"/>
+          <w:sz w:val="22"/>
+        </w:rPr>
+        <w:t>Se desarrollará un algoritmo de clasificación entrenado con técnicas de aprendizaje automático que permita reconocer y categorizar los objetos en las categorías predefinidas (plástico, papel, orgánico). Este algoritmo se alimentará de los datos capturados por el sistema de visión artificial, identificando patrones en las características visuales de los objetos que lo guiarán para asignarles una clasificación adecuada. Esto permitirá automatizar el proceso de separación de residuos en las categorías correspondientes.</w:t>
+      </w:r>
+    </w:p>
+    <w:p>
+      <w:pPr>
+        <w:pStyle w:val="Prrafodelista"/>
+        <w:numPr>
+          <w:ilvl w:val="0"/>
+          <w:numId w:val="45"/>
+        </w:numPr>
+        <w:spacing w:before="240" w:after="240" w:line="360" w:lineRule="auto"/>
+        <w:rPr>
+          <w:rFonts w:ascii="Arial" w:hAnsi="Arial" w:cs="Arial"/>
+          <w:b/>
+          <w:bCs/>
+          <w:sz w:val="22"/>
+        </w:rPr>
+      </w:pPr>
+      <w:r>
+        <w:rPr>
+          <w:rFonts w:ascii="Arial" w:hAnsi="Arial" w:cs="Arial"/>
+          <w:b/>
+          <w:bCs/>
+          <w:sz w:val="22"/>
+        </w:rPr>
+        <w:t>Entrenar un modelo IA para estudiar los resultados preliminares en términos de precisión y detección.</w:t>
+      </w:r>
+    </w:p>
+    <w:p>
+      <w:pPr>
+        <w:pStyle w:val="Prrafodelista"/>
+        <w:numPr>
+          <w:ilvl w:val="0"/>
+          <w:numId w:val="48"/>
+        </w:numPr>
+        <w:spacing w:before="240" w:after="240" w:line="360" w:lineRule="auto"/>
+        <w:rPr>
+          <w:rFonts w:ascii="Arial" w:hAnsi="Arial" w:cs="Arial"/>
+          <w:b/>
+          <w:bCs/>
+          <w:sz w:val="22"/>
+        </w:rPr>
+      </w:pPr>
+      <w:r>
+        <w:rPr>
+          <w:rFonts w:ascii="Arial" w:hAnsi="Arial" w:cs="Arial"/>
+          <w:sz w:val="22"/>
+        </w:rPr>
+        <w:lastRenderedPageBreak/>
+        <w:t>Se llevará a cabo un proceso de entrenamiento de un modelo de inteligencia artificial (IA) utilizando un conjunto de datos de imágenes previamente recopiladas y etiquetadas. El objetivo es mejorar la precisión del modelo en la detección y clasificación de los residuos. Durante este proceso, se evaluarán los resultados preliminares, ajustando los parámetros del modelo según sea necesario, con el fin de optimizar su capacidad de reconocer y clasificar correctamente cada tipo de residuo.</w:t>
+      </w:r>
+    </w:p>
+    <w:p>
+      <w:pPr>
+        <w:pStyle w:val="Prrafodelista"/>
+        <w:numPr>
+          <w:ilvl w:val="0"/>
+          <w:numId w:val="45"/>
+        </w:numPr>
+        <w:spacing w:before="240" w:after="240" w:line="360" w:lineRule="auto"/>
+        <w:rPr>
+          <w:rFonts w:ascii="Arial" w:hAnsi="Arial" w:cs="Arial"/>
+          <w:b/>
+          <w:bCs/>
+          <w:sz w:val="22"/>
+        </w:rPr>
+      </w:pPr>
+      <w:r>
+        <w:rPr>
+          <w:rFonts w:ascii="Arial" w:hAnsi="Arial" w:cs="Arial"/>
+          <w:b/>
+          <w:bCs/>
+          <w:sz w:val="22"/>
+        </w:rPr>
+        <w:t>Diseñar y programar un prototipo funcional que utilice Arduino para controlar un actuador (Servomotor) que separe el residuo según la clasificación realizada por el sistema de visión artificial.</w:t>
+      </w:r>
+    </w:p>
+    <w:p>
+      <w:pPr>
+        <w:pStyle w:val="Prrafodelista"/>
+        <w:numPr>
+          <w:ilvl w:val="0"/>
+          <w:numId w:val="48"/>
+        </w:numPr>
+        <w:spacing w:before="240" w:after="240" w:line="360" w:lineRule="auto"/>
+        <w:rPr>
+          <w:rFonts w:ascii="Arial" w:hAnsi="Arial" w:cs="Arial"/>
+          <w:b/>
+          <w:bCs/>
+          <w:sz w:val="22"/>
+        </w:rPr>
+      </w:pPr>
+      <w:r>
+        <w:rPr>
+          <w:rFonts w:ascii="Arial" w:hAnsi="Arial" w:cs="Arial"/>
+          <w:sz w:val="22"/>
+        </w:rPr>
+        <w:t>Se creará un prototipo funcional que integre el microcontrolador Arduino con un actuador, como un servomotor, que será responsable de la separación física de los residuos. Este sistema recibirá la información procesada por el módulo de visión artificial y clasificará el residuo identificado. Una vez clasificado, el servomotor moverá el contenedor adecuado para que el residuo se deposite en la categoría correcta, automatizando así el proceso de gestión de residuos.</w:t>
+      </w:r>
+    </w:p>
+    <w:p>
+      <w:pPr>
+        <w:pStyle w:val="Prrafodelista"/>
+        <w:numPr>
+          <w:ilvl w:val="0"/>
+          <w:numId w:val="45"/>
+        </w:numPr>
+        <w:spacing w:before="240" w:after="240" w:line="360" w:lineRule="auto"/>
+        <w:rPr>
+          <w:rFonts w:ascii="Arial" w:hAnsi="Arial" w:cs="Arial"/>
+          <w:b/>
+          <w:bCs/>
+          <w:sz w:val="22"/>
+        </w:rPr>
+      </w:pPr>
+      <w:r>
+        <w:rPr>
+          <w:rFonts w:ascii="Arial" w:hAnsi="Arial" w:cs="Arial"/>
+          <w:b/>
+          <w:bCs/>
+          <w:sz w:val="22"/>
+        </w:rPr>
+        <w:t xml:space="preserve">Integrar el sistema de visión artificial con el microcontrolador Arduino para procesar la información en tiempo real y envíe señales correspondientes al clasificador de residuos. </w:t>
+      </w:r>
+    </w:p>
+    <w:p>
+      <w:pPr>
+        <w:pStyle w:val="Prrafodelista"/>
+        <w:numPr>
+          <w:ilvl w:val="0"/>
+          <w:numId w:val="48"/>
+        </w:numPr>
+        <w:rPr>
+          <w:rFonts w:ascii="Arial" w:hAnsi="Arial" w:cs="Arial"/>
+          <w:sz w:val="22"/>
+        </w:rPr>
+      </w:pPr>
+      <w:r>
+        <w:rPr>
+          <w:rFonts w:ascii="Arial" w:hAnsi="Arial" w:cs="Arial"/>
+          <w:sz w:val="22"/>
+        </w:rPr>
+        <w:t>Este objetivo se enfocará en la integración del sistema de visión artificial con el microcontrolador Arduino. Se programará la comunicación entre ambos sistemas para que la información procesada por la cámara sea transmitida en tiempo real al Arduino, el cual ejecutará las acciones necesarias para mover el actuador y clasificar los residuos. Este proceso de comunicación permitirá una operación fluida y automática del sistema de clasificación.</w:t>
+      </w:r>
+    </w:p>
+    <w:p>
+      <w:pPr>
+        <w:pStyle w:val="Prrafodelista"/>
+        <w:numPr>
+          <w:ilvl w:val="0"/>
+          <w:numId w:val="45"/>
+        </w:numPr>
+        <w:spacing w:before="240" w:after="240" w:line="360" w:lineRule="auto"/>
+        <w:rPr>
+          <w:rFonts w:ascii="Arial" w:hAnsi="Arial" w:cs="Arial"/>
+          <w:b/>
+          <w:bCs/>
+          <w:sz w:val="22"/>
+        </w:rPr>
+      </w:pPr>
+      <w:r>
+        <w:rPr>
+          <w:rFonts w:ascii="Arial" w:hAnsi="Arial" w:cs="Arial"/>
+          <w:b/>
+          <w:bCs/>
+          <w:sz w:val="22"/>
+        </w:rPr>
+        <w:t>Realizar pruebas de precisión y eficiencia del sistema para evaluar la exactitud de la identificación de objetos y la clasificación del tipo del residuo, ajustando parámetros del modelo y hardware según sea necesario.</w:t>
+      </w:r>
+    </w:p>
+    <w:p>
+      <w:pPr>
+        <w:pStyle w:val="Prrafodelista"/>
+        <w:numPr>
+          <w:ilvl w:val="0"/>
+          <w:numId w:val="48"/>
+        </w:numPr>
+        <w:spacing w:before="240" w:after="240" w:line="360" w:lineRule="auto"/>
+        <w:rPr>
+          <w:rFonts w:ascii="Arial" w:hAnsi="Arial" w:cs="Arial"/>
+          <w:b/>
+          <w:bCs/>
+          <w:sz w:val="22"/>
+        </w:rPr>
+      </w:pPr>
+      <w:r>
+        <w:rPr>
+          <w:rFonts w:ascii="Arial" w:hAnsi="Arial" w:cs="Arial"/>
+          <w:sz w:val="22"/>
+        </w:rPr>
+        <w:lastRenderedPageBreak/>
+        <w:t>Se realizarán una serie de pruebas con el sistema completo para evaluar su rendimiento en términos de precisión y eficiencia en la identificación y clasificación de residuos. Se medirán aspectos como el tiempo de respuesta del sistema, la tasa de éxito en la correcta clasificación de residuos, y el funcionamiento del hardware. En función de los resultados obtenidos, se realizarán los ajustes necesarios tanto en los parámetros del modelo de IA como en la configuración del hardware para mejorar el rendimiento del sistema.</w:t>
+      </w:r>
+    </w:p>
+    <w:p>
+      <w:pPr>
+        <w:pStyle w:val="Ttulo3"/>
+        <w:numPr>
+          <w:ilvl w:val="2"/>
+          <w:numId w:val="29"/>
+        </w:numPr>
+        <w:spacing w:before="240" w:after="240" w:line="360" w:lineRule="auto"/>
+        <w:rPr>
+          <w:rFonts w:ascii="Arial" w:hAnsi="Arial" w:cs="Arial"/>
+        </w:rPr>
+      </w:pPr>
+      <w:bookmarkStart w:id="17" w:name="_Toc176256319"/>
+      <w:bookmarkStart w:id="18" w:name="_Toc1383168"/>
       <w:r>
         <w:rPr>
           <w:rFonts w:ascii="Arial" w:hAnsi="Arial" w:cs="Arial"/>
         </w:rPr>
         <w:t>Límites</w:t>
       </w:r>
-      <w:bookmarkEnd w:id="18"/>
+      <w:bookmarkEnd w:id="17"/>
     </w:p>
     <w:p>
       <w:pPr>
@@ -7778,7 +7932,7 @@
         </w:rPr>
       </w:pPr>
       <w:bookmarkStart w:id="20" w:name="_Toc176256321"/>
-      <w:bookmarkEnd w:id="17"/>
+      <w:bookmarkEnd w:id="18"/>
       <w:r>
         <w:rPr>
           <w:rFonts w:ascii="Arial" w:hAnsi="Arial" w:cs="Arial"/>
@@ -7800,87 +7954,7 @@
           <w:rFonts w:ascii="Arial" w:hAnsi="Arial" w:cs="Arial"/>
           <w:sz w:val="22"/>
         </w:rPr>
-        <w:t>Para abordar el desarrollo del sistema web clasificador de residuos, se adoptará la metodología ágil Scrum (</w:t>
-      </w:r>
-      <w:proofErr w:type="spellStart"/>
-      <w:r>
-        <w:rPr>
-          <w:rFonts w:ascii="Arial" w:hAnsi="Arial" w:cs="Arial"/>
-          <w:sz w:val="22"/>
-        </w:rPr>
-        <w:t>Simplify</w:t>
-      </w:r>
-      <w:proofErr w:type="spellEnd"/>
-      <w:r>
-        <w:rPr>
-          <w:rFonts w:ascii="Arial" w:hAnsi="Arial" w:cs="Arial"/>
-          <w:sz w:val="22"/>
-        </w:rPr>
-        <w:t xml:space="preserve">, </w:t>
-      </w:r>
-      <w:proofErr w:type="spellStart"/>
-      <w:r>
-        <w:rPr>
-          <w:rFonts w:ascii="Arial" w:hAnsi="Arial" w:cs="Arial"/>
-          <w:sz w:val="22"/>
-        </w:rPr>
-        <w:t>Collaborate</w:t>
-      </w:r>
-      <w:proofErr w:type="spellEnd"/>
-      <w:r>
-        <w:rPr>
-          <w:rFonts w:ascii="Arial" w:hAnsi="Arial" w:cs="Arial"/>
-          <w:sz w:val="22"/>
-        </w:rPr>
-        <w:t xml:space="preserve">, </w:t>
-      </w:r>
-      <w:proofErr w:type="spellStart"/>
-      <w:r>
-        <w:rPr>
-          <w:rFonts w:ascii="Arial" w:hAnsi="Arial" w:cs="Arial"/>
-          <w:sz w:val="22"/>
-        </w:rPr>
-        <w:t>Results</w:t>
-      </w:r>
-      <w:proofErr w:type="spellEnd"/>
-      <w:r>
-        <w:rPr>
-          <w:rFonts w:ascii="Arial" w:hAnsi="Arial" w:cs="Arial"/>
-          <w:sz w:val="22"/>
-        </w:rPr>
-        <w:t xml:space="preserve">, </w:t>
-      </w:r>
-      <w:proofErr w:type="spellStart"/>
-      <w:r>
-        <w:rPr>
-          <w:rFonts w:ascii="Arial" w:hAnsi="Arial" w:cs="Arial"/>
-          <w:sz w:val="22"/>
-        </w:rPr>
-        <w:t>Utilize</w:t>
-      </w:r>
-      <w:proofErr w:type="spellEnd"/>
-      <w:r>
-        <w:rPr>
-          <w:rFonts w:ascii="Arial" w:hAnsi="Arial" w:cs="Arial"/>
-          <w:sz w:val="22"/>
-        </w:rPr>
-        <w:t xml:space="preserve">, </w:t>
-      </w:r>
-      <w:proofErr w:type="spellStart"/>
-      <w:r>
-        <w:rPr>
-          <w:rFonts w:ascii="Arial" w:hAnsi="Arial" w:cs="Arial"/>
-          <w:sz w:val="22"/>
-        </w:rPr>
-        <w:t>Momentum</w:t>
-      </w:r>
-      <w:proofErr w:type="spellEnd"/>
-      <w:r>
-        <w:rPr>
-          <w:rFonts w:ascii="Arial" w:hAnsi="Arial" w:cs="Arial"/>
-          <w:sz w:val="22"/>
-        </w:rPr>
-        <w:t>), que es una estructura de trabajo que permite la colaboración efectiva y la entrega incremental de productos en un entorno dinámico y multifuncional. Scrum es ideal para proyectos que requieren flexibilidad y capacidad de respuesta rápida a cambios y la retroalimentación continua, como es el caso de la creación de un sistema que combina tecnología web, inteligencia artificial y hardware.</w:t>
+        <w:t>Para abordar el desarrollo del sistema clasificador de residuos, se adoptará la metodología ágil Scrum (Simplify, Collaborate, Results, Utilize, Momentum), que es una estructura de trabajo que permite la colaboración efectiva y la entrega incremental de productos en un entorno dinámico y multifuncional. Scrum es ideal para proyectos que requieren flexibilidad y capacidad de respuesta rápida a cambios y la retroalimentación continua, como es el caso de la creación de un sistema que combina tecnología, inteligencia artificial y hardware.</w:t>
       </w:r>
     </w:p>
     <w:p>
@@ -8182,14 +8256,9 @@
         <w:t>S</w:t>
       </w:r>
       <w:r>
-        <w:t xml:space="preserve">istema de </w:t>
-      </w:r>
-      <w:proofErr w:type="spellStart"/>
-      <w:r>
-        <w:t>Informacion</w:t>
+        <w:t>istema de Informacion</w:t>
       </w:r>
       <w:bookmarkEnd w:id="24"/>
-      <w:proofErr w:type="spellEnd"/>
     </w:p>
     <w:p>
       <w:pPr>
@@ -8222,6 +8291,7 @@
           <w:id w:val="409972147"/>
           <w:citation/>
         </w:sdtPr>
+        <w:sdtEndPr/>
         <w:sdtContent>
           <w:r>
             <w:rPr>
@@ -8283,13 +8353,8 @@
         <w:t xml:space="preserve">2.2 </w:t>
       </w:r>
       <w:bookmarkEnd w:id="25"/>
-      <w:proofErr w:type="spellStart"/>
-      <w:r>
-        <w:t>Ingenieria</w:t>
-      </w:r>
-      <w:proofErr w:type="spellEnd"/>
-      <w:r>
-        <w:t xml:space="preserve"> de software</w:t>
+      <w:r>
+        <w:t>Ingenieria de software</w:t>
       </w:r>
       <w:bookmarkEnd w:id="26"/>
     </w:p>
@@ -8564,6 +8629,7 @@
           <w:id w:val="1821691462"/>
           <w:citation/>
         </w:sdtPr>
+        <w:sdtEndPr/>
         <w:sdtContent>
           <w:r>
             <w:rPr>
@@ -8633,12 +8699,10 @@
         <w:t xml:space="preserve">2.2.1 </w:t>
       </w:r>
       <w:bookmarkEnd w:id="29"/>
-      <w:proofErr w:type="spellStart"/>
       <w:r>
         <w:t>Metodologias</w:t>
       </w:r>
       <w:bookmarkEnd w:id="30"/>
-      <w:proofErr w:type="spellEnd"/>
     </w:p>
     <w:p>
       <w:pPr>
@@ -8661,23 +8725,7 @@
           <w:sz w:val="22"/>
         </w:rPr>
         <w:tab/>
-        <w:t xml:space="preserve">Scrum es una metodología ágil de gestión y desarrollo de proyectos que organiza el trabajo en ciclos cortos y repetitivos llamados </w:t>
-      </w:r>
-      <w:proofErr w:type="spellStart"/>
-      <w:r>
-        <w:rPr>
-          <w:rFonts w:ascii="Arial" w:hAnsi="Arial" w:cs="Arial"/>
-          <w:sz w:val="22"/>
-        </w:rPr>
-        <w:t>sprints</w:t>
-      </w:r>
-      <w:proofErr w:type="spellEnd"/>
-      <w:r>
-        <w:rPr>
-          <w:rFonts w:ascii="Arial" w:hAnsi="Arial" w:cs="Arial"/>
-          <w:sz w:val="22"/>
-        </w:rPr>
-        <w:t xml:space="preserve">, típicamente de dos a cuatro semanas de duración. Se enfoca en la colaboración constante entre los miembros del equipo, la entrega continua de incrementos funcionales del producto, y la capacidad de </w:t>
+        <w:t xml:space="preserve">Scrum es una metodología ágil de gestión y desarrollo de proyectos que organiza el trabajo en ciclos cortos y repetitivos llamados sprints, típicamente de dos a cuatro semanas de duración. Se enfoca en la colaboración constante entre los miembros del equipo, la entrega continua de incrementos funcionales del producto, y la capacidad de </w:t>
       </w:r>
       <w:r>
         <w:rPr>
@@ -8685,39 +8733,7 @@
           <w:sz w:val="22"/>
         </w:rPr>
         <w:lastRenderedPageBreak/>
-        <w:t xml:space="preserve">adaptarse rápidamente a los cambios en los requisitos y prioridades. Los roles clave en Scrum incluyen el </w:t>
-      </w:r>
-      <w:proofErr w:type="spellStart"/>
-      <w:r>
-        <w:rPr>
-          <w:rFonts w:ascii="Arial" w:hAnsi="Arial" w:cs="Arial"/>
-          <w:sz w:val="22"/>
-        </w:rPr>
-        <w:t>Product</w:t>
-      </w:r>
-      <w:proofErr w:type="spellEnd"/>
-      <w:r>
-        <w:rPr>
-          <w:rFonts w:ascii="Arial" w:hAnsi="Arial" w:cs="Arial"/>
-          <w:sz w:val="22"/>
-        </w:rPr>
-        <w:t xml:space="preserve"> </w:t>
-      </w:r>
-      <w:proofErr w:type="spellStart"/>
-      <w:r>
-        <w:rPr>
-          <w:rFonts w:ascii="Arial" w:hAnsi="Arial" w:cs="Arial"/>
-          <w:sz w:val="22"/>
-        </w:rPr>
-        <w:t>Owner</w:t>
-      </w:r>
-      <w:proofErr w:type="spellEnd"/>
-      <w:r>
-        <w:rPr>
-          <w:rFonts w:ascii="Arial" w:hAnsi="Arial" w:cs="Arial"/>
-          <w:sz w:val="22"/>
-        </w:rPr>
-        <w:t xml:space="preserve">, el Scrum Master y el equipo de desarrollo, mientras que los eventos fundamentales comprenden la planificación del sprint, las reuniones diarias, las revisiones del sprint y las retrospectivas para la mejora continua </w:t>
+        <w:t xml:space="preserve">adaptarse rápidamente a los cambios en los requisitos y prioridades. Los roles clave en Scrum incluyen el Product Owner, el Scrum Master y el equipo de desarrollo, mientras que los eventos fundamentales comprenden la planificación del sprint, las reuniones diarias, las revisiones del sprint y las retrospectivas para la mejora continua </w:t>
       </w:r>
       <w:sdt>
         <w:sdtPr>
@@ -8728,6 +8744,7 @@
           <w:id w:val="-1331518905"/>
           <w:citation/>
         </w:sdtPr>
+        <w:sdtEndPr/>
         <w:sdtContent>
           <w:r>
             <w:rPr>
@@ -8801,23 +8818,7 @@
           <w:rFonts w:ascii="Arial" w:hAnsi="Arial" w:cs="Arial"/>
           <w:sz w:val="22"/>
         </w:rPr>
-        <w:t xml:space="preserve">El Proceso Unificado de </w:t>
-      </w:r>
-      <w:proofErr w:type="spellStart"/>
-      <w:r>
-        <w:rPr>
-          <w:rFonts w:ascii="Arial" w:hAnsi="Arial" w:cs="Arial"/>
-          <w:sz w:val="22"/>
-        </w:rPr>
-        <w:t>Rational</w:t>
-      </w:r>
-      <w:proofErr w:type="spellEnd"/>
-      <w:r>
-        <w:rPr>
-          <w:rFonts w:ascii="Arial" w:hAnsi="Arial" w:cs="Arial"/>
-          <w:sz w:val="22"/>
-        </w:rPr>
-        <w:t xml:space="preserve"> (RUP)</w:t>
+        <w:t>El Proceso Unificado de Rational (RUP)</w:t>
       </w:r>
       <w:r>
         <w:t xml:space="preserve"> </w:t>
@@ -8845,6 +8846,7 @@
           <w:id w:val="1617553646"/>
           <w:citation/>
         </w:sdtPr>
+        <w:sdtEndPr/>
         <w:sdtContent>
           <w:r>
             <w:rPr>
@@ -8920,6 +8922,7 @@
           <w:id w:val="52519258"/>
           <w:citation/>
         </w:sdtPr>
+        <w:sdtEndPr/>
         <w:sdtContent>
           <w:r>
             <w:rPr>
@@ -9044,6 +9047,7 @@
           <w:id w:val="2097050621"/>
           <w:citation/>
         </w:sdtPr>
+        <w:sdtEndPr/>
         <w:sdtContent>
           <w:r>
             <w:rPr>
@@ -9118,23 +9122,7 @@
           <w:rFonts w:ascii="Arial" w:hAnsi="Arial" w:cs="Arial"/>
           <w:sz w:val="22"/>
         </w:rPr>
-        <w:t xml:space="preserve">s una representación visual que muestra la estructura estática de un sistema o parte de un sistema. Se centra en los elementos principales del sistema y sus interacciones en términos de relaciones y dependencias. Estos diagramas ayudan a los diseñadores y desarrolladores a entender la organización y la arquitectura del sistema, así como a comunicar estas estructuras de manera efectiva a otros </w:t>
-      </w:r>
-      <w:proofErr w:type="spellStart"/>
-      <w:r>
-        <w:rPr>
-          <w:rFonts w:ascii="Arial" w:hAnsi="Arial" w:cs="Arial"/>
-          <w:sz w:val="22"/>
-        </w:rPr>
-        <w:t>stakeholders</w:t>
-      </w:r>
-      <w:proofErr w:type="spellEnd"/>
-      <w:r>
-        <w:rPr>
-          <w:rFonts w:ascii="Arial" w:hAnsi="Arial" w:cs="Arial"/>
-          <w:sz w:val="22"/>
-        </w:rPr>
-        <w:t xml:space="preserve"> del proyecto. </w:t>
+        <w:t xml:space="preserve">s una representación visual que muestra la estructura estática de un sistema o parte de un sistema. Se centra en los elementos principales del sistema y sus interacciones en términos de relaciones y dependencias. Estos diagramas ayudan a los diseñadores y desarrolladores a entender la organización y la arquitectura del sistema, así como a comunicar estas estructuras de manera efectiva a otros stakeholders del proyecto. </w:t>
       </w:r>
       <w:sdt>
         <w:sdtPr>
@@ -9145,6 +9133,7 @@
           <w:id w:val="1658641867"/>
           <w:citation/>
         </w:sdtPr>
+        <w:sdtEndPr/>
         <w:sdtContent>
           <w:r>
             <w:rPr>
@@ -9238,55 +9227,7 @@
           <w:sz w:val="22"/>
         </w:rPr>
         <w:lastRenderedPageBreak/>
-        <w:t xml:space="preserve">finales. El </w:t>
-      </w:r>
-      <w:proofErr w:type="spellStart"/>
-      <w:r>
-        <w:rPr>
-          <w:rFonts w:ascii="Arial" w:hAnsi="Arial" w:cs="Arial"/>
-          <w:sz w:val="22"/>
-        </w:rPr>
-        <w:t>backend</w:t>
-      </w:r>
-      <w:proofErr w:type="spellEnd"/>
-      <w:r>
-        <w:rPr>
-          <w:rFonts w:ascii="Arial" w:hAnsi="Arial" w:cs="Arial"/>
-          <w:sz w:val="22"/>
-        </w:rPr>
-        <w:t xml:space="preserve"> se comunica con el </w:t>
-      </w:r>
-      <w:proofErr w:type="spellStart"/>
-      <w:r>
-        <w:rPr>
-          <w:rFonts w:ascii="Arial" w:hAnsi="Arial" w:cs="Arial"/>
-          <w:sz w:val="22"/>
-        </w:rPr>
-        <w:t>frontend</w:t>
-      </w:r>
-      <w:proofErr w:type="spellEnd"/>
-      <w:r>
-        <w:rPr>
-          <w:rFonts w:ascii="Arial" w:hAnsi="Arial" w:cs="Arial"/>
-          <w:sz w:val="22"/>
-        </w:rPr>
-        <w:t xml:space="preserve"> a través de </w:t>
-      </w:r>
-      <w:proofErr w:type="spellStart"/>
-      <w:r>
-        <w:rPr>
-          <w:rFonts w:ascii="Arial" w:hAnsi="Arial" w:cs="Arial"/>
-          <w:sz w:val="22"/>
-        </w:rPr>
-        <w:t>APIs</w:t>
-      </w:r>
-      <w:proofErr w:type="spellEnd"/>
-      <w:r>
-        <w:rPr>
-          <w:rFonts w:ascii="Arial" w:hAnsi="Arial" w:cs="Arial"/>
-          <w:sz w:val="22"/>
-        </w:rPr>
-        <w:t xml:space="preserve"> para proporcionar la funcionalidad necesaria.</w:t>
+        <w:t>finales. El backend se comunica con el frontend a través de APIs para proporcionar la funcionalidad necesaria.</w:t>
       </w:r>
     </w:p>
     <w:p>
@@ -9302,8 +9243,8 @@
           <w:szCs w:val="22"/>
         </w:rPr>
       </w:pPr>
-      <w:bookmarkStart w:id="37" w:name="_Toc6920979"/>
-      <w:bookmarkStart w:id="38" w:name="_Toc176256263"/>
+      <w:bookmarkStart w:id="37" w:name="_Toc176256263"/>
+      <w:bookmarkStart w:id="38" w:name="_Toc6920979"/>
       <w:r>
         <w:rPr>
           <w:rFonts w:ascii="Arial" w:hAnsi="Arial" w:cs="Arial"/>
@@ -9385,7 +9326,7 @@
         </w:rPr>
         <w:t xml:space="preserve"> Backend y Frontend</w:t>
       </w:r>
-      <w:bookmarkEnd w:id="38"/>
+      <w:bookmarkEnd w:id="37"/>
     </w:p>
     <w:p>
       <w:pPr>
@@ -9548,45 +9489,14 @@
           <w:rFonts w:ascii="Arial" w:hAnsi="Arial" w:cs="Arial"/>
           <w:sz w:val="22"/>
         </w:rPr>
-        <w:t xml:space="preserve">Frontend: Es la parte de una aplicación o sistema que interactúa directamente con los usuarios finales. Está compuesto por la interfaz gráfica de usuario (GUI), que incluye elementos como botones, formularios, y otros elementos visuales. El </w:t>
-      </w:r>
-      <w:proofErr w:type="spellStart"/>
-      <w:r>
-        <w:rPr>
-          <w:rFonts w:ascii="Arial" w:hAnsi="Arial" w:cs="Arial"/>
-          <w:sz w:val="22"/>
-        </w:rPr>
-        <w:t>frontend</w:t>
-      </w:r>
-      <w:proofErr w:type="spellEnd"/>
-      <w:r>
-        <w:rPr>
-          <w:rFonts w:ascii="Arial" w:hAnsi="Arial" w:cs="Arial"/>
-          <w:sz w:val="22"/>
-        </w:rPr>
-        <w:t xml:space="preserve"> se ejecuta en el navegador del usuario y se comunica con el </w:t>
-      </w:r>
-      <w:proofErr w:type="spellStart"/>
-      <w:r>
-        <w:rPr>
-          <w:rFonts w:ascii="Arial" w:hAnsi="Arial" w:cs="Arial"/>
-          <w:sz w:val="22"/>
-        </w:rPr>
-        <w:t>backend</w:t>
-      </w:r>
-      <w:proofErr w:type="spellEnd"/>
-      <w:r>
-        <w:rPr>
-          <w:rFonts w:ascii="Arial" w:hAnsi="Arial" w:cs="Arial"/>
-          <w:sz w:val="22"/>
-        </w:rPr>
-        <w:t xml:space="preserve"> para obtener y enviar datos. </w:t>
+        <w:t xml:space="preserve">Frontend: Es la parte de una aplicación o sistema que interactúa directamente con los usuarios finales. Está compuesto por la interfaz gráfica de usuario (GUI), que incluye elementos como botones, formularios, y otros elementos visuales. El frontend se ejecuta en el navegador del usuario y se comunica con el backend para obtener y enviar datos. </w:t>
       </w:r>
       <w:sdt>
         <w:sdtPr>
           <w:id w:val="-1667542240"/>
           <w:citation/>
         </w:sdtPr>
+        <w:sdtEndPr/>
         <w:sdtContent>
           <w:r>
             <w:rPr>
@@ -9656,55 +9566,7 @@
           <w:rFonts w:ascii="Arial" w:hAnsi="Arial" w:cs="Arial"/>
           <w:sz w:val="22"/>
         </w:rPr>
-        <w:t xml:space="preserve">Frontend se refiere a la parte de una aplicación o sitio web que interactúa directamente con los usuarios. Es la interfaz visible que permite a los usuarios interactuar, recibir información y realizar acciones. El desarrollo </w:t>
-      </w:r>
-      <w:proofErr w:type="spellStart"/>
-      <w:r>
-        <w:rPr>
-          <w:rFonts w:ascii="Arial" w:hAnsi="Arial" w:cs="Arial"/>
-          <w:sz w:val="22"/>
-        </w:rPr>
-        <w:t>frontend</w:t>
-      </w:r>
-      <w:proofErr w:type="spellEnd"/>
-      <w:r>
-        <w:rPr>
-          <w:rFonts w:ascii="Arial" w:hAnsi="Arial" w:cs="Arial"/>
-          <w:sz w:val="22"/>
-        </w:rPr>
-        <w:t xml:space="preserve"> se centra en crear interfaces atractivas y funcionales utilizando tecnologías como HTML, CSS y JavaScript, y </w:t>
-      </w:r>
-      <w:proofErr w:type="spellStart"/>
-      <w:r>
-        <w:rPr>
-          <w:rFonts w:ascii="Arial" w:hAnsi="Arial" w:cs="Arial"/>
-          <w:sz w:val="22"/>
-        </w:rPr>
-        <w:t>frameworks</w:t>
-      </w:r>
-      <w:proofErr w:type="spellEnd"/>
-      <w:r>
-        <w:rPr>
-          <w:rFonts w:ascii="Arial" w:hAnsi="Arial" w:cs="Arial"/>
-          <w:sz w:val="22"/>
-        </w:rPr>
-        <w:t xml:space="preserve"> como </w:t>
-      </w:r>
-      <w:proofErr w:type="spellStart"/>
-      <w:r>
-        <w:rPr>
-          <w:rFonts w:ascii="Arial" w:hAnsi="Arial" w:cs="Arial"/>
-          <w:sz w:val="22"/>
-        </w:rPr>
-        <w:t>React</w:t>
-      </w:r>
-      <w:proofErr w:type="spellEnd"/>
-      <w:r>
-        <w:rPr>
-          <w:rFonts w:ascii="Arial" w:hAnsi="Arial" w:cs="Arial"/>
-          <w:sz w:val="22"/>
-        </w:rPr>
-        <w:t>, Angular y Vue.js.</w:t>
+        <w:t>Frontend se refiere a la parte de una aplicación o sitio web que interactúa directamente con los usuarios. Es la interfaz visible que permite a los usuarios interactuar, recibir información y realizar acciones. El desarrollo frontend se centra en crear interfaces atractivas y funcionales utilizando tecnologías como HTML, CSS y JavaScript, y frameworks como React, Angular y Vue.js.</w:t>
       </w:r>
     </w:p>
     <w:p>
@@ -9720,39 +9582,7 @@
           <w:sz w:val="22"/>
         </w:rPr>
         <w:lastRenderedPageBreak/>
-        <w:t xml:space="preserve">El objetivo principal es asegurar una experiencia de usuario fluida, intuitiva y agradable, lo que incluye diseño visual, implementación de lógica de interfaz, gestión del estado de la aplicación e interacción con </w:t>
-      </w:r>
-      <w:proofErr w:type="spellStart"/>
-      <w:r>
-        <w:rPr>
-          <w:rFonts w:ascii="Arial" w:hAnsi="Arial" w:cs="Arial"/>
-          <w:sz w:val="22"/>
-        </w:rPr>
-        <w:t>APIs</w:t>
-      </w:r>
-      <w:proofErr w:type="spellEnd"/>
-      <w:r>
-        <w:rPr>
-          <w:rFonts w:ascii="Arial" w:hAnsi="Arial" w:cs="Arial"/>
-          <w:sz w:val="22"/>
-        </w:rPr>
-        <w:t xml:space="preserve"> </w:t>
-      </w:r>
-      <w:proofErr w:type="spellStart"/>
-      <w:r>
-        <w:rPr>
-          <w:rFonts w:ascii="Arial" w:hAnsi="Arial" w:cs="Arial"/>
-          <w:sz w:val="22"/>
-        </w:rPr>
-        <w:t>backend</w:t>
-      </w:r>
-      <w:proofErr w:type="spellEnd"/>
-      <w:r>
-        <w:rPr>
-          <w:rFonts w:ascii="Arial" w:hAnsi="Arial" w:cs="Arial"/>
-          <w:sz w:val="22"/>
-        </w:rPr>
-        <w:t xml:space="preserve"> para obtener y enviar datos. ca </w:t>
+        <w:t xml:space="preserve">El objetivo principal es asegurar una experiencia de usuario fluida, intuitiva y agradable, lo que incluye diseño visual, implementación de lógica de interfaz, gestión del estado de la aplicación e interacción con APIs backend para obtener y enviar datos. ca </w:t>
       </w:r>
       <w:sdt>
         <w:sdtPr>
@@ -9763,6 +9593,7 @@
           <w:id w:val="-468432651"/>
           <w:citation/>
         </w:sdtPr>
+        <w:sdtEndPr/>
         <w:sdtContent>
           <w:r>
             <w:rPr>
@@ -9836,87 +9667,7 @@
           <w:rFonts w:ascii="Arial" w:hAnsi="Arial" w:cs="Arial"/>
           <w:sz w:val="22"/>
         </w:rPr>
-        <w:t xml:space="preserve">Backend se refiere a la parte de una aplicación que maneja la lógica del servidor, bases de datos e integración de sistemas, asegurando que las aplicaciones sean robustas, eficientes y seguras. Utiliza lenguajes como Python, Java, Ruby, PHP y </w:t>
-      </w:r>
-      <w:proofErr w:type="spellStart"/>
-      <w:r>
-        <w:rPr>
-          <w:rFonts w:ascii="Arial" w:hAnsi="Arial" w:cs="Arial"/>
-          <w:sz w:val="22"/>
-        </w:rPr>
-        <w:t>frameworks</w:t>
-      </w:r>
-      <w:proofErr w:type="spellEnd"/>
-      <w:r>
-        <w:rPr>
-          <w:rFonts w:ascii="Arial" w:hAnsi="Arial" w:cs="Arial"/>
-          <w:sz w:val="22"/>
-        </w:rPr>
-        <w:t xml:space="preserve"> como Node.js, Django, Ruby </w:t>
-      </w:r>
-      <w:proofErr w:type="spellStart"/>
-      <w:r>
-        <w:rPr>
-          <w:rFonts w:ascii="Arial" w:hAnsi="Arial" w:cs="Arial"/>
-          <w:sz w:val="22"/>
-        </w:rPr>
-        <w:t>on</w:t>
-      </w:r>
-      <w:proofErr w:type="spellEnd"/>
-      <w:r>
-        <w:rPr>
-          <w:rFonts w:ascii="Arial" w:hAnsi="Arial" w:cs="Arial"/>
-          <w:sz w:val="22"/>
-        </w:rPr>
-        <w:t xml:space="preserve"> </w:t>
-      </w:r>
-      <w:proofErr w:type="spellStart"/>
-      <w:r>
-        <w:rPr>
-          <w:rFonts w:ascii="Arial" w:hAnsi="Arial" w:cs="Arial"/>
-          <w:sz w:val="22"/>
-        </w:rPr>
-        <w:t>Rails</w:t>
-      </w:r>
-      <w:proofErr w:type="spellEnd"/>
-      <w:r>
-        <w:rPr>
-          <w:rFonts w:ascii="Arial" w:hAnsi="Arial" w:cs="Arial"/>
-          <w:sz w:val="22"/>
-        </w:rPr>
-        <w:t xml:space="preserve"> y Spring para procesar y enviar datos entre el </w:t>
-      </w:r>
-      <w:proofErr w:type="spellStart"/>
-      <w:r>
-        <w:rPr>
-          <w:rFonts w:ascii="Arial" w:hAnsi="Arial" w:cs="Arial"/>
-          <w:sz w:val="22"/>
-        </w:rPr>
-        <w:t>frontend</w:t>
-      </w:r>
-      <w:proofErr w:type="spellEnd"/>
-      <w:r>
-        <w:rPr>
-          <w:rFonts w:ascii="Arial" w:hAnsi="Arial" w:cs="Arial"/>
-          <w:sz w:val="22"/>
-        </w:rPr>
-        <w:t xml:space="preserve"> y los sistemas de almacenamiento, gestionando la lógica de negocio, autenticación de usuarios y comunicación mediante </w:t>
-      </w:r>
-      <w:proofErr w:type="spellStart"/>
-      <w:r>
-        <w:rPr>
-          <w:rFonts w:ascii="Arial" w:hAnsi="Arial" w:cs="Arial"/>
-          <w:sz w:val="22"/>
-        </w:rPr>
-        <w:t>APIs</w:t>
-      </w:r>
-      <w:proofErr w:type="spellEnd"/>
-      <w:r>
-        <w:rPr>
-          <w:rFonts w:ascii="Arial" w:hAnsi="Arial" w:cs="Arial"/>
-          <w:sz w:val="22"/>
-        </w:rPr>
-        <w:t xml:space="preserve">. </w:t>
+        <w:t xml:space="preserve">Backend se refiere a la parte de una aplicación que maneja la lógica del servidor, bases de datos e integración de sistemas, asegurando que las aplicaciones sean robustas, eficientes y seguras. Utiliza lenguajes como Python, Java, Ruby, PHP y frameworks como Node.js, Django, Ruby on Rails y Spring para procesar y enviar datos entre el frontend y los sistemas de almacenamiento, gestionando la lógica de negocio, autenticación de usuarios y comunicación mediante APIs. </w:t>
       </w:r>
       <w:sdt>
         <w:sdtPr>
@@ -9927,6 +9678,7 @@
           <w:id w:val="1815523186"/>
           <w:citation/>
         </w:sdtPr>
+        <w:sdtEndPr/>
         <w:sdtContent>
           <w:r>
             <w:rPr>
@@ -10013,6 +9765,7 @@
           <w:id w:val="450747850"/>
           <w:citation/>
         </w:sdtPr>
+        <w:sdtEndPr/>
         <w:sdtContent>
           <w:r>
             <w:rPr>
@@ -10057,15 +9810,7 @@
           <w:rFonts w:ascii="Arial" w:hAnsi="Arial" w:cs="Arial"/>
           <w:sz w:val="22"/>
         </w:rPr>
-        <w:t xml:space="preserve">es un lenguaje de programación de alto nivel conocido por su sintaxis clara y legible, que favorece la legibilidad del código y la productividad del programador. Es ampliamente utilizado en diversas áreas como desarrollo web, ciencia de datos, inteligencia artificial, automatización de tareas y más. Python es interpretado y multipropósito, lo que significa que puede ser utilizado para desarrollar desde pequeños scripts hasta aplicaciones complejas y </w:t>
-      </w:r>
-      <w:proofErr w:type="gramStart"/>
-      <w:r>
-        <w:rPr>
-          <w:rFonts w:ascii="Arial" w:hAnsi="Arial" w:cs="Arial"/>
-          <w:sz w:val="22"/>
-        </w:rPr>
-        <w:t>sistemas</w:t>
+        <w:t>es un lenguaje de programación de alto nivel conocido por su sintaxis clara y legible, que favorece la legibilidad del código y la productividad del programador. Es ampliamente utilizado en diversas áreas como desarrollo web, ciencia de datos, inteligencia artificial, automatización de tareas y más. Python es interpretado y multipropósito, lo que significa que puede ser utilizado para desarrollar desde pequeños scripts hasta aplicaciones complejas y sistemas</w:t>
       </w:r>
       <w:r>
         <w:rPr>
@@ -10081,21 +9826,12 @@
         </w:rPr>
         <w:t>.</w:t>
       </w:r>
-      <w:proofErr w:type="gramEnd"/>
-      <w:r>
-        <w:rPr>
-          <w:rFonts w:ascii="Arial" w:hAnsi="Arial" w:cs="Arial"/>
-          <w:sz w:val="22"/>
-        </w:rPr>
-        <w:t xml:space="preserve"> </w:t>
-      </w:r>
-      <w:proofErr w:type="gramStart"/>
-      <w:r>
-        <w:rPr>
-          <w:rFonts w:ascii="Arial" w:hAnsi="Arial" w:cs="Arial"/>
-          <w:sz w:val="22"/>
-        </w:rPr>
-        <w:t>robustos</w:t>
+      <w:r>
+        <w:rPr>
+          <w:rFonts w:ascii="Arial" w:hAnsi="Arial" w:cs="Arial"/>
+          <w:sz w:val="22"/>
+        </w:rPr>
+        <w:t xml:space="preserve"> robustos</w:t>
       </w:r>
       <w:r>
         <w:rPr>
@@ -10109,31 +9845,7 @@
           <w:rFonts w:ascii="Arial" w:hAnsi="Arial" w:cs="Arial"/>
           <w:sz w:val="22"/>
         </w:rPr>
-        <w:t xml:space="preserve"> Python</w:t>
-      </w:r>
-      <w:proofErr w:type="gramEnd"/>
-      <w:r>
-        <w:rPr>
-          <w:rFonts w:ascii="Arial" w:hAnsi="Arial" w:cs="Arial"/>
-          <w:sz w:val="22"/>
-        </w:rPr>
-        <w:t xml:space="preserve"> soporta la programación orientada a objetos a través de clases y objetos, además de ofrecer módulos para organizar y reutilizar código. También proporciona un manejo de errores robusto mediante excepciones (try y </w:t>
-      </w:r>
-      <w:proofErr w:type="spellStart"/>
-      <w:r>
-        <w:rPr>
-          <w:rFonts w:ascii="Arial" w:hAnsi="Arial" w:cs="Arial"/>
-          <w:sz w:val="22"/>
-        </w:rPr>
-        <w:t>except</w:t>
-      </w:r>
-      <w:proofErr w:type="spellEnd"/>
-      <w:r>
-        <w:rPr>
-          <w:rFonts w:ascii="Arial" w:hAnsi="Arial" w:cs="Arial"/>
-          <w:sz w:val="22"/>
-        </w:rPr>
-        <w:t>) y permite la creación concisa de listas y diccionarios con comprehensivos</w:t>
+        <w:t xml:space="preserve"> Python soporta la programación orientada a objetos a través de clases y objetos, además de ofrecer módulos para organizar y reutilizar código. También proporciona un manejo de errores robusto mediante excepciones (try y except) y permite la creación concisa de listas y diccionarios con comprehensivos</w:t>
       </w:r>
       <w:r>
         <w:rPr>
@@ -10163,39 +9875,7 @@
           <w:rFonts w:ascii="Arial" w:hAnsi="Arial" w:cs="Arial"/>
           <w:sz w:val="22"/>
         </w:rPr>
-        <w:t>El concepto de red neuronal artificial fue introducido por Warren McCulloch y Walter Pitts en 1943, quienes propusieron el primer modelo matemático de una neurona artificial. Sin embargo, el desarrollo moderno de redes neuronales como las conocemos hoy ha sido impulsado por diversos autores y científicos, como Frank Rosenblatt, quien desarrolló el perceptrón en 1958, y Geoffrey Hinton, considerado uno de los padres del aprendizaje profundo (</w:t>
-      </w:r>
-      <w:proofErr w:type="spellStart"/>
-      <w:r>
-        <w:rPr>
-          <w:rFonts w:ascii="Arial" w:hAnsi="Arial" w:cs="Arial"/>
-          <w:sz w:val="22"/>
-        </w:rPr>
-        <w:t>deep</w:t>
-      </w:r>
-      <w:proofErr w:type="spellEnd"/>
-      <w:r>
-        <w:rPr>
-          <w:rFonts w:ascii="Arial" w:hAnsi="Arial" w:cs="Arial"/>
-          <w:sz w:val="22"/>
-        </w:rPr>
-        <w:t xml:space="preserve"> </w:t>
-      </w:r>
-      <w:proofErr w:type="spellStart"/>
-      <w:r>
-        <w:rPr>
-          <w:rFonts w:ascii="Arial" w:hAnsi="Arial" w:cs="Arial"/>
-          <w:sz w:val="22"/>
-        </w:rPr>
-        <w:t>learning</w:t>
-      </w:r>
-      <w:proofErr w:type="spellEnd"/>
-      <w:r>
-        <w:rPr>
-          <w:rFonts w:ascii="Arial" w:hAnsi="Arial" w:cs="Arial"/>
-          <w:sz w:val="22"/>
-        </w:rPr>
-        <w:t xml:space="preserve">), quien popularizó el uso de redes neuronales profundas para aplicaciones de inteligencia artificial en la década de 2000. </w:t>
+        <w:t xml:space="preserve">El concepto de red neuronal artificial fue introducido por Warren McCulloch y Walter Pitts en 1943, quienes propusieron el primer modelo matemático de una neurona artificial. Sin embargo, el desarrollo moderno de redes neuronales como las conocemos hoy ha sido impulsado por diversos autores y científicos, como Frank Rosenblatt, quien desarrolló el perceptrón en 1958, y Geoffrey Hinton, considerado uno de los padres del aprendizaje profundo (deep learning), quien popularizó el uso de redes neuronales profundas para aplicaciones de inteligencia artificial en la década de 2000. </w:t>
       </w:r>
       <w:sdt>
         <w:sdtPr>
@@ -10206,6 +9886,7 @@
           <w:id w:val="-1773459871"/>
           <w:citation/>
         </w:sdtPr>
+        <w:sdtEndPr/>
         <w:sdtContent>
           <w:r>
             <w:rPr>
@@ -10261,7 +9942,6 @@
           <w:sz w:val="22"/>
         </w:rPr>
       </w:pPr>
-      <w:proofErr w:type="spellStart"/>
       <w:r>
         <w:rPr>
           <w:rFonts w:ascii="Arial" w:hAnsi="Arial" w:cs="Arial"/>
@@ -10271,45 +9951,12 @@
         </w:rPr>
         <w:t>GroundingDINO</w:t>
       </w:r>
-      <w:proofErr w:type="spellEnd"/>
-      <w:r>
-        <w:rPr>
-          <w:rFonts w:ascii="Arial" w:hAnsi="Arial" w:cs="Arial"/>
-          <w:sz w:val="22"/>
-        </w:rPr>
-        <w:t xml:space="preserve"> es una red neuronal profunda diseñada para abordar el problema de la segmentación y el reconocimiento de objetos en imágenes de manera más precisa y contextual. </w:t>
-      </w:r>
-      <w:proofErr w:type="gramStart"/>
-      <w:r>
-        <w:rPr>
-          <w:rFonts w:ascii="Arial" w:hAnsi="Arial" w:cs="Arial"/>
-          <w:sz w:val="22"/>
-        </w:rPr>
-        <w:t>Combina técnicas</w:t>
-      </w:r>
-      <w:proofErr w:type="gramEnd"/>
-      <w:r>
-        <w:rPr>
-          <w:rFonts w:ascii="Arial" w:hAnsi="Arial" w:cs="Arial"/>
-          <w:sz w:val="22"/>
-        </w:rPr>
-        <w:t xml:space="preserve"> de detección de objetos y segmentación semántica para "anclar" (</w:t>
-      </w:r>
-      <w:proofErr w:type="spellStart"/>
-      <w:r>
-        <w:rPr>
-          <w:rFonts w:ascii="Arial" w:hAnsi="Arial" w:cs="Arial"/>
-          <w:sz w:val="22"/>
-        </w:rPr>
-        <w:t>grounding</w:t>
-      </w:r>
-      <w:proofErr w:type="spellEnd"/>
-      <w:r>
-        <w:rPr>
-          <w:rFonts w:ascii="Arial" w:hAnsi="Arial" w:cs="Arial"/>
-          <w:sz w:val="22"/>
-        </w:rPr>
-        <w:t xml:space="preserve">) los objetos detectados en las imágenes con </w:t>
+      <w:r>
+        <w:rPr>
+          <w:rFonts w:ascii="Arial" w:hAnsi="Arial" w:cs="Arial"/>
+          <w:sz w:val="22"/>
+        </w:rPr>
+        <w:t xml:space="preserve"> es una red neuronal profunda diseñada para abordar el problema de la segmentación y el reconocimiento de objetos en imágenes de manera más precisa y contextual. Combina técnicas de detección de objetos y segmentación semántica para "anclar" (grounding) los objetos detectados en las imágenes con </w:t>
       </w:r>
     </w:p>
     <w:p>
@@ -10330,39 +9977,7 @@
           <w:rFonts w:ascii="Arial" w:hAnsi="Arial" w:cs="Arial"/>
           <w:sz w:val="22"/>
         </w:rPr>
-        <w:t>Non-</w:t>
-      </w:r>
-      <w:proofErr w:type="spellStart"/>
-      <w:r>
-        <w:rPr>
-          <w:rFonts w:ascii="Arial" w:hAnsi="Arial" w:cs="Arial"/>
-          <w:sz w:val="22"/>
-        </w:rPr>
-        <w:t>locality</w:t>
-      </w:r>
-      <w:proofErr w:type="spellEnd"/>
-      <w:r>
-        <w:rPr>
-          <w:rFonts w:ascii="Arial" w:hAnsi="Arial" w:cs="Arial"/>
-          <w:sz w:val="22"/>
-        </w:rPr>
-        <w:t xml:space="preserve"> </w:t>
-      </w:r>
-      <w:proofErr w:type="spellStart"/>
-      <w:r>
-        <w:rPr>
-          <w:rFonts w:ascii="Arial" w:hAnsi="Arial" w:cs="Arial"/>
-          <w:sz w:val="22"/>
-        </w:rPr>
-        <w:t>Optimization</w:t>
-      </w:r>
-      <w:proofErr w:type="spellEnd"/>
-      <w:r>
-        <w:rPr>
-          <w:rFonts w:ascii="Arial" w:hAnsi="Arial" w:cs="Arial"/>
-          <w:sz w:val="22"/>
-        </w:rPr>
-        <w:t>). Esto significa que puede procesar tanto la información visual como textual, permitiendo reconocer y segmentar objetos específicos a partir de instrucciones o descripciones textuales.</w:t>
+        <w:t>Non-locality Optimization). Esto significa que puede procesar tanto la información visual como textual, permitiendo reconocer y segmentar objetos específicos a partir de instrucciones o descripciones textuales.</w:t>
       </w:r>
     </w:p>
     <w:p>
@@ -10387,25 +10002,7 @@
           <w:rFonts w:ascii="Arial" w:hAnsi="Arial" w:cs="Arial"/>
           <w:sz w:val="22"/>
         </w:rPr>
-        <w:t xml:space="preserve">La red es útil en aplicaciones donde es necesario identificar y etiquetar con precisión objetos dentro de una imagen, incluso en situaciones donde la definición de los objetos puede ser subjetiva o depender del contexto proporcionado por el lenguaje. Este enfoque puede integrarse en sistemas avanzados de visión por computadora que requieren una comprensión más profunda de las relaciones entre objetos y descripciones textuales, como en sistemas de IA que necesitan entender y describir escenas </w:t>
-      </w:r>
-      <w:proofErr w:type="spellStart"/>
-      <w:proofErr w:type="gramStart"/>
-      <w:r>
-        <w:rPr>
-          <w:rFonts w:ascii="Arial" w:hAnsi="Arial" w:cs="Arial"/>
-          <w:sz w:val="22"/>
-        </w:rPr>
-        <w:t>complejas.ensivos</w:t>
-      </w:r>
-      <w:proofErr w:type="spellEnd"/>
-      <w:proofErr w:type="gramEnd"/>
-      <w:r>
-        <w:rPr>
-          <w:rFonts w:ascii="Arial" w:hAnsi="Arial" w:cs="Arial"/>
-          <w:sz w:val="22"/>
-        </w:rPr>
-        <w:t>.</w:t>
+        <w:t>La red es útil en aplicaciones donde es necesario identificar y etiquetar con precisión objetos dentro de una imagen, incluso en situaciones donde la definición de los objetos puede ser subjetiva o depender del contexto proporcionado por el lenguaje. Este enfoque puede integrarse en sistemas avanzados de visión por computadora que requieren una comprensión más profunda de las relaciones entre objetos y descripciones textuales, como en sistemas de IA que necesitan entender y describir escenas complejas.ensivos.</w:t>
       </w:r>
       <w:sdt>
         <w:sdtPr>
@@ -10416,6 +10013,7 @@
           <w:id w:val="-1670245395"/>
           <w:citation/>
         </w:sdtPr>
+        <w:sdtEndPr/>
         <w:sdtContent>
           <w:r>
             <w:rPr>
@@ -10486,12 +10084,10 @@
       <w:r>
         <w:t xml:space="preserve"> </w:t>
       </w:r>
-      <w:proofErr w:type="spellStart"/>
       <w:r>
         <w:t>Roboflow</w:t>
       </w:r>
       <w:bookmarkEnd w:id="46"/>
-      <w:proofErr w:type="spellEnd"/>
     </w:p>
     <w:p>
       <w:pPr>
@@ -10507,116 +10103,27 @@
         </w:rPr>
         <w:t xml:space="preserve">Según el autor de </w:t>
       </w:r>
-      <w:proofErr w:type="spellStart"/>
-      <w:r>
-        <w:rPr>
-          <w:rFonts w:ascii="Arial" w:hAnsi="Arial" w:cs="Arial"/>
-          <w:sz w:val="22"/>
-        </w:rPr>
-        <w:t>Roboflow</w:t>
-      </w:r>
-      <w:proofErr w:type="spellEnd"/>
-      <w:r>
-        <w:rPr>
-          <w:rFonts w:ascii="Arial" w:hAnsi="Arial" w:cs="Arial"/>
-          <w:sz w:val="22"/>
-        </w:rPr>
-        <w:t xml:space="preserve"> es una plataforma integral de gestión de datos que está diseñada específicamente para proyectos de visión por computadora. La plataforma facilita cada paso del proceso de desarrollo de modelos, desde la creación y etiquetado de </w:t>
-      </w:r>
-      <w:proofErr w:type="spellStart"/>
-      <w:r>
-        <w:rPr>
-          <w:rFonts w:ascii="Arial" w:hAnsi="Arial" w:cs="Arial"/>
-          <w:sz w:val="22"/>
-        </w:rPr>
-        <w:t>datasets</w:t>
-      </w:r>
-      <w:proofErr w:type="spellEnd"/>
-      <w:r>
-        <w:rPr>
-          <w:rFonts w:ascii="Arial" w:hAnsi="Arial" w:cs="Arial"/>
-          <w:sz w:val="22"/>
-        </w:rPr>
-        <w:t xml:space="preserve"> hasta la mejora y optimización de esos datos para obtener mejores resultados en la detección de objetos. Una de sus características clave es la capacidad de aumentar automáticamente los datos, lo que significa que puede generar nuevas imágenes a partir de las existentes mediante técnicas como rotaciones, recortes, cambios de iluminación y más, ayudando a evitar problemas de sobreajuste.</w:t>
-      </w:r>
-    </w:p>
-    <w:p>
-      <w:pPr>
-        <w:rPr>
-          <w:rFonts w:ascii="Arial" w:hAnsi="Arial" w:cs="Arial"/>
-          <w:sz w:val="22"/>
-        </w:rPr>
-      </w:pPr>
-      <w:r>
-        <w:rPr>
-          <w:rFonts w:ascii="Arial" w:hAnsi="Arial" w:cs="Arial"/>
-          <w:sz w:val="22"/>
-        </w:rPr>
-        <w:t xml:space="preserve">Además, </w:t>
-      </w:r>
-      <w:proofErr w:type="spellStart"/>
-      <w:r>
-        <w:rPr>
-          <w:rFonts w:ascii="Arial" w:hAnsi="Arial" w:cs="Arial"/>
-          <w:sz w:val="22"/>
-        </w:rPr>
-        <w:t>Roboflow</w:t>
-      </w:r>
-      <w:proofErr w:type="spellEnd"/>
-      <w:r>
-        <w:rPr>
-          <w:rFonts w:ascii="Arial" w:hAnsi="Arial" w:cs="Arial"/>
-          <w:sz w:val="22"/>
-        </w:rPr>
-        <w:t xml:space="preserve"> permite entrenar modelos de visión por computadora en la nube y descargar los modelos entrenados en diferentes formatos listos para ser integrados en aplicaciones de desarrollo. Los usuarios pueden acceder a modelos </w:t>
-      </w:r>
-      <w:proofErr w:type="spellStart"/>
-      <w:r>
-        <w:rPr>
-          <w:rFonts w:ascii="Arial" w:hAnsi="Arial" w:cs="Arial"/>
-          <w:sz w:val="22"/>
-        </w:rPr>
-        <w:t>preentrenados</w:t>
-      </w:r>
-      <w:proofErr w:type="spellEnd"/>
-      <w:r>
-        <w:rPr>
-          <w:rFonts w:ascii="Arial" w:hAnsi="Arial" w:cs="Arial"/>
-          <w:sz w:val="22"/>
-        </w:rPr>
-        <w:t xml:space="preserve">, lo que facilita la creación de soluciones de visión por computadora personalizadas sin necesidad de empezar desde cero. También es compatible con herramientas como YOLO, </w:t>
-      </w:r>
-      <w:proofErr w:type="spellStart"/>
-      <w:r>
-        <w:rPr>
-          <w:rFonts w:ascii="Arial" w:hAnsi="Arial" w:cs="Arial"/>
-          <w:sz w:val="22"/>
-        </w:rPr>
-        <w:t>TensorFlow</w:t>
-      </w:r>
-      <w:proofErr w:type="spellEnd"/>
-      <w:r>
-        <w:rPr>
-          <w:rFonts w:ascii="Arial" w:hAnsi="Arial" w:cs="Arial"/>
-          <w:sz w:val="22"/>
-        </w:rPr>
-        <w:t xml:space="preserve">, </w:t>
-      </w:r>
-      <w:proofErr w:type="spellStart"/>
-      <w:r>
-        <w:rPr>
-          <w:rFonts w:ascii="Arial" w:hAnsi="Arial" w:cs="Arial"/>
-          <w:sz w:val="22"/>
-        </w:rPr>
-        <w:t>PyTorch</w:t>
-      </w:r>
-      <w:proofErr w:type="spellEnd"/>
-      <w:r>
-        <w:rPr>
-          <w:rFonts w:ascii="Arial" w:hAnsi="Arial" w:cs="Arial"/>
-          <w:sz w:val="22"/>
-        </w:rPr>
-        <w:t>, entre otras, lo que la convierte en una plataforma flexible para múltiples necesidades</w:t>
+      <w:r>
+        <w:rPr>
+          <w:rFonts w:ascii="Arial" w:hAnsi="Arial" w:cs="Arial"/>
+          <w:sz w:val="22"/>
+        </w:rPr>
+        <w:t>Roboflow es una plataforma integral de gestión de datos que está diseñada específicamente para proyectos de visión por computadora. La plataforma facilita cada paso del proceso de desarrollo de modelos, desde la creación y etiquetado de datasets hasta la mejora y optimización de esos datos para obtener mejores resultados en la detección de objetos. Una de sus características clave es la capacidad de aumentar automáticamente los datos, lo que significa que puede generar nuevas imágenes a partir de las existentes mediante técnicas como rotaciones, recortes, cambios de iluminación y más, ayudando a evitar problemas de sobreajuste.</w:t>
+      </w:r>
+    </w:p>
+    <w:p>
+      <w:pPr>
+        <w:rPr>
+          <w:rFonts w:ascii="Arial" w:hAnsi="Arial" w:cs="Arial"/>
+          <w:sz w:val="22"/>
+        </w:rPr>
+      </w:pPr>
+      <w:r>
+        <w:rPr>
+          <w:rFonts w:ascii="Arial" w:hAnsi="Arial" w:cs="Arial"/>
+          <w:sz w:val="22"/>
+        </w:rPr>
+        <w:t>Además, Roboflow permite entrenar modelos de visión por computadora en la nube y descargar los modelos entrenados en diferentes formatos listos para ser integrados en aplicaciones de desarrollo. Los usuarios pueden acceder a modelos preentrenados, lo que facilita la creación de soluciones de visión por computadora personalizadas sin necesidad de empezar desde cero. También es compatible con herramientas como YOLO, TensorFlow, PyTorch, entre otras, lo que la convierte en una plataforma flexible para múltiples necesidades</w:t>
       </w:r>
       <w:r>
         <w:rPr>
@@ -10634,6 +10141,7 @@
           <w:id w:val="-1754650099"/>
           <w:citation/>
         </w:sdtPr>
+        <w:sdtEndPr/>
         <w:sdtContent>
           <w:r>
             <w:rPr>
@@ -10691,14 +10199,9 @@
         <w:t xml:space="preserve">2.5.4 </w:t>
       </w:r>
       <w:r>
-        <w:t xml:space="preserve">Google </w:t>
-      </w:r>
-      <w:proofErr w:type="spellStart"/>
-      <w:r>
-        <w:t>Colab</w:t>
+        <w:t>Google Colab</w:t>
       </w:r>
       <w:bookmarkEnd w:id="47"/>
-      <w:proofErr w:type="spellEnd"/>
     </w:p>
     <w:p>
       <w:pPr>
@@ -10730,6 +10233,7 @@
           <w:id w:val="372428754"/>
           <w:citation/>
         </w:sdtPr>
+        <w:sdtEndPr/>
         <w:sdtContent>
           <w:r>
             <w:rPr>
@@ -10781,7 +10285,6 @@
         <w:lastRenderedPageBreak/>
         <w:t xml:space="preserve">2.5.4 </w:t>
       </w:r>
-      <w:proofErr w:type="spellStart"/>
       <w:r>
         <w:t>P</w:t>
       </w:r>
@@ -10789,7 +10292,6 @@
         <w:t>ycharm</w:t>
       </w:r>
       <w:bookmarkEnd w:id="48"/>
-      <w:proofErr w:type="spellEnd"/>
     </w:p>
     <w:p>
       <w:r>
@@ -10804,71 +10306,7 @@
           <w:rFonts w:ascii="Arial" w:hAnsi="Arial" w:cs="Arial"/>
           <w:sz w:val="22"/>
         </w:rPr>
-        <w:t xml:space="preserve">un entorno de desarrollo integrado (IDE) para Python desarrollado por </w:t>
-      </w:r>
-      <w:proofErr w:type="spellStart"/>
-      <w:r>
-        <w:rPr>
-          <w:rFonts w:ascii="Arial" w:hAnsi="Arial" w:cs="Arial"/>
-          <w:sz w:val="22"/>
-        </w:rPr>
-        <w:t>JetBrains</w:t>
-      </w:r>
-      <w:proofErr w:type="spellEnd"/>
-      <w:r>
-        <w:rPr>
-          <w:rFonts w:ascii="Arial" w:hAnsi="Arial" w:cs="Arial"/>
-          <w:sz w:val="22"/>
-        </w:rPr>
-        <w:t xml:space="preserve">, que ofrece una serie de herramientas avanzadas para facilitar la programación en este lenguaje. Incluye características como autocompletado de código, depuración, integración con sistemas de control de versiones, y gestión de entornos virtuales, además de soporte para el desarrollo web con </w:t>
-      </w:r>
-      <w:proofErr w:type="spellStart"/>
-      <w:r>
-        <w:rPr>
-          <w:rFonts w:ascii="Arial" w:hAnsi="Arial" w:cs="Arial"/>
-          <w:sz w:val="22"/>
-        </w:rPr>
-        <w:t>frameworks</w:t>
-      </w:r>
-      <w:proofErr w:type="spellEnd"/>
-      <w:r>
-        <w:rPr>
-          <w:rFonts w:ascii="Arial" w:hAnsi="Arial" w:cs="Arial"/>
-          <w:sz w:val="22"/>
-        </w:rPr>
-        <w:t xml:space="preserve"> como Django y </w:t>
-      </w:r>
-      <w:proofErr w:type="spellStart"/>
-      <w:r>
-        <w:rPr>
-          <w:rFonts w:ascii="Arial" w:hAnsi="Arial" w:cs="Arial"/>
-          <w:sz w:val="22"/>
-        </w:rPr>
-        <w:t>Flask</w:t>
-      </w:r>
-      <w:proofErr w:type="spellEnd"/>
-      <w:r>
-        <w:rPr>
-          <w:rFonts w:ascii="Arial" w:hAnsi="Arial" w:cs="Arial"/>
-          <w:sz w:val="22"/>
-        </w:rPr>
-        <w:t xml:space="preserve">. </w:t>
-      </w:r>
-      <w:proofErr w:type="spellStart"/>
-      <w:r>
-        <w:rPr>
-          <w:rFonts w:ascii="Arial" w:hAnsi="Arial" w:cs="Arial"/>
-          <w:sz w:val="22"/>
-        </w:rPr>
-        <w:t>PyCharm</w:t>
-      </w:r>
-      <w:proofErr w:type="spellEnd"/>
-      <w:r>
-        <w:rPr>
-          <w:rFonts w:ascii="Arial" w:hAnsi="Arial" w:cs="Arial"/>
-          <w:sz w:val="22"/>
-        </w:rPr>
-        <w:t xml:space="preserve"> está diseñado para mejorar la productividad de los desarrolladores de Python y optimizar el flujo de trabajo en proyectos de programación complejos aprendizaje</w:t>
+        <w:t>un entorno de desarrollo integrado (IDE) para Python desarrollado por JetBrains, que ofrece una serie de herramientas avanzadas para facilitar la programación en este lenguaje. Incluye características como autocompletado de código, depuración, integración con sistemas de control de versiones, y gestión de entornos virtuales, además de soporte para el desarrollo web con frameworks como Django y Flask. PyCharm está diseñado para mejorar la productividad de los desarrolladores de Python y optimizar el flujo de trabajo en proyectos de programación complejos aprendizaje</w:t>
       </w:r>
     </w:p>
     <w:p>
@@ -10887,6 +10325,7 @@
           <w:id w:val="-248661212"/>
           <w:citation/>
         </w:sdtPr>
+        <w:sdtEndPr/>
         <w:sdtContent>
           <w:r>
             <w:rPr>
@@ -10943,12 +10382,10 @@
       <w:r>
         <w:t xml:space="preserve"> </w:t>
       </w:r>
-      <w:proofErr w:type="spellStart"/>
       <w:r>
         <w:t>Ultralytics</w:t>
       </w:r>
       <w:bookmarkEnd w:id="49"/>
-      <w:proofErr w:type="spellEnd"/>
     </w:p>
     <w:p>
       <w:pPr>
@@ -10958,85 +10395,12 @@
           <w:sz w:val="22"/>
         </w:rPr>
       </w:pPr>
-      <w:proofErr w:type="spellStart"/>
-      <w:r>
-        <w:rPr>
-          <w:rFonts w:ascii="Arial" w:hAnsi="Arial" w:cs="Arial"/>
-          <w:sz w:val="22"/>
-        </w:rPr>
-        <w:t>Ultralytics</w:t>
-      </w:r>
-      <w:proofErr w:type="spellEnd"/>
-      <w:r>
-        <w:rPr>
-          <w:rFonts w:ascii="Arial" w:hAnsi="Arial" w:cs="Arial"/>
-          <w:sz w:val="22"/>
-        </w:rPr>
-        <w:t xml:space="preserve"> es una compañía de software que se ha especializado en el desarrollo de soluciones avanzadas de visión por computadora, siendo su mayor contribución la serie de modelos YOLO (</w:t>
-      </w:r>
-      <w:proofErr w:type="spellStart"/>
-      <w:r>
-        <w:rPr>
-          <w:rFonts w:ascii="Arial" w:hAnsi="Arial" w:cs="Arial"/>
-          <w:sz w:val="22"/>
-        </w:rPr>
-        <w:t>You</w:t>
-      </w:r>
-      <w:proofErr w:type="spellEnd"/>
-      <w:r>
-        <w:rPr>
-          <w:rFonts w:ascii="Arial" w:hAnsi="Arial" w:cs="Arial"/>
-          <w:sz w:val="22"/>
-        </w:rPr>
-        <w:t xml:space="preserve"> </w:t>
-      </w:r>
-      <w:proofErr w:type="spellStart"/>
-      <w:r>
-        <w:rPr>
-          <w:rFonts w:ascii="Arial" w:hAnsi="Arial" w:cs="Arial"/>
-          <w:sz w:val="22"/>
-        </w:rPr>
-        <w:t>Only</w:t>
-      </w:r>
-      <w:proofErr w:type="spellEnd"/>
-      <w:r>
-        <w:rPr>
-          <w:rFonts w:ascii="Arial" w:hAnsi="Arial" w:cs="Arial"/>
-          <w:sz w:val="22"/>
-        </w:rPr>
-        <w:t xml:space="preserve"> Look Once), famosos por su capacidad de realizar detección de objetos en tiempo real con alta precisión. Fundada en 2014 por Glenn </w:t>
-      </w:r>
-      <w:proofErr w:type="spellStart"/>
-      <w:r>
-        <w:rPr>
-          <w:rFonts w:ascii="Arial" w:hAnsi="Arial" w:cs="Arial"/>
-          <w:sz w:val="22"/>
-        </w:rPr>
-        <w:t>Jocher</w:t>
-      </w:r>
-      <w:proofErr w:type="spellEnd"/>
-      <w:r>
-        <w:rPr>
-          <w:rFonts w:ascii="Arial" w:hAnsi="Arial" w:cs="Arial"/>
-          <w:sz w:val="22"/>
-        </w:rPr>
-        <w:t xml:space="preserve">, la compañía ha revolucionado el campo de la inteligencia artificial al ofrecer versiones mejoradas y optimizadas de YOLO, como YOLOv5 y YOLOv8, que se caracterizan por su eficiencia, velocidad y facilidad de uso. </w:t>
-      </w:r>
-      <w:proofErr w:type="spellStart"/>
-      <w:r>
-        <w:rPr>
-          <w:rFonts w:ascii="Arial" w:hAnsi="Arial" w:cs="Arial"/>
-          <w:sz w:val="22"/>
-        </w:rPr>
-        <w:t>Ultralytics</w:t>
-      </w:r>
-      <w:proofErr w:type="spellEnd"/>
-      <w:r>
-        <w:rPr>
-          <w:rFonts w:ascii="Arial" w:hAnsi="Arial" w:cs="Arial"/>
-          <w:sz w:val="22"/>
-        </w:rPr>
-        <w:t xml:space="preserve"> facilita el desarrollo de aplicaciones de visión por computadora a través de herramientas accesibles y código abierto, apoyando tanto a investigadores como a desarrolladores en la implementación de estas soluciones en proyectos del mundo real.</w:t>
+      <w:r>
+        <w:rPr>
+          <w:rFonts w:ascii="Arial" w:hAnsi="Arial" w:cs="Arial"/>
+          <w:sz w:val="22"/>
+        </w:rPr>
+        <w:t>Ultralytics es una compañía de software que se ha especializado en el desarrollo de soluciones avanzadas de visión por computadora, siendo su mayor contribución la serie de modelos YOLO (You Only Look Once), famosos por su capacidad de realizar detección de objetos en tiempo real con alta precisión. Fundada en 2014 por Glenn Jocher, la compañía ha revolucionado el campo de la inteligencia artificial al ofrecer versiones mejoradas y optimizadas de YOLO, como YOLOv5 y YOLOv8, que se caracterizan por su eficiencia, velocidad y facilidad de uso. Ultralytics facilita el desarrollo de aplicaciones de visión por computadora a través de herramientas accesibles y código abierto, apoyando tanto a investigadores como a desarrolladores en la implementación de estas soluciones en proyectos del mundo real.</w:t>
       </w:r>
       <w:sdt>
         <w:sdtPr>
@@ -11047,6 +10411,7 @@
           <w:id w:val="-1613734062"/>
           <w:citation/>
         </w:sdtPr>
+        <w:sdtEndPr/>
         <w:sdtContent>
           <w:r>
             <w:rPr>
@@ -11125,39 +10490,7 @@
           <w:sz w:val="22"/>
         </w:rPr>
         <w:lastRenderedPageBreak/>
-        <w:t xml:space="preserve">eficiente que con las CPU tradicionales. Introducido en 2007, CUDA está diseñado para aprovechar la arquitectura de las GPU y acelerar aplicaciones complejas en una variedad de campos, incluyendo inteligencia artificial, simulaciones científicas, procesamiento de imágenes y más. CUDA proporciona un entorno de desarrollo compatible con lenguajes como C, C++ y Python, facilitando la creación de algoritmos que ejecuten grandes cantidades de tareas en paralelo, mejorando drásticamente el rendimiento de ciertas aplicaciones, especialmente en </w:t>
-      </w:r>
-      <w:proofErr w:type="spellStart"/>
-      <w:r>
-        <w:rPr>
-          <w:rFonts w:ascii="Arial" w:hAnsi="Arial" w:cs="Arial"/>
-          <w:sz w:val="22"/>
-        </w:rPr>
-        <w:t>deep</w:t>
-      </w:r>
-      <w:proofErr w:type="spellEnd"/>
-      <w:r>
-        <w:rPr>
-          <w:rFonts w:ascii="Arial" w:hAnsi="Arial" w:cs="Arial"/>
-          <w:sz w:val="22"/>
-        </w:rPr>
-        <w:t xml:space="preserve"> </w:t>
-      </w:r>
-      <w:proofErr w:type="spellStart"/>
-      <w:r>
-        <w:rPr>
-          <w:rFonts w:ascii="Arial" w:hAnsi="Arial" w:cs="Arial"/>
-          <w:sz w:val="22"/>
-        </w:rPr>
-        <w:t>learning</w:t>
-      </w:r>
-      <w:proofErr w:type="spellEnd"/>
-      <w:r>
-        <w:rPr>
-          <w:rFonts w:ascii="Arial" w:hAnsi="Arial" w:cs="Arial"/>
-          <w:sz w:val="22"/>
-        </w:rPr>
-        <w:t xml:space="preserve"> </w:t>
+        <w:t xml:space="preserve">eficiente que con las CPU tradicionales. Introducido en 2007, CUDA está diseñado para aprovechar la arquitectura de las GPU y acelerar aplicaciones complejas en una variedad de campos, incluyendo inteligencia artificial, simulaciones científicas, procesamiento de imágenes y más. CUDA proporciona un entorno de desarrollo compatible con lenguajes como C, C++ y Python, facilitando la creación de algoritmos que ejecuten grandes cantidades de tareas en paralelo, mejorando drásticamente el rendimiento de ciertas aplicaciones, especialmente en deep learning </w:t>
       </w:r>
       <w:sdt>
         <w:sdtPr>
@@ -11168,6 +10501,7 @@
           <w:id w:val="-1152135375"/>
           <w:citation/>
         </w:sdtPr>
+        <w:sdtEndPr/>
         <w:sdtContent>
           <w:r>
             <w:rPr>
@@ -11214,14 +10548,9 @@
       </w:pPr>
       <w:bookmarkStart w:id="51" w:name="_Toc176256340"/>
       <w:r>
-        <w:t xml:space="preserve">2.5.7 Deep </w:t>
-      </w:r>
-      <w:proofErr w:type="spellStart"/>
-      <w:r>
-        <w:t>Learning</w:t>
+        <w:t>2.5.7 Deep Learning</w:t>
       </w:r>
       <w:bookmarkEnd w:id="51"/>
-      <w:proofErr w:type="spellEnd"/>
     </w:p>
     <w:p>
       <w:pPr>
@@ -11242,151 +10571,7 @@
           <w:rFonts w:ascii="Arial" w:hAnsi="Arial" w:cs="Arial"/>
           <w:sz w:val="22"/>
         </w:rPr>
-        <w:t xml:space="preserve">Deep </w:t>
-      </w:r>
-      <w:proofErr w:type="spellStart"/>
-      <w:r>
-        <w:rPr>
-          <w:rFonts w:ascii="Arial" w:hAnsi="Arial" w:cs="Arial"/>
-          <w:sz w:val="22"/>
-        </w:rPr>
-        <w:t>Learning</w:t>
-      </w:r>
-      <w:proofErr w:type="spellEnd"/>
-      <w:r>
-        <w:rPr>
-          <w:rFonts w:ascii="Arial" w:hAnsi="Arial" w:cs="Arial"/>
-          <w:sz w:val="22"/>
-        </w:rPr>
-        <w:t xml:space="preserve"> es una subdisciplina del machine </w:t>
-      </w:r>
-      <w:proofErr w:type="spellStart"/>
-      <w:r>
-        <w:rPr>
-          <w:rFonts w:ascii="Arial" w:hAnsi="Arial" w:cs="Arial"/>
-          <w:sz w:val="22"/>
-        </w:rPr>
-        <w:t>learning</w:t>
-      </w:r>
-      <w:proofErr w:type="spellEnd"/>
-      <w:r>
-        <w:rPr>
-          <w:rFonts w:ascii="Arial" w:hAnsi="Arial" w:cs="Arial"/>
-          <w:sz w:val="22"/>
-        </w:rPr>
-        <w:t xml:space="preserve"> que utiliza redes neuronales artificiales, particularmente redes neuronales profundas con múltiples capas, para modelar patrones y aprender representaciones a partir de grandes cantidades de datos. Inspirado en la estructura y funcionamiento del cerebro humano, el </w:t>
-      </w:r>
-      <w:proofErr w:type="spellStart"/>
-      <w:r>
-        <w:rPr>
-          <w:rFonts w:ascii="Arial" w:hAnsi="Arial" w:cs="Arial"/>
-          <w:sz w:val="22"/>
-        </w:rPr>
-        <w:t>deep</w:t>
-      </w:r>
-      <w:proofErr w:type="spellEnd"/>
-      <w:r>
-        <w:rPr>
-          <w:rFonts w:ascii="Arial" w:hAnsi="Arial" w:cs="Arial"/>
-          <w:sz w:val="22"/>
-        </w:rPr>
-        <w:t xml:space="preserve"> </w:t>
-      </w:r>
-      <w:proofErr w:type="spellStart"/>
-      <w:r>
-        <w:rPr>
-          <w:rFonts w:ascii="Arial" w:hAnsi="Arial" w:cs="Arial"/>
-          <w:sz w:val="22"/>
-        </w:rPr>
-        <w:t>learning</w:t>
-      </w:r>
-      <w:proofErr w:type="spellEnd"/>
-      <w:r>
-        <w:rPr>
-          <w:rFonts w:ascii="Arial" w:hAnsi="Arial" w:cs="Arial"/>
-          <w:sz w:val="22"/>
-        </w:rPr>
-        <w:t xml:space="preserve"> permite a las máquinas aprender de manera autónoma a partir de ejemplos, sin necesidad de reglas explícitas programadas. Esto lo hace particularmente efectivo en tareas complejas como la clasificación de imágenes, reconocimiento de voz, procesamiento de lenguaje natural, y conducción autónoma. Los avances en </w:t>
-      </w:r>
-      <w:proofErr w:type="spellStart"/>
-      <w:r>
-        <w:rPr>
-          <w:rFonts w:ascii="Arial" w:hAnsi="Arial" w:cs="Arial"/>
-          <w:sz w:val="22"/>
-        </w:rPr>
-        <w:t>deep</w:t>
-      </w:r>
-      <w:proofErr w:type="spellEnd"/>
-      <w:r>
-        <w:rPr>
-          <w:rFonts w:ascii="Arial" w:hAnsi="Arial" w:cs="Arial"/>
-          <w:sz w:val="22"/>
-        </w:rPr>
-        <w:t xml:space="preserve"> </w:t>
-      </w:r>
-      <w:proofErr w:type="spellStart"/>
-      <w:r>
-        <w:rPr>
-          <w:rFonts w:ascii="Arial" w:hAnsi="Arial" w:cs="Arial"/>
-          <w:sz w:val="22"/>
-        </w:rPr>
-        <w:t>learning</w:t>
-      </w:r>
-      <w:proofErr w:type="spellEnd"/>
-      <w:r>
-        <w:rPr>
-          <w:rFonts w:ascii="Arial" w:hAnsi="Arial" w:cs="Arial"/>
-          <w:sz w:val="22"/>
-        </w:rPr>
-        <w:t xml:space="preserve"> han sido posibles gracias a la disponibilidad de grandes volúmenes de datos (</w:t>
-      </w:r>
-      <w:proofErr w:type="spellStart"/>
-      <w:r>
-        <w:rPr>
-          <w:rFonts w:ascii="Arial" w:hAnsi="Arial" w:cs="Arial"/>
-          <w:sz w:val="22"/>
-        </w:rPr>
-        <w:t>big</w:t>
-      </w:r>
-      <w:proofErr w:type="spellEnd"/>
-      <w:r>
-        <w:rPr>
-          <w:rFonts w:ascii="Arial" w:hAnsi="Arial" w:cs="Arial"/>
-          <w:sz w:val="22"/>
-        </w:rPr>
-        <w:t xml:space="preserve"> data) y al incremento de la capacidad de procesamiento mediante </w:t>
-      </w:r>
-      <w:proofErr w:type="spellStart"/>
-      <w:r>
-        <w:rPr>
-          <w:rFonts w:ascii="Arial" w:hAnsi="Arial" w:cs="Arial"/>
-          <w:sz w:val="22"/>
-        </w:rPr>
-        <w:t>GPUs</w:t>
-      </w:r>
-      <w:proofErr w:type="spellEnd"/>
-      <w:r>
-        <w:rPr>
-          <w:rFonts w:ascii="Arial" w:hAnsi="Arial" w:cs="Arial"/>
-          <w:sz w:val="22"/>
-        </w:rPr>
-        <w:t xml:space="preserve"> y </w:t>
-      </w:r>
-      <w:proofErr w:type="spellStart"/>
-      <w:r>
-        <w:rPr>
-          <w:rFonts w:ascii="Arial" w:hAnsi="Arial" w:cs="Arial"/>
-          <w:sz w:val="22"/>
-        </w:rPr>
-        <w:t>TPUs</w:t>
-      </w:r>
-      <w:proofErr w:type="spellEnd"/>
-      <w:r>
-        <w:rPr>
-          <w:rFonts w:ascii="Arial" w:hAnsi="Arial" w:cs="Arial"/>
-          <w:sz w:val="22"/>
-        </w:rPr>
-        <w:t>, herramientas fundamentales para entrenar estas redes.</w:t>
+        <w:t>Deep Learning es una subdisciplina del machine learning que utiliza redes neuronales artificiales, particularmente redes neuronales profundas con múltiples capas, para modelar patrones y aprender representaciones a partir de grandes cantidades de datos. Inspirado en la estructura y funcionamiento del cerebro humano, el deep learning permite a las máquinas aprender de manera autónoma a partir de ejemplos, sin necesidad de reglas explícitas programadas. Esto lo hace particularmente efectivo en tareas complejas como la clasificación de imágenes, reconocimiento de voz, procesamiento de lenguaje natural, y conducción autónoma. Los avances en deep learning han sido posibles gracias a la disponibilidad de grandes volúmenes de datos (big data) y al incremento de la capacidad de procesamiento mediante GPUs y TPUs, herramientas fundamentales para entrenar estas redes.</w:t>
       </w:r>
       <w:r>
         <w:rPr>
@@ -11404,6 +10589,7 @@
           <w:id w:val="-1841077128"/>
           <w:citation/>
         </w:sdtPr>
+        <w:sdtEndPr/>
         <w:sdtContent>
           <w:r>
             <w:rPr>
@@ -11464,6 +10650,11 @@
       <w:bookmarkEnd w:id="52"/>
     </w:p>
     <w:p>
+      <w:r>
+        <w:t>opencv</w:t>
+      </w:r>
+    </w:p>
+    <w:p>
       <w:pPr>
         <w:pStyle w:val="Ttulo2"/>
       </w:pPr>
@@ -11495,7 +10686,7 @@
           <w:rFonts w:ascii="Arial" w:hAnsi="Arial" w:cs="Arial"/>
           <w:sz w:val="22"/>
         </w:rPr>
-        <w:t xml:space="preserve">La comprensión de los componentes electrónicos es fundamental para el diseño y mantenimiento de sistemas electrónicos. Estos componentes permiten a los ingenieros y técnicos diseñar y solucionar correctamente los problemas de los sistemas </w:t>
+        <w:t xml:space="preserve">La comprensión de los componentes electrónicos es fundamental para el diseño y mantenimiento de sistemas electrónicos. Estos componentes permiten a los </w:t>
       </w:r>
       <w:r>
         <w:rPr>
@@ -11503,7 +10694,7 @@
           <w:sz w:val="22"/>
         </w:rPr>
         <w:lastRenderedPageBreak/>
-        <w:t>electrónicos, mejorar el rendimiento del circuito y diagnosticar y abordar fallas de manera eficiente.</w:t>
+        <w:t>ingenieros y técnicos diseñar y solucionar correctamente los problemas de los sistemas electrónicos, mejorar el rendimiento del circuito y diagnosticar y abordar fallas de manera eficiente.</w:t>
       </w:r>
       <w:sdt>
         <w:sdtPr>
@@ -11514,6 +10705,7 @@
           <w:id w:val="-1223906656"/>
           <w:citation/>
         </w:sdtPr>
+        <w:sdtEndPr/>
         <w:sdtContent>
           <w:r>
             <w:rPr>
@@ -11584,23 +10776,7 @@
           <w:rFonts w:ascii="Arial" w:hAnsi="Arial" w:cs="Arial"/>
           <w:sz w:val="22"/>
         </w:rPr>
-        <w:t xml:space="preserve">Arduino </w:t>
-      </w:r>
-      <w:proofErr w:type="spellStart"/>
-      <w:r>
-        <w:rPr>
-          <w:rFonts w:ascii="Arial" w:hAnsi="Arial" w:cs="Arial"/>
-          <w:sz w:val="22"/>
-        </w:rPr>
-        <w:t>Board</w:t>
-      </w:r>
-      <w:proofErr w:type="spellEnd"/>
-      <w:r>
-        <w:rPr>
-          <w:rFonts w:ascii="Arial" w:hAnsi="Arial" w:cs="Arial"/>
-          <w:sz w:val="22"/>
-        </w:rPr>
-        <w:t>: Un microcontrolador como Arduino Uno, Arduino Mega o Arduino Nano para controlar y programar el prototipo electrónico que abre y cierra los contenedores de residuos.</w:t>
+        <w:t>Arduino Board: Un microcontrolador como Arduino Uno, Arduino Mega o Arduino Nano para controlar y programar el prototipo electrónico que abre y cierra los contenedores de residuos.</w:t>
       </w:r>
     </w:p>
     <w:p>
@@ -11666,39 +10842,7 @@
           <w:rFonts w:ascii="Arial" w:hAnsi="Arial" w:cs="Arial"/>
           <w:sz w:val="22"/>
         </w:rPr>
-        <w:t xml:space="preserve">Componentes de Interfaz: Componentes como botones, </w:t>
-      </w:r>
-      <w:proofErr w:type="spellStart"/>
-      <w:r>
-        <w:rPr>
-          <w:rFonts w:ascii="Arial" w:hAnsi="Arial" w:cs="Arial"/>
-          <w:sz w:val="22"/>
-        </w:rPr>
-        <w:t>LEDs</w:t>
-      </w:r>
-      <w:proofErr w:type="spellEnd"/>
-      <w:r>
-        <w:rPr>
-          <w:rFonts w:ascii="Arial" w:hAnsi="Arial" w:cs="Arial"/>
-          <w:sz w:val="22"/>
-        </w:rPr>
-        <w:t xml:space="preserve"> y </w:t>
-      </w:r>
-      <w:proofErr w:type="spellStart"/>
-      <w:r>
-        <w:rPr>
-          <w:rFonts w:ascii="Arial" w:hAnsi="Arial" w:cs="Arial"/>
-          <w:sz w:val="22"/>
-        </w:rPr>
-        <w:t>displays</w:t>
-      </w:r>
-      <w:proofErr w:type="spellEnd"/>
-      <w:r>
-        <w:rPr>
-          <w:rFonts w:ascii="Arial" w:hAnsi="Arial" w:cs="Arial"/>
-          <w:sz w:val="22"/>
-        </w:rPr>
-        <w:t xml:space="preserve"> para proporcionar una interfaz de usuario fácil de usar y visualizar los resultados del clasificador de residuos.</w:t>
+        <w:t>Componentes de Interfaz: Componentes como botones, LEDs y displays para proporcionar una interfaz de usuario fácil de usar y visualizar los resultados del clasificador de residuos.</w:t>
       </w:r>
     </w:p>
     <w:p>
@@ -11782,39 +10926,7 @@
           <w:rFonts w:ascii="Arial" w:hAnsi="Arial" w:cs="Arial"/>
           <w:sz w:val="22"/>
         </w:rPr>
-        <w:t xml:space="preserve">Red neuronal: Una red neuronal como </w:t>
-      </w:r>
-      <w:proofErr w:type="spellStart"/>
-      <w:r>
-        <w:rPr>
-          <w:rFonts w:ascii="Arial" w:hAnsi="Arial" w:cs="Arial"/>
-          <w:sz w:val="22"/>
-        </w:rPr>
-        <w:t>TensorFlow</w:t>
-      </w:r>
-      <w:proofErr w:type="spellEnd"/>
-      <w:r>
-        <w:rPr>
-          <w:rFonts w:ascii="Arial" w:hAnsi="Arial" w:cs="Arial"/>
-          <w:sz w:val="22"/>
-        </w:rPr>
-        <w:t xml:space="preserve"> o </w:t>
-      </w:r>
-      <w:proofErr w:type="spellStart"/>
-      <w:r>
-        <w:rPr>
-          <w:rFonts w:ascii="Arial" w:hAnsi="Arial" w:cs="Arial"/>
-          <w:sz w:val="22"/>
-        </w:rPr>
-        <w:t>PyTorch</w:t>
-      </w:r>
-      <w:proofErr w:type="spellEnd"/>
-      <w:r>
-        <w:rPr>
-          <w:rFonts w:ascii="Arial" w:hAnsi="Arial" w:cs="Arial"/>
-          <w:sz w:val="22"/>
-        </w:rPr>
-        <w:t xml:space="preserve"> para entrenar y ejecutar el clasificador de residuos con inteligencia artificial. </w:t>
+        <w:t xml:space="preserve">Red neuronal: Una red neuronal como TensorFlow o PyTorch para entrenar y ejecutar el clasificador de residuos con inteligencia artificial. </w:t>
       </w:r>
     </w:p>
     <w:p>
@@ -11919,7 +11031,7 @@
         </w:rPr>
         <w:t>PROPUESTA DE INNOVACIÓN O SOLUCIÓN DEL PROBLEMA</w:t>
       </w:r>
-      <w:bookmarkEnd w:id="37"/>
+      <w:bookmarkEnd w:id="38"/>
     </w:p>
     <w:p>
       <w:pPr>
@@ -13530,8 +12642,8 @@
           <w:szCs w:val="16"/>
         </w:rPr>
       </w:pPr>
-      <w:bookmarkStart w:id="69" w:name="_Hlk176247002"/>
-      <w:bookmarkStart w:id="70" w:name="_Toc176256351"/>
+      <w:bookmarkStart w:id="69" w:name="_Toc176256351"/>
+      <w:bookmarkStart w:id="70" w:name="_Hlk176247002"/>
       <w:r>
         <w:t>3.2.4</w:t>
       </w:r>
@@ -13546,9 +12658,9 @@
         </w:rPr>
         <w:t>Captura de imágenes en tiempo real</w:t>
       </w:r>
-      <w:bookmarkEnd w:id="70"/>
-    </w:p>
-    <w:bookmarkEnd w:id="69"/>
+      <w:bookmarkEnd w:id="69"/>
+    </w:p>
+    <w:bookmarkEnd w:id="70"/>
     <w:p/>
     <w:p>
       <w:pPr>
@@ -13690,8 +12802,8 @@
       <w:pPr>
         <w:pStyle w:val="Ttulo2"/>
       </w:pPr>
-      <w:bookmarkStart w:id="72" w:name="_Hlk176247031"/>
-      <w:bookmarkStart w:id="73" w:name="_Toc176256352"/>
+      <w:bookmarkStart w:id="72" w:name="_Toc176256352"/>
+      <w:bookmarkStart w:id="73" w:name="_Hlk176247031"/>
       <w:r>
         <w:lastRenderedPageBreak/>
         <w:t xml:space="preserve">3.2.5 </w:t>
@@ -13699,7 +12811,7 @@
       <w:r>
         <w:t>Entrenamiento y actualización del modelo de IA</w:t>
       </w:r>
-      <w:bookmarkEnd w:id="73"/>
+      <w:bookmarkEnd w:id="72"/>
     </w:p>
     <w:p>
       <w:pPr>
@@ -13713,7 +12825,7 @@
         </w:rPr>
       </w:pPr>
       <w:bookmarkStart w:id="74" w:name="_Toc176256268"/>
-      <w:bookmarkEnd w:id="72"/>
+      <w:bookmarkEnd w:id="73"/>
       <w:r>
         <w:rPr>
           <w:rFonts w:ascii="Arial" w:hAnsi="Arial" w:cs="Arial"/>
@@ -13912,13 +13024,7 @@
       </w:pPr>
       <w:bookmarkStart w:id="76" w:name="_Toc176256354"/>
       <w:r>
-        <w:t>3.</w:t>
-      </w:r>
-      <w:r>
-        <w:t>3</w:t>
-      </w:r>
-      <w:r>
-        <w:t>.1</w:t>
+        <w:t>3.3.1</w:t>
       </w:r>
       <w:r>
         <w:t xml:space="preserve"> </w:t>
@@ -14195,6 +13301,9 @@
         <w:keepNext/>
       </w:pPr>
       <w:r>
+        <w:rPr>
+          <w:noProof/>
+        </w:rPr>
         <w:drawing>
           <wp:inline distT="0" distB="0" distL="0" distR="0" wp14:anchorId="4EDEC9B4" wp14:editId="5488E99C">
             <wp:extent cx="5431790" cy="2880360"/>
@@ -14263,13 +13372,7 @@
       <w:bookmarkStart w:id="80" w:name="_Toc176256356"/>
       <w:r>
         <w:lastRenderedPageBreak/>
-        <w:t>3.</w:t>
-      </w:r>
-      <w:r>
-        <w:t>3</w:t>
-      </w:r>
-      <w:r>
-        <w:t>.3</w:t>
+        <w:t>3.3.3</w:t>
       </w:r>
       <w:r>
         <w:t xml:space="preserve"> </w:t>
@@ -14368,6 +13471,9 @@
         <w:keepNext/>
       </w:pPr>
       <w:r>
+        <w:rPr>
+          <w:noProof/>
+        </w:rPr>
         <w:drawing>
           <wp:inline distT="0" distB="0" distL="0" distR="0" wp14:anchorId="07648471" wp14:editId="2E1DA9BB">
             <wp:extent cx="5431790" cy="3514725"/>
@@ -14435,13 +13541,7 @@
       </w:pPr>
       <w:bookmarkStart w:id="82" w:name="_Toc176256357"/>
       <w:r>
-        <w:t>3.</w:t>
-      </w:r>
-      <w:r>
-        <w:t>3</w:t>
-      </w:r>
-      <w:r>
-        <w:t>.4</w:t>
+        <w:t>3.3.4</w:t>
       </w:r>
       <w:r>
         <w:t xml:space="preserve"> </w:t>
@@ -14556,6 +13656,9 @@
         <w:keepNext/>
       </w:pPr>
       <w:r>
+        <w:rPr>
+          <w:noProof/>
+        </w:rPr>
         <w:drawing>
           <wp:inline distT="0" distB="0" distL="0" distR="0" wp14:anchorId="47F9E407" wp14:editId="2FCB0B6F">
             <wp:extent cx="5431790" cy="2314575"/>
@@ -14708,6 +13811,9 @@
         <w:keepNext/>
       </w:pPr>
       <w:r>
+        <w:rPr>
+          <w:noProof/>
+        </w:rPr>
         <w:drawing>
           <wp:inline distT="0" distB="0" distL="0" distR="0" wp14:anchorId="3B0C0684" wp14:editId="3331C06B">
             <wp:extent cx="5431790" cy="3390900"/>
@@ -14755,23 +13861,13 @@
           <w:szCs w:val="22"/>
         </w:rPr>
       </w:pPr>
-      <w:proofErr w:type="gramStart"/>
       <w:r>
         <w:rPr>
           <w:rFonts w:ascii="Arial" w:hAnsi="Arial" w:cs="Arial"/>
           <w:sz w:val="22"/>
           <w:szCs w:val="22"/>
         </w:rPr>
-        <w:t>Fuente  Elaboración</w:t>
-      </w:r>
-      <w:proofErr w:type="gramEnd"/>
-      <w:r>
-        <w:rPr>
-          <w:rFonts w:ascii="Arial" w:hAnsi="Arial" w:cs="Arial"/>
-          <w:sz w:val="22"/>
-          <w:szCs w:val="22"/>
-        </w:rPr>
-        <w:t xml:space="preserve"> propia</w:t>
+        <w:t>Fuente  Elaboración propia</w:t>
       </w:r>
     </w:p>
     <w:p>
@@ -14878,6 +13974,9 @@
         <w:keepNext/>
       </w:pPr>
       <w:r>
+        <w:rPr>
+          <w:noProof/>
+        </w:rPr>
         <w:drawing>
           <wp:inline distT="0" distB="0" distL="0" distR="0" wp14:anchorId="50DFFCE7" wp14:editId="0CCF4A4F">
             <wp:extent cx="5431790" cy="5781675"/>
@@ -15603,21 +14702,36 @@
                 <w:rPr>
                   <w:noProof/>
                 </w:rPr>
-                <w:t xml:space="preserve">Ochoa, L., &amp; Higgings. (2007). Academia. Revista Latinoamericana de Administración. En L. O. Higgings, </w:t>
+                <w:t xml:space="preserve">Ochoa, L., &amp; Higgings. (2007). Academia. Revista Latinoamericana de Administración. </w:t>
+              </w:r>
+              <w:r>
+                <w:rPr>
+                  <w:noProof/>
+                  <w:lang w:val="en-US"/>
+                </w:rPr>
+                <w:t xml:space="preserve">En L. O. Higgings, </w:t>
               </w:r>
               <w:r>
                 <w:rPr>
                   <w:i/>
                   <w:iCs/>
                   <w:noProof/>
+                  <w:lang w:val="en-US"/>
                 </w:rPr>
                 <w:t>Reference list of information systems</w:t>
               </w:r>
               <w:r>
                 <w:rPr>
                   <w:noProof/>
+                  <w:lang w:val="en-US"/>
                 </w:rPr>
-                <w:t xml:space="preserve"> (págs. 111-118). Obtenido de Academia. Revista Latinoamericana de Administración.</w:t>
+                <w:t xml:space="preserve"> (págs. </w:t>
+              </w:r>
+              <w:r>
+                <w:rPr>
+                  <w:noProof/>
+                </w:rPr>
+                <w:t>111-118). Obtenido de Academia. Revista Latinoamericana de Administración.</w:t>
               </w:r>
             </w:p>
             <w:p>
@@ -15626,6 +14740,7 @@
                 <w:ind w:left="720" w:hanging="720"/>
                 <w:rPr>
                   <w:noProof/>
+                  <w:lang w:val="en-US"/>
                 </w:rPr>
               </w:pPr>
               <w:r>
@@ -15646,7 +14761,14 @@
                 <w:rPr>
                   <w:noProof/>
                 </w:rPr>
-                <w:t xml:space="preserve"> Sebastopol: O'Reilly Media.</w:t>
+                <w:t xml:space="preserve"> </w:t>
+              </w:r>
+              <w:r>
+                <w:rPr>
+                  <w:noProof/>
+                  <w:lang w:val="en-US"/>
+                </w:rPr>
+                <w:t>Sebastopol: O'Reilly Media.</w:t>
               </w:r>
             </w:p>
             <w:p>
@@ -15655,11 +14777,13 @@
                 <w:ind w:left="720" w:hanging="720"/>
                 <w:rPr>
                   <w:noProof/>
+                  <w:lang w:val="en-US"/>
                 </w:rPr>
               </w:pPr>
               <w:r>
                 <w:rPr>
                   <w:noProof/>
+                  <w:lang w:val="en-US"/>
                 </w:rPr>
                 <w:t xml:space="preserve">Alpaydin, E. (2020). </w:t>
               </w:r>
@@ -15668,12 +14792,14 @@
                   <w:i/>
                   <w:iCs/>
                   <w:noProof/>
+                  <w:lang w:val="en-US"/>
                 </w:rPr>
                 <w:t>Introduccion to Machine Learning.</w:t>
               </w:r>
               <w:r>
                 <w:rPr>
                   <w:noProof/>
+                  <w:lang w:val="en-US"/>
                 </w:rPr>
                 <w:t xml:space="preserve"> Cambridge: MIT Press.</w:t>
               </w:r>
@@ -15689,6 +14815,7 @@
               <w:r>
                 <w:rPr>
                   <w:noProof/>
+                  <w:lang w:val="en-US"/>
                 </w:rPr>
                 <w:t xml:space="preserve">August, R. (2024). </w:t>
               </w:r>
@@ -15697,14 +14824,22 @@
                   <w:i/>
                   <w:iCs/>
                   <w:noProof/>
+                  <w:lang w:val="en-US"/>
                 </w:rPr>
                 <w:t>PyCharm: The Python IDE for professional developers.</w:t>
               </w:r>
               <w:r>
                 <w:rPr>
                   <w:noProof/>
+                  <w:lang w:val="en-US"/>
                 </w:rPr>
-                <w:t xml:space="preserve"> Obtenido de etBrains. (n.d.). PyCharm: https://www.jetbrains.com/pycharm/</w:t>
+                <w:t xml:space="preserve"> </w:t>
+              </w:r>
+              <w:r>
+                <w:rPr>
+                  <w:noProof/>
+                </w:rPr>
+                <w:t>Obtenido de etBrains. (n.d.). PyCharm: https://www.jetbrains.com/pycharm/</w:t>
               </w:r>
             </w:p>
             <w:p>
@@ -15742,6 +14877,7 @@
                 <w:ind w:left="720" w:hanging="720"/>
                 <w:rPr>
                   <w:noProof/>
+                  <w:lang w:val="en-US"/>
                 </w:rPr>
               </w:pPr>
               <w:r>
@@ -15755,12 +14891,14 @@
                   <w:i/>
                   <w:iCs/>
                   <w:noProof/>
+                  <w:lang w:val="en-US"/>
                 </w:rPr>
                 <w:t>Getting Started with Arduino: The Open Source Electronics Prototyping Platform (4th ed.). .</w:t>
               </w:r>
               <w:r>
                 <w:rPr>
                   <w:noProof/>
+                  <w:lang w:val="en-US"/>
                 </w:rPr>
                 <w:t xml:space="preserve"> Sebastopol, CA: Maker Media.</w:t>
               </w:r>
@@ -15771,11 +14909,13 @@
                 <w:ind w:left="720" w:hanging="720"/>
                 <w:rPr>
                   <w:noProof/>
+                  <w:lang w:val="en-US"/>
                 </w:rPr>
               </w:pPr>
               <w:r>
                 <w:rPr>
                   <w:noProof/>
+                  <w:lang w:val="en-US"/>
                 </w:rPr>
                 <w:t xml:space="preserve">Corporation., N. (2007). </w:t>
               </w:r>
@@ -15784,12 +14924,14 @@
                   <w:i/>
                   <w:iCs/>
                   <w:noProof/>
+                  <w:lang w:val="en-US"/>
                 </w:rPr>
                 <w:t>CUDA: Compute Unified Device Architecture.</w:t>
               </w:r>
               <w:r>
                 <w:rPr>
                   <w:noProof/>
+                  <w:lang w:val="en-US"/>
                 </w:rPr>
                 <w:t xml:space="preserve"> Obtenido de https://developer.nvidia.com/cuda-zone</w:t>
               </w:r>
@@ -15805,6 +14947,7 @@
               <w:r>
                 <w:rPr>
                   <w:noProof/>
+                  <w:lang w:val="en-US"/>
                 </w:rPr>
                 <w:t xml:space="preserve">Developers, G. (2019). </w:t>
               </w:r>
@@ -15829,11 +14972,13 @@
                 <w:ind w:left="720" w:hanging="720"/>
                 <w:rPr>
                   <w:noProof/>
+                  <w:lang w:val="en-US"/>
                 </w:rPr>
               </w:pPr>
               <w:r>
                 <w:rPr>
                   <w:noProof/>
+                  <w:lang w:val="en-US"/>
                 </w:rPr>
                 <w:t xml:space="preserve">Flanagan, D. (2020). </w:t>
               </w:r>
@@ -15842,12 +14987,14 @@
                   <w:i/>
                   <w:iCs/>
                   <w:noProof/>
+                  <w:lang w:val="en-US"/>
                 </w:rPr>
                 <w:t>JavaScript: The Definitive Guide (7th ed.).</w:t>
               </w:r>
               <w:r>
                 <w:rPr>
                   <w:noProof/>
+                  <w:lang w:val="en-US"/>
                 </w:rPr>
                 <w:t xml:space="preserve"> Sebastopol, CA: O'Reilly Media.</w:t>
               </w:r>
@@ -15858,11 +15005,13 @@
                 <w:ind w:left="720" w:hanging="720"/>
                 <w:rPr>
                   <w:noProof/>
+                  <w:lang w:val="en-US"/>
                 </w:rPr>
               </w:pPr>
               <w:r>
                 <w:rPr>
                   <w:noProof/>
+                  <w:lang w:val="en-US"/>
                 </w:rPr>
                 <w:t xml:space="preserve">Flanagan, D. (2020). </w:t>
               </w:r>
@@ -15871,12 +15020,14 @@
                   <w:i/>
                   <w:iCs/>
                   <w:noProof/>
+                  <w:lang w:val="en-US"/>
                 </w:rPr>
                 <w:t>JavaScript: The Definitive Guide.</w:t>
               </w:r>
               <w:r>
                 <w:rPr>
                   <w:noProof/>
+                  <w:lang w:val="en-US"/>
                 </w:rPr>
                 <w:t xml:space="preserve"> San Francisco: O'Reilly Media.</w:t>
               </w:r>
@@ -15887,11 +15038,13 @@
                 <w:ind w:left="720" w:hanging="720"/>
                 <w:rPr>
                   <w:noProof/>
+                  <w:lang w:val="en-US"/>
                 </w:rPr>
               </w:pPr>
               <w:r>
                 <w:rPr>
                   <w:noProof/>
+                  <w:lang w:val="en-US"/>
                 </w:rPr>
                 <w:lastRenderedPageBreak/>
                 <w:t xml:space="preserve">Freeman, E. (2017). </w:t>
@@ -15901,12 +15054,14 @@
                   <w:i/>
                   <w:iCs/>
                   <w:noProof/>
+                  <w:lang w:val="en-US"/>
                 </w:rPr>
                 <w:t>Head First HTML and CSS: A Learner's Guide to Creating Standards-Based Web Pages".</w:t>
               </w:r>
               <w:r>
                 <w:rPr>
                   <w:noProof/>
+                  <w:lang w:val="en-US"/>
                 </w:rPr>
                 <w:t xml:space="preserve"> California: O'Reilly Media.</w:t>
               </w:r>
@@ -15922,6 +15077,7 @@
               <w:r>
                 <w:rPr>
                   <w:noProof/>
+                  <w:lang w:val="en-US"/>
                 </w:rPr>
                 <w:t xml:space="preserve">Fritz L., B., &amp; Lines., M. (2012). </w:t>
               </w:r>
@@ -15930,14 +15086,22 @@
                   <w:i/>
                   <w:iCs/>
                   <w:noProof/>
+                  <w:lang w:val="en-US"/>
                 </w:rPr>
                 <w:t>Disciplined Agile Delivery: A Practitioner's Guide to Agile Software Delivery in the Enterprise.</w:t>
               </w:r>
               <w:r>
                 <w:rPr>
                   <w:noProof/>
+                  <w:lang w:val="en-US"/>
                 </w:rPr>
-                <w:t xml:space="preserve"> Madrid: IBM Press.</w:t>
+                <w:t xml:space="preserve"> </w:t>
+              </w:r>
+              <w:r>
+                <w:rPr>
+                  <w:noProof/>
+                </w:rPr>
+                <w:t>Madrid: IBM Press.</w:t>
               </w:r>
             </w:p>
             <w:p>
@@ -15995,6 +15159,7 @@
               <w:r>
                 <w:rPr>
                   <w:noProof/>
+                  <w:lang w:val="en-US"/>
                 </w:rPr>
                 <w:t xml:space="preserve">Group, T. P. (2023). </w:t>
               </w:r>
@@ -16003,14 +15168,22 @@
                   <w:i/>
                   <w:iCs/>
                   <w:noProof/>
+                  <w:lang w:val="en-US"/>
                 </w:rPr>
                 <w:t>PHP Manual</w:t>
               </w:r>
               <w:r>
                 <w:rPr>
                   <w:noProof/>
+                  <w:lang w:val="en-US"/>
                 </w:rPr>
-                <w:t>. Obtenido de https://www.php.net/manual/en/</w:t>
+                <w:t xml:space="preserve">. </w:t>
+              </w:r>
+              <w:r>
+                <w:rPr>
+                  <w:noProof/>
+                </w:rPr>
+                <w:t>Obtenido de https://www.php.net/manual/en/</w:t>
               </w:r>
             </w:p>
             <w:p>
@@ -16019,11 +15192,13 @@
                 <w:ind w:left="720" w:hanging="720"/>
                 <w:rPr>
                   <w:noProof/>
+                  <w:lang w:val="en-US"/>
                 </w:rPr>
               </w:pPr>
               <w:r>
                 <w:rPr>
                   <w:noProof/>
+                  <w:lang w:val="en-US"/>
                 </w:rPr>
                 <w:t xml:space="preserve">Guide, &amp; Hinton, G. (2023). </w:t>
               </w:r>
@@ -16032,12 +15207,14 @@
                   <w:i/>
                   <w:iCs/>
                   <w:noProof/>
+                  <w:lang w:val="en-US"/>
                 </w:rPr>
                 <w:t>Deep Learning and Neural Networks.</w:t>
               </w:r>
               <w:r>
                 <w:rPr>
                   <w:noProof/>
+                  <w:lang w:val="en-US"/>
                 </w:rPr>
                 <w:t xml:space="preserve"> EEUU: MIT Press.</w:t>
               </w:r>
@@ -16048,11 +15225,13 @@
                 <w:ind w:left="720" w:hanging="720"/>
                 <w:rPr>
                   <w:noProof/>
+                  <w:lang w:val="en-US"/>
                 </w:rPr>
               </w:pPr>
               <w:r>
                 <w:rPr>
                   <w:noProof/>
+                  <w:lang w:val="en-US"/>
                 </w:rPr>
                 <w:t xml:space="preserve">Haverbeke, M. (2018). </w:t>
               </w:r>
@@ -16061,12 +15240,14 @@
                   <w:i/>
                   <w:iCs/>
                   <w:noProof/>
+                  <w:lang w:val="en-US"/>
                 </w:rPr>
                 <w:t>Eloquent JavaScript: A Modern Introduction to Programming.</w:t>
               </w:r>
               <w:r>
                 <w:rPr>
                   <w:noProof/>
+                  <w:lang w:val="en-US"/>
                 </w:rPr>
                 <w:t xml:space="preserve"> San Francisco: 3ª edición.</w:t>
               </w:r>
@@ -16077,11 +15258,13 @@
                 <w:ind w:left="720" w:hanging="720"/>
                 <w:rPr>
                   <w:noProof/>
+                  <w:lang w:val="en-US"/>
                 </w:rPr>
               </w:pPr>
               <w:r>
                 <w:rPr>
                   <w:noProof/>
+                  <w:lang w:val="en-US"/>
                 </w:rPr>
                 <w:t xml:space="preserve">Hiton, Hiton, G., &amp; Bengio, Y. (2015). </w:t>
               </w:r>
@@ -16090,12 +15273,14 @@
                   <w:i/>
                   <w:iCs/>
                   <w:noProof/>
+                  <w:lang w:val="en-US"/>
                 </w:rPr>
                 <w:t>Deep learning. Nature, 521(7553).</w:t>
               </w:r>
               <w:r>
                 <w:rPr>
                   <w:noProof/>
+                  <w:lang w:val="en-US"/>
                 </w:rPr>
                 <w:t xml:space="preserve"> nature14539.</w:t>
               </w:r>
@@ -16106,11 +15291,13 @@
                 <w:ind w:left="720" w:hanging="720"/>
                 <w:rPr>
                   <w:noProof/>
+                  <w:lang w:val="en-US"/>
                 </w:rPr>
               </w:pPr>
               <w:r>
                 <w:rPr>
                   <w:noProof/>
+                  <w:lang w:val="en-US"/>
                 </w:rPr>
                 <w:t xml:space="preserve">Jacobson, I., Booch, G., Rumbaugh, J., &amp; Jacobson, I. (2005). </w:t>
               </w:r>
@@ -16126,7 +15313,14 @@
                 <w:rPr>
                   <w:noProof/>
                 </w:rPr>
-                <w:t xml:space="preserve"> Madrid: Addison-Wesley.</w:t>
+                <w:t xml:space="preserve"> </w:t>
+              </w:r>
+              <w:r>
+                <w:rPr>
+                  <w:noProof/>
+                  <w:lang w:val="en-US"/>
+                </w:rPr>
+                <w:t>Madrid: Addison-Wesley.</w:t>
               </w:r>
             </w:p>
             <w:p>
@@ -16135,11 +15329,13 @@
                 <w:ind w:left="720" w:hanging="720"/>
                 <w:rPr>
                   <w:noProof/>
+                  <w:lang w:val="en-US"/>
                 </w:rPr>
               </w:pPr>
               <w:r>
                 <w:rPr>
                   <w:noProof/>
+                  <w:lang w:val="en-US"/>
                 </w:rPr>
                 <w:t xml:space="preserve">Jocher, G. (2020). </w:t>
               </w:r>
@@ -16148,12 +15344,14 @@
                   <w:i/>
                   <w:iCs/>
                   <w:noProof/>
+                  <w:lang w:val="en-US"/>
                 </w:rPr>
                 <w:t>Ultralytics: Empowering Real-Time Object Detection.</w:t>
               </w:r>
               <w:r>
                 <w:rPr>
                   <w:noProof/>
+                  <w:lang w:val="en-US"/>
                 </w:rPr>
                 <w:t xml:space="preserve"> Obtenido de https://github.com/ultralytics</w:t>
               </w:r>
@@ -16164,11 +15362,13 @@
                 <w:ind w:left="720" w:hanging="720"/>
                 <w:rPr>
                   <w:noProof/>
+                  <w:lang w:val="en-US"/>
                 </w:rPr>
               </w:pPr>
               <w:r>
                 <w:rPr>
                   <w:noProof/>
+                  <w:lang w:val="en-US"/>
                 </w:rPr>
                 <w:t xml:space="preserve">Kleppmann, M. (2017). </w:t>
               </w:r>
@@ -16177,12 +15377,14 @@
                   <w:i/>
                   <w:iCs/>
                   <w:noProof/>
+                  <w:lang w:val="en-US"/>
                 </w:rPr>
                 <w:t>Designing Data-Intensive Applications: The Big Ideas Behind Reliable, Scalable, and Maintainable Systems.</w:t>
               </w:r>
               <w:r>
                 <w:rPr>
                   <w:noProof/>
+                  <w:lang w:val="en-US"/>
                 </w:rPr>
                 <w:t xml:space="preserve"> Sebastopol: O'Reilly Media.</w:t>
               </w:r>
@@ -16198,6 +15400,7 @@
               <w:r>
                 <w:rPr>
                   <w:noProof/>
+                  <w:lang w:val="en-US"/>
                 </w:rPr>
                 <w:t xml:space="preserve">Learning Solutions, E. (2021). </w:t>
               </w:r>
@@ -16206,14 +15409,22 @@
                   <w:i/>
                   <w:iCs/>
                   <w:noProof/>
+                  <w:lang w:val="en-US"/>
                 </w:rPr>
                 <w:t>Learning Bootstrap 5: A Beginner's Guide to Building Responsive and Modern Websites.</w:t>
               </w:r>
               <w:r>
                 <w:rPr>
                   <w:noProof/>
+                  <w:lang w:val="en-US"/>
                 </w:rPr>
-                <w:t xml:space="preserve"> No especificado: No especificado.</w:t>
+                <w:t xml:space="preserve"> </w:t>
+              </w:r>
+              <w:r>
+                <w:rPr>
+                  <w:noProof/>
+                </w:rPr>
+                <w:t>No especificado: No especificado.</w:t>
               </w:r>
             </w:p>
             <w:p>
@@ -16251,6 +15462,7 @@
                 <w:ind w:left="720" w:hanging="720"/>
                 <w:rPr>
                   <w:noProof/>
+                  <w:lang w:val="en-US"/>
                 </w:rPr>
               </w:pPr>
               <w:r>
@@ -16264,12 +15476,14 @@
                   <w:i/>
                   <w:iCs/>
                   <w:noProof/>
+                  <w:lang w:val="en-US"/>
                 </w:rPr>
                 <w:t>Database Systems: The Complete Book.</w:t>
               </w:r>
               <w:r>
                 <w:rPr>
                   <w:noProof/>
+                  <w:lang w:val="en-US"/>
                 </w:rPr>
                 <w:t xml:space="preserve"> No especificada: Pearson Education.</w:t>
               </w:r>
@@ -16285,6 +15499,7 @@
               <w:r>
                 <w:rPr>
                   <w:noProof/>
+                  <w:lang w:val="en-US"/>
                 </w:rPr>
                 <w:lastRenderedPageBreak/>
                 <w:t xml:space="preserve">Retrieved, A. (2024). </w:t>
@@ -16294,14 +15509,22 @@
                   <w:i/>
                   <w:iCs/>
                   <w:noProof/>
+                  <w:lang w:val="en-US"/>
                 </w:rPr>
                 <w:t>The platform for computer vision data management and model training.</w:t>
               </w:r>
               <w:r>
                 <w:rPr>
                   <w:noProof/>
+                  <w:lang w:val="en-US"/>
                 </w:rPr>
-                <w:t xml:space="preserve"> Obtenido de Google. (n.d.). Google Colab.: https://colab.research.google.com</w:t>
+                <w:t xml:space="preserve"> </w:t>
+              </w:r>
+              <w:r>
+                <w:rPr>
+                  <w:noProof/>
+                </w:rPr>
+                <w:t>Obtenido de Google. (n.d.). Google Colab.: https://colab.research.google.com</w:t>
               </w:r>
             </w:p>
             <w:p>
@@ -16315,6 +15538,7 @@
               <w:r>
                 <w:rPr>
                   <w:noProof/>
+                  <w:lang w:val="en-US"/>
                 </w:rPr>
                 <w:t xml:space="preserve">Roboflow. (s.f.). </w:t>
               </w:r>
@@ -16323,14 +15547,22 @@
                   <w:i/>
                   <w:iCs/>
                   <w:noProof/>
+                  <w:lang w:val="en-US"/>
                 </w:rPr>
                 <w:t>Build better computer vision models.</w:t>
               </w:r>
               <w:r>
                 <w:rPr>
                   <w:noProof/>
+                  <w:lang w:val="en-US"/>
                 </w:rPr>
-                <w:t xml:space="preserve"> Obtenido de https://roboflow.com/</w:t>
+                <w:t xml:space="preserve"> </w:t>
+              </w:r>
+              <w:r>
+                <w:rPr>
+                  <w:noProof/>
+                </w:rPr>
+                <w:t>Obtenido de https://roboflow.com/</w:t>
               </w:r>
             </w:p>
             <w:p>
@@ -16339,11 +15571,13 @@
                 <w:ind w:left="720" w:hanging="720"/>
                 <w:rPr>
                   <w:noProof/>
+                  <w:lang w:val="en-US"/>
                 </w:rPr>
               </w:pPr>
               <w:r>
                 <w:rPr>
                   <w:noProof/>
+                  <w:lang w:val="en-US"/>
                 </w:rPr>
                 <w:t xml:space="preserve">Robson, E., &amp; Freeman, E. (2017). </w:t>
               </w:r>
@@ -16352,12 +15586,14 @@
                   <w:i/>
                   <w:iCs/>
                   <w:noProof/>
+                  <w:lang w:val="en-US"/>
                 </w:rPr>
                 <w:t>Head First HTML and CSS: A Learner's Guide to Creating.</w:t>
               </w:r>
               <w:r>
                 <w:rPr>
                   <w:noProof/>
+                  <w:lang w:val="en-US"/>
                 </w:rPr>
                 <w:t xml:space="preserve"> Sebastopol, California: O'Reilly Media.</w:t>
               </w:r>
@@ -16373,6 +15609,7 @@
               <w:r>
                 <w:rPr>
                   <w:noProof/>
+                  <w:lang w:val="en-US"/>
                 </w:rPr>
                 <w:t xml:space="preserve">Schwaber, K., &amp; Sutherland, J. (2017). </w:t>
               </w:r>
@@ -16381,14 +15618,22 @@
                   <w:i/>
                   <w:iCs/>
                   <w:noProof/>
+                  <w:lang w:val="en-US"/>
                 </w:rPr>
                 <w:t>The Scrum Guide.</w:t>
               </w:r>
               <w:r>
                 <w:rPr>
                   <w:noProof/>
+                  <w:lang w:val="en-US"/>
                 </w:rPr>
-                <w:t xml:space="preserve"> Boston: Scrum.org.</w:t>
+                <w:t xml:space="preserve"> </w:t>
+              </w:r>
+              <w:r>
+                <w:rPr>
+                  <w:noProof/>
+                </w:rPr>
+                <w:t>Boston: Scrum.org.</w:t>
               </w:r>
             </w:p>
             <w:p>
@@ -16426,11 +15671,13 @@
                 <w:ind w:left="720" w:hanging="720"/>
                 <w:rPr>
                   <w:noProof/>
+                  <w:lang w:val="en-US"/>
                 </w:rPr>
               </w:pPr>
               <w:r>
                 <w:rPr>
                   <w:noProof/>
+                  <w:lang w:val="en-US"/>
                 </w:rPr>
                 <w:t xml:space="preserve">Scott W, A., &amp; Lines, M. (2020). </w:t>
               </w:r>
@@ -16439,12 +15686,14 @@
                   <w:i/>
                   <w:iCs/>
                   <w:noProof/>
+                  <w:lang w:val="en-US"/>
                 </w:rPr>
                 <w:t>Disciplined Agile Delivery: A Practitioner's Guide to Agile Software Delivery in the Enterprise.</w:t>
               </w:r>
               <w:r>
                 <w:rPr>
                   <w:noProof/>
+                  <w:lang w:val="en-US"/>
                 </w:rPr>
                 <w:t xml:space="preserve"> Madrid: IBM Press.</w:t>
               </w:r>
@@ -16455,11 +15704,13 @@
                 <w:ind w:left="720" w:hanging="720"/>
                 <w:rPr>
                   <w:noProof/>
+                  <w:lang w:val="en-US"/>
                 </w:rPr>
               </w:pPr>
               <w:r>
                 <w:rPr>
                   <w:noProof/>
+                  <w:lang w:val="en-US"/>
                 </w:rPr>
                 <w:t xml:space="preserve">Sklar, D. (2023). </w:t>
               </w:r>
@@ -16468,12 +15719,14 @@
                   <w:i/>
                   <w:iCs/>
                   <w:noProof/>
+                  <w:lang w:val="en-US"/>
                 </w:rPr>
                 <w:t>Packt Publishing.</w:t>
               </w:r>
               <w:r>
                 <w:rPr>
                   <w:noProof/>
+                  <w:lang w:val="en-US"/>
                 </w:rPr>
                 <w:t xml:space="preserve"> </w:t>
               </w:r>
@@ -16489,6 +15742,7 @@
               <w:r>
                 <w:rPr>
                   <w:noProof/>
+                  <w:lang w:val="en-US"/>
                 </w:rPr>
                 <w:t xml:space="preserve">Smith, A., &amp; Wesley, A. (2018). </w:t>
               </w:r>
@@ -16497,14 +15751,22 @@
                   <w:i/>
                   <w:iCs/>
                   <w:noProof/>
+                  <w:lang w:val="en-US"/>
                 </w:rPr>
                 <w:t>Elements of Reusable Object-Oriented Software.</w:t>
               </w:r>
               <w:r>
                 <w:rPr>
                   <w:noProof/>
+                  <w:lang w:val="en-US"/>
                 </w:rPr>
-                <w:t xml:space="preserve"> California: Desion Patterns.</w:t>
+                <w:t xml:space="preserve"> </w:t>
+              </w:r>
+              <w:r>
+                <w:rPr>
+                  <w:noProof/>
+                </w:rPr>
+                <w:t>California: Desion Patterns.</w:t>
               </w:r>
             </w:p>
             <w:p>
@@ -16547,6 +15809,7 @@
               <w:r>
                 <w:rPr>
                   <w:noProof/>
+                  <w:lang w:val="en-US"/>
                 </w:rPr>
                 <w:t xml:space="preserve">Y, L., Y, B., &amp; G, H. (2015). </w:t>
               </w:r>
@@ -16555,8 +15818,17 @@
                   <w:i/>
                   <w:iCs/>
                   <w:noProof/>
+                  <w:lang w:val="en-US"/>
                 </w:rPr>
-                <w:t>Deep learning. Nature.</w:t>
+                <w:t xml:space="preserve">Deep learning. </w:t>
+              </w:r>
+              <w:r>
+                <w:rPr>
+                  <w:i/>
+                  <w:iCs/>
+                  <w:noProof/>
+                </w:rPr>
+                <w:t>Nature.</w:t>
               </w:r>
               <w:r>
                 <w:rPr>
@@ -17253,7 +16525,7 @@
 </file>
 
 <file path=word/endnotes.xml><?xml version="1.0" encoding="utf-8"?>
-<w:endnotes xmlns:wpc="http://schemas.microsoft.com/office/word/2010/wordprocessingCanvas" xmlns:cx="http://schemas.microsoft.com/office/drawing/2014/chartex" xmlns:cx1="http://schemas.microsoft.com/office/drawing/2015/9/8/chartex" xmlns:cx2="http://schemas.microsoft.com/office/drawing/2015/10/21/chartex" xmlns:cx3="http://schemas.microsoft.com/office/drawing/2016/5/9/chartex" xmlns:cx4="http://schemas.microsoft.com/office/drawing/2016/5/10/chartex" xmlns:cx5="http://schemas.microsoft.com/office/drawing/2016/5/11/chartex" xmlns:cx6="http://schemas.microsoft.com/office/drawing/2016/5/12/chartex" xmlns:cx7="http://schemas.microsoft.com/office/drawing/2016/5/13/chartex" xmlns:cx8="http://schemas.microsoft.com/office/drawing/2016/5/14/chartex" xmlns:mc="http://schemas.openxmlformats.org/markup-compatibility/2006" xmlns:aink="http://schemas.microsoft.com/office/drawing/2016/ink" xmlns:am3d="http://schemas.microsoft.com/office/drawing/2017/model3d" xmlns:o="urn:schemas-microsoft-com:office:office" xmlns:oel="http://schemas.microsoft.com/office/2019/extlst" xmlns:r="http://schemas.openxmlformats.org/officeDocument/2006/relationships" xmlns:m="http://schemas.openxmlformats.org/officeDocument/2006/math" xmlns:v="urn:schemas-microsoft-com:vml" xmlns:wp14="http://schemas.microsoft.com/office/word/2010/wordprocessingDrawing" xmlns:wp="http://schemas.openxmlformats.org/drawingml/2006/wordprocessingDrawing" xmlns:w10="urn:schemas-microsoft-com:office:word" xmlns:w="http://schemas.openxmlformats.org/wordprocessingml/2006/main" xmlns:w14="http://schemas.microsoft.com/office/word/2010/wordml" xmlns:w15="http://schemas.microsoft.com/office/word/2012/wordml" xmlns:w16cex="http://schemas.microsoft.com/office/word/2018/wordml/cex" xmlns:w16cid="http://schemas.microsoft.com/office/word/2016/wordml/cid" xmlns:w16="http://schemas.microsoft.com/office/word/2018/wordml" xmlns:w16du="http://schemas.microsoft.com/office/word/2023/wordml/word16du" xmlns:w16sdtdh="http://schemas.microsoft.com/office/word/2020/wordml/sdtdatahash" xmlns:w16se="http://schemas.microsoft.com/office/word/2015/wordml/symex" xmlns:wpg="http://schemas.microsoft.com/office/word/2010/wordprocessingGroup" xmlns:wpi="http://schemas.microsoft.com/office/word/2010/wordprocessingInk" xmlns:wne="http://schemas.microsoft.com/office/word/2006/wordml" xmlns:wps="http://schemas.microsoft.com/office/word/2010/wordprocessingShape" mc:Ignorable="w14 w15 w16se w16cid w16 w16cex w16sdtdh w16du wp14">
+<w:endnotes xmlns:wpc="http://schemas.microsoft.com/office/word/2010/wordprocessingCanvas" xmlns:cx="http://schemas.microsoft.com/office/drawing/2014/chartex" xmlns:cx1="http://schemas.microsoft.com/office/drawing/2015/9/8/chartex" xmlns:cx2="http://schemas.microsoft.com/office/drawing/2015/10/21/chartex" xmlns:cx3="http://schemas.microsoft.com/office/drawing/2016/5/9/chartex" xmlns:cx4="http://schemas.microsoft.com/office/drawing/2016/5/10/chartex" xmlns:cx5="http://schemas.microsoft.com/office/drawing/2016/5/11/chartex" xmlns:cx6="http://schemas.microsoft.com/office/drawing/2016/5/12/chartex" xmlns:cx7="http://schemas.microsoft.com/office/drawing/2016/5/13/chartex" xmlns:cx8="http://schemas.microsoft.com/office/drawing/2016/5/14/chartex" xmlns:mc="http://schemas.openxmlformats.org/markup-compatibility/2006" xmlns:aink="http://schemas.microsoft.com/office/drawing/2016/ink" xmlns:am3d="http://schemas.microsoft.com/office/drawing/2017/model3d" xmlns:o="urn:schemas-microsoft-com:office:office" xmlns:r="http://schemas.openxmlformats.org/officeDocument/2006/relationships" xmlns:m="http://schemas.openxmlformats.org/officeDocument/2006/math" xmlns:v="urn:schemas-microsoft-com:vml" xmlns:wp14="http://schemas.microsoft.com/office/word/2010/wordprocessingDrawing" xmlns:wp="http://schemas.openxmlformats.org/drawingml/2006/wordprocessingDrawing" xmlns:w10="urn:schemas-microsoft-com:office:word" xmlns:w="http://schemas.openxmlformats.org/wordprocessingml/2006/main" xmlns:w14="http://schemas.microsoft.com/office/word/2010/wordml" xmlns:w15="http://schemas.microsoft.com/office/word/2012/wordml" xmlns:w16cex="http://schemas.microsoft.com/office/word/2018/wordml/cex" xmlns:w16cid="http://schemas.microsoft.com/office/word/2016/wordml/cid" xmlns:w16="http://schemas.microsoft.com/office/word/2018/wordml" xmlns:w16sdtdh="http://schemas.microsoft.com/office/word/2020/wordml/sdtdatahash" xmlns:w16se="http://schemas.microsoft.com/office/word/2015/wordml/symex" xmlns:wpg="http://schemas.microsoft.com/office/word/2010/wordprocessingGroup" xmlns:wpi="http://schemas.microsoft.com/office/word/2010/wordprocessingInk" xmlns:wne="http://schemas.microsoft.com/office/word/2006/wordml" xmlns:wps="http://schemas.microsoft.com/office/word/2010/wordprocessingShape" mc:Ignorable="w14 w15 w16se w16cid w16 w16cex w16sdtdh wp14">
   <w:endnote w:type="separator" w:id="-1">
     <w:p>
       <w:pPr>
@@ -17278,7 +16550,7 @@
 </file>
 
 <file path=word/footer1.xml><?xml version="1.0" encoding="utf-8"?>
-<w:ftr xmlns:wpc="http://schemas.microsoft.com/office/word/2010/wordprocessingCanvas" xmlns:cx="http://schemas.microsoft.com/office/drawing/2014/chartex" xmlns:cx1="http://schemas.microsoft.com/office/drawing/2015/9/8/chartex" xmlns:cx2="http://schemas.microsoft.com/office/drawing/2015/10/21/chartex" xmlns:cx3="http://schemas.microsoft.com/office/drawing/2016/5/9/chartex" xmlns:cx4="http://schemas.microsoft.com/office/drawing/2016/5/10/chartex" xmlns:cx5="http://schemas.microsoft.com/office/drawing/2016/5/11/chartex" xmlns:cx6="http://schemas.microsoft.com/office/drawing/2016/5/12/chartex" xmlns:cx7="http://schemas.microsoft.com/office/drawing/2016/5/13/chartex" xmlns:cx8="http://schemas.microsoft.com/office/drawing/2016/5/14/chartex" xmlns:mc="http://schemas.openxmlformats.org/markup-compatibility/2006" xmlns:aink="http://schemas.microsoft.com/office/drawing/2016/ink" xmlns:am3d="http://schemas.microsoft.com/office/drawing/2017/model3d" xmlns:o="urn:schemas-microsoft-com:office:office" xmlns:oel="http://schemas.microsoft.com/office/2019/extlst" xmlns:r="http://schemas.openxmlformats.org/officeDocument/2006/relationships" xmlns:m="http://schemas.openxmlformats.org/officeDocument/2006/math" xmlns:v="urn:schemas-microsoft-com:vml" xmlns:wp14="http://schemas.microsoft.com/office/word/2010/wordprocessingDrawing" xmlns:wp="http://schemas.openxmlformats.org/drawingml/2006/wordprocessingDrawing" xmlns:w10="urn:schemas-microsoft-com:office:word" xmlns:w="http://schemas.openxmlformats.org/wordprocessingml/2006/main" xmlns:w14="http://schemas.microsoft.com/office/word/2010/wordml" xmlns:w15="http://schemas.microsoft.com/office/word/2012/wordml" xmlns:w16cex="http://schemas.microsoft.com/office/word/2018/wordml/cex" xmlns:w16cid="http://schemas.microsoft.com/office/word/2016/wordml/cid" xmlns:w16="http://schemas.microsoft.com/office/word/2018/wordml" xmlns:w16du="http://schemas.microsoft.com/office/word/2023/wordml/word16du" xmlns:w16sdtdh="http://schemas.microsoft.com/office/word/2020/wordml/sdtdatahash" xmlns:w16se="http://schemas.microsoft.com/office/word/2015/wordml/symex" xmlns:wpg="http://schemas.microsoft.com/office/word/2010/wordprocessingGroup" xmlns:wpi="http://schemas.microsoft.com/office/word/2010/wordprocessingInk" xmlns:wne="http://schemas.microsoft.com/office/word/2006/wordml" xmlns:wps="http://schemas.microsoft.com/office/word/2010/wordprocessingShape" mc:Ignorable="w14 w15 w16se w16cid w16 w16cex w16sdtdh w16du wp14">
+<w:ftr xmlns:wpc="http://schemas.microsoft.com/office/word/2010/wordprocessingCanvas" xmlns:cx="http://schemas.microsoft.com/office/drawing/2014/chartex" xmlns:cx1="http://schemas.microsoft.com/office/drawing/2015/9/8/chartex" xmlns:cx2="http://schemas.microsoft.com/office/drawing/2015/10/21/chartex" xmlns:cx3="http://schemas.microsoft.com/office/drawing/2016/5/9/chartex" xmlns:cx4="http://schemas.microsoft.com/office/drawing/2016/5/10/chartex" xmlns:cx5="http://schemas.microsoft.com/office/drawing/2016/5/11/chartex" xmlns:cx6="http://schemas.microsoft.com/office/drawing/2016/5/12/chartex" xmlns:cx7="http://schemas.microsoft.com/office/drawing/2016/5/13/chartex" xmlns:cx8="http://schemas.microsoft.com/office/drawing/2016/5/14/chartex" xmlns:mc="http://schemas.openxmlformats.org/markup-compatibility/2006" xmlns:aink="http://schemas.microsoft.com/office/drawing/2016/ink" xmlns:am3d="http://schemas.microsoft.com/office/drawing/2017/model3d" xmlns:o="urn:schemas-microsoft-com:office:office" xmlns:r="http://schemas.openxmlformats.org/officeDocument/2006/relationships" xmlns:m="http://schemas.openxmlformats.org/officeDocument/2006/math" xmlns:v="urn:schemas-microsoft-com:vml" xmlns:wp14="http://schemas.microsoft.com/office/word/2010/wordprocessingDrawing" xmlns:wp="http://schemas.openxmlformats.org/drawingml/2006/wordprocessingDrawing" xmlns:w10="urn:schemas-microsoft-com:office:word" xmlns:w="http://schemas.openxmlformats.org/wordprocessingml/2006/main" xmlns:w14="http://schemas.microsoft.com/office/word/2010/wordml" xmlns:w15="http://schemas.microsoft.com/office/word/2012/wordml" xmlns:w16cex="http://schemas.microsoft.com/office/word/2018/wordml/cex" xmlns:w16cid="http://schemas.microsoft.com/office/word/2016/wordml/cid" xmlns:w16="http://schemas.microsoft.com/office/word/2018/wordml" xmlns:w16sdtdh="http://schemas.microsoft.com/office/word/2020/wordml/sdtdatahash" xmlns:w16se="http://schemas.microsoft.com/office/word/2015/wordml/symex" xmlns:wpg="http://schemas.microsoft.com/office/word/2010/wordprocessingGroup" xmlns:wpi="http://schemas.microsoft.com/office/word/2010/wordprocessingInk" xmlns:wne="http://schemas.microsoft.com/office/word/2006/wordml" xmlns:wps="http://schemas.microsoft.com/office/word/2010/wordprocessingShape" mc:Ignorable="w14 w15 w16se w16cid w16 w16cex w16sdtdh wp14">
   <w:p>
     <w:pPr>
       <w:pStyle w:val="Piedepgina"/>
@@ -17289,7 +16561,7 @@
 </file>
 
 <file path=word/footnotes.xml><?xml version="1.0" encoding="utf-8"?>
-<w:footnotes xmlns:wpc="http://schemas.microsoft.com/office/word/2010/wordprocessingCanvas" xmlns:cx="http://schemas.microsoft.com/office/drawing/2014/chartex" xmlns:cx1="http://schemas.microsoft.com/office/drawing/2015/9/8/chartex" xmlns:cx2="http://schemas.microsoft.com/office/drawing/2015/10/21/chartex" xmlns:cx3="http://schemas.microsoft.com/office/drawing/2016/5/9/chartex" xmlns:cx4="http://schemas.microsoft.com/office/drawing/2016/5/10/chartex" xmlns:cx5="http://schemas.microsoft.com/office/drawing/2016/5/11/chartex" xmlns:cx6="http://schemas.microsoft.com/office/drawing/2016/5/12/chartex" xmlns:cx7="http://schemas.microsoft.com/office/drawing/2016/5/13/chartex" xmlns:cx8="http://schemas.microsoft.com/office/drawing/2016/5/14/chartex" xmlns:mc="http://schemas.openxmlformats.org/markup-compatibility/2006" xmlns:aink="http://schemas.microsoft.com/office/drawing/2016/ink" xmlns:am3d="http://schemas.microsoft.com/office/drawing/2017/model3d" xmlns:o="urn:schemas-microsoft-com:office:office" xmlns:oel="http://schemas.microsoft.com/office/2019/extlst" xmlns:r="http://schemas.openxmlformats.org/officeDocument/2006/relationships" xmlns:m="http://schemas.openxmlformats.org/officeDocument/2006/math" xmlns:v="urn:schemas-microsoft-com:vml" xmlns:wp14="http://schemas.microsoft.com/office/word/2010/wordprocessingDrawing" xmlns:wp="http://schemas.openxmlformats.org/drawingml/2006/wordprocessingDrawing" xmlns:w10="urn:schemas-microsoft-com:office:word" xmlns:w="http://schemas.openxmlformats.org/wordprocessingml/2006/main" xmlns:w14="http://schemas.microsoft.com/office/word/2010/wordml" xmlns:w15="http://schemas.microsoft.com/office/word/2012/wordml" xmlns:w16cex="http://schemas.microsoft.com/office/word/2018/wordml/cex" xmlns:w16cid="http://schemas.microsoft.com/office/word/2016/wordml/cid" xmlns:w16="http://schemas.microsoft.com/office/word/2018/wordml" xmlns:w16du="http://schemas.microsoft.com/office/word/2023/wordml/word16du" xmlns:w16sdtdh="http://schemas.microsoft.com/office/word/2020/wordml/sdtdatahash" xmlns:w16se="http://schemas.microsoft.com/office/word/2015/wordml/symex" xmlns:wpg="http://schemas.microsoft.com/office/word/2010/wordprocessingGroup" xmlns:wpi="http://schemas.microsoft.com/office/word/2010/wordprocessingInk" xmlns:wne="http://schemas.microsoft.com/office/word/2006/wordml" xmlns:wps="http://schemas.microsoft.com/office/word/2010/wordprocessingShape" mc:Ignorable="w14 w15 w16se w16cid w16 w16cex w16sdtdh w16du wp14">
+<w:footnotes xmlns:wpc="http://schemas.microsoft.com/office/word/2010/wordprocessingCanvas" xmlns:cx="http://schemas.microsoft.com/office/drawing/2014/chartex" xmlns:cx1="http://schemas.microsoft.com/office/drawing/2015/9/8/chartex" xmlns:cx2="http://schemas.microsoft.com/office/drawing/2015/10/21/chartex" xmlns:cx3="http://schemas.microsoft.com/office/drawing/2016/5/9/chartex" xmlns:cx4="http://schemas.microsoft.com/office/drawing/2016/5/10/chartex" xmlns:cx5="http://schemas.microsoft.com/office/drawing/2016/5/11/chartex" xmlns:cx6="http://schemas.microsoft.com/office/drawing/2016/5/12/chartex" xmlns:cx7="http://schemas.microsoft.com/office/drawing/2016/5/13/chartex" xmlns:cx8="http://schemas.microsoft.com/office/drawing/2016/5/14/chartex" xmlns:mc="http://schemas.openxmlformats.org/markup-compatibility/2006" xmlns:aink="http://schemas.microsoft.com/office/drawing/2016/ink" xmlns:am3d="http://schemas.microsoft.com/office/drawing/2017/model3d" xmlns:o="urn:schemas-microsoft-com:office:office" xmlns:r="http://schemas.openxmlformats.org/officeDocument/2006/relationships" xmlns:m="http://schemas.openxmlformats.org/officeDocument/2006/math" xmlns:v="urn:schemas-microsoft-com:vml" xmlns:wp14="http://schemas.microsoft.com/office/word/2010/wordprocessingDrawing" xmlns:wp="http://schemas.openxmlformats.org/drawingml/2006/wordprocessingDrawing" xmlns:w10="urn:schemas-microsoft-com:office:word" xmlns:w="http://schemas.openxmlformats.org/wordprocessingml/2006/main" xmlns:w14="http://schemas.microsoft.com/office/word/2010/wordml" xmlns:w15="http://schemas.microsoft.com/office/word/2012/wordml" xmlns:w16cex="http://schemas.microsoft.com/office/word/2018/wordml/cex" xmlns:w16cid="http://schemas.microsoft.com/office/word/2016/wordml/cid" xmlns:w16="http://schemas.microsoft.com/office/word/2018/wordml" xmlns:w16sdtdh="http://schemas.microsoft.com/office/word/2020/wordml/sdtdatahash" xmlns:w16se="http://schemas.microsoft.com/office/word/2015/wordml/symex" xmlns:wpg="http://schemas.microsoft.com/office/word/2010/wordprocessingGroup" xmlns:wpi="http://schemas.microsoft.com/office/word/2010/wordprocessingInk" xmlns:wne="http://schemas.microsoft.com/office/word/2006/wordml" xmlns:wps="http://schemas.microsoft.com/office/word/2010/wordprocessingShape" mc:Ignorable="w14 w15 w16se w16cid w16 w16cex w16sdtdh wp14">
   <w:footnote w:type="separator" w:id="-1">
     <w:p>
       <w:pPr>
@@ -17314,7 +16586,7 @@
 </file>
 
 <file path=word/header1.xml><?xml version="1.0" encoding="utf-8"?>
-<w:hdr xmlns:wpc="http://schemas.microsoft.com/office/word/2010/wordprocessingCanvas" xmlns:cx="http://schemas.microsoft.com/office/drawing/2014/chartex" xmlns:cx1="http://schemas.microsoft.com/office/drawing/2015/9/8/chartex" xmlns:cx2="http://schemas.microsoft.com/office/drawing/2015/10/21/chartex" xmlns:cx3="http://schemas.microsoft.com/office/drawing/2016/5/9/chartex" xmlns:cx4="http://schemas.microsoft.com/office/drawing/2016/5/10/chartex" xmlns:cx5="http://schemas.microsoft.com/office/drawing/2016/5/11/chartex" xmlns:cx6="http://schemas.microsoft.com/office/drawing/2016/5/12/chartex" xmlns:cx7="http://schemas.microsoft.com/office/drawing/2016/5/13/chartex" xmlns:cx8="http://schemas.microsoft.com/office/drawing/2016/5/14/chartex" xmlns:mc="http://schemas.openxmlformats.org/markup-compatibility/2006" xmlns:aink="http://schemas.microsoft.com/office/drawing/2016/ink" xmlns:am3d="http://schemas.microsoft.com/office/drawing/2017/model3d" xmlns:o="urn:schemas-microsoft-com:office:office" xmlns:oel="http://schemas.microsoft.com/office/2019/extlst" xmlns:r="http://schemas.openxmlformats.org/officeDocument/2006/relationships" xmlns:m="http://schemas.openxmlformats.org/officeDocument/2006/math" xmlns:v="urn:schemas-microsoft-com:vml" xmlns:wp14="http://schemas.microsoft.com/office/word/2010/wordprocessingDrawing" xmlns:wp="http://schemas.openxmlformats.org/drawingml/2006/wordprocessingDrawing" xmlns:w10="urn:schemas-microsoft-com:office:word" xmlns:w="http://schemas.openxmlformats.org/wordprocessingml/2006/main" xmlns:w14="http://schemas.microsoft.com/office/word/2010/wordml" xmlns:w15="http://schemas.microsoft.com/office/word/2012/wordml" xmlns:w16cex="http://schemas.microsoft.com/office/word/2018/wordml/cex" xmlns:w16cid="http://schemas.microsoft.com/office/word/2016/wordml/cid" xmlns:w16="http://schemas.microsoft.com/office/word/2018/wordml" xmlns:w16du="http://schemas.microsoft.com/office/word/2023/wordml/word16du" xmlns:w16sdtdh="http://schemas.microsoft.com/office/word/2020/wordml/sdtdatahash" xmlns:w16se="http://schemas.microsoft.com/office/word/2015/wordml/symex" xmlns:wpg="http://schemas.microsoft.com/office/word/2010/wordprocessingGroup" xmlns:wpi="http://schemas.microsoft.com/office/word/2010/wordprocessingInk" xmlns:wne="http://schemas.microsoft.com/office/word/2006/wordml" xmlns:wps="http://schemas.microsoft.com/office/word/2010/wordprocessingShape" mc:Ignorable="w14 w15 w16se w16cid w16 w16cex w16sdtdh w16du wp14">
+<w:hdr xmlns:wpc="http://schemas.microsoft.com/office/word/2010/wordprocessingCanvas" xmlns:cx="http://schemas.microsoft.com/office/drawing/2014/chartex" xmlns:cx1="http://schemas.microsoft.com/office/drawing/2015/9/8/chartex" xmlns:cx2="http://schemas.microsoft.com/office/drawing/2015/10/21/chartex" xmlns:cx3="http://schemas.microsoft.com/office/drawing/2016/5/9/chartex" xmlns:cx4="http://schemas.microsoft.com/office/drawing/2016/5/10/chartex" xmlns:cx5="http://schemas.microsoft.com/office/drawing/2016/5/11/chartex" xmlns:cx6="http://schemas.microsoft.com/office/drawing/2016/5/12/chartex" xmlns:cx7="http://schemas.microsoft.com/office/drawing/2016/5/13/chartex" xmlns:cx8="http://schemas.microsoft.com/office/drawing/2016/5/14/chartex" xmlns:mc="http://schemas.openxmlformats.org/markup-compatibility/2006" xmlns:aink="http://schemas.microsoft.com/office/drawing/2016/ink" xmlns:am3d="http://schemas.microsoft.com/office/drawing/2017/model3d" xmlns:o="urn:schemas-microsoft-com:office:office" xmlns:r="http://schemas.openxmlformats.org/officeDocument/2006/relationships" xmlns:m="http://schemas.openxmlformats.org/officeDocument/2006/math" xmlns:v="urn:schemas-microsoft-com:vml" xmlns:wp14="http://schemas.microsoft.com/office/word/2010/wordprocessingDrawing" xmlns:wp="http://schemas.openxmlformats.org/drawingml/2006/wordprocessingDrawing" xmlns:w10="urn:schemas-microsoft-com:office:word" xmlns:w="http://schemas.openxmlformats.org/wordprocessingml/2006/main" xmlns:w14="http://schemas.microsoft.com/office/word/2010/wordml" xmlns:w15="http://schemas.microsoft.com/office/word/2012/wordml" xmlns:w16cex="http://schemas.microsoft.com/office/word/2018/wordml/cex" xmlns:w16cid="http://schemas.microsoft.com/office/word/2016/wordml/cid" xmlns:w16="http://schemas.microsoft.com/office/word/2018/wordml" xmlns:w16sdtdh="http://schemas.microsoft.com/office/word/2020/wordml/sdtdatahash" xmlns:w16se="http://schemas.microsoft.com/office/word/2015/wordml/symex" xmlns:wpg="http://schemas.microsoft.com/office/word/2010/wordprocessingGroup" xmlns:wpi="http://schemas.microsoft.com/office/word/2010/wordprocessingInk" xmlns:wne="http://schemas.microsoft.com/office/word/2006/wordml" xmlns:wps="http://schemas.microsoft.com/office/word/2010/wordprocessingShape" mc:Ignorable="w14 w15 w16se w16cid w16 w16cex w16sdtdh wp14">
   <w:p>
     <w:pPr>
       <w:pStyle w:val="Encabezado"/>
@@ -17330,7 +16602,7 @@
 </file>
 
 <file path=word/header2.xml><?xml version="1.0" encoding="utf-8"?>
-<w:hdr xmlns:wpc="http://schemas.microsoft.com/office/word/2010/wordprocessingCanvas" xmlns:cx="http://schemas.microsoft.com/office/drawing/2014/chartex" xmlns:cx1="http://schemas.microsoft.com/office/drawing/2015/9/8/chartex" xmlns:cx2="http://schemas.microsoft.com/office/drawing/2015/10/21/chartex" xmlns:cx3="http://schemas.microsoft.com/office/drawing/2016/5/9/chartex" xmlns:cx4="http://schemas.microsoft.com/office/drawing/2016/5/10/chartex" xmlns:cx5="http://schemas.microsoft.com/office/drawing/2016/5/11/chartex" xmlns:cx6="http://schemas.microsoft.com/office/drawing/2016/5/12/chartex" xmlns:cx7="http://schemas.microsoft.com/office/drawing/2016/5/13/chartex" xmlns:cx8="http://schemas.microsoft.com/office/drawing/2016/5/14/chartex" xmlns:mc="http://schemas.openxmlformats.org/markup-compatibility/2006" xmlns:aink="http://schemas.microsoft.com/office/drawing/2016/ink" xmlns:am3d="http://schemas.microsoft.com/office/drawing/2017/model3d" xmlns:o="urn:schemas-microsoft-com:office:office" xmlns:oel="http://schemas.microsoft.com/office/2019/extlst" xmlns:r="http://schemas.openxmlformats.org/officeDocument/2006/relationships" xmlns:m="http://schemas.openxmlformats.org/officeDocument/2006/math" xmlns:v="urn:schemas-microsoft-com:vml" xmlns:wp14="http://schemas.microsoft.com/office/word/2010/wordprocessingDrawing" xmlns:wp="http://schemas.openxmlformats.org/drawingml/2006/wordprocessingDrawing" xmlns:w10="urn:schemas-microsoft-com:office:word" xmlns:w="http://schemas.openxmlformats.org/wordprocessingml/2006/main" xmlns:w14="http://schemas.microsoft.com/office/word/2010/wordml" xmlns:w15="http://schemas.microsoft.com/office/word/2012/wordml" xmlns:w16cex="http://schemas.microsoft.com/office/word/2018/wordml/cex" xmlns:w16cid="http://schemas.microsoft.com/office/word/2016/wordml/cid" xmlns:w16="http://schemas.microsoft.com/office/word/2018/wordml" xmlns:w16du="http://schemas.microsoft.com/office/word/2023/wordml/word16du" xmlns:w16sdtdh="http://schemas.microsoft.com/office/word/2020/wordml/sdtdatahash" xmlns:w16se="http://schemas.microsoft.com/office/word/2015/wordml/symex" xmlns:wpg="http://schemas.microsoft.com/office/word/2010/wordprocessingGroup" xmlns:wpi="http://schemas.microsoft.com/office/word/2010/wordprocessingInk" xmlns:wne="http://schemas.microsoft.com/office/word/2006/wordml" xmlns:wps="http://schemas.microsoft.com/office/word/2010/wordprocessingShape" mc:Ignorable="w14 w15 w16se w16cid w16 w16cex w16sdtdh w16du wp14">
+<w:hdr xmlns:wpc="http://schemas.microsoft.com/office/word/2010/wordprocessingCanvas" xmlns:cx="http://schemas.microsoft.com/office/drawing/2014/chartex" xmlns:cx1="http://schemas.microsoft.com/office/drawing/2015/9/8/chartex" xmlns:cx2="http://schemas.microsoft.com/office/drawing/2015/10/21/chartex" xmlns:cx3="http://schemas.microsoft.com/office/drawing/2016/5/9/chartex" xmlns:cx4="http://schemas.microsoft.com/office/drawing/2016/5/10/chartex" xmlns:cx5="http://schemas.microsoft.com/office/drawing/2016/5/11/chartex" xmlns:cx6="http://schemas.microsoft.com/office/drawing/2016/5/12/chartex" xmlns:cx7="http://schemas.microsoft.com/office/drawing/2016/5/13/chartex" xmlns:cx8="http://schemas.microsoft.com/office/drawing/2016/5/14/chartex" xmlns:mc="http://schemas.openxmlformats.org/markup-compatibility/2006" xmlns:aink="http://schemas.microsoft.com/office/drawing/2016/ink" xmlns:am3d="http://schemas.microsoft.com/office/drawing/2017/model3d" xmlns:o="urn:schemas-microsoft-com:office:office" xmlns:r="http://schemas.openxmlformats.org/officeDocument/2006/relationships" xmlns:m="http://schemas.openxmlformats.org/officeDocument/2006/math" xmlns:v="urn:schemas-microsoft-com:vml" xmlns:wp14="http://schemas.microsoft.com/office/word/2010/wordprocessingDrawing" xmlns:wp="http://schemas.openxmlformats.org/drawingml/2006/wordprocessingDrawing" xmlns:w10="urn:schemas-microsoft-com:office:word" xmlns:w="http://schemas.openxmlformats.org/wordprocessingml/2006/main" xmlns:w14="http://schemas.microsoft.com/office/word/2010/wordml" xmlns:w15="http://schemas.microsoft.com/office/word/2012/wordml" xmlns:w16cex="http://schemas.microsoft.com/office/word/2018/wordml/cex" xmlns:w16cid="http://schemas.microsoft.com/office/word/2016/wordml/cid" xmlns:w16="http://schemas.microsoft.com/office/word/2018/wordml" xmlns:w16sdtdh="http://schemas.microsoft.com/office/word/2020/wordml/sdtdatahash" xmlns:w16se="http://schemas.microsoft.com/office/word/2015/wordml/symex" xmlns:wpg="http://schemas.microsoft.com/office/word/2010/wordprocessingGroup" xmlns:wpi="http://schemas.microsoft.com/office/word/2010/wordprocessingInk" xmlns:wne="http://schemas.microsoft.com/office/word/2006/wordml" xmlns:wps="http://schemas.microsoft.com/office/word/2010/wordprocessingShape" mc:Ignorable="w14 w15 w16se w16cid w16 w16cex w16sdtdh wp14">
   <w:p>
     <w:pPr>
       <w:pStyle w:val="Encabezado"/>
@@ -17346,7 +16618,7 @@
 </file>
 
 <file path=word/header3.xml><?xml version="1.0" encoding="utf-8"?>
-<w:hdr xmlns:wpc="http://schemas.microsoft.com/office/word/2010/wordprocessingCanvas" xmlns:cx="http://schemas.microsoft.com/office/drawing/2014/chartex" xmlns:cx1="http://schemas.microsoft.com/office/drawing/2015/9/8/chartex" xmlns:cx2="http://schemas.microsoft.com/office/drawing/2015/10/21/chartex" xmlns:cx3="http://schemas.microsoft.com/office/drawing/2016/5/9/chartex" xmlns:cx4="http://schemas.microsoft.com/office/drawing/2016/5/10/chartex" xmlns:cx5="http://schemas.microsoft.com/office/drawing/2016/5/11/chartex" xmlns:cx6="http://schemas.microsoft.com/office/drawing/2016/5/12/chartex" xmlns:cx7="http://schemas.microsoft.com/office/drawing/2016/5/13/chartex" xmlns:cx8="http://schemas.microsoft.com/office/drawing/2016/5/14/chartex" xmlns:mc="http://schemas.openxmlformats.org/markup-compatibility/2006" xmlns:aink="http://schemas.microsoft.com/office/drawing/2016/ink" xmlns:am3d="http://schemas.microsoft.com/office/drawing/2017/model3d" xmlns:o="urn:schemas-microsoft-com:office:office" xmlns:oel="http://schemas.microsoft.com/office/2019/extlst" xmlns:r="http://schemas.openxmlformats.org/officeDocument/2006/relationships" xmlns:m="http://schemas.openxmlformats.org/officeDocument/2006/math" xmlns:v="urn:schemas-microsoft-com:vml" xmlns:wp14="http://schemas.microsoft.com/office/word/2010/wordprocessingDrawing" xmlns:wp="http://schemas.openxmlformats.org/drawingml/2006/wordprocessingDrawing" xmlns:w10="urn:schemas-microsoft-com:office:word" xmlns:w="http://schemas.openxmlformats.org/wordprocessingml/2006/main" xmlns:w14="http://schemas.microsoft.com/office/word/2010/wordml" xmlns:w15="http://schemas.microsoft.com/office/word/2012/wordml" xmlns:w16cex="http://schemas.microsoft.com/office/word/2018/wordml/cex" xmlns:w16cid="http://schemas.microsoft.com/office/word/2016/wordml/cid" xmlns:w16="http://schemas.microsoft.com/office/word/2018/wordml" xmlns:w16du="http://schemas.microsoft.com/office/word/2023/wordml/word16du" xmlns:w16sdtdh="http://schemas.microsoft.com/office/word/2020/wordml/sdtdatahash" xmlns:w16se="http://schemas.microsoft.com/office/word/2015/wordml/symex" xmlns:wpg="http://schemas.microsoft.com/office/word/2010/wordprocessingGroup" xmlns:wpi="http://schemas.microsoft.com/office/word/2010/wordprocessingInk" xmlns:wne="http://schemas.microsoft.com/office/word/2006/wordml" xmlns:wps="http://schemas.microsoft.com/office/word/2010/wordprocessingShape" mc:Ignorable="w14 w15 w16se w16cid w16 w16cex w16sdtdh w16du wp14">
+<w:hdr xmlns:wpc="http://schemas.microsoft.com/office/word/2010/wordprocessingCanvas" xmlns:cx="http://schemas.microsoft.com/office/drawing/2014/chartex" xmlns:cx1="http://schemas.microsoft.com/office/drawing/2015/9/8/chartex" xmlns:cx2="http://schemas.microsoft.com/office/drawing/2015/10/21/chartex" xmlns:cx3="http://schemas.microsoft.com/office/drawing/2016/5/9/chartex" xmlns:cx4="http://schemas.microsoft.com/office/drawing/2016/5/10/chartex" xmlns:cx5="http://schemas.microsoft.com/office/drawing/2016/5/11/chartex" xmlns:cx6="http://schemas.microsoft.com/office/drawing/2016/5/12/chartex" xmlns:cx7="http://schemas.microsoft.com/office/drawing/2016/5/13/chartex" xmlns:cx8="http://schemas.microsoft.com/office/drawing/2016/5/14/chartex" xmlns:mc="http://schemas.openxmlformats.org/markup-compatibility/2006" xmlns:aink="http://schemas.microsoft.com/office/drawing/2016/ink" xmlns:am3d="http://schemas.microsoft.com/office/drawing/2017/model3d" xmlns:o="urn:schemas-microsoft-com:office:office" xmlns:r="http://schemas.openxmlformats.org/officeDocument/2006/relationships" xmlns:m="http://schemas.openxmlformats.org/officeDocument/2006/math" xmlns:v="urn:schemas-microsoft-com:vml" xmlns:wp14="http://schemas.microsoft.com/office/word/2010/wordprocessingDrawing" xmlns:wp="http://schemas.openxmlformats.org/drawingml/2006/wordprocessingDrawing" xmlns:w10="urn:schemas-microsoft-com:office:word" xmlns:w="http://schemas.openxmlformats.org/wordprocessingml/2006/main" xmlns:w14="http://schemas.microsoft.com/office/word/2010/wordml" xmlns:w15="http://schemas.microsoft.com/office/word/2012/wordml" xmlns:w16cex="http://schemas.microsoft.com/office/word/2018/wordml/cex" xmlns:w16cid="http://schemas.microsoft.com/office/word/2016/wordml/cid" xmlns:w16="http://schemas.microsoft.com/office/word/2018/wordml" xmlns:w16sdtdh="http://schemas.microsoft.com/office/word/2020/wordml/sdtdatahash" xmlns:w16se="http://schemas.microsoft.com/office/word/2015/wordml/symex" xmlns:wpg="http://schemas.microsoft.com/office/word/2010/wordprocessingGroup" xmlns:wpi="http://schemas.microsoft.com/office/word/2010/wordprocessingInk" xmlns:wne="http://schemas.microsoft.com/office/word/2006/wordml" xmlns:wps="http://schemas.microsoft.com/office/word/2010/wordprocessingShape" mc:Ignorable="w14 w15 w16se w16cid w16 w16cex w16sdtdh wp14">
   <w:sdt>
     <w:sdtPr>
       <w:id w:val="571319227"/>
@@ -17355,6 +16627,7 @@
         <w:docPartUnique/>
       </w:docPartObj>
     </w:sdtPr>
+    <w:sdtEndPr/>
     <w:sdtContent>
       <w:p>
         <w:pPr>
@@ -17392,7 +16665,7 @@
 </file>
 
 <file path=word/header4.xml><?xml version="1.0" encoding="utf-8"?>
-<w:hdr xmlns:wpc="http://schemas.microsoft.com/office/word/2010/wordprocessingCanvas" xmlns:cx="http://schemas.microsoft.com/office/drawing/2014/chartex" xmlns:cx1="http://schemas.microsoft.com/office/drawing/2015/9/8/chartex" xmlns:cx2="http://schemas.microsoft.com/office/drawing/2015/10/21/chartex" xmlns:cx3="http://schemas.microsoft.com/office/drawing/2016/5/9/chartex" xmlns:cx4="http://schemas.microsoft.com/office/drawing/2016/5/10/chartex" xmlns:cx5="http://schemas.microsoft.com/office/drawing/2016/5/11/chartex" xmlns:cx6="http://schemas.microsoft.com/office/drawing/2016/5/12/chartex" xmlns:cx7="http://schemas.microsoft.com/office/drawing/2016/5/13/chartex" xmlns:cx8="http://schemas.microsoft.com/office/drawing/2016/5/14/chartex" xmlns:mc="http://schemas.openxmlformats.org/markup-compatibility/2006" xmlns:aink="http://schemas.microsoft.com/office/drawing/2016/ink" xmlns:am3d="http://schemas.microsoft.com/office/drawing/2017/model3d" xmlns:o="urn:schemas-microsoft-com:office:office" xmlns:oel="http://schemas.microsoft.com/office/2019/extlst" xmlns:r="http://schemas.openxmlformats.org/officeDocument/2006/relationships" xmlns:m="http://schemas.openxmlformats.org/officeDocument/2006/math" xmlns:v="urn:schemas-microsoft-com:vml" xmlns:wp14="http://schemas.microsoft.com/office/word/2010/wordprocessingDrawing" xmlns:wp="http://schemas.openxmlformats.org/drawingml/2006/wordprocessingDrawing" xmlns:w10="urn:schemas-microsoft-com:office:word" xmlns:w="http://schemas.openxmlformats.org/wordprocessingml/2006/main" xmlns:w14="http://schemas.microsoft.com/office/word/2010/wordml" xmlns:w15="http://schemas.microsoft.com/office/word/2012/wordml" xmlns:w16cex="http://schemas.microsoft.com/office/word/2018/wordml/cex" xmlns:w16cid="http://schemas.microsoft.com/office/word/2016/wordml/cid" xmlns:w16="http://schemas.microsoft.com/office/word/2018/wordml" xmlns:w16du="http://schemas.microsoft.com/office/word/2023/wordml/word16du" xmlns:w16sdtdh="http://schemas.microsoft.com/office/word/2020/wordml/sdtdatahash" xmlns:w16se="http://schemas.microsoft.com/office/word/2015/wordml/symex" xmlns:wpg="http://schemas.microsoft.com/office/word/2010/wordprocessingGroup" xmlns:wpi="http://schemas.microsoft.com/office/word/2010/wordprocessingInk" xmlns:wne="http://schemas.microsoft.com/office/word/2006/wordml" xmlns:wps="http://schemas.microsoft.com/office/word/2010/wordprocessingShape" mc:Ignorable="w14 w15 w16se w16cid w16 w16cex w16sdtdh w16du wp14">
+<w:hdr xmlns:wpc="http://schemas.microsoft.com/office/word/2010/wordprocessingCanvas" xmlns:cx="http://schemas.microsoft.com/office/drawing/2014/chartex" xmlns:cx1="http://schemas.microsoft.com/office/drawing/2015/9/8/chartex" xmlns:cx2="http://schemas.microsoft.com/office/drawing/2015/10/21/chartex" xmlns:cx3="http://schemas.microsoft.com/office/drawing/2016/5/9/chartex" xmlns:cx4="http://schemas.microsoft.com/office/drawing/2016/5/10/chartex" xmlns:cx5="http://schemas.microsoft.com/office/drawing/2016/5/11/chartex" xmlns:cx6="http://schemas.microsoft.com/office/drawing/2016/5/12/chartex" xmlns:cx7="http://schemas.microsoft.com/office/drawing/2016/5/13/chartex" xmlns:cx8="http://schemas.microsoft.com/office/drawing/2016/5/14/chartex" xmlns:mc="http://schemas.openxmlformats.org/markup-compatibility/2006" xmlns:aink="http://schemas.microsoft.com/office/drawing/2016/ink" xmlns:am3d="http://schemas.microsoft.com/office/drawing/2017/model3d" xmlns:o="urn:schemas-microsoft-com:office:office" xmlns:r="http://schemas.openxmlformats.org/officeDocument/2006/relationships" xmlns:m="http://schemas.openxmlformats.org/officeDocument/2006/math" xmlns:v="urn:schemas-microsoft-com:vml" xmlns:wp14="http://schemas.microsoft.com/office/word/2010/wordprocessingDrawing" xmlns:wp="http://schemas.openxmlformats.org/drawingml/2006/wordprocessingDrawing" xmlns:w10="urn:schemas-microsoft-com:office:word" xmlns:w="http://schemas.openxmlformats.org/wordprocessingml/2006/main" xmlns:w14="http://schemas.microsoft.com/office/word/2010/wordml" xmlns:w15="http://schemas.microsoft.com/office/word/2012/wordml" xmlns:w16cex="http://schemas.microsoft.com/office/word/2018/wordml/cex" xmlns:w16cid="http://schemas.microsoft.com/office/word/2016/wordml/cid" xmlns:w16="http://schemas.microsoft.com/office/word/2018/wordml" xmlns:w16sdtdh="http://schemas.microsoft.com/office/word/2020/wordml/sdtdatahash" xmlns:w16se="http://schemas.microsoft.com/office/word/2015/wordml/symex" xmlns:wpg="http://schemas.microsoft.com/office/word/2010/wordprocessingGroup" xmlns:wpi="http://schemas.microsoft.com/office/word/2010/wordprocessingInk" xmlns:wne="http://schemas.microsoft.com/office/word/2006/wordml" xmlns:wps="http://schemas.microsoft.com/office/word/2010/wordprocessingShape" mc:Ignorable="w14 w15 w16se w16cid w16 w16cex w16sdtdh wp14">
   <w:p>
     <w:pPr>
       <w:pStyle w:val="Encabezado"/>
@@ -17408,7 +16681,7 @@
 </file>
 
 <file path=word/header5.xml><?xml version="1.0" encoding="utf-8"?>
-<w:hdr xmlns:wpc="http://schemas.microsoft.com/office/word/2010/wordprocessingCanvas" xmlns:cx="http://schemas.microsoft.com/office/drawing/2014/chartex" xmlns:cx1="http://schemas.microsoft.com/office/drawing/2015/9/8/chartex" xmlns:cx2="http://schemas.microsoft.com/office/drawing/2015/10/21/chartex" xmlns:cx3="http://schemas.microsoft.com/office/drawing/2016/5/9/chartex" xmlns:cx4="http://schemas.microsoft.com/office/drawing/2016/5/10/chartex" xmlns:cx5="http://schemas.microsoft.com/office/drawing/2016/5/11/chartex" xmlns:cx6="http://schemas.microsoft.com/office/drawing/2016/5/12/chartex" xmlns:cx7="http://schemas.microsoft.com/office/drawing/2016/5/13/chartex" xmlns:cx8="http://schemas.microsoft.com/office/drawing/2016/5/14/chartex" xmlns:mc="http://schemas.openxmlformats.org/markup-compatibility/2006" xmlns:aink="http://schemas.microsoft.com/office/drawing/2016/ink" xmlns:am3d="http://schemas.microsoft.com/office/drawing/2017/model3d" xmlns:o="urn:schemas-microsoft-com:office:office" xmlns:oel="http://schemas.microsoft.com/office/2019/extlst" xmlns:r="http://schemas.openxmlformats.org/officeDocument/2006/relationships" xmlns:m="http://schemas.openxmlformats.org/officeDocument/2006/math" xmlns:v="urn:schemas-microsoft-com:vml" xmlns:wp14="http://schemas.microsoft.com/office/word/2010/wordprocessingDrawing" xmlns:wp="http://schemas.openxmlformats.org/drawingml/2006/wordprocessingDrawing" xmlns:w10="urn:schemas-microsoft-com:office:word" xmlns:w="http://schemas.openxmlformats.org/wordprocessingml/2006/main" xmlns:w14="http://schemas.microsoft.com/office/word/2010/wordml" xmlns:w15="http://schemas.microsoft.com/office/word/2012/wordml" xmlns:w16cex="http://schemas.microsoft.com/office/word/2018/wordml/cex" xmlns:w16cid="http://schemas.microsoft.com/office/word/2016/wordml/cid" xmlns:w16="http://schemas.microsoft.com/office/word/2018/wordml" xmlns:w16du="http://schemas.microsoft.com/office/word/2023/wordml/word16du" xmlns:w16sdtdh="http://schemas.microsoft.com/office/word/2020/wordml/sdtdatahash" xmlns:w16se="http://schemas.microsoft.com/office/word/2015/wordml/symex" xmlns:wpg="http://schemas.microsoft.com/office/word/2010/wordprocessingGroup" xmlns:wpi="http://schemas.microsoft.com/office/word/2010/wordprocessingInk" xmlns:wne="http://schemas.microsoft.com/office/word/2006/wordml" xmlns:wps="http://schemas.microsoft.com/office/word/2010/wordprocessingShape" mc:Ignorable="w14 w15 w16se w16cid w16 w16cex w16sdtdh w16du wp14">
+<w:hdr xmlns:wpc="http://schemas.microsoft.com/office/word/2010/wordprocessingCanvas" xmlns:cx="http://schemas.microsoft.com/office/drawing/2014/chartex" xmlns:cx1="http://schemas.microsoft.com/office/drawing/2015/9/8/chartex" xmlns:cx2="http://schemas.microsoft.com/office/drawing/2015/10/21/chartex" xmlns:cx3="http://schemas.microsoft.com/office/drawing/2016/5/9/chartex" xmlns:cx4="http://schemas.microsoft.com/office/drawing/2016/5/10/chartex" xmlns:cx5="http://schemas.microsoft.com/office/drawing/2016/5/11/chartex" xmlns:cx6="http://schemas.microsoft.com/office/drawing/2016/5/12/chartex" xmlns:cx7="http://schemas.microsoft.com/office/drawing/2016/5/13/chartex" xmlns:cx8="http://schemas.microsoft.com/office/drawing/2016/5/14/chartex" xmlns:mc="http://schemas.openxmlformats.org/markup-compatibility/2006" xmlns:aink="http://schemas.microsoft.com/office/drawing/2016/ink" xmlns:am3d="http://schemas.microsoft.com/office/drawing/2017/model3d" xmlns:o="urn:schemas-microsoft-com:office:office" xmlns:r="http://schemas.openxmlformats.org/officeDocument/2006/relationships" xmlns:m="http://schemas.openxmlformats.org/officeDocument/2006/math" xmlns:v="urn:schemas-microsoft-com:vml" xmlns:wp14="http://schemas.microsoft.com/office/word/2010/wordprocessingDrawing" xmlns:wp="http://schemas.openxmlformats.org/drawingml/2006/wordprocessingDrawing" xmlns:w10="urn:schemas-microsoft-com:office:word" xmlns:w="http://schemas.openxmlformats.org/wordprocessingml/2006/main" xmlns:w14="http://schemas.microsoft.com/office/word/2010/wordml" xmlns:w15="http://schemas.microsoft.com/office/word/2012/wordml" xmlns:w16cex="http://schemas.microsoft.com/office/word/2018/wordml/cex" xmlns:w16cid="http://schemas.microsoft.com/office/word/2016/wordml/cid" xmlns:w16="http://schemas.microsoft.com/office/word/2018/wordml" xmlns:w16sdtdh="http://schemas.microsoft.com/office/word/2020/wordml/sdtdatahash" xmlns:w16se="http://schemas.microsoft.com/office/word/2015/wordml/symex" xmlns:wpg="http://schemas.microsoft.com/office/word/2010/wordprocessingGroup" xmlns:wpi="http://schemas.microsoft.com/office/word/2010/wordprocessingInk" xmlns:wne="http://schemas.microsoft.com/office/word/2006/wordml" xmlns:wps="http://schemas.microsoft.com/office/word/2010/wordprocessingShape" mc:Ignorable="w14 w15 w16se w16cid w16 w16cex w16sdtdh wp14">
   <w:sdt>
     <w:sdtPr>
       <w:id w:val="1309441333"/>
@@ -17417,6 +16690,7 @@
         <w:docPartUnique/>
       </w:docPartObj>
     </w:sdtPr>
+    <w:sdtEndPr/>
     <w:sdtContent>
       <w:p>
         <w:pPr>
@@ -17453,7 +16727,7 @@
 </file>
 
 <file path=word/header6.xml><?xml version="1.0" encoding="utf-8"?>
-<w:hdr xmlns:wpc="http://schemas.microsoft.com/office/word/2010/wordprocessingCanvas" xmlns:cx="http://schemas.microsoft.com/office/drawing/2014/chartex" xmlns:cx1="http://schemas.microsoft.com/office/drawing/2015/9/8/chartex" xmlns:cx2="http://schemas.microsoft.com/office/drawing/2015/10/21/chartex" xmlns:cx3="http://schemas.microsoft.com/office/drawing/2016/5/9/chartex" xmlns:cx4="http://schemas.microsoft.com/office/drawing/2016/5/10/chartex" xmlns:cx5="http://schemas.microsoft.com/office/drawing/2016/5/11/chartex" xmlns:cx6="http://schemas.microsoft.com/office/drawing/2016/5/12/chartex" xmlns:cx7="http://schemas.microsoft.com/office/drawing/2016/5/13/chartex" xmlns:cx8="http://schemas.microsoft.com/office/drawing/2016/5/14/chartex" xmlns:mc="http://schemas.openxmlformats.org/markup-compatibility/2006" xmlns:aink="http://schemas.microsoft.com/office/drawing/2016/ink" xmlns:am3d="http://schemas.microsoft.com/office/drawing/2017/model3d" xmlns:o="urn:schemas-microsoft-com:office:office" xmlns:oel="http://schemas.microsoft.com/office/2019/extlst" xmlns:r="http://schemas.openxmlformats.org/officeDocument/2006/relationships" xmlns:m="http://schemas.openxmlformats.org/officeDocument/2006/math" xmlns:v="urn:schemas-microsoft-com:vml" xmlns:wp14="http://schemas.microsoft.com/office/word/2010/wordprocessingDrawing" xmlns:wp="http://schemas.openxmlformats.org/drawingml/2006/wordprocessingDrawing" xmlns:w10="urn:schemas-microsoft-com:office:word" xmlns:w="http://schemas.openxmlformats.org/wordprocessingml/2006/main" xmlns:w14="http://schemas.microsoft.com/office/word/2010/wordml" xmlns:w15="http://schemas.microsoft.com/office/word/2012/wordml" xmlns:w16cex="http://schemas.microsoft.com/office/word/2018/wordml/cex" xmlns:w16cid="http://schemas.microsoft.com/office/word/2016/wordml/cid" xmlns:w16="http://schemas.microsoft.com/office/word/2018/wordml" xmlns:w16du="http://schemas.microsoft.com/office/word/2023/wordml/word16du" xmlns:w16sdtdh="http://schemas.microsoft.com/office/word/2020/wordml/sdtdatahash" xmlns:w16se="http://schemas.microsoft.com/office/word/2015/wordml/symex" xmlns:wpg="http://schemas.microsoft.com/office/word/2010/wordprocessingGroup" xmlns:wpi="http://schemas.microsoft.com/office/word/2010/wordprocessingInk" xmlns:wne="http://schemas.microsoft.com/office/word/2006/wordml" xmlns:wps="http://schemas.microsoft.com/office/word/2010/wordprocessingShape" mc:Ignorable="w14 w15 w16se w16cid w16 w16cex w16sdtdh w16du wp14">
+<w:hdr xmlns:wpc="http://schemas.microsoft.com/office/word/2010/wordprocessingCanvas" xmlns:cx="http://schemas.microsoft.com/office/drawing/2014/chartex" xmlns:cx1="http://schemas.microsoft.com/office/drawing/2015/9/8/chartex" xmlns:cx2="http://schemas.microsoft.com/office/drawing/2015/10/21/chartex" xmlns:cx3="http://schemas.microsoft.com/office/drawing/2016/5/9/chartex" xmlns:cx4="http://schemas.microsoft.com/office/drawing/2016/5/10/chartex" xmlns:cx5="http://schemas.microsoft.com/office/drawing/2016/5/11/chartex" xmlns:cx6="http://schemas.microsoft.com/office/drawing/2016/5/12/chartex" xmlns:cx7="http://schemas.microsoft.com/office/drawing/2016/5/13/chartex" xmlns:cx8="http://schemas.microsoft.com/office/drawing/2016/5/14/chartex" xmlns:mc="http://schemas.openxmlformats.org/markup-compatibility/2006" xmlns:aink="http://schemas.microsoft.com/office/drawing/2016/ink" xmlns:am3d="http://schemas.microsoft.com/office/drawing/2017/model3d" xmlns:o="urn:schemas-microsoft-com:office:office" xmlns:r="http://schemas.openxmlformats.org/officeDocument/2006/relationships" xmlns:m="http://schemas.openxmlformats.org/officeDocument/2006/math" xmlns:v="urn:schemas-microsoft-com:vml" xmlns:wp14="http://schemas.microsoft.com/office/word/2010/wordprocessingDrawing" xmlns:wp="http://schemas.openxmlformats.org/drawingml/2006/wordprocessingDrawing" xmlns:w10="urn:schemas-microsoft-com:office:word" xmlns:w="http://schemas.openxmlformats.org/wordprocessingml/2006/main" xmlns:w14="http://schemas.microsoft.com/office/word/2010/wordml" xmlns:w15="http://schemas.microsoft.com/office/word/2012/wordml" xmlns:w16cex="http://schemas.microsoft.com/office/word/2018/wordml/cex" xmlns:w16cid="http://schemas.microsoft.com/office/word/2016/wordml/cid" xmlns:w16="http://schemas.microsoft.com/office/word/2018/wordml" xmlns:w16sdtdh="http://schemas.microsoft.com/office/word/2020/wordml/sdtdatahash" xmlns:w16se="http://schemas.microsoft.com/office/word/2015/wordml/symex" xmlns:wpg="http://schemas.microsoft.com/office/word/2010/wordprocessingGroup" xmlns:wpi="http://schemas.microsoft.com/office/word/2010/wordprocessingInk" xmlns:wne="http://schemas.microsoft.com/office/word/2006/wordml" xmlns:wps="http://schemas.microsoft.com/office/word/2010/wordprocessingShape" mc:Ignorable="w14 w15 w16se w16cid w16 w16cex w16sdtdh wp14">
   <w:sdt>
     <w:sdtPr>
       <w:id w:val="-1537354876"/>
@@ -17462,6 +16736,7 @@
         <w:docPartUnique/>
       </w:docPartObj>
     </w:sdtPr>
+    <w:sdtEndPr/>
     <w:sdtContent>
       <w:p>
         <w:pPr>
@@ -17499,8 +16774,121 @@
 </file>
 
 <file path=word/numbering.xml><?xml version="1.0" encoding="utf-8"?>
-<w:numbering xmlns:wpc="http://schemas.microsoft.com/office/word/2010/wordprocessingCanvas" xmlns:cx="http://schemas.microsoft.com/office/drawing/2014/chartex" xmlns:cx1="http://schemas.microsoft.com/office/drawing/2015/9/8/chartex" xmlns:cx2="http://schemas.microsoft.com/office/drawing/2015/10/21/chartex" xmlns:cx3="http://schemas.microsoft.com/office/drawing/2016/5/9/chartex" xmlns:cx4="http://schemas.microsoft.com/office/drawing/2016/5/10/chartex" xmlns:cx5="http://schemas.microsoft.com/office/drawing/2016/5/11/chartex" xmlns:cx6="http://schemas.microsoft.com/office/drawing/2016/5/12/chartex" xmlns:cx7="http://schemas.microsoft.com/office/drawing/2016/5/13/chartex" xmlns:cx8="http://schemas.microsoft.com/office/drawing/2016/5/14/chartex" xmlns:mc="http://schemas.openxmlformats.org/markup-compatibility/2006" xmlns:aink="http://schemas.microsoft.com/office/drawing/2016/ink" xmlns:am3d="http://schemas.microsoft.com/office/drawing/2017/model3d" xmlns:o="urn:schemas-microsoft-com:office:office" xmlns:oel="http://schemas.microsoft.com/office/2019/extlst" xmlns:r="http://schemas.openxmlformats.org/officeDocument/2006/relationships" xmlns:m="http://schemas.openxmlformats.org/officeDocument/2006/math" xmlns:v="urn:schemas-microsoft-com:vml" xmlns:wp14="http://schemas.microsoft.com/office/word/2010/wordprocessingDrawing" xmlns:wp="http://schemas.openxmlformats.org/drawingml/2006/wordprocessingDrawing" xmlns:w10="urn:schemas-microsoft-com:office:word" xmlns:w="http://schemas.openxmlformats.org/wordprocessingml/2006/main" xmlns:w14="http://schemas.microsoft.com/office/word/2010/wordml" xmlns:w15="http://schemas.microsoft.com/office/word/2012/wordml" xmlns:w16cex="http://schemas.microsoft.com/office/word/2018/wordml/cex" xmlns:w16cid="http://schemas.microsoft.com/office/word/2016/wordml/cid" xmlns:w16="http://schemas.microsoft.com/office/word/2018/wordml" xmlns:w16du="http://schemas.microsoft.com/office/word/2023/wordml/word16du" xmlns:w16sdtdh="http://schemas.microsoft.com/office/word/2020/wordml/sdtdatahash" xmlns:w16se="http://schemas.microsoft.com/office/word/2015/wordml/symex" xmlns:wpg="http://schemas.microsoft.com/office/word/2010/wordprocessingGroup" xmlns:wpi="http://schemas.microsoft.com/office/word/2010/wordprocessingInk" xmlns:wne="http://schemas.microsoft.com/office/word/2006/wordml" xmlns:wps="http://schemas.microsoft.com/office/word/2010/wordprocessingShape" mc:Ignorable="w14 w15 w16se w16cid w16 w16cex w16sdtdh w16du wp14">
+<w:numbering xmlns:wpc="http://schemas.microsoft.com/office/word/2010/wordprocessingCanvas" xmlns:cx="http://schemas.microsoft.com/office/drawing/2014/chartex" xmlns:cx1="http://schemas.microsoft.com/office/drawing/2015/9/8/chartex" xmlns:cx2="http://schemas.microsoft.com/office/drawing/2015/10/21/chartex" xmlns:cx3="http://schemas.microsoft.com/office/drawing/2016/5/9/chartex" xmlns:cx4="http://schemas.microsoft.com/office/drawing/2016/5/10/chartex" xmlns:cx5="http://schemas.microsoft.com/office/drawing/2016/5/11/chartex" xmlns:cx6="http://schemas.microsoft.com/office/drawing/2016/5/12/chartex" xmlns:cx7="http://schemas.microsoft.com/office/drawing/2016/5/13/chartex" xmlns:cx8="http://schemas.microsoft.com/office/drawing/2016/5/14/chartex" xmlns:mc="http://schemas.openxmlformats.org/markup-compatibility/2006" xmlns:aink="http://schemas.microsoft.com/office/drawing/2016/ink" xmlns:am3d="http://schemas.microsoft.com/office/drawing/2017/model3d" xmlns:o="urn:schemas-microsoft-com:office:office" xmlns:r="http://schemas.openxmlformats.org/officeDocument/2006/relationships" xmlns:m="http://schemas.openxmlformats.org/officeDocument/2006/math" xmlns:v="urn:schemas-microsoft-com:vml" xmlns:wp14="http://schemas.microsoft.com/office/word/2010/wordprocessingDrawing" xmlns:wp="http://schemas.openxmlformats.org/drawingml/2006/wordprocessingDrawing" xmlns:w10="urn:schemas-microsoft-com:office:word" xmlns:w="http://schemas.openxmlformats.org/wordprocessingml/2006/main" xmlns:w14="http://schemas.microsoft.com/office/word/2010/wordml" xmlns:w15="http://schemas.microsoft.com/office/word/2012/wordml" xmlns:w16cex="http://schemas.microsoft.com/office/word/2018/wordml/cex" xmlns:w16cid="http://schemas.microsoft.com/office/word/2016/wordml/cid" xmlns:w16="http://schemas.microsoft.com/office/word/2018/wordml" xmlns:w16sdtdh="http://schemas.microsoft.com/office/word/2020/wordml/sdtdatahash" xmlns:w16se="http://schemas.microsoft.com/office/word/2015/wordml/symex" xmlns:wpg="http://schemas.microsoft.com/office/word/2010/wordprocessingGroup" xmlns:wpi="http://schemas.microsoft.com/office/word/2010/wordprocessingInk" xmlns:wne="http://schemas.microsoft.com/office/word/2006/wordml" xmlns:wps="http://schemas.microsoft.com/office/word/2010/wordprocessingShape" mc:Ignorable="w14 w15 w16se w16cid w16 w16cex w16sdtdh wp14">
   <w:abstractNum w:abstractNumId="0" w15:restartNumberingAfterBreak="0">
+    <w:nsid w:val="08D6371D"/>
+    <w:multiLevelType w:val="hybridMultilevel"/>
+    <w:tmpl w:val="2BD86644"/>
+    <w:lvl w:ilvl="0" w:tplc="04090001">
+      <w:start w:val="1"/>
+      <w:numFmt w:val="bullet"/>
+      <w:lvlText w:val=""/>
+      <w:lvlJc w:val="left"/>
+      <w:pPr>
+        <w:ind w:left="450" w:hanging="360"/>
+      </w:pPr>
+      <w:rPr>
+        <w:rFonts w:ascii="Symbol" w:hAnsi="Symbol" w:hint="default"/>
+      </w:rPr>
+    </w:lvl>
+    <w:lvl w:ilvl="1" w:tplc="04090003" w:tentative="1">
+      <w:start w:val="1"/>
+      <w:numFmt w:val="bullet"/>
+      <w:lvlText w:val="o"/>
+      <w:lvlJc w:val="left"/>
+      <w:pPr>
+        <w:ind w:left="1170" w:hanging="360"/>
+      </w:pPr>
+      <w:rPr>
+        <w:rFonts w:ascii="Courier New" w:hAnsi="Courier New" w:cs="Courier New" w:hint="default"/>
+      </w:rPr>
+    </w:lvl>
+    <w:lvl w:ilvl="2" w:tplc="04090005" w:tentative="1">
+      <w:start w:val="1"/>
+      <w:numFmt w:val="bullet"/>
+      <w:lvlText w:val=""/>
+      <w:lvlJc w:val="left"/>
+      <w:pPr>
+        <w:ind w:left="1890" w:hanging="360"/>
+      </w:pPr>
+      <w:rPr>
+        <w:rFonts w:ascii="Wingdings" w:hAnsi="Wingdings" w:hint="default"/>
+      </w:rPr>
+    </w:lvl>
+    <w:lvl w:ilvl="3" w:tplc="04090001" w:tentative="1">
+      <w:start w:val="1"/>
+      <w:numFmt w:val="bullet"/>
+      <w:lvlText w:val=""/>
+      <w:lvlJc w:val="left"/>
+      <w:pPr>
+        <w:ind w:left="2610" w:hanging="360"/>
+      </w:pPr>
+      <w:rPr>
+        <w:rFonts w:ascii="Symbol" w:hAnsi="Symbol" w:hint="default"/>
+      </w:rPr>
+    </w:lvl>
+    <w:lvl w:ilvl="4" w:tplc="04090003" w:tentative="1">
+      <w:start w:val="1"/>
+      <w:numFmt w:val="bullet"/>
+      <w:lvlText w:val="o"/>
+      <w:lvlJc w:val="left"/>
+      <w:pPr>
+        <w:ind w:left="3330" w:hanging="360"/>
+      </w:pPr>
+      <w:rPr>
+        <w:rFonts w:ascii="Courier New" w:hAnsi="Courier New" w:cs="Courier New" w:hint="default"/>
+      </w:rPr>
+    </w:lvl>
+    <w:lvl w:ilvl="5" w:tplc="04090005" w:tentative="1">
+      <w:start w:val="1"/>
+      <w:numFmt w:val="bullet"/>
+      <w:lvlText w:val=""/>
+      <w:lvlJc w:val="left"/>
+      <w:pPr>
+        <w:ind w:left="4050" w:hanging="360"/>
+      </w:pPr>
+      <w:rPr>
+        <w:rFonts w:ascii="Wingdings" w:hAnsi="Wingdings" w:hint="default"/>
+      </w:rPr>
+    </w:lvl>
+    <w:lvl w:ilvl="6" w:tplc="04090001" w:tentative="1">
+      <w:start w:val="1"/>
+      <w:numFmt w:val="bullet"/>
+      <w:lvlText w:val=""/>
+      <w:lvlJc w:val="left"/>
+      <w:pPr>
+        <w:ind w:left="4770" w:hanging="360"/>
+      </w:pPr>
+      <w:rPr>
+        <w:rFonts w:ascii="Symbol" w:hAnsi="Symbol" w:hint="default"/>
+      </w:rPr>
+    </w:lvl>
+    <w:lvl w:ilvl="7" w:tplc="04090003" w:tentative="1">
+      <w:start w:val="1"/>
+      <w:numFmt w:val="bullet"/>
+      <w:lvlText w:val="o"/>
+      <w:lvlJc w:val="left"/>
+      <w:pPr>
+        <w:ind w:left="5490" w:hanging="360"/>
+      </w:pPr>
+      <w:rPr>
+        <w:rFonts w:ascii="Courier New" w:hAnsi="Courier New" w:cs="Courier New" w:hint="default"/>
+      </w:rPr>
+    </w:lvl>
+    <w:lvl w:ilvl="8" w:tplc="04090005" w:tentative="1">
+      <w:start w:val="1"/>
+      <w:numFmt w:val="bullet"/>
+      <w:lvlText w:val=""/>
+      <w:lvlJc w:val="left"/>
+      <w:pPr>
+        <w:ind w:left="6210" w:hanging="360"/>
+      </w:pPr>
+      <w:rPr>
+        <w:rFonts w:ascii="Wingdings" w:hAnsi="Wingdings" w:hint="default"/>
+      </w:rPr>
+    </w:lvl>
+  </w:abstractNum>
+  <w:abstractNum w:abstractNumId="1" w15:restartNumberingAfterBreak="0">
     <w:nsid w:val="0A25699E"/>
     <w:multiLevelType w:val="multilevel"/>
     <w:tmpl w:val="0AEA1CB8"/>
@@ -17630,7 +17018,7 @@
       </w:rPr>
     </w:lvl>
   </w:abstractNum>
-  <w:abstractNum w:abstractNumId="1" w15:restartNumberingAfterBreak="0">
+  <w:abstractNum w:abstractNumId="2" w15:restartNumberingAfterBreak="0">
     <w:nsid w:val="0C4742EB"/>
     <w:multiLevelType w:val="hybridMultilevel"/>
     <w:tmpl w:val="F7B2F21A"/>
@@ -17743,7 +17131,7 @@
       </w:rPr>
     </w:lvl>
   </w:abstractNum>
-  <w:abstractNum w:abstractNumId="2" w15:restartNumberingAfterBreak="0">
+  <w:abstractNum w:abstractNumId="3" w15:restartNumberingAfterBreak="0">
     <w:nsid w:val="0DB50E52"/>
     <w:multiLevelType w:val="multilevel"/>
     <w:tmpl w:val="AA0C09EC"/>
@@ -17872,7 +17260,7 @@
       </w:rPr>
     </w:lvl>
   </w:abstractNum>
-  <w:abstractNum w:abstractNumId="3" w15:restartNumberingAfterBreak="0">
+  <w:abstractNum w:abstractNumId="4" w15:restartNumberingAfterBreak="0">
     <w:nsid w:val="0E160CDB"/>
     <w:multiLevelType w:val="multilevel"/>
     <w:tmpl w:val="AA0C09EC"/>
@@ -18001,7 +17389,7 @@
       </w:rPr>
     </w:lvl>
   </w:abstractNum>
-  <w:abstractNum w:abstractNumId="4" w15:restartNumberingAfterBreak="0">
+  <w:abstractNum w:abstractNumId="5" w15:restartNumberingAfterBreak="0">
     <w:nsid w:val="0FC53D56"/>
     <w:multiLevelType w:val="multilevel"/>
     <w:tmpl w:val="AA0C09EC"/>
@@ -18130,7 +17518,7 @@
       </w:rPr>
     </w:lvl>
   </w:abstractNum>
-  <w:abstractNum w:abstractNumId="5" w15:restartNumberingAfterBreak="0">
+  <w:abstractNum w:abstractNumId="6" w15:restartNumberingAfterBreak="0">
     <w:nsid w:val="15131D7D"/>
     <w:multiLevelType w:val="hybridMultilevel"/>
     <w:tmpl w:val="1D082768"/>
@@ -18243,7 +17631,7 @@
       </w:rPr>
     </w:lvl>
   </w:abstractNum>
-  <w:abstractNum w:abstractNumId="6" w15:restartNumberingAfterBreak="0">
+  <w:abstractNum w:abstractNumId="7" w15:restartNumberingAfterBreak="0">
     <w:nsid w:val="19F17773"/>
     <w:multiLevelType w:val="multilevel"/>
     <w:tmpl w:val="0AEA1CB8"/>
@@ -18373,7 +17761,7 @@
       </w:rPr>
     </w:lvl>
   </w:abstractNum>
-  <w:abstractNum w:abstractNumId="7" w15:restartNumberingAfterBreak="0">
+  <w:abstractNum w:abstractNumId="8" w15:restartNumberingAfterBreak="0">
     <w:nsid w:val="1A9745FA"/>
     <w:multiLevelType w:val="hybridMultilevel"/>
     <w:tmpl w:val="536020F4"/>
@@ -18469,7 +17857,120 @@
       </w:pPr>
     </w:lvl>
   </w:abstractNum>
-  <w:abstractNum w:abstractNumId="8" w15:restartNumberingAfterBreak="0">
+  <w:abstractNum w:abstractNumId="9" w15:restartNumberingAfterBreak="0">
+    <w:nsid w:val="1CA9461D"/>
+    <w:multiLevelType w:val="hybridMultilevel"/>
+    <w:tmpl w:val="100CF76C"/>
+    <w:lvl w:ilvl="0" w:tplc="04090001">
+      <w:start w:val="1"/>
+      <w:numFmt w:val="bullet"/>
+      <w:lvlText w:val=""/>
+      <w:lvlJc w:val="left"/>
+      <w:pPr>
+        <w:ind w:left="720" w:hanging="360"/>
+      </w:pPr>
+      <w:rPr>
+        <w:rFonts w:ascii="Symbol" w:hAnsi="Symbol" w:hint="default"/>
+      </w:rPr>
+    </w:lvl>
+    <w:lvl w:ilvl="1" w:tplc="04090003" w:tentative="1">
+      <w:start w:val="1"/>
+      <w:numFmt w:val="bullet"/>
+      <w:lvlText w:val="o"/>
+      <w:lvlJc w:val="left"/>
+      <w:pPr>
+        <w:ind w:left="1440" w:hanging="360"/>
+      </w:pPr>
+      <w:rPr>
+        <w:rFonts w:ascii="Courier New" w:hAnsi="Courier New" w:cs="Courier New" w:hint="default"/>
+      </w:rPr>
+    </w:lvl>
+    <w:lvl w:ilvl="2" w:tplc="04090005" w:tentative="1">
+      <w:start w:val="1"/>
+      <w:numFmt w:val="bullet"/>
+      <w:lvlText w:val=""/>
+      <w:lvlJc w:val="left"/>
+      <w:pPr>
+        <w:ind w:left="2160" w:hanging="360"/>
+      </w:pPr>
+      <w:rPr>
+        <w:rFonts w:ascii="Wingdings" w:hAnsi="Wingdings" w:hint="default"/>
+      </w:rPr>
+    </w:lvl>
+    <w:lvl w:ilvl="3" w:tplc="04090001" w:tentative="1">
+      <w:start w:val="1"/>
+      <w:numFmt w:val="bullet"/>
+      <w:lvlText w:val=""/>
+      <w:lvlJc w:val="left"/>
+      <w:pPr>
+        <w:ind w:left="2880" w:hanging="360"/>
+      </w:pPr>
+      <w:rPr>
+        <w:rFonts w:ascii="Symbol" w:hAnsi="Symbol" w:hint="default"/>
+      </w:rPr>
+    </w:lvl>
+    <w:lvl w:ilvl="4" w:tplc="04090003" w:tentative="1">
+      <w:start w:val="1"/>
+      <w:numFmt w:val="bullet"/>
+      <w:lvlText w:val="o"/>
+      <w:lvlJc w:val="left"/>
+      <w:pPr>
+        <w:ind w:left="3600" w:hanging="360"/>
+      </w:pPr>
+      <w:rPr>
+        <w:rFonts w:ascii="Courier New" w:hAnsi="Courier New" w:cs="Courier New" w:hint="default"/>
+      </w:rPr>
+    </w:lvl>
+    <w:lvl w:ilvl="5" w:tplc="04090005" w:tentative="1">
+      <w:start w:val="1"/>
+      <w:numFmt w:val="bullet"/>
+      <w:lvlText w:val=""/>
+      <w:lvlJc w:val="left"/>
+      <w:pPr>
+        <w:ind w:left="4320" w:hanging="360"/>
+      </w:pPr>
+      <w:rPr>
+        <w:rFonts w:ascii="Wingdings" w:hAnsi="Wingdings" w:hint="default"/>
+      </w:rPr>
+    </w:lvl>
+    <w:lvl w:ilvl="6" w:tplc="04090001" w:tentative="1">
+      <w:start w:val="1"/>
+      <w:numFmt w:val="bullet"/>
+      <w:lvlText w:val=""/>
+      <w:lvlJc w:val="left"/>
+      <w:pPr>
+        <w:ind w:left="5040" w:hanging="360"/>
+      </w:pPr>
+      <w:rPr>
+        <w:rFonts w:ascii="Symbol" w:hAnsi="Symbol" w:hint="default"/>
+      </w:rPr>
+    </w:lvl>
+    <w:lvl w:ilvl="7" w:tplc="04090003" w:tentative="1">
+      <w:start w:val="1"/>
+      <w:numFmt w:val="bullet"/>
+      <w:lvlText w:val="o"/>
+      <w:lvlJc w:val="left"/>
+      <w:pPr>
+        <w:ind w:left="5760" w:hanging="360"/>
+      </w:pPr>
+      <w:rPr>
+        <w:rFonts w:ascii="Courier New" w:hAnsi="Courier New" w:cs="Courier New" w:hint="default"/>
+      </w:rPr>
+    </w:lvl>
+    <w:lvl w:ilvl="8" w:tplc="04090005" w:tentative="1">
+      <w:start w:val="1"/>
+      <w:numFmt w:val="bullet"/>
+      <w:lvlText w:val=""/>
+      <w:lvlJc w:val="left"/>
+      <w:pPr>
+        <w:ind w:left="6480" w:hanging="360"/>
+      </w:pPr>
+      <w:rPr>
+        <w:rFonts w:ascii="Wingdings" w:hAnsi="Wingdings" w:hint="default"/>
+      </w:rPr>
+    </w:lvl>
+  </w:abstractNum>
+  <w:abstractNum w:abstractNumId="10" w15:restartNumberingAfterBreak="0">
     <w:nsid w:val="1CCF6A1A"/>
     <w:multiLevelType w:val="multilevel"/>
     <w:tmpl w:val="AA0C09EC"/>
@@ -18598,7 +18099,7 @@
       </w:rPr>
     </w:lvl>
   </w:abstractNum>
-  <w:abstractNum w:abstractNumId="9" w15:restartNumberingAfterBreak="0">
+  <w:abstractNum w:abstractNumId="11" w15:restartNumberingAfterBreak="0">
     <w:nsid w:val="1FA07F71"/>
     <w:multiLevelType w:val="hybridMultilevel"/>
     <w:tmpl w:val="AEE07A60"/>
@@ -18711,7 +18212,7 @@
       </w:rPr>
     </w:lvl>
   </w:abstractNum>
-  <w:abstractNum w:abstractNumId="10" w15:restartNumberingAfterBreak="0">
+  <w:abstractNum w:abstractNumId="12" w15:restartNumberingAfterBreak="0">
     <w:nsid w:val="209D63A1"/>
     <w:multiLevelType w:val="hybridMultilevel"/>
     <w:tmpl w:val="D7FA0BA0"/>
@@ -18800,7 +18301,7 @@
       </w:pPr>
     </w:lvl>
   </w:abstractNum>
-  <w:abstractNum w:abstractNumId="11" w15:restartNumberingAfterBreak="0">
+  <w:abstractNum w:abstractNumId="13" w15:restartNumberingAfterBreak="0">
     <w:nsid w:val="23B80861"/>
     <w:multiLevelType w:val="hybridMultilevel"/>
     <w:tmpl w:val="2668E576"/>
@@ -18892,7 +18393,7 @@
       </w:pPr>
     </w:lvl>
   </w:abstractNum>
-  <w:abstractNum w:abstractNumId="12" w15:restartNumberingAfterBreak="0">
+  <w:abstractNum w:abstractNumId="14" w15:restartNumberingAfterBreak="0">
     <w:nsid w:val="2464587D"/>
     <w:multiLevelType w:val="hybridMultilevel"/>
     <w:tmpl w:val="D48240D4"/>
@@ -19005,7 +18506,120 @@
       </w:rPr>
     </w:lvl>
   </w:abstractNum>
-  <w:abstractNum w:abstractNumId="13" w15:restartNumberingAfterBreak="0">
+  <w:abstractNum w:abstractNumId="15" w15:restartNumberingAfterBreak="0">
+    <w:nsid w:val="24B55F40"/>
+    <w:multiLevelType w:val="hybridMultilevel"/>
+    <w:tmpl w:val="D264D91C"/>
+    <w:lvl w:ilvl="0" w:tplc="04090003">
+      <w:start w:val="1"/>
+      <w:numFmt w:val="bullet"/>
+      <w:lvlText w:val="o"/>
+      <w:lvlJc w:val="left"/>
+      <w:pPr>
+        <w:ind w:left="1440" w:hanging="360"/>
+      </w:pPr>
+      <w:rPr>
+        <w:rFonts w:ascii="Courier New" w:hAnsi="Courier New" w:cs="Courier New" w:hint="default"/>
+      </w:rPr>
+    </w:lvl>
+    <w:lvl w:ilvl="1" w:tplc="04090003" w:tentative="1">
+      <w:start w:val="1"/>
+      <w:numFmt w:val="bullet"/>
+      <w:lvlText w:val="o"/>
+      <w:lvlJc w:val="left"/>
+      <w:pPr>
+        <w:ind w:left="2160" w:hanging="360"/>
+      </w:pPr>
+      <w:rPr>
+        <w:rFonts w:ascii="Courier New" w:hAnsi="Courier New" w:cs="Courier New" w:hint="default"/>
+      </w:rPr>
+    </w:lvl>
+    <w:lvl w:ilvl="2" w:tplc="04090005" w:tentative="1">
+      <w:start w:val="1"/>
+      <w:numFmt w:val="bullet"/>
+      <w:lvlText w:val=""/>
+      <w:lvlJc w:val="left"/>
+      <w:pPr>
+        <w:ind w:left="2880" w:hanging="360"/>
+      </w:pPr>
+      <w:rPr>
+        <w:rFonts w:ascii="Wingdings" w:hAnsi="Wingdings" w:hint="default"/>
+      </w:rPr>
+    </w:lvl>
+    <w:lvl w:ilvl="3" w:tplc="04090001" w:tentative="1">
+      <w:start w:val="1"/>
+      <w:numFmt w:val="bullet"/>
+      <w:lvlText w:val=""/>
+      <w:lvlJc w:val="left"/>
+      <w:pPr>
+        <w:ind w:left="3600" w:hanging="360"/>
+      </w:pPr>
+      <w:rPr>
+        <w:rFonts w:ascii="Symbol" w:hAnsi="Symbol" w:hint="default"/>
+      </w:rPr>
+    </w:lvl>
+    <w:lvl w:ilvl="4" w:tplc="04090003" w:tentative="1">
+      <w:start w:val="1"/>
+      <w:numFmt w:val="bullet"/>
+      <w:lvlText w:val="o"/>
+      <w:lvlJc w:val="left"/>
+      <w:pPr>
+        <w:ind w:left="4320" w:hanging="360"/>
+      </w:pPr>
+      <w:rPr>
+        <w:rFonts w:ascii="Courier New" w:hAnsi="Courier New" w:cs="Courier New" w:hint="default"/>
+      </w:rPr>
+    </w:lvl>
+    <w:lvl w:ilvl="5" w:tplc="04090005" w:tentative="1">
+      <w:start w:val="1"/>
+      <w:numFmt w:val="bullet"/>
+      <w:lvlText w:val=""/>
+      <w:lvlJc w:val="left"/>
+      <w:pPr>
+        <w:ind w:left="5040" w:hanging="360"/>
+      </w:pPr>
+      <w:rPr>
+        <w:rFonts w:ascii="Wingdings" w:hAnsi="Wingdings" w:hint="default"/>
+      </w:rPr>
+    </w:lvl>
+    <w:lvl w:ilvl="6" w:tplc="04090001" w:tentative="1">
+      <w:start w:val="1"/>
+      <w:numFmt w:val="bullet"/>
+      <w:lvlText w:val=""/>
+      <w:lvlJc w:val="left"/>
+      <w:pPr>
+        <w:ind w:left="5760" w:hanging="360"/>
+      </w:pPr>
+      <w:rPr>
+        <w:rFonts w:ascii="Symbol" w:hAnsi="Symbol" w:hint="default"/>
+      </w:rPr>
+    </w:lvl>
+    <w:lvl w:ilvl="7" w:tplc="04090003" w:tentative="1">
+      <w:start w:val="1"/>
+      <w:numFmt w:val="bullet"/>
+      <w:lvlText w:val="o"/>
+      <w:lvlJc w:val="left"/>
+      <w:pPr>
+        <w:ind w:left="6480" w:hanging="360"/>
+      </w:pPr>
+      <w:rPr>
+        <w:rFonts w:ascii="Courier New" w:hAnsi="Courier New" w:cs="Courier New" w:hint="default"/>
+      </w:rPr>
+    </w:lvl>
+    <w:lvl w:ilvl="8" w:tplc="04090005" w:tentative="1">
+      <w:start w:val="1"/>
+      <w:numFmt w:val="bullet"/>
+      <w:lvlText w:val=""/>
+      <w:lvlJc w:val="left"/>
+      <w:pPr>
+        <w:ind w:left="7200" w:hanging="360"/>
+      </w:pPr>
+      <w:rPr>
+        <w:rFonts w:ascii="Wingdings" w:hAnsi="Wingdings" w:hint="default"/>
+      </w:rPr>
+    </w:lvl>
+  </w:abstractNum>
+  <w:abstractNum w:abstractNumId="16" w15:restartNumberingAfterBreak="0">
     <w:nsid w:val="2AA83625"/>
     <w:multiLevelType w:val="multilevel"/>
     <w:tmpl w:val="AA0C09EC"/>
@@ -19134,7 +18748,7 @@
       </w:rPr>
     </w:lvl>
   </w:abstractNum>
-  <w:abstractNum w:abstractNumId="14" w15:restartNumberingAfterBreak="0">
+  <w:abstractNum w:abstractNumId="17" w15:restartNumberingAfterBreak="0">
     <w:nsid w:val="30380C3A"/>
     <w:multiLevelType w:val="multilevel"/>
     <w:tmpl w:val="AA0C09EC"/>
@@ -19263,7 +18877,7 @@
       </w:rPr>
     </w:lvl>
   </w:abstractNum>
-  <w:abstractNum w:abstractNumId="15" w15:restartNumberingAfterBreak="0">
+  <w:abstractNum w:abstractNumId="18" w15:restartNumberingAfterBreak="0">
     <w:nsid w:val="309C1DB1"/>
     <w:multiLevelType w:val="multilevel"/>
     <w:tmpl w:val="AA0C09EC"/>
@@ -19392,7 +19006,7 @@
       </w:rPr>
     </w:lvl>
   </w:abstractNum>
-  <w:abstractNum w:abstractNumId="16" w15:restartNumberingAfterBreak="0">
+  <w:abstractNum w:abstractNumId="19" w15:restartNumberingAfterBreak="0">
     <w:nsid w:val="362731F7"/>
     <w:multiLevelType w:val="multilevel"/>
     <w:tmpl w:val="E16EEFCA"/>
@@ -19522,7 +19136,7 @@
       </w:rPr>
     </w:lvl>
   </w:abstractNum>
-  <w:abstractNum w:abstractNumId="17" w15:restartNumberingAfterBreak="0">
+  <w:abstractNum w:abstractNumId="20" w15:restartNumberingAfterBreak="0">
     <w:nsid w:val="36D559AF"/>
     <w:multiLevelType w:val="hybridMultilevel"/>
     <w:tmpl w:val="BB9E4D60"/>
@@ -19635,7 +19249,7 @@
       </w:rPr>
     </w:lvl>
   </w:abstractNum>
-  <w:abstractNum w:abstractNumId="18" w15:restartNumberingAfterBreak="0">
+  <w:abstractNum w:abstractNumId="21" w15:restartNumberingAfterBreak="0">
     <w:nsid w:val="39287A1F"/>
     <w:multiLevelType w:val="hybridMultilevel"/>
     <w:tmpl w:val="B7D4B7E8"/>
@@ -19727,7 +19341,7 @@
       </w:pPr>
     </w:lvl>
   </w:abstractNum>
-  <w:abstractNum w:abstractNumId="19" w15:restartNumberingAfterBreak="0">
+  <w:abstractNum w:abstractNumId="22" w15:restartNumberingAfterBreak="0">
     <w:nsid w:val="3E6B40C9"/>
     <w:multiLevelType w:val="multilevel"/>
     <w:tmpl w:val="AA0C09EC"/>
@@ -19856,7 +19470,7 @@
       </w:rPr>
     </w:lvl>
   </w:abstractNum>
-  <w:abstractNum w:abstractNumId="20" w15:restartNumberingAfterBreak="0">
+  <w:abstractNum w:abstractNumId="23" w15:restartNumberingAfterBreak="0">
     <w:nsid w:val="414706F5"/>
     <w:multiLevelType w:val="multilevel"/>
     <w:tmpl w:val="0AEA1CB8"/>
@@ -19986,7 +19600,7 @@
       </w:rPr>
     </w:lvl>
   </w:abstractNum>
-  <w:abstractNum w:abstractNumId="21" w15:restartNumberingAfterBreak="0">
+  <w:abstractNum w:abstractNumId="24" w15:restartNumberingAfterBreak="0">
     <w:nsid w:val="44430EE3"/>
     <w:multiLevelType w:val="multilevel"/>
     <w:tmpl w:val="AA0C09EC"/>
@@ -20115,7 +19729,7 @@
       </w:rPr>
     </w:lvl>
   </w:abstractNum>
-  <w:abstractNum w:abstractNumId="22" w15:restartNumberingAfterBreak="0">
+  <w:abstractNum w:abstractNumId="25" w15:restartNumberingAfterBreak="0">
     <w:nsid w:val="490764F3"/>
     <w:multiLevelType w:val="hybridMultilevel"/>
     <w:tmpl w:val="88BAE73A"/>
@@ -20228,7 +19842,7 @@
       </w:rPr>
     </w:lvl>
   </w:abstractNum>
-  <w:abstractNum w:abstractNumId="23" w15:restartNumberingAfterBreak="0">
+  <w:abstractNum w:abstractNumId="26" w15:restartNumberingAfterBreak="0">
     <w:nsid w:val="4D446A0F"/>
     <w:multiLevelType w:val="hybridMultilevel"/>
     <w:tmpl w:val="0EB8263C"/>
@@ -20314,7 +19928,7 @@
       </w:pPr>
     </w:lvl>
   </w:abstractNum>
-  <w:abstractNum w:abstractNumId="24" w15:restartNumberingAfterBreak="0">
+  <w:abstractNum w:abstractNumId="27" w15:restartNumberingAfterBreak="0">
     <w:nsid w:val="50772B06"/>
     <w:multiLevelType w:val="multilevel"/>
     <w:tmpl w:val="AA0C09EC"/>
@@ -20443,7 +20057,7 @@
       </w:rPr>
     </w:lvl>
   </w:abstractNum>
-  <w:abstractNum w:abstractNumId="25" w15:restartNumberingAfterBreak="0">
+  <w:abstractNum w:abstractNumId="28" w15:restartNumberingAfterBreak="0">
     <w:nsid w:val="521063F6"/>
     <w:multiLevelType w:val="multilevel"/>
     <w:tmpl w:val="AA0C09EC"/>
@@ -20572,7 +20186,7 @@
       </w:rPr>
     </w:lvl>
   </w:abstractNum>
-  <w:abstractNum w:abstractNumId="26" w15:restartNumberingAfterBreak="0">
+  <w:abstractNum w:abstractNumId="29" w15:restartNumberingAfterBreak="0">
     <w:nsid w:val="531C1F32"/>
     <w:multiLevelType w:val="hybridMultilevel"/>
     <w:tmpl w:val="3AE24246"/>
@@ -20664,7 +20278,7 @@
       </w:pPr>
     </w:lvl>
   </w:abstractNum>
-  <w:abstractNum w:abstractNumId="27" w15:restartNumberingAfterBreak="0">
+  <w:abstractNum w:abstractNumId="30" w15:restartNumberingAfterBreak="0">
     <w:nsid w:val="538C75D9"/>
     <w:multiLevelType w:val="multilevel"/>
     <w:tmpl w:val="AA0C09EC"/>
@@ -20793,7 +20407,120 @@
       </w:rPr>
     </w:lvl>
   </w:abstractNum>
-  <w:abstractNum w:abstractNumId="28" w15:restartNumberingAfterBreak="0">
+  <w:abstractNum w:abstractNumId="31" w15:restartNumberingAfterBreak="0">
+    <w:nsid w:val="55DA5AA5"/>
+    <w:multiLevelType w:val="hybridMultilevel"/>
+    <w:tmpl w:val="875C7C86"/>
+    <w:lvl w:ilvl="0" w:tplc="04090001">
+      <w:start w:val="1"/>
+      <w:numFmt w:val="bullet"/>
+      <w:lvlText w:val=""/>
+      <w:lvlJc w:val="left"/>
+      <w:pPr>
+        <w:ind w:left="360" w:hanging="360"/>
+      </w:pPr>
+      <w:rPr>
+        <w:rFonts w:ascii="Symbol" w:hAnsi="Symbol" w:hint="default"/>
+      </w:rPr>
+    </w:lvl>
+    <w:lvl w:ilvl="1" w:tplc="04090003" w:tentative="1">
+      <w:start w:val="1"/>
+      <w:numFmt w:val="bullet"/>
+      <w:lvlText w:val="o"/>
+      <w:lvlJc w:val="left"/>
+      <w:pPr>
+        <w:ind w:left="1080" w:hanging="360"/>
+      </w:pPr>
+      <w:rPr>
+        <w:rFonts w:ascii="Courier New" w:hAnsi="Courier New" w:cs="Courier New" w:hint="default"/>
+      </w:rPr>
+    </w:lvl>
+    <w:lvl w:ilvl="2" w:tplc="04090005" w:tentative="1">
+      <w:start w:val="1"/>
+      <w:numFmt w:val="bullet"/>
+      <w:lvlText w:val=""/>
+      <w:lvlJc w:val="left"/>
+      <w:pPr>
+        <w:ind w:left="1800" w:hanging="360"/>
+      </w:pPr>
+      <w:rPr>
+        <w:rFonts w:ascii="Wingdings" w:hAnsi="Wingdings" w:hint="default"/>
+      </w:rPr>
+    </w:lvl>
+    <w:lvl w:ilvl="3" w:tplc="04090001" w:tentative="1">
+      <w:start w:val="1"/>
+      <w:numFmt w:val="bullet"/>
+      <w:lvlText w:val=""/>
+      <w:lvlJc w:val="left"/>
+      <w:pPr>
+        <w:ind w:left="2520" w:hanging="360"/>
+      </w:pPr>
+      <w:rPr>
+        <w:rFonts w:ascii="Symbol" w:hAnsi="Symbol" w:hint="default"/>
+      </w:rPr>
+    </w:lvl>
+    <w:lvl w:ilvl="4" w:tplc="04090003" w:tentative="1">
+      <w:start w:val="1"/>
+      <w:numFmt w:val="bullet"/>
+      <w:lvlText w:val="o"/>
+      <w:lvlJc w:val="left"/>
+      <w:pPr>
+        <w:ind w:left="3240" w:hanging="360"/>
+      </w:pPr>
+      <w:rPr>
+        <w:rFonts w:ascii="Courier New" w:hAnsi="Courier New" w:cs="Courier New" w:hint="default"/>
+      </w:rPr>
+    </w:lvl>
+    <w:lvl w:ilvl="5" w:tplc="04090005" w:tentative="1">
+      <w:start w:val="1"/>
+      <w:numFmt w:val="bullet"/>
+      <w:lvlText w:val=""/>
+      <w:lvlJc w:val="left"/>
+      <w:pPr>
+        <w:ind w:left="3960" w:hanging="360"/>
+      </w:pPr>
+      <w:rPr>
+        <w:rFonts w:ascii="Wingdings" w:hAnsi="Wingdings" w:hint="default"/>
+      </w:rPr>
+    </w:lvl>
+    <w:lvl w:ilvl="6" w:tplc="04090001" w:tentative="1">
+      <w:start w:val="1"/>
+      <w:numFmt w:val="bullet"/>
+      <w:lvlText w:val=""/>
+      <w:lvlJc w:val="left"/>
+      <w:pPr>
+        <w:ind w:left="4680" w:hanging="360"/>
+      </w:pPr>
+      <w:rPr>
+        <w:rFonts w:ascii="Symbol" w:hAnsi="Symbol" w:hint="default"/>
+      </w:rPr>
+    </w:lvl>
+    <w:lvl w:ilvl="7" w:tplc="04090003" w:tentative="1">
+      <w:start w:val="1"/>
+      <w:numFmt w:val="bullet"/>
+      <w:lvlText w:val="o"/>
+      <w:lvlJc w:val="left"/>
+      <w:pPr>
+        <w:ind w:left="5400" w:hanging="360"/>
+      </w:pPr>
+      <w:rPr>
+        <w:rFonts w:ascii="Courier New" w:hAnsi="Courier New" w:cs="Courier New" w:hint="default"/>
+      </w:rPr>
+    </w:lvl>
+    <w:lvl w:ilvl="8" w:tplc="04090005" w:tentative="1">
+      <w:start w:val="1"/>
+      <w:numFmt w:val="bullet"/>
+      <w:lvlText w:val=""/>
+      <w:lvlJc w:val="left"/>
+      <w:pPr>
+        <w:ind w:left="6120" w:hanging="360"/>
+      </w:pPr>
+      <w:rPr>
+        <w:rFonts w:ascii="Wingdings" w:hAnsi="Wingdings" w:hint="default"/>
+      </w:rPr>
+    </w:lvl>
+  </w:abstractNum>
+  <w:abstractNum w:abstractNumId="32" w15:restartNumberingAfterBreak="0">
     <w:nsid w:val="57592B2E"/>
     <w:multiLevelType w:val="hybridMultilevel"/>
     <w:tmpl w:val="08C854D0"/>
@@ -20885,7 +20612,7 @@
       </w:pPr>
     </w:lvl>
   </w:abstractNum>
-  <w:abstractNum w:abstractNumId="29" w15:restartNumberingAfterBreak="0">
+  <w:abstractNum w:abstractNumId="33" w15:restartNumberingAfterBreak="0">
     <w:nsid w:val="59722C2A"/>
     <w:multiLevelType w:val="multilevel"/>
     <w:tmpl w:val="AA0C09EC"/>
@@ -21014,7 +20741,7 @@
       </w:rPr>
     </w:lvl>
   </w:abstractNum>
-  <w:abstractNum w:abstractNumId="30" w15:restartNumberingAfterBreak="0">
+  <w:abstractNum w:abstractNumId="34" w15:restartNumberingAfterBreak="0">
     <w:nsid w:val="599D1404"/>
     <w:multiLevelType w:val="hybridMultilevel"/>
     <w:tmpl w:val="FDA68448"/>
@@ -21106,7 +20833,7 @@
       </w:pPr>
     </w:lvl>
   </w:abstractNum>
-  <w:abstractNum w:abstractNumId="31" w15:restartNumberingAfterBreak="0">
+  <w:abstractNum w:abstractNumId="35" w15:restartNumberingAfterBreak="0">
     <w:nsid w:val="5A343AA2"/>
     <w:multiLevelType w:val="multilevel"/>
     <w:tmpl w:val="AA0C09EC"/>
@@ -21235,7 +20962,7 @@
       </w:rPr>
     </w:lvl>
   </w:abstractNum>
-  <w:abstractNum w:abstractNumId="32" w15:restartNumberingAfterBreak="0">
+  <w:abstractNum w:abstractNumId="36" w15:restartNumberingAfterBreak="0">
     <w:nsid w:val="5CD10A82"/>
     <w:multiLevelType w:val="multilevel"/>
     <w:tmpl w:val="AA0C09EC"/>
@@ -21364,7 +21091,7 @@
       </w:rPr>
     </w:lvl>
   </w:abstractNum>
-  <w:abstractNum w:abstractNumId="33" w15:restartNumberingAfterBreak="0">
+  <w:abstractNum w:abstractNumId="37" w15:restartNumberingAfterBreak="0">
     <w:nsid w:val="5CE61F16"/>
     <w:multiLevelType w:val="multilevel"/>
     <w:tmpl w:val="0C0A0021"/>
@@ -21477,7 +21204,7 @@
       </w:rPr>
     </w:lvl>
   </w:abstractNum>
-  <w:abstractNum w:abstractNumId="34" w15:restartNumberingAfterBreak="0">
+  <w:abstractNum w:abstractNumId="38" w15:restartNumberingAfterBreak="0">
     <w:nsid w:val="60281E4F"/>
     <w:multiLevelType w:val="hybridMultilevel"/>
     <w:tmpl w:val="2B969E1A"/>
@@ -21590,7 +21317,7 @@
       </w:rPr>
     </w:lvl>
   </w:abstractNum>
-  <w:abstractNum w:abstractNumId="35" w15:restartNumberingAfterBreak="0">
+  <w:abstractNum w:abstractNumId="39" w15:restartNumberingAfterBreak="0">
     <w:nsid w:val="60CA7058"/>
     <w:multiLevelType w:val="multilevel"/>
     <w:tmpl w:val="1CBCD5B6"/>
@@ -21719,7 +21446,7 @@
       </w:rPr>
     </w:lvl>
   </w:abstractNum>
-  <w:abstractNum w:abstractNumId="36" w15:restartNumberingAfterBreak="0">
+  <w:abstractNum w:abstractNumId="40" w15:restartNumberingAfterBreak="0">
     <w:nsid w:val="6A14620A"/>
     <w:multiLevelType w:val="hybridMultilevel"/>
     <w:tmpl w:val="FCAA8D5C"/>
@@ -21832,7 +21559,7 @@
       </w:rPr>
     </w:lvl>
   </w:abstractNum>
-  <w:abstractNum w:abstractNumId="37" w15:restartNumberingAfterBreak="0">
+  <w:abstractNum w:abstractNumId="41" w15:restartNumberingAfterBreak="0">
     <w:nsid w:val="6D17553C"/>
     <w:multiLevelType w:val="multilevel"/>
     <w:tmpl w:val="28302546"/>
@@ -21981,7 +21708,7 @@
       </w:rPr>
     </w:lvl>
   </w:abstractNum>
-  <w:abstractNum w:abstractNumId="38" w15:restartNumberingAfterBreak="0">
+  <w:abstractNum w:abstractNumId="42" w15:restartNumberingAfterBreak="0">
     <w:nsid w:val="6DF8246A"/>
     <w:multiLevelType w:val="hybridMultilevel"/>
     <w:tmpl w:val="B28C17FA"/>
@@ -22094,7 +21821,7 @@
       </w:rPr>
     </w:lvl>
   </w:abstractNum>
-  <w:abstractNum w:abstractNumId="39" w15:restartNumberingAfterBreak="0">
+  <w:abstractNum w:abstractNumId="43" w15:restartNumberingAfterBreak="0">
     <w:nsid w:val="71564F9C"/>
     <w:multiLevelType w:val="multilevel"/>
     <w:tmpl w:val="AA0C09EC"/>
@@ -22223,7 +21950,7 @@
       </w:rPr>
     </w:lvl>
   </w:abstractNum>
-  <w:abstractNum w:abstractNumId="40" w15:restartNumberingAfterBreak="0">
+  <w:abstractNum w:abstractNumId="44" w15:restartNumberingAfterBreak="0">
     <w:nsid w:val="71715972"/>
     <w:multiLevelType w:val="hybridMultilevel"/>
     <w:tmpl w:val="AE707F1C"/>
@@ -22336,7 +22063,7 @@
       </w:rPr>
     </w:lvl>
   </w:abstractNum>
-  <w:abstractNum w:abstractNumId="41" w15:restartNumberingAfterBreak="0">
+  <w:abstractNum w:abstractNumId="45" w15:restartNumberingAfterBreak="0">
     <w:nsid w:val="71E11F53"/>
     <w:multiLevelType w:val="multilevel"/>
     <w:tmpl w:val="0C0A0021"/>
@@ -22449,7 +22176,7 @@
       </w:rPr>
     </w:lvl>
   </w:abstractNum>
-  <w:abstractNum w:abstractNumId="42" w15:restartNumberingAfterBreak="0">
+  <w:abstractNum w:abstractNumId="46" w15:restartNumberingAfterBreak="0">
     <w:nsid w:val="75D52B37"/>
     <w:multiLevelType w:val="multilevel"/>
     <w:tmpl w:val="AA0C09EC"/>
@@ -22578,41 +22305,41 @@
       </w:rPr>
     </w:lvl>
   </w:abstractNum>
-  <w:num w:numId="1" w16cid:durableId="249461456">
-    <w:abstractNumId w:val="11"/>
+  <w:num w:numId="1">
+    <w:abstractNumId w:val="13"/>
   </w:num>
-  <w:num w:numId="2" w16cid:durableId="1848639809">
-    <w:abstractNumId w:val="7"/>
+  <w:num w:numId="2">
+    <w:abstractNumId w:val="8"/>
   </w:num>
-  <w:num w:numId="3" w16cid:durableId="1010066193">
-    <w:abstractNumId w:val="18"/>
+  <w:num w:numId="3">
+    <w:abstractNumId w:val="21"/>
   </w:num>
-  <w:num w:numId="4" w16cid:durableId="1956790237">
+  <w:num w:numId="4">
+    <w:abstractNumId w:val="34"/>
+  </w:num>
+  <w:num w:numId="5">
+    <w:abstractNumId w:val="32"/>
+  </w:num>
+  <w:num w:numId="6">
+    <w:abstractNumId w:val="29"/>
+  </w:num>
+  <w:num w:numId="7">
+    <w:abstractNumId w:val="1"/>
+  </w:num>
+  <w:num w:numId="8">
+    <w:abstractNumId w:val="6"/>
+  </w:num>
+  <w:num w:numId="9">
     <w:abstractNumId w:val="30"/>
   </w:num>
-  <w:num w:numId="5" w16cid:durableId="186528179">
-    <w:abstractNumId w:val="28"/>
-  </w:num>
-  <w:num w:numId="6" w16cid:durableId="1748108649">
-    <w:abstractNumId w:val="26"/>
-  </w:num>
-  <w:num w:numId="7" w16cid:durableId="1231698931">
-    <w:abstractNumId w:val="0"/>
-  </w:num>
-  <w:num w:numId="8" w16cid:durableId="1877310725">
-    <w:abstractNumId w:val="5"/>
-  </w:num>
-  <w:num w:numId="9" w16cid:durableId="1822311431">
+  <w:num w:numId="10">
     <w:abstractNumId w:val="27"/>
   </w:num>
-  <w:num w:numId="10" w16cid:durableId="1589731525">
-    <w:abstractNumId w:val="24"/>
+  <w:num w:numId="11">
+    <w:abstractNumId w:val="39"/>
   </w:num>
-  <w:num w:numId="11" w16cid:durableId="713964253">
-    <w:abstractNumId w:val="35"/>
-  </w:num>
-  <w:num w:numId="12" w16cid:durableId="1508403392">
-    <w:abstractNumId w:val="0"/>
+  <w:num w:numId="12">
+    <w:abstractNumId w:val="1"/>
     <w:lvlOverride w:ilvl="0">
       <w:lvl w:ilvl="0">
         <w:start w:val="1"/>
@@ -22756,107 +22483,119 @@
       </w:lvl>
     </w:lvlOverride>
   </w:num>
-  <w:num w:numId="13" w16cid:durableId="14163936">
+  <w:num w:numId="13">
+    <w:abstractNumId w:val="23"/>
+  </w:num>
+  <w:num w:numId="14">
+    <w:abstractNumId w:val="18"/>
+  </w:num>
+  <w:num w:numId="15">
+    <w:abstractNumId w:val="4"/>
+  </w:num>
+  <w:num w:numId="16">
+    <w:abstractNumId w:val="22"/>
+  </w:num>
+  <w:num w:numId="17">
+    <w:abstractNumId w:val="35"/>
+  </w:num>
+  <w:num w:numId="18">
+    <w:abstractNumId w:val="16"/>
+  </w:num>
+  <w:num w:numId="19">
+    <w:abstractNumId w:val="36"/>
+  </w:num>
+  <w:num w:numId="20">
+    <w:abstractNumId w:val="5"/>
+  </w:num>
+  <w:num w:numId="21">
+    <w:abstractNumId w:val="46"/>
+  </w:num>
+  <w:num w:numId="22">
+    <w:abstractNumId w:val="17"/>
+  </w:num>
+  <w:num w:numId="23">
+    <w:abstractNumId w:val="28"/>
+  </w:num>
+  <w:num w:numId="24">
+    <w:abstractNumId w:val="24"/>
+  </w:num>
+  <w:num w:numId="25">
+    <w:abstractNumId w:val="3"/>
+  </w:num>
+  <w:num w:numId="26">
+    <w:abstractNumId w:val="10"/>
+  </w:num>
+  <w:num w:numId="27">
+    <w:abstractNumId w:val="43"/>
+  </w:num>
+  <w:num w:numId="28">
+    <w:abstractNumId w:val="33"/>
+  </w:num>
+  <w:num w:numId="29">
+    <w:abstractNumId w:val="19"/>
+  </w:num>
+  <w:num w:numId="30">
+    <w:abstractNumId w:val="7"/>
+  </w:num>
+  <w:num w:numId="31">
+    <w:abstractNumId w:val="14"/>
+  </w:num>
+  <w:num w:numId="32">
+    <w:abstractNumId w:val="37"/>
+  </w:num>
+  <w:num w:numId="33">
+    <w:abstractNumId w:val="45"/>
+  </w:num>
+  <w:num w:numId="34">
+    <w:abstractNumId w:val="26"/>
+  </w:num>
+  <w:num w:numId="35">
+    <w:abstractNumId w:val="12"/>
+  </w:num>
+  <w:num w:numId="36">
+    <w:abstractNumId w:val="40"/>
+  </w:num>
+  <w:num w:numId="37">
+    <w:abstractNumId w:val="11"/>
+  </w:num>
+  <w:num w:numId="38">
+    <w:abstractNumId w:val="44"/>
+  </w:num>
+  <w:num w:numId="39">
+    <w:abstractNumId w:val="42"/>
+  </w:num>
+  <w:num w:numId="40">
+    <w:abstractNumId w:val="41"/>
+  </w:num>
+  <w:num w:numId="41">
+    <w:abstractNumId w:val="38"/>
+  </w:num>
+  <w:num w:numId="42">
+    <w:abstractNumId w:val="2"/>
+  </w:num>
+  <w:num w:numId="43">
     <w:abstractNumId w:val="20"/>
   </w:num>
-  <w:num w:numId="14" w16cid:durableId="541788523">
-    <w:abstractNumId w:val="15"/>
+  <w:num w:numId="44">
+    <w:abstractNumId w:val="25"/>
   </w:num>
-  <w:num w:numId="15" w16cid:durableId="1581326927">
-    <w:abstractNumId w:val="3"/>
+  <w:num w:numId="45">
+    <w:abstractNumId w:val="0"/>
   </w:num>
-  <w:num w:numId="16" w16cid:durableId="1212618867">
-    <w:abstractNumId w:val="19"/>
+  <w:num w:numId="46">
+    <w:abstractNumId w:val="9"/>
   </w:num>
-  <w:num w:numId="17" w16cid:durableId="637227027">
+  <w:num w:numId="47">
     <w:abstractNumId w:val="31"/>
   </w:num>
-  <w:num w:numId="18" w16cid:durableId="542257615">
-    <w:abstractNumId w:val="13"/>
-  </w:num>
-  <w:num w:numId="19" w16cid:durableId="1825315627">
-    <w:abstractNumId w:val="32"/>
-  </w:num>
-  <w:num w:numId="20" w16cid:durableId="1353648625">
-    <w:abstractNumId w:val="4"/>
-  </w:num>
-  <w:num w:numId="21" w16cid:durableId="1069032788">
-    <w:abstractNumId w:val="42"/>
-  </w:num>
-  <w:num w:numId="22" w16cid:durableId="454641126">
-    <w:abstractNumId w:val="14"/>
-  </w:num>
-  <w:num w:numId="23" w16cid:durableId="1095788089">
-    <w:abstractNumId w:val="25"/>
-  </w:num>
-  <w:num w:numId="24" w16cid:durableId="2069263202">
-    <w:abstractNumId w:val="21"/>
-  </w:num>
-  <w:num w:numId="25" w16cid:durableId="1227061954">
-    <w:abstractNumId w:val="2"/>
-  </w:num>
-  <w:num w:numId="26" w16cid:durableId="220026065">
-    <w:abstractNumId w:val="8"/>
-  </w:num>
-  <w:num w:numId="27" w16cid:durableId="1826506865">
-    <w:abstractNumId w:val="39"/>
-  </w:num>
-  <w:num w:numId="28" w16cid:durableId="744106099">
-    <w:abstractNumId w:val="29"/>
-  </w:num>
-  <w:num w:numId="29" w16cid:durableId="852643453">
-    <w:abstractNumId w:val="16"/>
-  </w:num>
-  <w:num w:numId="30" w16cid:durableId="1629043253">
-    <w:abstractNumId w:val="6"/>
-  </w:num>
-  <w:num w:numId="31" w16cid:durableId="271716504">
-    <w:abstractNumId w:val="12"/>
-  </w:num>
-  <w:num w:numId="32" w16cid:durableId="1339382240">
-    <w:abstractNumId w:val="33"/>
-  </w:num>
-  <w:num w:numId="33" w16cid:durableId="1765413073">
-    <w:abstractNumId w:val="41"/>
-  </w:num>
-  <w:num w:numId="34" w16cid:durableId="739600582">
-    <w:abstractNumId w:val="23"/>
-  </w:num>
-  <w:num w:numId="35" w16cid:durableId="325088316">
-    <w:abstractNumId w:val="10"/>
-  </w:num>
-  <w:num w:numId="36" w16cid:durableId="1457481140">
-    <w:abstractNumId w:val="36"/>
-  </w:num>
-  <w:num w:numId="37" w16cid:durableId="2048215358">
-    <w:abstractNumId w:val="9"/>
-  </w:num>
-  <w:num w:numId="38" w16cid:durableId="2015497395">
-    <w:abstractNumId w:val="40"/>
-  </w:num>
-  <w:num w:numId="39" w16cid:durableId="1593079258">
-    <w:abstractNumId w:val="38"/>
-  </w:num>
-  <w:num w:numId="40" w16cid:durableId="590553091">
-    <w:abstractNumId w:val="37"/>
-  </w:num>
-  <w:num w:numId="41" w16cid:durableId="1922177978">
-    <w:abstractNumId w:val="34"/>
-  </w:num>
-  <w:num w:numId="42" w16cid:durableId="1166551069">
-    <w:abstractNumId w:val="1"/>
-  </w:num>
-  <w:num w:numId="43" w16cid:durableId="1624572985">
-    <w:abstractNumId w:val="17"/>
-  </w:num>
-  <w:num w:numId="44" w16cid:durableId="1794983672">
-    <w:abstractNumId w:val="22"/>
+  <w:num w:numId="48">
+    <w:abstractNumId w:val="15"/>
   </w:num>
 </w:numbering>
 </file>
 
 <file path=word/styles.xml><?xml version="1.0" encoding="utf-8"?>
-<w:styles xmlns:mc="http://schemas.openxmlformats.org/markup-compatibility/2006" xmlns:r="http://schemas.openxmlformats.org/officeDocument/2006/relationships" xmlns:w="http://schemas.openxmlformats.org/wordprocessingml/2006/main" xmlns:w14="http://schemas.microsoft.com/office/word/2010/wordml" xmlns:w15="http://schemas.microsoft.com/office/word/2012/wordml" xmlns:w16cex="http://schemas.microsoft.com/office/word/2018/wordml/cex" xmlns:w16cid="http://schemas.microsoft.com/office/word/2016/wordml/cid" xmlns:w16="http://schemas.microsoft.com/office/word/2018/wordml" xmlns:w16du="http://schemas.microsoft.com/office/word/2023/wordml/word16du" xmlns:w16sdtdh="http://schemas.microsoft.com/office/word/2020/wordml/sdtdatahash" xmlns:w16se="http://schemas.microsoft.com/office/word/2015/wordml/symex" mc:Ignorable="w14 w15 w16se w16cid w16 w16cex w16sdtdh w16du">
+<w:styles xmlns:mc="http://schemas.openxmlformats.org/markup-compatibility/2006" xmlns:r="http://schemas.openxmlformats.org/officeDocument/2006/relationships" xmlns:w="http://schemas.openxmlformats.org/wordprocessingml/2006/main" xmlns:w14="http://schemas.microsoft.com/office/word/2010/wordml" xmlns:w15="http://schemas.microsoft.com/office/word/2012/wordml" xmlns:w16cex="http://schemas.microsoft.com/office/word/2018/wordml/cex" xmlns:w16cid="http://schemas.microsoft.com/office/word/2016/wordml/cid" xmlns:w16="http://schemas.microsoft.com/office/word/2018/wordml" xmlns:w16sdtdh="http://schemas.microsoft.com/office/word/2020/wordml/sdtdatahash" xmlns:w16se="http://schemas.microsoft.com/office/word/2015/wordml/symex" mc:Ignorable="w14 w15 w16se w16cid w16 w16cex w16sdtdh">
   <w:docDefaults>
     <w:rPrDefault>
       <w:rPr>

</xml_diff>

<commit_message>
Actualizacion del documento y perfil termianado el capitulo 3
</commit_message>
<xml_diff>
--- a/Proyecto_Quispe_Flores_Cinthia.docx
+++ b/Proyecto_Quispe_Flores_Cinthia.docx
@@ -287,6 +287,7 @@
               <w:szCs w:val="28"/>
             </w:rPr>
           </w:pPr>
+          <w:proofErr w:type="spellStart"/>
           <w:r>
             <w:rPr>
               <w:rFonts w:ascii="Arial" w:hAnsi="Arial" w:cs="Arial"/>
@@ -294,7 +295,17 @@
               <w:sz w:val="28"/>
               <w:szCs w:val="28"/>
             </w:rPr>
-            <w:t xml:space="preserve">Egr.: </w:t>
+            <w:t>Egr</w:t>
+          </w:r>
+          <w:proofErr w:type="spellEnd"/>
+          <w:r>
+            <w:rPr>
+              <w:rFonts w:ascii="Arial" w:hAnsi="Arial" w:cs="Arial"/>
+              <w:b/>
+              <w:sz w:val="28"/>
+              <w:szCs w:val="28"/>
+            </w:rPr>
+            <w:t xml:space="preserve">.: </w:t>
           </w:r>
           <w:r>
             <w:rPr>
@@ -573,14 +584,30 @@
           <w:rFonts w:ascii="Arial" w:hAnsi="Arial" w:cs="Arial"/>
           <w:sz w:val="22"/>
         </w:rPr>
-        <w:t>Quiero expresar mi más sincero agradecimiento a mis profesores y mentores, cuya guía y sabiduría han sido fundamentales para la culminación de este trabajo. En especial, deseo agradecer al TUTO MBA, Lic. Escalera Cruz David, por su inigualable dedicación y por compartir su vasto conocimiento, lo que ha sido una fuente invaluable de aprendizaje e inspiración. Asimismo, agradezco a mi compañero G</w:t>
-      </w:r>
-      <w:r>
-        <w:rPr>
-          <w:rFonts w:ascii="Arial" w:hAnsi="Arial" w:cs="Arial"/>
-          <w:sz w:val="22"/>
-        </w:rPr>
-        <w:t xml:space="preserve">ames </w:t>
+        <w:t xml:space="preserve">Quiero expresar mi más sincero agradecimiento a mis profesores y mentores, cuya guía y sabiduría han sido fundamentales para la culminación de este trabajo. En especial, deseo agradecer al TUTO MBA, Lic. Escalera Cruz David, por su inigualable dedicación y por compartir su vasto conocimiento, lo que ha sido una fuente invaluable de aprendizaje e inspiración. Asimismo, agradezco a mi compañero </w:t>
+      </w:r>
+      <w:proofErr w:type="spellStart"/>
+      <w:r>
+        <w:rPr>
+          <w:rFonts w:ascii="Arial" w:hAnsi="Arial" w:cs="Arial"/>
+          <w:sz w:val="22"/>
+        </w:rPr>
+        <w:t>G</w:t>
+      </w:r>
+      <w:r>
+        <w:rPr>
+          <w:rFonts w:ascii="Arial" w:hAnsi="Arial" w:cs="Arial"/>
+          <w:sz w:val="22"/>
+        </w:rPr>
+        <w:t>ames</w:t>
+      </w:r>
+      <w:proofErr w:type="spellEnd"/>
+      <w:r>
+        <w:rPr>
+          <w:rFonts w:ascii="Arial" w:hAnsi="Arial" w:cs="Arial"/>
+          <w:sz w:val="22"/>
+        </w:rPr>
+        <w:t xml:space="preserve"> </w:t>
       </w:r>
       <w:r>
         <w:rPr>
@@ -615,7 +642,15 @@
           <w:rFonts w:ascii="Arial" w:hAnsi="Arial" w:cs="Arial"/>
           <w:sz w:val="22"/>
         </w:rPr>
-        <w:t xml:space="preserve"> por su apoyo constante y colaboración en este proyecto. Sin su contribución, este logro no hubiera sido posible.</w:t>
+        <w:t xml:space="preserve"> por su apoyo constante y colaboración en este proyecto. Sin su contribución, este logro no hubiera sido </w:t>
+      </w:r>
+      <w:proofErr w:type="gramStart"/>
+      <w:r>
+        <w:rPr>
+          <w:rFonts w:ascii="Arial" w:hAnsi="Arial" w:cs="Arial"/>
+          <w:sz w:val="22"/>
+        </w:rPr>
+        <w:t>posible.</w:t>
       </w:r>
       <w:r>
         <w:rPr>
@@ -624,6 +659,7 @@
         </w:rPr>
         <w:t>.</w:t>
       </w:r>
+      <w:proofErr w:type="gramEnd"/>
       <w:r>
         <w:rPr>
           <w:rFonts w:ascii="Arial" w:hAnsi="Arial" w:cs="Arial"/>
@@ -7378,7 +7414,23 @@
           <w:rFonts w:ascii="Arial" w:hAnsi="Arial" w:cs="Arial"/>
           <w:sz w:val="22"/>
         </w:rPr>
-        <w:t>Implementar un algoritmo de clasificación de objetos basado en técnicas de machine learning, que permita identificar y categorizar los objetos según su tipo (plástico, papel, orgánico).</w:t>
+        <w:t xml:space="preserve">Implementar un algoritmo de clasificación de objetos basado en técnicas de machine </w:t>
+      </w:r>
+      <w:proofErr w:type="spellStart"/>
+      <w:r>
+        <w:rPr>
+          <w:rFonts w:ascii="Arial" w:hAnsi="Arial" w:cs="Arial"/>
+          <w:sz w:val="22"/>
+        </w:rPr>
+        <w:t>learning</w:t>
+      </w:r>
+      <w:proofErr w:type="spellEnd"/>
+      <w:r>
+        <w:rPr>
+          <w:rFonts w:ascii="Arial" w:hAnsi="Arial" w:cs="Arial"/>
+          <w:sz w:val="22"/>
+        </w:rPr>
+        <w:t>, que permita identificar y categorizar los objetos según su tipo (plástico, papel, orgánico).</w:t>
       </w:r>
     </w:p>
     <w:p>
@@ -7566,7 +7618,27 @@
           <w:bCs/>
           <w:sz w:val="22"/>
         </w:rPr>
-        <w:t>Implementar un algoritmo de clasificación de objetos basado en técnicas de machine learning, que permita identificar y categorizar los objetos según su tipo (plástico, papel, orgánico).</w:t>
+        <w:t xml:space="preserve">Implementar un algoritmo de clasificación de objetos basado en técnicas de machine </w:t>
+      </w:r>
+      <w:proofErr w:type="spellStart"/>
+      <w:r>
+        <w:rPr>
+          <w:rFonts w:ascii="Arial" w:hAnsi="Arial" w:cs="Arial"/>
+          <w:b/>
+          <w:bCs/>
+          <w:sz w:val="22"/>
+        </w:rPr>
+        <w:t>learning</w:t>
+      </w:r>
+      <w:proofErr w:type="spellEnd"/>
+      <w:r>
+        <w:rPr>
+          <w:rFonts w:ascii="Arial" w:hAnsi="Arial" w:cs="Arial"/>
+          <w:b/>
+          <w:bCs/>
+          <w:sz w:val="22"/>
+        </w:rPr>
+        <w:t>, que permita identificar y categorizar los objetos según su tipo (plástico, papel, orgánico).</w:t>
       </w:r>
     </w:p>
     <w:p>
@@ -7954,7 +8026,87 @@
           <w:rFonts w:ascii="Arial" w:hAnsi="Arial" w:cs="Arial"/>
           <w:sz w:val="22"/>
         </w:rPr>
-        <w:t>Para abordar el desarrollo del sistema clasificador de residuos, se adoptará la metodología ágil Scrum (Simplify, Collaborate, Results, Utilize, Momentum), que es una estructura de trabajo que permite la colaboración efectiva y la entrega incremental de productos en un entorno dinámico y multifuncional. Scrum es ideal para proyectos que requieren flexibilidad y capacidad de respuesta rápida a cambios y la retroalimentación continua, como es el caso de la creación de un sistema que combina tecnología, inteligencia artificial y hardware.</w:t>
+        <w:t>Para abordar el desarrollo del sistema clasificador de residuos, se adoptará la metodología ágil Scrum (</w:t>
+      </w:r>
+      <w:proofErr w:type="spellStart"/>
+      <w:r>
+        <w:rPr>
+          <w:rFonts w:ascii="Arial" w:hAnsi="Arial" w:cs="Arial"/>
+          <w:sz w:val="22"/>
+        </w:rPr>
+        <w:t>Simplify</w:t>
+      </w:r>
+      <w:proofErr w:type="spellEnd"/>
+      <w:r>
+        <w:rPr>
+          <w:rFonts w:ascii="Arial" w:hAnsi="Arial" w:cs="Arial"/>
+          <w:sz w:val="22"/>
+        </w:rPr>
+        <w:t xml:space="preserve">, </w:t>
+      </w:r>
+      <w:proofErr w:type="spellStart"/>
+      <w:r>
+        <w:rPr>
+          <w:rFonts w:ascii="Arial" w:hAnsi="Arial" w:cs="Arial"/>
+          <w:sz w:val="22"/>
+        </w:rPr>
+        <w:t>Collaborate</w:t>
+      </w:r>
+      <w:proofErr w:type="spellEnd"/>
+      <w:r>
+        <w:rPr>
+          <w:rFonts w:ascii="Arial" w:hAnsi="Arial" w:cs="Arial"/>
+          <w:sz w:val="22"/>
+        </w:rPr>
+        <w:t xml:space="preserve">, </w:t>
+      </w:r>
+      <w:proofErr w:type="spellStart"/>
+      <w:r>
+        <w:rPr>
+          <w:rFonts w:ascii="Arial" w:hAnsi="Arial" w:cs="Arial"/>
+          <w:sz w:val="22"/>
+        </w:rPr>
+        <w:t>Results</w:t>
+      </w:r>
+      <w:proofErr w:type="spellEnd"/>
+      <w:r>
+        <w:rPr>
+          <w:rFonts w:ascii="Arial" w:hAnsi="Arial" w:cs="Arial"/>
+          <w:sz w:val="22"/>
+        </w:rPr>
+        <w:t xml:space="preserve">, </w:t>
+      </w:r>
+      <w:proofErr w:type="spellStart"/>
+      <w:r>
+        <w:rPr>
+          <w:rFonts w:ascii="Arial" w:hAnsi="Arial" w:cs="Arial"/>
+          <w:sz w:val="22"/>
+        </w:rPr>
+        <w:t>Utilize</w:t>
+      </w:r>
+      <w:proofErr w:type="spellEnd"/>
+      <w:r>
+        <w:rPr>
+          <w:rFonts w:ascii="Arial" w:hAnsi="Arial" w:cs="Arial"/>
+          <w:sz w:val="22"/>
+        </w:rPr>
+        <w:t xml:space="preserve">, </w:t>
+      </w:r>
+      <w:proofErr w:type="spellStart"/>
+      <w:r>
+        <w:rPr>
+          <w:rFonts w:ascii="Arial" w:hAnsi="Arial" w:cs="Arial"/>
+          <w:sz w:val="22"/>
+        </w:rPr>
+        <w:t>Momentum</w:t>
+      </w:r>
+      <w:proofErr w:type="spellEnd"/>
+      <w:r>
+        <w:rPr>
+          <w:rFonts w:ascii="Arial" w:hAnsi="Arial" w:cs="Arial"/>
+          <w:sz w:val="22"/>
+        </w:rPr>
+        <w:t>), que es una estructura de trabajo que permite la colaboración efectiva y la entrega incremental de productos en un entorno dinámico y multifuncional. Scrum es ideal para proyectos que requieren flexibilidad y capacidad de respuesta rápida a cambios y la retroalimentación continua, como es el caso de la creación de un sistema que combina tecnología, inteligencia artificial y hardware.</w:t>
       </w:r>
     </w:p>
     <w:p>
@@ -8256,9 +8408,14 @@
         <w:t>S</w:t>
       </w:r>
       <w:r>
-        <w:t>istema de Informacion</w:t>
+        <w:t xml:space="preserve">istema de </w:t>
+      </w:r>
+      <w:proofErr w:type="spellStart"/>
+      <w:r>
+        <w:t>Informacion</w:t>
       </w:r>
       <w:bookmarkEnd w:id="24"/>
+      <w:proofErr w:type="spellEnd"/>
     </w:p>
     <w:p>
       <w:pPr>
@@ -8353,8 +8510,13 @@
         <w:t xml:space="preserve">2.2 </w:t>
       </w:r>
       <w:bookmarkEnd w:id="25"/>
-      <w:r>
-        <w:t>Ingenieria de software</w:t>
+      <w:proofErr w:type="spellStart"/>
+      <w:r>
+        <w:t>Ingenieria</w:t>
+      </w:r>
+      <w:proofErr w:type="spellEnd"/>
+      <w:r>
+        <w:t xml:space="preserve"> de software</w:t>
       </w:r>
       <w:bookmarkEnd w:id="26"/>
     </w:p>
@@ -8699,10 +8861,12 @@
         <w:t xml:space="preserve">2.2.1 </w:t>
       </w:r>
       <w:bookmarkEnd w:id="29"/>
+      <w:proofErr w:type="spellStart"/>
       <w:r>
         <w:t>Metodologias</w:t>
       </w:r>
       <w:bookmarkEnd w:id="30"/>
+      <w:proofErr w:type="spellEnd"/>
     </w:p>
     <w:p>
       <w:pPr>
@@ -8725,7 +8889,23 @@
           <w:sz w:val="22"/>
         </w:rPr>
         <w:tab/>
-        <w:t xml:space="preserve">Scrum es una metodología ágil de gestión y desarrollo de proyectos que organiza el trabajo en ciclos cortos y repetitivos llamados sprints, típicamente de dos a cuatro semanas de duración. Se enfoca en la colaboración constante entre los miembros del equipo, la entrega continua de incrementos funcionales del producto, y la capacidad de </w:t>
+        <w:t xml:space="preserve">Scrum es una metodología ágil de gestión y desarrollo de proyectos que organiza el trabajo en ciclos cortos y repetitivos llamados </w:t>
+      </w:r>
+      <w:proofErr w:type="spellStart"/>
+      <w:r>
+        <w:rPr>
+          <w:rFonts w:ascii="Arial" w:hAnsi="Arial" w:cs="Arial"/>
+          <w:sz w:val="22"/>
+        </w:rPr>
+        <w:t>sprints</w:t>
+      </w:r>
+      <w:proofErr w:type="spellEnd"/>
+      <w:r>
+        <w:rPr>
+          <w:rFonts w:ascii="Arial" w:hAnsi="Arial" w:cs="Arial"/>
+          <w:sz w:val="22"/>
+        </w:rPr>
+        <w:t xml:space="preserve">, típicamente de dos a cuatro semanas de duración. Se enfoca en la colaboración constante entre los miembros del equipo, la entrega continua de incrementos funcionales del producto, y la capacidad de </w:t>
       </w:r>
       <w:r>
         <w:rPr>
@@ -8733,7 +8913,39 @@
           <w:sz w:val="22"/>
         </w:rPr>
         <w:lastRenderedPageBreak/>
-        <w:t xml:space="preserve">adaptarse rápidamente a los cambios en los requisitos y prioridades. Los roles clave en Scrum incluyen el Product Owner, el Scrum Master y el equipo de desarrollo, mientras que los eventos fundamentales comprenden la planificación del sprint, las reuniones diarias, las revisiones del sprint y las retrospectivas para la mejora continua </w:t>
+        <w:t xml:space="preserve">adaptarse rápidamente a los cambios en los requisitos y prioridades. Los roles clave en Scrum incluyen el </w:t>
+      </w:r>
+      <w:proofErr w:type="spellStart"/>
+      <w:r>
+        <w:rPr>
+          <w:rFonts w:ascii="Arial" w:hAnsi="Arial" w:cs="Arial"/>
+          <w:sz w:val="22"/>
+        </w:rPr>
+        <w:t>Product</w:t>
+      </w:r>
+      <w:proofErr w:type="spellEnd"/>
+      <w:r>
+        <w:rPr>
+          <w:rFonts w:ascii="Arial" w:hAnsi="Arial" w:cs="Arial"/>
+          <w:sz w:val="22"/>
+        </w:rPr>
+        <w:t xml:space="preserve"> </w:t>
+      </w:r>
+      <w:proofErr w:type="spellStart"/>
+      <w:r>
+        <w:rPr>
+          <w:rFonts w:ascii="Arial" w:hAnsi="Arial" w:cs="Arial"/>
+          <w:sz w:val="22"/>
+        </w:rPr>
+        <w:t>Owner</w:t>
+      </w:r>
+      <w:proofErr w:type="spellEnd"/>
+      <w:r>
+        <w:rPr>
+          <w:rFonts w:ascii="Arial" w:hAnsi="Arial" w:cs="Arial"/>
+          <w:sz w:val="22"/>
+        </w:rPr>
+        <w:t xml:space="preserve">, el Scrum Master y el equipo de desarrollo, mientras que los eventos fundamentales comprenden la planificación del sprint, las reuniones diarias, las revisiones del sprint y las retrospectivas para la mejora continua </w:t>
       </w:r>
       <w:sdt>
         <w:sdtPr>
@@ -8818,7 +9030,23 @@
           <w:rFonts w:ascii="Arial" w:hAnsi="Arial" w:cs="Arial"/>
           <w:sz w:val="22"/>
         </w:rPr>
-        <w:t>El Proceso Unificado de Rational (RUP)</w:t>
+        <w:t xml:space="preserve">El Proceso Unificado de </w:t>
+      </w:r>
+      <w:proofErr w:type="spellStart"/>
+      <w:r>
+        <w:rPr>
+          <w:rFonts w:ascii="Arial" w:hAnsi="Arial" w:cs="Arial"/>
+          <w:sz w:val="22"/>
+        </w:rPr>
+        <w:t>Rational</w:t>
+      </w:r>
+      <w:proofErr w:type="spellEnd"/>
+      <w:r>
+        <w:rPr>
+          <w:rFonts w:ascii="Arial" w:hAnsi="Arial" w:cs="Arial"/>
+          <w:sz w:val="22"/>
+        </w:rPr>
+        <w:t xml:space="preserve"> (RUP)</w:t>
       </w:r>
       <w:r>
         <w:t xml:space="preserve"> </w:t>
@@ -9122,7 +9350,23 @@
           <w:rFonts w:ascii="Arial" w:hAnsi="Arial" w:cs="Arial"/>
           <w:sz w:val="22"/>
         </w:rPr>
-        <w:t xml:space="preserve">s una representación visual que muestra la estructura estática de un sistema o parte de un sistema. Se centra en los elementos principales del sistema y sus interacciones en términos de relaciones y dependencias. Estos diagramas ayudan a los diseñadores y desarrolladores a entender la organización y la arquitectura del sistema, así como a comunicar estas estructuras de manera efectiva a otros stakeholders del proyecto. </w:t>
+        <w:t xml:space="preserve">s una representación visual que muestra la estructura estática de un sistema o parte de un sistema. Se centra en los elementos principales del sistema y sus interacciones en términos de relaciones y dependencias. Estos diagramas ayudan a los diseñadores y desarrolladores a entender la organización y la arquitectura del sistema, así como a comunicar estas estructuras de manera efectiva a otros </w:t>
+      </w:r>
+      <w:proofErr w:type="spellStart"/>
+      <w:r>
+        <w:rPr>
+          <w:rFonts w:ascii="Arial" w:hAnsi="Arial" w:cs="Arial"/>
+          <w:sz w:val="22"/>
+        </w:rPr>
+        <w:t>stakeholders</w:t>
+      </w:r>
+      <w:proofErr w:type="spellEnd"/>
+      <w:r>
+        <w:rPr>
+          <w:rFonts w:ascii="Arial" w:hAnsi="Arial" w:cs="Arial"/>
+          <w:sz w:val="22"/>
+        </w:rPr>
+        <w:t xml:space="preserve"> del proyecto. </w:t>
       </w:r>
       <w:sdt>
         <w:sdtPr>
@@ -9187,10 +9431,20 @@
       <w:r>
         <w:tab/>
       </w:r>
-      <w:r>
-        <w:t>Backend y Frontend</w:t>
+      <w:proofErr w:type="spellStart"/>
+      <w:r>
+        <w:t>Backend</w:t>
+      </w:r>
+      <w:proofErr w:type="spellEnd"/>
+      <w:r>
+        <w:t xml:space="preserve"> y </w:t>
+      </w:r>
+      <w:proofErr w:type="spellStart"/>
+      <w:r>
+        <w:t>Frontend</w:t>
       </w:r>
       <w:bookmarkEnd w:id="36"/>
+      <w:proofErr w:type="spellEnd"/>
     </w:p>
     <w:p>
       <w:pPr>
@@ -9207,12 +9461,21 @@
         </w:rPr>
         <w:t xml:space="preserve">: </w:t>
       </w:r>
-      <w:r>
-        <w:rPr>
-          <w:rFonts w:ascii="Arial" w:hAnsi="Arial" w:cs="Arial"/>
-          <w:sz w:val="22"/>
-        </w:rPr>
-        <w:t xml:space="preserve">Backend: </w:t>
+      <w:proofErr w:type="spellStart"/>
+      <w:r>
+        <w:rPr>
+          <w:rFonts w:ascii="Arial" w:hAnsi="Arial" w:cs="Arial"/>
+          <w:sz w:val="22"/>
+        </w:rPr>
+        <w:t>Backend</w:t>
+      </w:r>
+      <w:proofErr w:type="spellEnd"/>
+      <w:r>
+        <w:rPr>
+          <w:rFonts w:ascii="Arial" w:hAnsi="Arial" w:cs="Arial"/>
+          <w:sz w:val="22"/>
+        </w:rPr>
+        <w:t xml:space="preserve">: </w:t>
       </w:r>
       <w:r>
         <w:rPr>
@@ -9227,7 +9490,55 @@
           <w:sz w:val="22"/>
         </w:rPr>
         <w:lastRenderedPageBreak/>
-        <w:t>finales. El backend se comunica con el frontend a través de APIs para proporcionar la funcionalidad necesaria.</w:t>
+        <w:t xml:space="preserve">finales. El </w:t>
+      </w:r>
+      <w:proofErr w:type="spellStart"/>
+      <w:r>
+        <w:rPr>
+          <w:rFonts w:ascii="Arial" w:hAnsi="Arial" w:cs="Arial"/>
+          <w:sz w:val="22"/>
+        </w:rPr>
+        <w:t>backend</w:t>
+      </w:r>
+      <w:proofErr w:type="spellEnd"/>
+      <w:r>
+        <w:rPr>
+          <w:rFonts w:ascii="Arial" w:hAnsi="Arial" w:cs="Arial"/>
+          <w:sz w:val="22"/>
+        </w:rPr>
+        <w:t xml:space="preserve"> se comunica con el </w:t>
+      </w:r>
+      <w:proofErr w:type="spellStart"/>
+      <w:r>
+        <w:rPr>
+          <w:rFonts w:ascii="Arial" w:hAnsi="Arial" w:cs="Arial"/>
+          <w:sz w:val="22"/>
+        </w:rPr>
+        <w:t>frontend</w:t>
+      </w:r>
+      <w:proofErr w:type="spellEnd"/>
+      <w:r>
+        <w:rPr>
+          <w:rFonts w:ascii="Arial" w:hAnsi="Arial" w:cs="Arial"/>
+          <w:sz w:val="22"/>
+        </w:rPr>
+        <w:t xml:space="preserve"> a través de </w:t>
+      </w:r>
+      <w:proofErr w:type="spellStart"/>
+      <w:r>
+        <w:rPr>
+          <w:rFonts w:ascii="Arial" w:hAnsi="Arial" w:cs="Arial"/>
+          <w:sz w:val="22"/>
+        </w:rPr>
+        <w:t>APIs</w:t>
+      </w:r>
+      <w:proofErr w:type="spellEnd"/>
+      <w:r>
+        <w:rPr>
+          <w:rFonts w:ascii="Arial" w:hAnsi="Arial" w:cs="Arial"/>
+          <w:sz w:val="22"/>
+        </w:rPr>
+        <w:t xml:space="preserve"> para proporcionar la funcionalidad necesaria.</w:t>
       </w:r>
     </w:p>
     <w:p>
@@ -9324,9 +9635,43 @@
           <w:sz w:val="22"/>
           <w:szCs w:val="22"/>
         </w:rPr>
-        <w:t xml:space="preserve"> Backend y Frontend</w:t>
+        <w:t xml:space="preserve"> </w:t>
+      </w:r>
+      <w:proofErr w:type="spellStart"/>
+      <w:r>
+        <w:rPr>
+          <w:rFonts w:ascii="Arial" w:hAnsi="Arial" w:cs="Arial"/>
+          <w:i w:val="0"/>
+          <w:iCs w:val="0"/>
+          <w:sz w:val="22"/>
+          <w:szCs w:val="22"/>
+        </w:rPr>
+        <w:t>Backend</w:t>
+      </w:r>
+      <w:proofErr w:type="spellEnd"/>
+      <w:r>
+        <w:rPr>
+          <w:rFonts w:ascii="Arial" w:hAnsi="Arial" w:cs="Arial"/>
+          <w:i w:val="0"/>
+          <w:iCs w:val="0"/>
+          <w:sz w:val="22"/>
+          <w:szCs w:val="22"/>
+        </w:rPr>
+        <w:t xml:space="preserve"> y </w:t>
+      </w:r>
+      <w:proofErr w:type="spellStart"/>
+      <w:r>
+        <w:rPr>
+          <w:rFonts w:ascii="Arial" w:hAnsi="Arial" w:cs="Arial"/>
+          <w:i w:val="0"/>
+          <w:iCs w:val="0"/>
+          <w:sz w:val="22"/>
+          <w:szCs w:val="22"/>
+        </w:rPr>
+        <w:t>Frontend</w:t>
       </w:r>
       <w:bookmarkEnd w:id="37"/>
+      <w:proofErr w:type="spellEnd"/>
     </w:p>
     <w:p>
       <w:pPr>
@@ -9484,12 +9829,53 @@
           <w:sz w:val="22"/>
         </w:rPr>
       </w:pPr>
-      <w:r>
-        <w:rPr>
-          <w:rFonts w:ascii="Arial" w:hAnsi="Arial" w:cs="Arial"/>
-          <w:sz w:val="22"/>
-        </w:rPr>
-        <w:t xml:space="preserve">Frontend: Es la parte de una aplicación o sistema que interactúa directamente con los usuarios finales. Está compuesto por la interfaz gráfica de usuario (GUI), que incluye elementos como botones, formularios, y otros elementos visuales. El frontend se ejecuta en el navegador del usuario y se comunica con el backend para obtener y enviar datos. </w:t>
+      <w:proofErr w:type="spellStart"/>
+      <w:r>
+        <w:rPr>
+          <w:rFonts w:ascii="Arial" w:hAnsi="Arial" w:cs="Arial"/>
+          <w:sz w:val="22"/>
+        </w:rPr>
+        <w:t>Frontend</w:t>
+      </w:r>
+      <w:proofErr w:type="spellEnd"/>
+      <w:r>
+        <w:rPr>
+          <w:rFonts w:ascii="Arial" w:hAnsi="Arial" w:cs="Arial"/>
+          <w:sz w:val="22"/>
+        </w:rPr>
+        <w:t xml:space="preserve">: Es la parte de una aplicación o sistema que interactúa directamente con los usuarios finales. Está compuesto por la interfaz gráfica de usuario (GUI), que incluye elementos como botones, formularios, y otros elementos visuales. El </w:t>
+      </w:r>
+      <w:proofErr w:type="spellStart"/>
+      <w:r>
+        <w:rPr>
+          <w:rFonts w:ascii="Arial" w:hAnsi="Arial" w:cs="Arial"/>
+          <w:sz w:val="22"/>
+        </w:rPr>
+        <w:t>frontend</w:t>
+      </w:r>
+      <w:proofErr w:type="spellEnd"/>
+      <w:r>
+        <w:rPr>
+          <w:rFonts w:ascii="Arial" w:hAnsi="Arial" w:cs="Arial"/>
+          <w:sz w:val="22"/>
+        </w:rPr>
+        <w:t xml:space="preserve"> se ejecuta en el navegador del usuario y se comunica con el </w:t>
+      </w:r>
+      <w:proofErr w:type="spellStart"/>
+      <w:r>
+        <w:rPr>
+          <w:rFonts w:ascii="Arial" w:hAnsi="Arial" w:cs="Arial"/>
+          <w:sz w:val="22"/>
+        </w:rPr>
+        <w:t>backend</w:t>
+      </w:r>
+      <w:proofErr w:type="spellEnd"/>
+      <w:r>
+        <w:rPr>
+          <w:rFonts w:ascii="Arial" w:hAnsi="Arial" w:cs="Arial"/>
+          <w:sz w:val="22"/>
+        </w:rPr>
+        <w:t xml:space="preserve"> para obtener y enviar datos. </w:t>
       </w:r>
       <w:sdt>
         <w:sdtPr>
@@ -9549,24 +9935,83 @@
         <w:t xml:space="preserve">2.4 </w:t>
       </w:r>
       <w:bookmarkEnd w:id="39"/>
+      <w:proofErr w:type="spellStart"/>
       <w:r>
         <w:t>Frontend</w:t>
       </w:r>
       <w:bookmarkEnd w:id="40"/>
-    </w:p>
-    <w:p>
-      <w:pPr>
-        <w:rPr>
-          <w:rFonts w:ascii="Arial" w:hAnsi="Arial" w:cs="Arial"/>
-          <w:sz w:val="22"/>
-        </w:rPr>
-      </w:pPr>
-      <w:r>
-        <w:rPr>
-          <w:rFonts w:ascii="Arial" w:hAnsi="Arial" w:cs="Arial"/>
-          <w:sz w:val="22"/>
-        </w:rPr>
-        <w:t>Frontend se refiere a la parte de una aplicación o sitio web que interactúa directamente con los usuarios. Es la interfaz visible que permite a los usuarios interactuar, recibir información y realizar acciones. El desarrollo frontend se centra en crear interfaces atractivas y funcionales utilizando tecnologías como HTML, CSS y JavaScript, y frameworks como React, Angular y Vue.js.</w:t>
+      <w:proofErr w:type="spellEnd"/>
+    </w:p>
+    <w:p>
+      <w:pPr>
+        <w:rPr>
+          <w:rFonts w:ascii="Arial" w:hAnsi="Arial" w:cs="Arial"/>
+          <w:sz w:val="22"/>
+        </w:rPr>
+      </w:pPr>
+      <w:proofErr w:type="spellStart"/>
+      <w:r>
+        <w:rPr>
+          <w:rFonts w:ascii="Arial" w:hAnsi="Arial" w:cs="Arial"/>
+          <w:sz w:val="22"/>
+        </w:rPr>
+        <w:t>Frontend</w:t>
+      </w:r>
+      <w:proofErr w:type="spellEnd"/>
+      <w:r>
+        <w:rPr>
+          <w:rFonts w:ascii="Arial" w:hAnsi="Arial" w:cs="Arial"/>
+          <w:sz w:val="22"/>
+        </w:rPr>
+        <w:t xml:space="preserve"> se refiere a la parte de una aplicación o sitio web que interactúa directamente con los usuarios. Es la interfaz visible que permite a los usuarios interactuar, recibir información y realizar acciones. El desarrollo </w:t>
+      </w:r>
+      <w:proofErr w:type="spellStart"/>
+      <w:r>
+        <w:rPr>
+          <w:rFonts w:ascii="Arial" w:hAnsi="Arial" w:cs="Arial"/>
+          <w:sz w:val="22"/>
+        </w:rPr>
+        <w:t>frontend</w:t>
+      </w:r>
+      <w:proofErr w:type="spellEnd"/>
+      <w:r>
+        <w:rPr>
+          <w:rFonts w:ascii="Arial" w:hAnsi="Arial" w:cs="Arial"/>
+          <w:sz w:val="22"/>
+        </w:rPr>
+        <w:t xml:space="preserve"> se centra en crear interfaces atractivas y funcionales utilizando tecnologías como HTML, CSS y JavaScript, y </w:t>
+      </w:r>
+      <w:proofErr w:type="spellStart"/>
+      <w:r>
+        <w:rPr>
+          <w:rFonts w:ascii="Arial" w:hAnsi="Arial" w:cs="Arial"/>
+          <w:sz w:val="22"/>
+        </w:rPr>
+        <w:t>frameworks</w:t>
+      </w:r>
+      <w:proofErr w:type="spellEnd"/>
+      <w:r>
+        <w:rPr>
+          <w:rFonts w:ascii="Arial" w:hAnsi="Arial" w:cs="Arial"/>
+          <w:sz w:val="22"/>
+        </w:rPr>
+        <w:t xml:space="preserve"> como </w:t>
+      </w:r>
+      <w:proofErr w:type="spellStart"/>
+      <w:r>
+        <w:rPr>
+          <w:rFonts w:ascii="Arial" w:hAnsi="Arial" w:cs="Arial"/>
+          <w:sz w:val="22"/>
+        </w:rPr>
+        <w:t>React</w:t>
+      </w:r>
+      <w:proofErr w:type="spellEnd"/>
+      <w:r>
+        <w:rPr>
+          <w:rFonts w:ascii="Arial" w:hAnsi="Arial" w:cs="Arial"/>
+          <w:sz w:val="22"/>
+        </w:rPr>
+        <w:t>, Angular y Vue.js.</w:t>
       </w:r>
     </w:p>
     <w:p>
@@ -9582,7 +10027,39 @@
           <w:sz w:val="22"/>
         </w:rPr>
         <w:lastRenderedPageBreak/>
-        <w:t xml:space="preserve">El objetivo principal es asegurar una experiencia de usuario fluida, intuitiva y agradable, lo que incluye diseño visual, implementación de lógica de interfaz, gestión del estado de la aplicación e interacción con APIs backend para obtener y enviar datos. ca </w:t>
+        <w:t xml:space="preserve">El objetivo principal es asegurar una experiencia de usuario fluida, intuitiva y agradable, lo que incluye diseño visual, implementación de lógica de interfaz, gestión del estado de la aplicación e interacción con </w:t>
+      </w:r>
+      <w:proofErr w:type="spellStart"/>
+      <w:r>
+        <w:rPr>
+          <w:rFonts w:ascii="Arial" w:hAnsi="Arial" w:cs="Arial"/>
+          <w:sz w:val="22"/>
+        </w:rPr>
+        <w:t>APIs</w:t>
+      </w:r>
+      <w:proofErr w:type="spellEnd"/>
+      <w:r>
+        <w:rPr>
+          <w:rFonts w:ascii="Arial" w:hAnsi="Arial" w:cs="Arial"/>
+          <w:sz w:val="22"/>
+        </w:rPr>
+        <w:t xml:space="preserve"> </w:t>
+      </w:r>
+      <w:proofErr w:type="spellStart"/>
+      <w:r>
+        <w:rPr>
+          <w:rFonts w:ascii="Arial" w:hAnsi="Arial" w:cs="Arial"/>
+          <w:sz w:val="22"/>
+        </w:rPr>
+        <w:t>backend</w:t>
+      </w:r>
+      <w:proofErr w:type="spellEnd"/>
+      <w:r>
+        <w:rPr>
+          <w:rFonts w:ascii="Arial" w:hAnsi="Arial" w:cs="Arial"/>
+          <w:sz w:val="22"/>
+        </w:rPr>
+        <w:t xml:space="preserve"> para obtener y enviar datos. ca </w:t>
       </w:r>
       <w:sdt>
         <w:sdtPr>
@@ -9647,27 +10124,121 @@
       <w:bookmarkStart w:id="41" w:name="_Toc169532998"/>
       <w:bookmarkStart w:id="42" w:name="_Toc176256332"/>
       <w:r>
-        <w:t>2.5 B</w:t>
+        <w:t xml:space="preserve">2.5 </w:t>
+      </w:r>
+      <w:proofErr w:type="spellStart"/>
+      <w:r>
+        <w:t>B</w:t>
       </w:r>
       <w:bookmarkEnd w:id="41"/>
       <w:r>
         <w:t>ackend</w:t>
       </w:r>
       <w:bookmarkEnd w:id="42"/>
-    </w:p>
-    <w:p>
-      <w:pPr>
-        <w:rPr>
-          <w:rFonts w:ascii="Arial" w:hAnsi="Arial" w:cs="Arial"/>
-          <w:sz w:val="22"/>
-        </w:rPr>
-      </w:pPr>
-      <w:r>
-        <w:rPr>
-          <w:rFonts w:ascii="Arial" w:hAnsi="Arial" w:cs="Arial"/>
-          <w:sz w:val="22"/>
-        </w:rPr>
-        <w:t xml:space="preserve">Backend se refiere a la parte de una aplicación que maneja la lógica del servidor, bases de datos e integración de sistemas, asegurando que las aplicaciones sean robustas, eficientes y seguras. Utiliza lenguajes como Python, Java, Ruby, PHP y frameworks como Node.js, Django, Ruby on Rails y Spring para procesar y enviar datos entre el frontend y los sistemas de almacenamiento, gestionando la lógica de negocio, autenticación de usuarios y comunicación mediante APIs. </w:t>
+      <w:proofErr w:type="spellEnd"/>
+    </w:p>
+    <w:p>
+      <w:pPr>
+        <w:rPr>
+          <w:rFonts w:ascii="Arial" w:hAnsi="Arial" w:cs="Arial"/>
+          <w:sz w:val="22"/>
+        </w:rPr>
+      </w:pPr>
+      <w:proofErr w:type="spellStart"/>
+      <w:r>
+        <w:rPr>
+          <w:rFonts w:ascii="Arial" w:hAnsi="Arial" w:cs="Arial"/>
+          <w:sz w:val="22"/>
+        </w:rPr>
+        <w:t>Backend</w:t>
+      </w:r>
+      <w:proofErr w:type="spellEnd"/>
+      <w:r>
+        <w:rPr>
+          <w:rFonts w:ascii="Arial" w:hAnsi="Arial" w:cs="Arial"/>
+          <w:sz w:val="22"/>
+        </w:rPr>
+        <w:t xml:space="preserve"> se refiere a la parte de una aplicación que maneja la lógica del servidor, bases de datos e integración de sistemas, asegurando que las aplicaciones sean robustas, eficientes y seguras. Utiliza lenguajes como Python, Java, Ruby, PHP y </w:t>
+      </w:r>
+      <w:proofErr w:type="spellStart"/>
+      <w:r>
+        <w:rPr>
+          <w:rFonts w:ascii="Arial" w:hAnsi="Arial" w:cs="Arial"/>
+          <w:sz w:val="22"/>
+        </w:rPr>
+        <w:t>frameworks</w:t>
+      </w:r>
+      <w:proofErr w:type="spellEnd"/>
+      <w:r>
+        <w:rPr>
+          <w:rFonts w:ascii="Arial" w:hAnsi="Arial" w:cs="Arial"/>
+          <w:sz w:val="22"/>
+        </w:rPr>
+        <w:t xml:space="preserve"> como Node.js, Django, Ruby </w:t>
+      </w:r>
+      <w:proofErr w:type="spellStart"/>
+      <w:r>
+        <w:rPr>
+          <w:rFonts w:ascii="Arial" w:hAnsi="Arial" w:cs="Arial"/>
+          <w:sz w:val="22"/>
+        </w:rPr>
+        <w:t>on</w:t>
+      </w:r>
+      <w:proofErr w:type="spellEnd"/>
+      <w:r>
+        <w:rPr>
+          <w:rFonts w:ascii="Arial" w:hAnsi="Arial" w:cs="Arial"/>
+          <w:sz w:val="22"/>
+        </w:rPr>
+        <w:t xml:space="preserve"> </w:t>
+      </w:r>
+      <w:proofErr w:type="spellStart"/>
+      <w:r>
+        <w:rPr>
+          <w:rFonts w:ascii="Arial" w:hAnsi="Arial" w:cs="Arial"/>
+          <w:sz w:val="22"/>
+        </w:rPr>
+        <w:t>Rails</w:t>
+      </w:r>
+      <w:proofErr w:type="spellEnd"/>
+      <w:r>
+        <w:rPr>
+          <w:rFonts w:ascii="Arial" w:hAnsi="Arial" w:cs="Arial"/>
+          <w:sz w:val="22"/>
+        </w:rPr>
+        <w:t xml:space="preserve"> y Spring para procesar y enviar datos entre el </w:t>
+      </w:r>
+      <w:proofErr w:type="spellStart"/>
+      <w:r>
+        <w:rPr>
+          <w:rFonts w:ascii="Arial" w:hAnsi="Arial" w:cs="Arial"/>
+          <w:sz w:val="22"/>
+        </w:rPr>
+        <w:t>frontend</w:t>
+      </w:r>
+      <w:proofErr w:type="spellEnd"/>
+      <w:r>
+        <w:rPr>
+          <w:rFonts w:ascii="Arial" w:hAnsi="Arial" w:cs="Arial"/>
+          <w:sz w:val="22"/>
+        </w:rPr>
+        <w:t xml:space="preserve"> y los sistemas de almacenamiento, gestionando la lógica de negocio, autenticación de usuarios y comunicación mediante </w:t>
+      </w:r>
+      <w:proofErr w:type="spellStart"/>
+      <w:r>
+        <w:rPr>
+          <w:rFonts w:ascii="Arial" w:hAnsi="Arial" w:cs="Arial"/>
+          <w:sz w:val="22"/>
+        </w:rPr>
+        <w:t>APIs</w:t>
+      </w:r>
+      <w:proofErr w:type="spellEnd"/>
+      <w:r>
+        <w:rPr>
+          <w:rFonts w:ascii="Arial" w:hAnsi="Arial" w:cs="Arial"/>
+          <w:sz w:val="22"/>
+        </w:rPr>
+        <w:t xml:space="preserve">. </w:t>
       </w:r>
       <w:sdt>
         <w:sdtPr>
@@ -9810,7 +10381,15 @@
           <w:rFonts w:ascii="Arial" w:hAnsi="Arial" w:cs="Arial"/>
           <w:sz w:val="22"/>
         </w:rPr>
-        <w:t>es un lenguaje de programación de alto nivel conocido por su sintaxis clara y legible, que favorece la legibilidad del código y la productividad del programador. Es ampliamente utilizado en diversas áreas como desarrollo web, ciencia de datos, inteligencia artificial, automatización de tareas y más. Python es interpretado y multipropósito, lo que significa que puede ser utilizado para desarrollar desde pequeños scripts hasta aplicaciones complejas y sistemas</w:t>
+        <w:t xml:space="preserve">es un lenguaje de programación de alto nivel conocido por su sintaxis clara y legible, que favorece la legibilidad del código y la productividad del programador. Es ampliamente utilizado en diversas áreas como desarrollo web, ciencia de datos, inteligencia artificial, automatización de tareas y más. Python es interpretado y multipropósito, lo que significa que puede ser utilizado para desarrollar desde pequeños scripts hasta aplicaciones complejas y </w:t>
+      </w:r>
+      <w:proofErr w:type="gramStart"/>
+      <w:r>
+        <w:rPr>
+          <w:rFonts w:ascii="Arial" w:hAnsi="Arial" w:cs="Arial"/>
+          <w:sz w:val="22"/>
+        </w:rPr>
+        <w:t>sistemas</w:t>
       </w:r>
       <w:r>
         <w:rPr>
@@ -9826,12 +10405,21 @@
         </w:rPr>
         <w:t>.</w:t>
       </w:r>
-      <w:r>
-        <w:rPr>
-          <w:rFonts w:ascii="Arial" w:hAnsi="Arial" w:cs="Arial"/>
-          <w:sz w:val="22"/>
-        </w:rPr>
-        <w:t xml:space="preserve"> robustos</w:t>
+      <w:proofErr w:type="gramEnd"/>
+      <w:r>
+        <w:rPr>
+          <w:rFonts w:ascii="Arial" w:hAnsi="Arial" w:cs="Arial"/>
+          <w:sz w:val="22"/>
+        </w:rPr>
+        <w:t xml:space="preserve"> </w:t>
+      </w:r>
+      <w:proofErr w:type="gramStart"/>
+      <w:r>
+        <w:rPr>
+          <w:rFonts w:ascii="Arial" w:hAnsi="Arial" w:cs="Arial"/>
+          <w:sz w:val="22"/>
+        </w:rPr>
+        <w:t>robustos</w:t>
       </w:r>
       <w:r>
         <w:rPr>
@@ -9845,7 +10433,31 @@
           <w:rFonts w:ascii="Arial" w:hAnsi="Arial" w:cs="Arial"/>
           <w:sz w:val="22"/>
         </w:rPr>
-        <w:t xml:space="preserve"> Python soporta la programación orientada a objetos a través de clases y objetos, además de ofrecer módulos para organizar y reutilizar código. También proporciona un manejo de errores robusto mediante excepciones (try y except) y permite la creación concisa de listas y diccionarios con comprehensivos</w:t>
+        <w:t xml:space="preserve"> Python</w:t>
+      </w:r>
+      <w:proofErr w:type="gramEnd"/>
+      <w:r>
+        <w:rPr>
+          <w:rFonts w:ascii="Arial" w:hAnsi="Arial" w:cs="Arial"/>
+          <w:sz w:val="22"/>
+        </w:rPr>
+        <w:t xml:space="preserve"> soporta la programación orientada a objetos a través de clases y objetos, además de ofrecer módulos para organizar y reutilizar código. También proporciona un manejo de errores robusto mediante excepciones (try y </w:t>
+      </w:r>
+      <w:proofErr w:type="spellStart"/>
+      <w:r>
+        <w:rPr>
+          <w:rFonts w:ascii="Arial" w:hAnsi="Arial" w:cs="Arial"/>
+          <w:sz w:val="22"/>
+        </w:rPr>
+        <w:t>except</w:t>
+      </w:r>
+      <w:proofErr w:type="spellEnd"/>
+      <w:r>
+        <w:rPr>
+          <w:rFonts w:ascii="Arial" w:hAnsi="Arial" w:cs="Arial"/>
+          <w:sz w:val="22"/>
+        </w:rPr>
+        <w:t>) y permite la creación concisa de listas y diccionarios con comprehensivos</w:t>
       </w:r>
       <w:r>
         <w:rPr>
@@ -9875,7 +10487,39 @@
           <w:rFonts w:ascii="Arial" w:hAnsi="Arial" w:cs="Arial"/>
           <w:sz w:val="22"/>
         </w:rPr>
-        <w:t xml:space="preserve">El concepto de red neuronal artificial fue introducido por Warren McCulloch y Walter Pitts en 1943, quienes propusieron el primer modelo matemático de una neurona artificial. Sin embargo, el desarrollo moderno de redes neuronales como las conocemos hoy ha sido impulsado por diversos autores y científicos, como Frank Rosenblatt, quien desarrolló el perceptrón en 1958, y Geoffrey Hinton, considerado uno de los padres del aprendizaje profundo (deep learning), quien popularizó el uso de redes neuronales profundas para aplicaciones de inteligencia artificial en la década de 2000. </w:t>
+        <w:t>El concepto de red neuronal artificial fue introducido por Warren McCulloch y Walter Pitts en 1943, quienes propusieron el primer modelo matemático de una neurona artificial. Sin embargo, el desarrollo moderno de redes neuronales como las conocemos hoy ha sido impulsado por diversos autores y científicos, como Frank Rosenblatt, quien desarrolló el perceptrón en 1958, y Geoffrey Hinton, considerado uno de los padres del aprendizaje profundo (</w:t>
+      </w:r>
+      <w:proofErr w:type="spellStart"/>
+      <w:r>
+        <w:rPr>
+          <w:rFonts w:ascii="Arial" w:hAnsi="Arial" w:cs="Arial"/>
+          <w:sz w:val="22"/>
+        </w:rPr>
+        <w:t>deep</w:t>
+      </w:r>
+      <w:proofErr w:type="spellEnd"/>
+      <w:r>
+        <w:rPr>
+          <w:rFonts w:ascii="Arial" w:hAnsi="Arial" w:cs="Arial"/>
+          <w:sz w:val="22"/>
+        </w:rPr>
+        <w:t xml:space="preserve"> </w:t>
+      </w:r>
+      <w:proofErr w:type="spellStart"/>
+      <w:r>
+        <w:rPr>
+          <w:rFonts w:ascii="Arial" w:hAnsi="Arial" w:cs="Arial"/>
+          <w:sz w:val="22"/>
+        </w:rPr>
+        <w:t>learning</w:t>
+      </w:r>
+      <w:proofErr w:type="spellEnd"/>
+      <w:r>
+        <w:rPr>
+          <w:rFonts w:ascii="Arial" w:hAnsi="Arial" w:cs="Arial"/>
+          <w:sz w:val="22"/>
+        </w:rPr>
+        <w:t xml:space="preserve">), quien popularizó el uso de redes neuronales profundas para aplicaciones de inteligencia artificial en la década de 2000. </w:t>
       </w:r>
       <w:sdt>
         <w:sdtPr>
@@ -9942,6 +10586,7 @@
           <w:sz w:val="22"/>
         </w:rPr>
       </w:pPr>
+      <w:proofErr w:type="spellStart"/>
       <w:r>
         <w:rPr>
           <w:rFonts w:ascii="Arial" w:hAnsi="Arial" w:cs="Arial"/>
@@ -9951,12 +10596,45 @@
         </w:rPr>
         <w:t>GroundingDINO</w:t>
       </w:r>
-      <w:r>
-        <w:rPr>
-          <w:rFonts w:ascii="Arial" w:hAnsi="Arial" w:cs="Arial"/>
-          <w:sz w:val="22"/>
-        </w:rPr>
-        <w:t xml:space="preserve"> es una red neuronal profunda diseñada para abordar el problema de la segmentación y el reconocimiento de objetos en imágenes de manera más precisa y contextual. Combina técnicas de detección de objetos y segmentación semántica para "anclar" (grounding) los objetos detectados en las imágenes con </w:t>
+      <w:proofErr w:type="spellEnd"/>
+      <w:r>
+        <w:rPr>
+          <w:rFonts w:ascii="Arial" w:hAnsi="Arial" w:cs="Arial"/>
+          <w:sz w:val="22"/>
+        </w:rPr>
+        <w:t xml:space="preserve"> es una red neuronal profunda diseñada para abordar el problema de la segmentación y el reconocimiento de objetos en imágenes de manera más precisa y contextual. </w:t>
+      </w:r>
+      <w:proofErr w:type="gramStart"/>
+      <w:r>
+        <w:rPr>
+          <w:rFonts w:ascii="Arial" w:hAnsi="Arial" w:cs="Arial"/>
+          <w:sz w:val="22"/>
+        </w:rPr>
+        <w:t>Combina técnicas</w:t>
+      </w:r>
+      <w:proofErr w:type="gramEnd"/>
+      <w:r>
+        <w:rPr>
+          <w:rFonts w:ascii="Arial" w:hAnsi="Arial" w:cs="Arial"/>
+          <w:sz w:val="22"/>
+        </w:rPr>
+        <w:t xml:space="preserve"> de detección de objetos y segmentación semántica para "anclar" (</w:t>
+      </w:r>
+      <w:proofErr w:type="spellStart"/>
+      <w:r>
+        <w:rPr>
+          <w:rFonts w:ascii="Arial" w:hAnsi="Arial" w:cs="Arial"/>
+          <w:sz w:val="22"/>
+        </w:rPr>
+        <w:t>grounding</w:t>
+      </w:r>
+      <w:proofErr w:type="spellEnd"/>
+      <w:r>
+        <w:rPr>
+          <w:rFonts w:ascii="Arial" w:hAnsi="Arial" w:cs="Arial"/>
+          <w:sz w:val="22"/>
+        </w:rPr>
+        <w:t xml:space="preserve">) los objetos detectados en las imágenes con </w:t>
       </w:r>
     </w:p>
     <w:p>
@@ -9977,7 +10655,39 @@
           <w:rFonts w:ascii="Arial" w:hAnsi="Arial" w:cs="Arial"/>
           <w:sz w:val="22"/>
         </w:rPr>
-        <w:t>Non-locality Optimization). Esto significa que puede procesar tanto la información visual como textual, permitiendo reconocer y segmentar objetos específicos a partir de instrucciones o descripciones textuales.</w:t>
+        <w:t>Non-</w:t>
+      </w:r>
+      <w:proofErr w:type="spellStart"/>
+      <w:r>
+        <w:rPr>
+          <w:rFonts w:ascii="Arial" w:hAnsi="Arial" w:cs="Arial"/>
+          <w:sz w:val="22"/>
+        </w:rPr>
+        <w:t>locality</w:t>
+      </w:r>
+      <w:proofErr w:type="spellEnd"/>
+      <w:r>
+        <w:rPr>
+          <w:rFonts w:ascii="Arial" w:hAnsi="Arial" w:cs="Arial"/>
+          <w:sz w:val="22"/>
+        </w:rPr>
+        <w:t xml:space="preserve"> </w:t>
+      </w:r>
+      <w:proofErr w:type="spellStart"/>
+      <w:r>
+        <w:rPr>
+          <w:rFonts w:ascii="Arial" w:hAnsi="Arial" w:cs="Arial"/>
+          <w:sz w:val="22"/>
+        </w:rPr>
+        <w:t>Optimization</w:t>
+      </w:r>
+      <w:proofErr w:type="spellEnd"/>
+      <w:r>
+        <w:rPr>
+          <w:rFonts w:ascii="Arial" w:hAnsi="Arial" w:cs="Arial"/>
+          <w:sz w:val="22"/>
+        </w:rPr>
+        <w:t>). Esto significa que puede procesar tanto la información visual como textual, permitiendo reconocer y segmentar objetos específicos a partir de instrucciones o descripciones textuales.</w:t>
       </w:r>
     </w:p>
     <w:p>
@@ -10002,7 +10712,25 @@
           <w:rFonts w:ascii="Arial" w:hAnsi="Arial" w:cs="Arial"/>
           <w:sz w:val="22"/>
         </w:rPr>
-        <w:t>La red es útil en aplicaciones donde es necesario identificar y etiquetar con precisión objetos dentro de una imagen, incluso en situaciones donde la definición de los objetos puede ser subjetiva o depender del contexto proporcionado por el lenguaje. Este enfoque puede integrarse en sistemas avanzados de visión por computadora que requieren una comprensión más profunda de las relaciones entre objetos y descripciones textuales, como en sistemas de IA que necesitan entender y describir escenas complejas.ensivos.</w:t>
+        <w:t xml:space="preserve">La red es útil en aplicaciones donde es necesario identificar y etiquetar con precisión objetos dentro de una imagen, incluso en situaciones donde la definición de los objetos puede ser subjetiva o depender del contexto proporcionado por el lenguaje. Este enfoque puede integrarse en sistemas avanzados de visión por computadora que requieren una comprensión más profunda de las relaciones entre objetos y descripciones textuales, como en sistemas de IA que necesitan entender y describir escenas </w:t>
+      </w:r>
+      <w:proofErr w:type="spellStart"/>
+      <w:proofErr w:type="gramStart"/>
+      <w:r>
+        <w:rPr>
+          <w:rFonts w:ascii="Arial" w:hAnsi="Arial" w:cs="Arial"/>
+          <w:sz w:val="22"/>
+        </w:rPr>
+        <w:t>complejas.ensivos</w:t>
+      </w:r>
+      <w:proofErr w:type="spellEnd"/>
+      <w:proofErr w:type="gramEnd"/>
+      <w:r>
+        <w:rPr>
+          <w:rFonts w:ascii="Arial" w:hAnsi="Arial" w:cs="Arial"/>
+          <w:sz w:val="22"/>
+        </w:rPr>
+        <w:t>.</w:t>
       </w:r>
       <w:sdt>
         <w:sdtPr>
@@ -10084,10 +10812,12 @@
       <w:r>
         <w:t xml:space="preserve"> </w:t>
       </w:r>
+      <w:proofErr w:type="spellStart"/>
       <w:r>
         <w:t>Roboflow</w:t>
       </w:r>
       <w:bookmarkEnd w:id="46"/>
+      <w:proofErr w:type="spellEnd"/>
     </w:p>
     <w:p>
       <w:pPr>
@@ -10103,27 +10833,116 @@
         </w:rPr>
         <w:t xml:space="preserve">Según el autor de </w:t>
       </w:r>
-      <w:r>
-        <w:rPr>
-          <w:rFonts w:ascii="Arial" w:hAnsi="Arial" w:cs="Arial"/>
-          <w:sz w:val="22"/>
-        </w:rPr>
-        <w:t>Roboflow es una plataforma integral de gestión de datos que está diseñada específicamente para proyectos de visión por computadora. La plataforma facilita cada paso del proceso de desarrollo de modelos, desde la creación y etiquetado de datasets hasta la mejora y optimización de esos datos para obtener mejores resultados en la detección de objetos. Una de sus características clave es la capacidad de aumentar automáticamente los datos, lo que significa que puede generar nuevas imágenes a partir de las existentes mediante técnicas como rotaciones, recortes, cambios de iluminación y más, ayudando a evitar problemas de sobreajuste.</w:t>
-      </w:r>
-    </w:p>
-    <w:p>
-      <w:pPr>
-        <w:rPr>
-          <w:rFonts w:ascii="Arial" w:hAnsi="Arial" w:cs="Arial"/>
-          <w:sz w:val="22"/>
-        </w:rPr>
-      </w:pPr>
-      <w:r>
-        <w:rPr>
-          <w:rFonts w:ascii="Arial" w:hAnsi="Arial" w:cs="Arial"/>
-          <w:sz w:val="22"/>
-        </w:rPr>
-        <w:t>Además, Roboflow permite entrenar modelos de visión por computadora en la nube y descargar los modelos entrenados en diferentes formatos listos para ser integrados en aplicaciones de desarrollo. Los usuarios pueden acceder a modelos preentrenados, lo que facilita la creación de soluciones de visión por computadora personalizadas sin necesidad de empezar desde cero. También es compatible con herramientas como YOLO, TensorFlow, PyTorch, entre otras, lo que la convierte en una plataforma flexible para múltiples necesidades</w:t>
+      <w:proofErr w:type="spellStart"/>
+      <w:r>
+        <w:rPr>
+          <w:rFonts w:ascii="Arial" w:hAnsi="Arial" w:cs="Arial"/>
+          <w:sz w:val="22"/>
+        </w:rPr>
+        <w:t>Roboflow</w:t>
+      </w:r>
+      <w:proofErr w:type="spellEnd"/>
+      <w:r>
+        <w:rPr>
+          <w:rFonts w:ascii="Arial" w:hAnsi="Arial" w:cs="Arial"/>
+          <w:sz w:val="22"/>
+        </w:rPr>
+        <w:t xml:space="preserve"> es una plataforma integral de gestión de datos que está diseñada específicamente para proyectos de visión por computadora. La plataforma facilita cada paso del proceso de desarrollo de modelos, desde la creación y etiquetado de </w:t>
+      </w:r>
+      <w:proofErr w:type="spellStart"/>
+      <w:r>
+        <w:rPr>
+          <w:rFonts w:ascii="Arial" w:hAnsi="Arial" w:cs="Arial"/>
+          <w:sz w:val="22"/>
+        </w:rPr>
+        <w:t>datasets</w:t>
+      </w:r>
+      <w:proofErr w:type="spellEnd"/>
+      <w:r>
+        <w:rPr>
+          <w:rFonts w:ascii="Arial" w:hAnsi="Arial" w:cs="Arial"/>
+          <w:sz w:val="22"/>
+        </w:rPr>
+        <w:t xml:space="preserve"> hasta la mejora y optimización de esos datos para obtener mejores resultados en la detección de objetos. Una de sus características clave es la capacidad de aumentar automáticamente los datos, lo que significa que puede generar nuevas imágenes a partir de las existentes mediante técnicas como rotaciones, recortes, cambios de iluminación y más, ayudando a evitar problemas de sobreajuste.</w:t>
+      </w:r>
+    </w:p>
+    <w:p>
+      <w:pPr>
+        <w:rPr>
+          <w:rFonts w:ascii="Arial" w:hAnsi="Arial" w:cs="Arial"/>
+          <w:sz w:val="22"/>
+        </w:rPr>
+      </w:pPr>
+      <w:r>
+        <w:rPr>
+          <w:rFonts w:ascii="Arial" w:hAnsi="Arial" w:cs="Arial"/>
+          <w:sz w:val="22"/>
+        </w:rPr>
+        <w:t xml:space="preserve">Además, </w:t>
+      </w:r>
+      <w:proofErr w:type="spellStart"/>
+      <w:r>
+        <w:rPr>
+          <w:rFonts w:ascii="Arial" w:hAnsi="Arial" w:cs="Arial"/>
+          <w:sz w:val="22"/>
+        </w:rPr>
+        <w:t>Roboflow</w:t>
+      </w:r>
+      <w:proofErr w:type="spellEnd"/>
+      <w:r>
+        <w:rPr>
+          <w:rFonts w:ascii="Arial" w:hAnsi="Arial" w:cs="Arial"/>
+          <w:sz w:val="22"/>
+        </w:rPr>
+        <w:t xml:space="preserve"> permite entrenar modelos de visión por computadora en la nube y descargar los modelos entrenados en diferentes formatos listos para ser integrados en aplicaciones de desarrollo. Los usuarios pueden acceder a modelos </w:t>
+      </w:r>
+      <w:proofErr w:type="spellStart"/>
+      <w:r>
+        <w:rPr>
+          <w:rFonts w:ascii="Arial" w:hAnsi="Arial" w:cs="Arial"/>
+          <w:sz w:val="22"/>
+        </w:rPr>
+        <w:t>preentrenados</w:t>
+      </w:r>
+      <w:proofErr w:type="spellEnd"/>
+      <w:r>
+        <w:rPr>
+          <w:rFonts w:ascii="Arial" w:hAnsi="Arial" w:cs="Arial"/>
+          <w:sz w:val="22"/>
+        </w:rPr>
+        <w:t xml:space="preserve">, lo que facilita la creación de soluciones de visión por computadora personalizadas sin necesidad de empezar desde cero. También es compatible con herramientas como YOLO, </w:t>
+      </w:r>
+      <w:proofErr w:type="spellStart"/>
+      <w:r>
+        <w:rPr>
+          <w:rFonts w:ascii="Arial" w:hAnsi="Arial" w:cs="Arial"/>
+          <w:sz w:val="22"/>
+        </w:rPr>
+        <w:t>TensorFlow</w:t>
+      </w:r>
+      <w:proofErr w:type="spellEnd"/>
+      <w:r>
+        <w:rPr>
+          <w:rFonts w:ascii="Arial" w:hAnsi="Arial" w:cs="Arial"/>
+          <w:sz w:val="22"/>
+        </w:rPr>
+        <w:t xml:space="preserve">, </w:t>
+      </w:r>
+      <w:proofErr w:type="spellStart"/>
+      <w:r>
+        <w:rPr>
+          <w:rFonts w:ascii="Arial" w:hAnsi="Arial" w:cs="Arial"/>
+          <w:sz w:val="22"/>
+        </w:rPr>
+        <w:t>PyTorch</w:t>
+      </w:r>
+      <w:proofErr w:type="spellEnd"/>
+      <w:r>
+        <w:rPr>
+          <w:rFonts w:ascii="Arial" w:hAnsi="Arial" w:cs="Arial"/>
+          <w:sz w:val="22"/>
+        </w:rPr>
+        <w:t>, entre otras, lo que la convierte en una plataforma flexible para múltiples necesidades</w:t>
       </w:r>
       <w:r>
         <w:rPr>
@@ -10199,9 +11018,14 @@
         <w:t xml:space="preserve">2.5.4 </w:t>
       </w:r>
       <w:r>
-        <w:t>Google Colab</w:t>
+        <w:t xml:space="preserve">Google </w:t>
+      </w:r>
+      <w:proofErr w:type="spellStart"/>
+      <w:r>
+        <w:t>Colab</w:t>
       </w:r>
       <w:bookmarkEnd w:id="47"/>
+      <w:proofErr w:type="spellEnd"/>
     </w:p>
     <w:p>
       <w:pPr>
@@ -10285,6 +11109,7 @@
         <w:lastRenderedPageBreak/>
         <w:t xml:space="preserve">2.5.4 </w:t>
       </w:r>
+      <w:proofErr w:type="spellStart"/>
       <w:r>
         <w:t>P</w:t>
       </w:r>
@@ -10292,6 +11117,7 @@
         <w:t>ycharm</w:t>
       </w:r>
       <w:bookmarkEnd w:id="48"/>
+      <w:proofErr w:type="spellEnd"/>
     </w:p>
     <w:p>
       <w:r>
@@ -10306,7 +11132,71 @@
           <w:rFonts w:ascii="Arial" w:hAnsi="Arial" w:cs="Arial"/>
           <w:sz w:val="22"/>
         </w:rPr>
-        <w:t>un entorno de desarrollo integrado (IDE) para Python desarrollado por JetBrains, que ofrece una serie de herramientas avanzadas para facilitar la programación en este lenguaje. Incluye características como autocompletado de código, depuración, integración con sistemas de control de versiones, y gestión de entornos virtuales, además de soporte para el desarrollo web con frameworks como Django y Flask. PyCharm está diseñado para mejorar la productividad de los desarrolladores de Python y optimizar el flujo de trabajo en proyectos de programación complejos aprendizaje</w:t>
+        <w:t xml:space="preserve">un entorno de desarrollo integrado (IDE) para Python desarrollado por </w:t>
+      </w:r>
+      <w:proofErr w:type="spellStart"/>
+      <w:r>
+        <w:rPr>
+          <w:rFonts w:ascii="Arial" w:hAnsi="Arial" w:cs="Arial"/>
+          <w:sz w:val="22"/>
+        </w:rPr>
+        <w:t>JetBrains</w:t>
+      </w:r>
+      <w:proofErr w:type="spellEnd"/>
+      <w:r>
+        <w:rPr>
+          <w:rFonts w:ascii="Arial" w:hAnsi="Arial" w:cs="Arial"/>
+          <w:sz w:val="22"/>
+        </w:rPr>
+        <w:t xml:space="preserve">, que ofrece una serie de herramientas avanzadas para facilitar la programación en este lenguaje. Incluye características como autocompletado de código, depuración, integración con sistemas de control de versiones, y gestión de entornos virtuales, además de soporte para el desarrollo web con </w:t>
+      </w:r>
+      <w:proofErr w:type="spellStart"/>
+      <w:r>
+        <w:rPr>
+          <w:rFonts w:ascii="Arial" w:hAnsi="Arial" w:cs="Arial"/>
+          <w:sz w:val="22"/>
+        </w:rPr>
+        <w:t>frameworks</w:t>
+      </w:r>
+      <w:proofErr w:type="spellEnd"/>
+      <w:r>
+        <w:rPr>
+          <w:rFonts w:ascii="Arial" w:hAnsi="Arial" w:cs="Arial"/>
+          <w:sz w:val="22"/>
+        </w:rPr>
+        <w:t xml:space="preserve"> como Django y </w:t>
+      </w:r>
+      <w:proofErr w:type="spellStart"/>
+      <w:r>
+        <w:rPr>
+          <w:rFonts w:ascii="Arial" w:hAnsi="Arial" w:cs="Arial"/>
+          <w:sz w:val="22"/>
+        </w:rPr>
+        <w:t>Flask</w:t>
+      </w:r>
+      <w:proofErr w:type="spellEnd"/>
+      <w:r>
+        <w:rPr>
+          <w:rFonts w:ascii="Arial" w:hAnsi="Arial" w:cs="Arial"/>
+          <w:sz w:val="22"/>
+        </w:rPr>
+        <w:t xml:space="preserve">. </w:t>
+      </w:r>
+      <w:proofErr w:type="spellStart"/>
+      <w:r>
+        <w:rPr>
+          <w:rFonts w:ascii="Arial" w:hAnsi="Arial" w:cs="Arial"/>
+          <w:sz w:val="22"/>
+        </w:rPr>
+        <w:t>PyCharm</w:t>
+      </w:r>
+      <w:proofErr w:type="spellEnd"/>
+      <w:r>
+        <w:rPr>
+          <w:rFonts w:ascii="Arial" w:hAnsi="Arial" w:cs="Arial"/>
+          <w:sz w:val="22"/>
+        </w:rPr>
+        <w:t xml:space="preserve"> está diseñado para mejorar la productividad de los desarrolladores de Python y optimizar el flujo de trabajo en proyectos de programación complejos aprendizaje</w:t>
       </w:r>
     </w:p>
     <w:p>
@@ -10382,10 +11272,12 @@
       <w:r>
         <w:t xml:space="preserve"> </w:t>
       </w:r>
+      <w:proofErr w:type="spellStart"/>
       <w:r>
         <w:t>Ultralytics</w:t>
       </w:r>
       <w:bookmarkEnd w:id="49"/>
+      <w:proofErr w:type="spellEnd"/>
     </w:p>
     <w:p>
       <w:pPr>
@@ -10395,12 +11287,85 @@
           <w:sz w:val="22"/>
         </w:rPr>
       </w:pPr>
-      <w:r>
-        <w:rPr>
-          <w:rFonts w:ascii="Arial" w:hAnsi="Arial" w:cs="Arial"/>
-          <w:sz w:val="22"/>
-        </w:rPr>
-        <w:t>Ultralytics es una compañía de software que se ha especializado en el desarrollo de soluciones avanzadas de visión por computadora, siendo su mayor contribución la serie de modelos YOLO (You Only Look Once), famosos por su capacidad de realizar detección de objetos en tiempo real con alta precisión. Fundada en 2014 por Glenn Jocher, la compañía ha revolucionado el campo de la inteligencia artificial al ofrecer versiones mejoradas y optimizadas de YOLO, como YOLOv5 y YOLOv8, que se caracterizan por su eficiencia, velocidad y facilidad de uso. Ultralytics facilita el desarrollo de aplicaciones de visión por computadora a través de herramientas accesibles y código abierto, apoyando tanto a investigadores como a desarrolladores en la implementación de estas soluciones en proyectos del mundo real.</w:t>
+      <w:proofErr w:type="spellStart"/>
+      <w:r>
+        <w:rPr>
+          <w:rFonts w:ascii="Arial" w:hAnsi="Arial" w:cs="Arial"/>
+          <w:sz w:val="22"/>
+        </w:rPr>
+        <w:t>Ultralytics</w:t>
+      </w:r>
+      <w:proofErr w:type="spellEnd"/>
+      <w:r>
+        <w:rPr>
+          <w:rFonts w:ascii="Arial" w:hAnsi="Arial" w:cs="Arial"/>
+          <w:sz w:val="22"/>
+        </w:rPr>
+        <w:t xml:space="preserve"> es una compañía de software que se ha especializado en el desarrollo de soluciones avanzadas de visión por computadora, siendo su mayor contribución la serie de modelos YOLO (</w:t>
+      </w:r>
+      <w:proofErr w:type="spellStart"/>
+      <w:r>
+        <w:rPr>
+          <w:rFonts w:ascii="Arial" w:hAnsi="Arial" w:cs="Arial"/>
+          <w:sz w:val="22"/>
+        </w:rPr>
+        <w:t>You</w:t>
+      </w:r>
+      <w:proofErr w:type="spellEnd"/>
+      <w:r>
+        <w:rPr>
+          <w:rFonts w:ascii="Arial" w:hAnsi="Arial" w:cs="Arial"/>
+          <w:sz w:val="22"/>
+        </w:rPr>
+        <w:t xml:space="preserve"> </w:t>
+      </w:r>
+      <w:proofErr w:type="spellStart"/>
+      <w:r>
+        <w:rPr>
+          <w:rFonts w:ascii="Arial" w:hAnsi="Arial" w:cs="Arial"/>
+          <w:sz w:val="22"/>
+        </w:rPr>
+        <w:t>Only</w:t>
+      </w:r>
+      <w:proofErr w:type="spellEnd"/>
+      <w:r>
+        <w:rPr>
+          <w:rFonts w:ascii="Arial" w:hAnsi="Arial" w:cs="Arial"/>
+          <w:sz w:val="22"/>
+        </w:rPr>
+        <w:t xml:space="preserve"> Look Once), famosos por su capacidad de realizar detección de objetos en tiempo real con alta precisión. Fundada en 2014 por Glenn </w:t>
+      </w:r>
+      <w:proofErr w:type="spellStart"/>
+      <w:r>
+        <w:rPr>
+          <w:rFonts w:ascii="Arial" w:hAnsi="Arial" w:cs="Arial"/>
+          <w:sz w:val="22"/>
+        </w:rPr>
+        <w:t>Jocher</w:t>
+      </w:r>
+      <w:proofErr w:type="spellEnd"/>
+      <w:r>
+        <w:rPr>
+          <w:rFonts w:ascii="Arial" w:hAnsi="Arial" w:cs="Arial"/>
+          <w:sz w:val="22"/>
+        </w:rPr>
+        <w:t xml:space="preserve">, la compañía ha revolucionado el campo de la inteligencia artificial al ofrecer versiones mejoradas y optimizadas de YOLO, como YOLOv5 y YOLOv8, que se caracterizan por su eficiencia, velocidad y facilidad de uso. </w:t>
+      </w:r>
+      <w:proofErr w:type="spellStart"/>
+      <w:r>
+        <w:rPr>
+          <w:rFonts w:ascii="Arial" w:hAnsi="Arial" w:cs="Arial"/>
+          <w:sz w:val="22"/>
+        </w:rPr>
+        <w:t>Ultralytics</w:t>
+      </w:r>
+      <w:proofErr w:type="spellEnd"/>
+      <w:r>
+        <w:rPr>
+          <w:rFonts w:ascii="Arial" w:hAnsi="Arial" w:cs="Arial"/>
+          <w:sz w:val="22"/>
+        </w:rPr>
+        <w:t xml:space="preserve"> facilita el desarrollo de aplicaciones de visión por computadora a través de herramientas accesibles y código abierto, apoyando tanto a investigadores como a desarrolladores en la implementación de estas soluciones en proyectos del mundo real.</w:t>
       </w:r>
       <w:sdt>
         <w:sdtPr>
@@ -10490,7 +11455,39 @@
           <w:sz w:val="22"/>
         </w:rPr>
         <w:lastRenderedPageBreak/>
-        <w:t xml:space="preserve">eficiente que con las CPU tradicionales. Introducido en 2007, CUDA está diseñado para aprovechar la arquitectura de las GPU y acelerar aplicaciones complejas en una variedad de campos, incluyendo inteligencia artificial, simulaciones científicas, procesamiento de imágenes y más. CUDA proporciona un entorno de desarrollo compatible con lenguajes como C, C++ y Python, facilitando la creación de algoritmos que ejecuten grandes cantidades de tareas en paralelo, mejorando drásticamente el rendimiento de ciertas aplicaciones, especialmente en deep learning </w:t>
+        <w:t xml:space="preserve">eficiente que con las CPU tradicionales. Introducido en 2007, CUDA está diseñado para aprovechar la arquitectura de las GPU y acelerar aplicaciones complejas en una variedad de campos, incluyendo inteligencia artificial, simulaciones científicas, procesamiento de imágenes y más. CUDA proporciona un entorno de desarrollo compatible con lenguajes como C, C++ y Python, facilitando la creación de algoritmos que ejecuten grandes cantidades de tareas en paralelo, mejorando drásticamente el rendimiento de ciertas aplicaciones, especialmente en </w:t>
+      </w:r>
+      <w:proofErr w:type="spellStart"/>
+      <w:r>
+        <w:rPr>
+          <w:rFonts w:ascii="Arial" w:hAnsi="Arial" w:cs="Arial"/>
+          <w:sz w:val="22"/>
+        </w:rPr>
+        <w:t>deep</w:t>
+      </w:r>
+      <w:proofErr w:type="spellEnd"/>
+      <w:r>
+        <w:rPr>
+          <w:rFonts w:ascii="Arial" w:hAnsi="Arial" w:cs="Arial"/>
+          <w:sz w:val="22"/>
+        </w:rPr>
+        <w:t xml:space="preserve"> </w:t>
+      </w:r>
+      <w:proofErr w:type="spellStart"/>
+      <w:r>
+        <w:rPr>
+          <w:rFonts w:ascii="Arial" w:hAnsi="Arial" w:cs="Arial"/>
+          <w:sz w:val="22"/>
+        </w:rPr>
+        <w:t>learning</w:t>
+      </w:r>
+      <w:proofErr w:type="spellEnd"/>
+      <w:r>
+        <w:rPr>
+          <w:rFonts w:ascii="Arial" w:hAnsi="Arial" w:cs="Arial"/>
+          <w:sz w:val="22"/>
+        </w:rPr>
+        <w:t xml:space="preserve"> </w:t>
       </w:r>
       <w:sdt>
         <w:sdtPr>
@@ -10548,9 +11545,14 @@
       </w:pPr>
       <w:bookmarkStart w:id="51" w:name="_Toc176256340"/>
       <w:r>
-        <w:t>2.5.7 Deep Learning</w:t>
+        <w:t xml:space="preserve">2.5.7 Deep </w:t>
+      </w:r>
+      <w:proofErr w:type="spellStart"/>
+      <w:r>
+        <w:t>Learning</w:t>
       </w:r>
       <w:bookmarkEnd w:id="51"/>
+      <w:proofErr w:type="spellEnd"/>
     </w:p>
     <w:p>
       <w:pPr>
@@ -10571,7 +11573,151 @@
           <w:rFonts w:ascii="Arial" w:hAnsi="Arial" w:cs="Arial"/>
           <w:sz w:val="22"/>
         </w:rPr>
-        <w:t>Deep Learning es una subdisciplina del machine learning que utiliza redes neuronales artificiales, particularmente redes neuronales profundas con múltiples capas, para modelar patrones y aprender representaciones a partir de grandes cantidades de datos. Inspirado en la estructura y funcionamiento del cerebro humano, el deep learning permite a las máquinas aprender de manera autónoma a partir de ejemplos, sin necesidad de reglas explícitas programadas. Esto lo hace particularmente efectivo en tareas complejas como la clasificación de imágenes, reconocimiento de voz, procesamiento de lenguaje natural, y conducción autónoma. Los avances en deep learning han sido posibles gracias a la disponibilidad de grandes volúmenes de datos (big data) y al incremento de la capacidad de procesamiento mediante GPUs y TPUs, herramientas fundamentales para entrenar estas redes.</w:t>
+        <w:t xml:space="preserve">Deep </w:t>
+      </w:r>
+      <w:proofErr w:type="spellStart"/>
+      <w:r>
+        <w:rPr>
+          <w:rFonts w:ascii="Arial" w:hAnsi="Arial" w:cs="Arial"/>
+          <w:sz w:val="22"/>
+        </w:rPr>
+        <w:t>Learning</w:t>
+      </w:r>
+      <w:proofErr w:type="spellEnd"/>
+      <w:r>
+        <w:rPr>
+          <w:rFonts w:ascii="Arial" w:hAnsi="Arial" w:cs="Arial"/>
+          <w:sz w:val="22"/>
+        </w:rPr>
+        <w:t xml:space="preserve"> es una subdisciplina del machine </w:t>
+      </w:r>
+      <w:proofErr w:type="spellStart"/>
+      <w:r>
+        <w:rPr>
+          <w:rFonts w:ascii="Arial" w:hAnsi="Arial" w:cs="Arial"/>
+          <w:sz w:val="22"/>
+        </w:rPr>
+        <w:t>learning</w:t>
+      </w:r>
+      <w:proofErr w:type="spellEnd"/>
+      <w:r>
+        <w:rPr>
+          <w:rFonts w:ascii="Arial" w:hAnsi="Arial" w:cs="Arial"/>
+          <w:sz w:val="22"/>
+        </w:rPr>
+        <w:t xml:space="preserve"> que utiliza redes neuronales artificiales, particularmente redes neuronales profundas con múltiples capas, para modelar patrones y aprender representaciones a partir de grandes cantidades de datos. Inspirado en la estructura y funcionamiento del cerebro humano, el </w:t>
+      </w:r>
+      <w:proofErr w:type="spellStart"/>
+      <w:r>
+        <w:rPr>
+          <w:rFonts w:ascii="Arial" w:hAnsi="Arial" w:cs="Arial"/>
+          <w:sz w:val="22"/>
+        </w:rPr>
+        <w:t>deep</w:t>
+      </w:r>
+      <w:proofErr w:type="spellEnd"/>
+      <w:r>
+        <w:rPr>
+          <w:rFonts w:ascii="Arial" w:hAnsi="Arial" w:cs="Arial"/>
+          <w:sz w:val="22"/>
+        </w:rPr>
+        <w:t xml:space="preserve"> </w:t>
+      </w:r>
+      <w:proofErr w:type="spellStart"/>
+      <w:r>
+        <w:rPr>
+          <w:rFonts w:ascii="Arial" w:hAnsi="Arial" w:cs="Arial"/>
+          <w:sz w:val="22"/>
+        </w:rPr>
+        <w:t>learning</w:t>
+      </w:r>
+      <w:proofErr w:type="spellEnd"/>
+      <w:r>
+        <w:rPr>
+          <w:rFonts w:ascii="Arial" w:hAnsi="Arial" w:cs="Arial"/>
+          <w:sz w:val="22"/>
+        </w:rPr>
+        <w:t xml:space="preserve"> permite a las máquinas aprender de manera autónoma a partir de ejemplos, sin necesidad de reglas explícitas programadas. Esto lo hace particularmente efectivo en tareas complejas como la clasificación de imágenes, reconocimiento de voz, procesamiento de lenguaje natural, y conducción autónoma. Los avances en </w:t>
+      </w:r>
+      <w:proofErr w:type="spellStart"/>
+      <w:r>
+        <w:rPr>
+          <w:rFonts w:ascii="Arial" w:hAnsi="Arial" w:cs="Arial"/>
+          <w:sz w:val="22"/>
+        </w:rPr>
+        <w:t>deep</w:t>
+      </w:r>
+      <w:proofErr w:type="spellEnd"/>
+      <w:r>
+        <w:rPr>
+          <w:rFonts w:ascii="Arial" w:hAnsi="Arial" w:cs="Arial"/>
+          <w:sz w:val="22"/>
+        </w:rPr>
+        <w:t xml:space="preserve"> </w:t>
+      </w:r>
+      <w:proofErr w:type="spellStart"/>
+      <w:r>
+        <w:rPr>
+          <w:rFonts w:ascii="Arial" w:hAnsi="Arial" w:cs="Arial"/>
+          <w:sz w:val="22"/>
+        </w:rPr>
+        <w:t>learning</w:t>
+      </w:r>
+      <w:proofErr w:type="spellEnd"/>
+      <w:r>
+        <w:rPr>
+          <w:rFonts w:ascii="Arial" w:hAnsi="Arial" w:cs="Arial"/>
+          <w:sz w:val="22"/>
+        </w:rPr>
+        <w:t xml:space="preserve"> han sido posibles gracias a la disponibilidad de grandes volúmenes de datos (</w:t>
+      </w:r>
+      <w:proofErr w:type="spellStart"/>
+      <w:r>
+        <w:rPr>
+          <w:rFonts w:ascii="Arial" w:hAnsi="Arial" w:cs="Arial"/>
+          <w:sz w:val="22"/>
+        </w:rPr>
+        <w:t>big</w:t>
+      </w:r>
+      <w:proofErr w:type="spellEnd"/>
+      <w:r>
+        <w:rPr>
+          <w:rFonts w:ascii="Arial" w:hAnsi="Arial" w:cs="Arial"/>
+          <w:sz w:val="22"/>
+        </w:rPr>
+        <w:t xml:space="preserve"> data) y al incremento de la capacidad de procesamiento mediante </w:t>
+      </w:r>
+      <w:proofErr w:type="spellStart"/>
+      <w:r>
+        <w:rPr>
+          <w:rFonts w:ascii="Arial" w:hAnsi="Arial" w:cs="Arial"/>
+          <w:sz w:val="22"/>
+        </w:rPr>
+        <w:t>GPUs</w:t>
+      </w:r>
+      <w:proofErr w:type="spellEnd"/>
+      <w:r>
+        <w:rPr>
+          <w:rFonts w:ascii="Arial" w:hAnsi="Arial" w:cs="Arial"/>
+          <w:sz w:val="22"/>
+        </w:rPr>
+        <w:t xml:space="preserve"> y </w:t>
+      </w:r>
+      <w:proofErr w:type="spellStart"/>
+      <w:r>
+        <w:rPr>
+          <w:rFonts w:ascii="Arial" w:hAnsi="Arial" w:cs="Arial"/>
+          <w:sz w:val="22"/>
+        </w:rPr>
+        <w:t>TPUs</w:t>
+      </w:r>
+      <w:proofErr w:type="spellEnd"/>
+      <w:r>
+        <w:rPr>
+          <w:rFonts w:ascii="Arial" w:hAnsi="Arial" w:cs="Arial"/>
+          <w:sz w:val="22"/>
+        </w:rPr>
+        <w:t>, herramientas fundamentales para entrenar estas redes.</w:t>
       </w:r>
       <w:r>
         <w:rPr>
@@ -10650,9 +11796,26 @@
       <w:bookmarkEnd w:id="52"/>
     </w:p>
     <w:p>
-      <w:r>
-        <w:t>opencv</w:t>
-      </w:r>
+      <w:proofErr w:type="spellStart"/>
+      <w:r>
+        <w:t>O</w:t>
+      </w:r>
+      <w:r>
+        <w:t>pencv</w:t>
+      </w:r>
+      <w:proofErr w:type="spellEnd"/>
+    </w:p>
+    <w:p>
+      <w:pPr>
+        <w:rPr>
+          <w:rFonts w:ascii="Franklin Gothic Book" w:hAnsi="Franklin Gothic Book"/>
+        </w:rPr>
+      </w:pPr>
+      <w:proofErr w:type="spellStart"/>
+      <w:r>
+        <w:t>ia</w:t>
+      </w:r>
+      <w:proofErr w:type="spellEnd"/>
     </w:p>
     <w:p>
       <w:pPr>
@@ -10661,6 +11824,7 @@
       <w:bookmarkStart w:id="53" w:name="_Toc169533008"/>
       <w:bookmarkStart w:id="54" w:name="_Toc176256342"/>
       <w:r>
+        <w:lastRenderedPageBreak/>
         <w:t>3 ELEMENTOS ELECTRONICOS PARA EL PROYECTO</w:t>
       </w:r>
       <w:bookmarkEnd w:id="53"/>
@@ -10686,15 +11850,7 @@
           <w:rFonts w:ascii="Arial" w:hAnsi="Arial" w:cs="Arial"/>
           <w:sz w:val="22"/>
         </w:rPr>
-        <w:t xml:space="preserve">La comprensión de los componentes electrónicos es fundamental para el diseño y mantenimiento de sistemas electrónicos. Estos componentes permiten a los </w:t>
-      </w:r>
-      <w:r>
-        <w:rPr>
-          <w:rFonts w:ascii="Arial" w:hAnsi="Arial" w:cs="Arial"/>
-          <w:sz w:val="22"/>
-        </w:rPr>
-        <w:lastRenderedPageBreak/>
-        <w:t>ingenieros y técnicos diseñar y solucionar correctamente los problemas de los sistemas electrónicos, mejorar el rendimiento del circuito y diagnosticar y abordar fallas de manera eficiente.</w:t>
+        <w:t>La comprensión de los componentes electrónicos es fundamental para el diseño y mantenimiento de sistemas electrónicos. Estos componentes permiten a los ingenieros y técnicos diseñar y solucionar correctamente los problemas de los sistemas electrónicos, mejorar el rendimiento del circuito y diagnosticar y abordar fallas de manera eficiente.</w:t>
       </w:r>
       <w:sdt>
         <w:sdtPr>
@@ -10776,7 +11932,23 @@
           <w:rFonts w:ascii="Arial" w:hAnsi="Arial" w:cs="Arial"/>
           <w:sz w:val="22"/>
         </w:rPr>
-        <w:t>Arduino Board: Un microcontrolador como Arduino Uno, Arduino Mega o Arduino Nano para controlar y programar el prototipo electrónico que abre y cierra los contenedores de residuos.</w:t>
+        <w:t xml:space="preserve">Arduino </w:t>
+      </w:r>
+      <w:proofErr w:type="spellStart"/>
+      <w:r>
+        <w:rPr>
+          <w:rFonts w:ascii="Arial" w:hAnsi="Arial" w:cs="Arial"/>
+          <w:sz w:val="22"/>
+        </w:rPr>
+        <w:t>Board</w:t>
+      </w:r>
+      <w:proofErr w:type="spellEnd"/>
+      <w:r>
+        <w:rPr>
+          <w:rFonts w:ascii="Arial" w:hAnsi="Arial" w:cs="Arial"/>
+          <w:sz w:val="22"/>
+        </w:rPr>
+        <w:t>: Un microcontrolador como Arduino Uno, Arduino Mega o Arduino Nano para controlar y programar el prototipo electrónico que abre y cierra los contenedores de residuos.</w:t>
       </w:r>
     </w:p>
     <w:p>
@@ -10842,7 +12014,39 @@
           <w:rFonts w:ascii="Arial" w:hAnsi="Arial" w:cs="Arial"/>
           <w:sz w:val="22"/>
         </w:rPr>
-        <w:t>Componentes de Interfaz: Componentes como botones, LEDs y displays para proporcionar una interfaz de usuario fácil de usar y visualizar los resultados del clasificador de residuos.</w:t>
+        <w:t xml:space="preserve">Componentes de Interfaz: Componentes como botones, </w:t>
+      </w:r>
+      <w:proofErr w:type="spellStart"/>
+      <w:r>
+        <w:rPr>
+          <w:rFonts w:ascii="Arial" w:hAnsi="Arial" w:cs="Arial"/>
+          <w:sz w:val="22"/>
+        </w:rPr>
+        <w:t>LEDs</w:t>
+      </w:r>
+      <w:proofErr w:type="spellEnd"/>
+      <w:r>
+        <w:rPr>
+          <w:rFonts w:ascii="Arial" w:hAnsi="Arial" w:cs="Arial"/>
+          <w:sz w:val="22"/>
+        </w:rPr>
+        <w:t xml:space="preserve"> y </w:t>
+      </w:r>
+      <w:proofErr w:type="spellStart"/>
+      <w:r>
+        <w:rPr>
+          <w:rFonts w:ascii="Arial" w:hAnsi="Arial" w:cs="Arial"/>
+          <w:sz w:val="22"/>
+        </w:rPr>
+        <w:t>displays</w:t>
+      </w:r>
+      <w:proofErr w:type="spellEnd"/>
+      <w:r>
+        <w:rPr>
+          <w:rFonts w:ascii="Arial" w:hAnsi="Arial" w:cs="Arial"/>
+          <w:sz w:val="22"/>
+        </w:rPr>
+        <w:t xml:space="preserve"> para proporcionar una interfaz de usuario fácil de usar y visualizar los resultados del clasificador de residuos.</w:t>
       </w:r>
     </w:p>
     <w:p>
@@ -10926,7 +12130,39 @@
           <w:rFonts w:ascii="Arial" w:hAnsi="Arial" w:cs="Arial"/>
           <w:sz w:val="22"/>
         </w:rPr>
-        <w:t xml:space="preserve">Red neuronal: Una red neuronal como TensorFlow o PyTorch para entrenar y ejecutar el clasificador de residuos con inteligencia artificial. </w:t>
+        <w:t xml:space="preserve">Red neuronal: Una red neuronal como </w:t>
+      </w:r>
+      <w:proofErr w:type="spellStart"/>
+      <w:r>
+        <w:rPr>
+          <w:rFonts w:ascii="Arial" w:hAnsi="Arial" w:cs="Arial"/>
+          <w:sz w:val="22"/>
+        </w:rPr>
+        <w:t>TensorFlow</w:t>
+      </w:r>
+      <w:proofErr w:type="spellEnd"/>
+      <w:r>
+        <w:rPr>
+          <w:rFonts w:ascii="Arial" w:hAnsi="Arial" w:cs="Arial"/>
+          <w:sz w:val="22"/>
+        </w:rPr>
+        <w:t xml:space="preserve"> o </w:t>
+      </w:r>
+      <w:proofErr w:type="spellStart"/>
+      <w:r>
+        <w:rPr>
+          <w:rFonts w:ascii="Arial" w:hAnsi="Arial" w:cs="Arial"/>
+          <w:sz w:val="22"/>
+        </w:rPr>
+        <w:t>PyTorch</w:t>
+      </w:r>
+      <w:proofErr w:type="spellEnd"/>
+      <w:r>
+        <w:rPr>
+          <w:rFonts w:ascii="Arial" w:hAnsi="Arial" w:cs="Arial"/>
+          <w:sz w:val="22"/>
+        </w:rPr>
+        <w:t xml:space="preserve"> para entrenar y ejecutar el clasificador de residuos con inteligencia artificial. </w:t>
       </w:r>
     </w:p>
     <w:p>
@@ -13861,13 +15097,23 @@
           <w:szCs w:val="22"/>
         </w:rPr>
       </w:pPr>
+      <w:proofErr w:type="gramStart"/>
       <w:r>
         <w:rPr>
           <w:rFonts w:ascii="Arial" w:hAnsi="Arial" w:cs="Arial"/>
           <w:sz w:val="22"/>
           <w:szCs w:val="22"/>
         </w:rPr>
-        <w:t>Fuente  Elaboración propia</w:t>
+        <w:t>Fuente  Elaboración</w:t>
+      </w:r>
+      <w:proofErr w:type="gramEnd"/>
+      <w:r>
+        <w:rPr>
+          <w:rFonts w:ascii="Arial" w:hAnsi="Arial" w:cs="Arial"/>
+          <w:sz w:val="22"/>
+          <w:szCs w:val="22"/>
+        </w:rPr>
+        <w:t xml:space="preserve"> propia</w:t>
       </w:r>
     </w:p>
     <w:p>
@@ -15996,27 +17242,14 @@
       <w:r>
         <w:t xml:space="preserve">igura </w:t>
       </w:r>
-      <w:r>
-        <w:fldChar w:fldCharType="begin"/>
-      </w:r>
-      <w:r>
-        <w:instrText xml:space="preserve"> SEQ FIGURA_ \* ARABIC </w:instrText>
-      </w:r>
-      <w:r>
-        <w:fldChar w:fldCharType="separate"/>
-      </w:r>
-      <w:r>
-        <w:rPr>
-          <w:noProof/>
-        </w:rPr>
-        <w:t>15</w:t>
-      </w:r>
-      <w:r>
-        <w:rPr>
-          <w:noProof/>
-        </w:rPr>
-        <w:fldChar w:fldCharType="end"/>
-      </w:r>
+      <w:fldSimple w:instr=" SEQ FIGURA_ \* ARABIC ">
+        <w:r>
+          <w:rPr>
+            <w:noProof/>
+          </w:rPr>
+          <w:t>15</w:t>
+        </w:r>
+      </w:fldSimple>
       <w:r>
         <w:t>.Cronograma</w:t>
       </w:r>

</xml_diff>